<commit_message>
Yet further improves documentation
</commit_message>
<xml_diff>
--- a/docs/The Rabbit Language.docx
+++ b/docs/The Rabbit Language.docx
@@ -199,7 +199,21 @@
         <w:rPr>
           <w:rFonts w:ascii="Times New Roman" w:hAnsi="Times New Roman" w:cs="Times New Roman"/>
         </w:rPr>
-        <w:t>A recent informal study on trends within discussions of programming languages found that the functional programming languages studied—Haskell and Scala—were mentioned far more often than they were used.</w:t>
+        <w:t xml:space="preserve">A recent informal study on trends within discussions of programming languages found that the functional programming languages studied—Haskell and </w:t>
+      </w:r>
+      <w:proofErr w:type="spellStart"/>
+      <w:r>
+        <w:rPr>
+          <w:rFonts w:ascii="Times New Roman" w:hAnsi="Times New Roman" w:cs="Times New Roman"/>
+        </w:rPr>
+        <w:t>Scala</w:t>
+      </w:r>
+      <w:proofErr w:type="spellEnd"/>
+      <w:r>
+        <w:rPr>
+          <w:rFonts w:ascii="Times New Roman" w:hAnsi="Times New Roman" w:cs="Times New Roman"/>
+        </w:rPr>
+        <w:t>—were mentioned far more often than they were used.</w:t>
       </w:r>
       <w:r>
         <w:rPr>
@@ -380,7 +394,14 @@
         <w:rPr>
           <w:rFonts w:ascii="Times New Roman" w:hAnsi="Times New Roman" w:cs="Times New Roman"/>
         </w:rPr>
-        <w:t xml:space="preserve"> have side-</w:t>
+        <w:t xml:space="preserve"> have </w:t>
+      </w:r>
+      <w:proofErr w:type="gramStart"/>
+      <w:r>
+        <w:rPr>
+          <w:rFonts w:ascii="Times New Roman" w:hAnsi="Times New Roman" w:cs="Times New Roman"/>
+        </w:rPr>
+        <w:t>side-</w:t>
       </w:r>
       <w:r>
         <w:rPr>
@@ -388,6 +409,7 @@
         </w:rPr>
         <w:t>effects</w:t>
       </w:r>
+      <w:proofErr w:type="gramEnd"/>
       <w:r>
         <w:rPr>
           <w:rFonts w:ascii="Times New Roman" w:hAnsi="Times New Roman" w:cs="Times New Roman"/>
@@ -416,7 +438,21 @@
         <w:rPr>
           <w:rFonts w:ascii="Times New Roman" w:hAnsi="Times New Roman" w:cs="Times New Roman"/>
         </w:rPr>
-        <w:t xml:space="preserve">Haskell, for example, confines all side-effects to a special “main” function. Functional programming languages also typically don’t support imperative “do this, then that” </w:t>
+        <w:t xml:space="preserve">Haskell, for example, confines all </w:t>
+      </w:r>
+      <w:proofErr w:type="gramStart"/>
+      <w:r>
+        <w:rPr>
+          <w:rFonts w:ascii="Times New Roman" w:hAnsi="Times New Roman" w:cs="Times New Roman"/>
+        </w:rPr>
+        <w:t>side-effects</w:t>
+      </w:r>
+      <w:proofErr w:type="gramEnd"/>
+      <w:r>
+        <w:rPr>
+          <w:rFonts w:ascii="Times New Roman" w:hAnsi="Times New Roman" w:cs="Times New Roman"/>
+        </w:rPr>
+        <w:t xml:space="preserve"> to a special “main” function. Functional programming languages also typically don’t support imperative “do this, then that” </w:t>
       </w:r>
       <w:r>
         <w:rPr>
@@ -509,7 +545,35 @@
         <w:rPr>
           <w:rFonts w:ascii="Times New Roman" w:hAnsi="Times New Roman" w:cs="Times New Roman"/>
         </w:rPr>
-        <w:t>Such a catalogue of “advantages” is all very well, but one must not be surprised if outsiders don’t take it too seriously. It says a lot about what functional programming isn’t (it has no assignment, no side effects, no flow of control) but not much about what it is. The functional programmer sounds rather like a mediæval monk, denying himself the pleasures of life in the hope that it will make him virtuous. To those more interested in material benefits, these “advantages” are totally unconvincing.</w:t>
+        <w:t xml:space="preserve">Such a catalogue of “advantages” is all very well, but one must not be surprised if outsiders don’t take it too seriously. It says </w:t>
+      </w:r>
+      <w:proofErr w:type="gramStart"/>
+      <w:r>
+        <w:rPr>
+          <w:rFonts w:ascii="Times New Roman" w:hAnsi="Times New Roman" w:cs="Times New Roman"/>
+        </w:rPr>
+        <w:t>a lot about what functional programming isn’t (it has no assignment, no side effects, no flow of control) but not much about what it is</w:t>
+      </w:r>
+      <w:proofErr w:type="gramEnd"/>
+      <w:r>
+        <w:rPr>
+          <w:rFonts w:ascii="Times New Roman" w:hAnsi="Times New Roman" w:cs="Times New Roman"/>
+        </w:rPr>
+        <w:t xml:space="preserve">. The functional programmer sounds rather like a </w:t>
+      </w:r>
+      <w:proofErr w:type="spellStart"/>
+      <w:r>
+        <w:rPr>
+          <w:rFonts w:ascii="Times New Roman" w:hAnsi="Times New Roman" w:cs="Times New Roman"/>
+        </w:rPr>
+        <w:t>mediæval</w:t>
+      </w:r>
+      <w:proofErr w:type="spellEnd"/>
+      <w:r>
+        <w:rPr>
+          <w:rFonts w:ascii="Times New Roman" w:hAnsi="Times New Roman" w:cs="Times New Roman"/>
+        </w:rPr>
+        <w:t xml:space="preserve"> monk, denying himself the pleasures of life in the hope that it will make him virtuous. To those more interested in material benefits, these “advantages” are totally unconvincing.</w:t>
       </w:r>
       <w:r>
         <w:rPr>
@@ -784,7 +848,21 @@
           <w:rFonts w:ascii="Times New Roman" w:hAnsi="Times New Roman" w:cs="Times New Roman"/>
         </w:rPr>
         <w:lastRenderedPageBreak/>
-        <w:t xml:space="preserve">commonly referred to as zipwith—to be abstracted to a simple function call. </w:t>
+        <w:t xml:space="preserve">commonly referred to as </w:t>
+      </w:r>
+      <w:proofErr w:type="spellStart"/>
+      <w:r>
+        <w:rPr>
+          <w:rFonts w:ascii="Times New Roman" w:hAnsi="Times New Roman" w:cs="Times New Roman"/>
+        </w:rPr>
+        <w:t>zipwith</w:t>
+      </w:r>
+      <w:proofErr w:type="spellEnd"/>
+      <w:r>
+        <w:rPr>
+          <w:rFonts w:ascii="Times New Roman" w:hAnsi="Times New Roman" w:cs="Times New Roman"/>
+        </w:rPr>
+        <w:t xml:space="preserve">—to be abstracted to a simple function call. </w:t>
       </w:r>
       <w:r>
         <w:rPr>
@@ -906,7 +984,21 @@
         <w:rPr>
           <w:rFonts w:ascii="Times New Roman" w:hAnsi="Times New Roman" w:cs="Times New Roman"/>
         </w:rPr>
-        <w:t>Modular design brings with it great productivity improvements. First of all, small modules can be coded quickly and easily. Second, general-purpose modules can be reused, leading to faster development of subsequent programs. Third, the modules of a program can be tested independently, helping to reduce the time spent debugging. […] It is now generally accepted that modular design is the key to successful programming […].</w:t>
+        <w:t xml:space="preserve">Modular design brings with it great productivity improvements. First of all, small modules can be coded quickly and easily. Second, general-purpose modules can be reused, leading to faster development of subsequent programs. Third, the modules of a program can be tested </w:t>
+      </w:r>
+      <w:proofErr w:type="gramStart"/>
+      <w:r>
+        <w:rPr>
+          <w:rFonts w:ascii="Times New Roman" w:hAnsi="Times New Roman" w:cs="Times New Roman"/>
+        </w:rPr>
+        <w:t>independently,</w:t>
+      </w:r>
+      <w:proofErr w:type="gramEnd"/>
+      <w:r>
+        <w:rPr>
+          <w:rFonts w:ascii="Times New Roman" w:hAnsi="Times New Roman" w:cs="Times New Roman"/>
+        </w:rPr>
+        <w:t xml:space="preserve"> helping to reduce the time spent debugging. […] It is now generally accepted that modular design is the key to successful programming […].</w:t>
       </w:r>
       <w:r>
         <w:rPr>
@@ -1095,7 +1187,21 @@
           <w:rFonts w:ascii="Times New Roman" w:hAnsi="Times New Roman" w:cs="Times New Roman"/>
         </w:rPr>
         <w:lastRenderedPageBreak/>
-        <w:t xml:space="preserve">always return the same value for the same arguments, if one is called multiple times with the same arguments, the previously computed value can always be used instead of recomputing the value anew. Additionally, functional programming makes </w:t>
+        <w:t xml:space="preserve">always return the same value for the same arguments, if one is called multiple times with the same arguments, the previously computed value can always be used instead of </w:t>
+      </w:r>
+      <w:proofErr w:type="spellStart"/>
+      <w:r>
+        <w:rPr>
+          <w:rFonts w:ascii="Times New Roman" w:hAnsi="Times New Roman" w:cs="Times New Roman"/>
+        </w:rPr>
+        <w:t>recomputing</w:t>
+      </w:r>
+      <w:proofErr w:type="spellEnd"/>
+      <w:r>
+        <w:rPr>
+          <w:rFonts w:ascii="Times New Roman" w:hAnsi="Times New Roman" w:cs="Times New Roman"/>
+        </w:rPr>
+        <w:t xml:space="preserve"> the value anew. Additionally, functional programming makes </w:t>
       </w:r>
       <w:r>
         <w:rPr>
@@ -1125,6 +1231,7 @@
           <w:rFonts w:ascii="Times New Roman" w:hAnsi="Times New Roman" w:cs="Times New Roman"/>
         </w:rPr>
       </w:pPr>
+      <w:proofErr w:type="gramStart"/>
       <w:r>
         <w:rPr>
           <w:rFonts w:ascii="Times New Roman" w:hAnsi="Times New Roman" w:cs="Times New Roman"/>
@@ -1161,6 +1268,7 @@
         </w:rPr>
         <w:t>nctional programming languages.</w:t>
       </w:r>
+      <w:proofErr w:type="gramEnd"/>
       <w:r>
         <w:rPr>
           <w:rFonts w:ascii="Times New Roman" w:hAnsi="Times New Roman" w:cs="Times New Roman"/>
@@ -1753,7 +1861,21 @@
         <w:rPr>
           <w:rFonts w:ascii="Times New Roman" w:hAnsi="Times New Roman" w:cs="Times New Roman"/>
         </w:rPr>
-        <w:t xml:space="preserve"> Recently, the field of functional programming languages has been dominated by these types of statically typed, compiled languages. While these types of languages can be useful—when computational speed is a priority, for example—they tend to both take longer to write code for, because of the extra attention to types needed on account of static typing, and be harder to debug, on account of the </w:t>
+        <w:t xml:space="preserve"> Recently, </w:t>
+      </w:r>
+      <w:proofErr w:type="gramStart"/>
+      <w:r>
+        <w:rPr>
+          <w:rFonts w:ascii="Times New Roman" w:hAnsi="Times New Roman" w:cs="Times New Roman"/>
+        </w:rPr>
+        <w:t>the field of functional programming languages has been dominated by these types of statically typed, compiled</w:t>
+      </w:r>
+      <w:proofErr w:type="gramEnd"/>
+      <w:r>
+        <w:rPr>
+          <w:rFonts w:ascii="Times New Roman" w:hAnsi="Times New Roman" w:cs="Times New Roman"/>
+        </w:rPr>
+        <w:t xml:space="preserve"> languages. While these types of languages can be useful—when computational speed is a priority, for example—they tend to both take longer to write code for, because of the extra attention to types needed on account of static typing, and be harder to debug, on account of the </w:t>
       </w:r>
       <w:r>
         <w:rPr>
@@ -1772,7 +1894,21 @@
         <w:rPr>
           <w:rFonts w:ascii="Times New Roman" w:hAnsi="Times New Roman" w:cs="Times New Roman"/>
         </w:rPr>
-        <w:t xml:space="preserve">tend to separate side-effects out in a way that makes the use of them entirely different both from the way functions are normally called in the rest of the code and the way that functions with side-effects are usually called in imperative languages. While separation of side-effects is important, it is also important that when side-effects are needed, they can be used in a way that is comfortable for the programmer. This focus on purely </w:t>
+        <w:t xml:space="preserve">tend to separate side-effects out in a way that makes the use of them entirely different both from the way functions are normally called in the rest of the code and the way that functions with side-effects are usually called in imperative languages. While separation of </w:t>
+      </w:r>
+      <w:proofErr w:type="gramStart"/>
+      <w:r>
+        <w:rPr>
+          <w:rFonts w:ascii="Times New Roman" w:hAnsi="Times New Roman" w:cs="Times New Roman"/>
+        </w:rPr>
+        <w:t>side-effects</w:t>
+      </w:r>
+      <w:proofErr w:type="gramEnd"/>
+      <w:r>
+        <w:rPr>
+          <w:rFonts w:ascii="Times New Roman" w:hAnsi="Times New Roman" w:cs="Times New Roman"/>
+        </w:rPr>
+        <w:t xml:space="preserve"> is important, it is also important that when side-effects are needed, they can be used in a way that is comfortable for the programmer. This focus on purely </w:t>
       </w:r>
       <w:r>
         <w:rPr>
@@ -1855,7 +1991,21 @@
         <w:rPr>
           <w:rFonts w:ascii="Times New Roman" w:hAnsi="Times New Roman" w:cs="Times New Roman"/>
         </w:rPr>
-        <w:t>too specialized for specific tasks. This was the criticism of functional programming Kernighan presented in my discussion with him, and it is a criticism that, given the focus of most functional programming languages on mathematical tasks, including attempting to make the languages themselves mathematically tractable, is widely true of most functional programming languages. On the other side of the chasm, l</w:t>
+        <w:t xml:space="preserve">too specialized for specific tasks. This was the criticism of functional programming Kernighan presented in my discussion with him, and it is a criticism that, given the focus of most functional programming languages on mathematical tasks, including attempting to make the languages themselves mathematically </w:t>
+      </w:r>
+      <w:proofErr w:type="gramStart"/>
+      <w:r>
+        <w:rPr>
+          <w:rFonts w:ascii="Times New Roman" w:hAnsi="Times New Roman" w:cs="Times New Roman"/>
+        </w:rPr>
+        <w:t>tractable,</w:t>
+      </w:r>
+      <w:proofErr w:type="gramEnd"/>
+      <w:r>
+        <w:rPr>
+          <w:rFonts w:ascii="Times New Roman" w:hAnsi="Times New Roman" w:cs="Times New Roman"/>
+        </w:rPr>
+        <w:t xml:space="preserve"> is widely true of most functional programming languages. On the other side of the chasm, l</w:t>
       </w:r>
       <w:r>
         <w:rPr>
@@ -1953,7 +2103,21 @@
         <w:rPr>
           <w:rFonts w:ascii="Times New Roman" w:hAnsi="Times New Roman" w:cs="Times New Roman"/>
         </w:rPr>
-        <w:t>Thus, if functional programming is thought to be important, the need for a new functional programming language that is more similar to commonly-used imperative scripting languages, and thus easier to learn, while still providing for the power of functiona</w:t>
+        <w:t xml:space="preserve">Thus, if functional programming is thought to be important, the need for a new functional programming language that is more similar to </w:t>
+      </w:r>
+      <w:proofErr w:type="gramStart"/>
+      <w:r>
+        <w:rPr>
+          <w:rFonts w:ascii="Times New Roman" w:hAnsi="Times New Roman" w:cs="Times New Roman"/>
+        </w:rPr>
+        <w:t>commonly-used</w:t>
+      </w:r>
+      <w:proofErr w:type="gramEnd"/>
+      <w:r>
+        <w:rPr>
+          <w:rFonts w:ascii="Times New Roman" w:hAnsi="Times New Roman" w:cs="Times New Roman"/>
+        </w:rPr>
+        <w:t xml:space="preserve"> imperative scripting languages, and thus easier to learn, while still providing for the power of functiona</w:t>
       </w:r>
       <w:r>
         <w:rPr>
@@ -2068,11 +2232,19 @@
         </w:rPr>
         <w:t xml:space="preserve">Much of this section will be borrowed from the </w:t>
       </w:r>
-      <w:r>
-        <w:rPr>
-          <w:rFonts w:ascii="Times New Roman" w:hAnsi="Times New Roman" w:cs="Times New Roman"/>
-        </w:rPr>
-        <w:t xml:space="preserve">simultaneously-released </w:t>
+      <w:proofErr w:type="gramStart"/>
+      <w:r>
+        <w:rPr>
+          <w:rFonts w:ascii="Times New Roman" w:hAnsi="Times New Roman" w:cs="Times New Roman"/>
+        </w:rPr>
+        <w:t>simultaneously-released</w:t>
+      </w:r>
+      <w:proofErr w:type="gramEnd"/>
+      <w:r>
+        <w:rPr>
+          <w:rFonts w:ascii="Times New Roman" w:hAnsi="Times New Roman" w:cs="Times New Roman"/>
+        </w:rPr>
+        <w:t xml:space="preserve"> </w:t>
       </w:r>
       <w:r>
         <w:rPr>
@@ -2138,7 +2310,21 @@
         <w:rPr>
           <w:rFonts w:ascii="Times New Roman" w:hAnsi="Times New Roman" w:cs="Times New Roman"/>
         </w:rPr>
-        <w:t xml:space="preserve">Rabbit is a functional, interpreted, dynamically-typed, open-source, Turing-complete scripting language built on top of </w:t>
+        <w:t xml:space="preserve">Rabbit is a functional, interpreted, </w:t>
+      </w:r>
+      <w:proofErr w:type="gramStart"/>
+      <w:r>
+        <w:rPr>
+          <w:rFonts w:ascii="Times New Roman" w:hAnsi="Times New Roman" w:cs="Times New Roman"/>
+        </w:rPr>
+        <w:t>dynamically-typed</w:t>
+      </w:r>
+      <w:proofErr w:type="gramEnd"/>
+      <w:r>
+        <w:rPr>
+          <w:rFonts w:ascii="Times New Roman" w:hAnsi="Times New Roman" w:cs="Times New Roman"/>
+        </w:rPr>
+        <w:t xml:space="preserve">, open-source, Turing-complete scripting language built on top of </w:t>
       </w:r>
       <w:r>
         <w:rPr>
@@ -2174,7 +2360,77 @@
         <w:rPr>
           <w:rFonts w:ascii="Times New Roman" w:hAnsi="Times New Roman" w:cs="Times New Roman"/>
         </w:rPr>
-        <w:t xml:space="preserve"> fit into. The entire Rabbit interpreter is written in pure, version-agnostic, dependency-free Python, able to be run out of the box with nothing extra to install on any Python interpreter. As of this writing, the Rabbit interpreter has been tested and found to be working with no modifications on Python 2.6.9, 2.7.8, 3.2.5, 3.3.5, and 3.4.1. While all tests were performed using CPython, Rabbit should work just as well on Jython, IronPython, PyPy, Cython, or any other full-featured Python interpreter or compiler.</w:t>
+        <w:t xml:space="preserve"> fit into. The entire Rabbit interpreter is written in pure, version-agnostic, dependency-free Python, able to be run out of the box with nothing extra to install on any Python interpreter. As of this writing, the Rabbit interpreter has been tested and found to be working with no modifications on Python 2.6.9, 2.7.8, 3.2.5, 3.3.5, and 3.4.1. While all tests were performed using </w:t>
+      </w:r>
+      <w:proofErr w:type="spellStart"/>
+      <w:r>
+        <w:rPr>
+          <w:rFonts w:ascii="Times New Roman" w:hAnsi="Times New Roman" w:cs="Times New Roman"/>
+        </w:rPr>
+        <w:t>CPython</w:t>
+      </w:r>
+      <w:proofErr w:type="spellEnd"/>
+      <w:r>
+        <w:rPr>
+          <w:rFonts w:ascii="Times New Roman" w:hAnsi="Times New Roman" w:cs="Times New Roman"/>
+        </w:rPr>
+        <w:t xml:space="preserve">, Rabbit should work just as well on </w:t>
+      </w:r>
+      <w:proofErr w:type="spellStart"/>
+      <w:r>
+        <w:rPr>
+          <w:rFonts w:ascii="Times New Roman" w:hAnsi="Times New Roman" w:cs="Times New Roman"/>
+        </w:rPr>
+        <w:t>Jython</w:t>
+      </w:r>
+      <w:proofErr w:type="spellEnd"/>
+      <w:r>
+        <w:rPr>
+          <w:rFonts w:ascii="Times New Roman" w:hAnsi="Times New Roman" w:cs="Times New Roman"/>
+        </w:rPr>
+        <w:t xml:space="preserve">, </w:t>
+      </w:r>
+      <w:proofErr w:type="spellStart"/>
+      <w:r>
+        <w:rPr>
+          <w:rFonts w:ascii="Times New Roman" w:hAnsi="Times New Roman" w:cs="Times New Roman"/>
+        </w:rPr>
+        <w:t>IronPython</w:t>
+      </w:r>
+      <w:proofErr w:type="spellEnd"/>
+      <w:r>
+        <w:rPr>
+          <w:rFonts w:ascii="Times New Roman" w:hAnsi="Times New Roman" w:cs="Times New Roman"/>
+        </w:rPr>
+        <w:t xml:space="preserve">, </w:t>
+      </w:r>
+      <w:proofErr w:type="spellStart"/>
+      <w:r>
+        <w:rPr>
+          <w:rFonts w:ascii="Times New Roman" w:hAnsi="Times New Roman" w:cs="Times New Roman"/>
+        </w:rPr>
+        <w:t>PyPy</w:t>
+      </w:r>
+      <w:proofErr w:type="spellEnd"/>
+      <w:r>
+        <w:rPr>
+          <w:rFonts w:ascii="Times New Roman" w:hAnsi="Times New Roman" w:cs="Times New Roman"/>
+        </w:rPr>
+        <w:t xml:space="preserve">, </w:t>
+      </w:r>
+      <w:proofErr w:type="spellStart"/>
+      <w:r>
+        <w:rPr>
+          <w:rFonts w:ascii="Times New Roman" w:hAnsi="Times New Roman" w:cs="Times New Roman"/>
+        </w:rPr>
+        <w:t>Cython</w:t>
+      </w:r>
+      <w:proofErr w:type="spellEnd"/>
+      <w:r>
+        <w:rPr>
+          <w:rFonts w:ascii="Times New Roman" w:hAnsi="Times New Roman" w:cs="Times New Roman"/>
+        </w:rPr>
+        <w:t>, or any other full-featured Python interpreter or compiler.</w:t>
       </w:r>
     </w:p>
     <w:p>
@@ -2231,7 +2487,21 @@
         <w:rPr>
           <w:rFonts w:ascii="Times New Roman" w:hAnsi="Times New Roman" w:cs="Times New Roman"/>
         </w:rPr>
-        <w:t>All Rabbit’s syntactical constructs are allowed in all parts of the code. Each command simply serves as a thing that will be evaluated that can contain syntactical constructs. If, as is very commonly the case, the programmer wants to span one command over multiple lines, Rabbit will connect any lines which begin with whitespace to those preceding them. The whitespace is kept, however, and is used by certain constructs—such as code blocks or statements—to determine where things begin and end, and the indentation used to determine what is subservient to what. Other than for indentation, string literals, and in-between words (which can either mean a variable name with space in it or an automatic multiplication or function call), whitespace is ignored.</w:t>
+        <w:t xml:space="preserve">All Rabbit’s syntactical constructs are allowed in all parts of the code. Each command simply serves as a thing that will be evaluated that can contain syntactical constructs. If, as is very commonly the case, the programmer wants to span one command over multiple lines, Rabbit will connect any </w:t>
+      </w:r>
+      <w:proofErr w:type="gramStart"/>
+      <w:r>
+        <w:rPr>
+          <w:rFonts w:ascii="Times New Roman" w:hAnsi="Times New Roman" w:cs="Times New Roman"/>
+        </w:rPr>
+        <w:t>lines which</w:t>
+      </w:r>
+      <w:proofErr w:type="gramEnd"/>
+      <w:r>
+        <w:rPr>
+          <w:rFonts w:ascii="Times New Roman" w:hAnsi="Times New Roman" w:cs="Times New Roman"/>
+        </w:rPr>
+        <w:t xml:space="preserve"> begin with whitespace to those preceding them. The whitespace is kept, however, and is used by certain constructs—such as code blocks or statements—to determine where things begin and end, and the indentation used to determine what is subservient to what. Other than for indentation, string literals, and in-between words (which can either mean a variable name with space in it or an automatic multiplication or function call), whitespace is ignored.</w:t>
       </w:r>
     </w:p>
     <w:p>
@@ -2250,6 +2520,7 @@
         <w:lastRenderedPageBreak/>
         <w:t>Variable assignment in Rabbit is much like in other languages, with the change that the evaluation of the value of the variable is deferred until later by default. This is done both as an optimization and to allow functions like </w:t>
       </w:r>
+      <w:proofErr w:type="spellStart"/>
       <w:r>
         <w:rPr>
           <w:rFonts w:ascii="Times New Roman" w:hAnsi="Times New Roman" w:cs="Times New Roman"/>
@@ -2257,6 +2528,7 @@
         </w:rPr>
         <w:t>Meta.unused</w:t>
       </w:r>
+      <w:proofErr w:type="spellEnd"/>
       <w:r>
         <w:rPr>
           <w:rFonts w:ascii="Times New Roman" w:hAnsi="Times New Roman" w:cs="Times New Roman"/>
@@ -2384,7 +2656,35 @@
         <w:rPr>
           <w:rFonts w:ascii="Times New Roman" w:hAnsi="Times New Roman" w:cs="Times New Roman"/>
         </w:rPr>
-        <w:t xml:space="preserve"> the conditionals—represented as the result if the condition is true, then an at-symbol, then the condition—are separated by semicolons and checked in order. Rabbit mainly uses two containers, the row and the list, with the row created much like Python’s list and the list created much like Python’s tuple. Functions are created in the normal mathematical way—using parentheses and commas—and can be called that way or by following the function with colon and separating the arguments by colons. Functions can also be created in-line using lambda syntax, where the function variables are set off by backslashes and the function body follows the closing backslash. A special operator, the tilde, functions like an enhanced version of the map</w:t>
+        <w:t xml:space="preserve"> the conditionals—represented as the result if the condition is true, then an at-symbol, then </w:t>
+      </w:r>
+      <w:proofErr w:type="gramStart"/>
+      <w:r>
+        <w:rPr>
+          <w:rFonts w:ascii="Times New Roman" w:hAnsi="Times New Roman" w:cs="Times New Roman"/>
+        </w:rPr>
+        <w:t>the</w:t>
+      </w:r>
+      <w:proofErr w:type="gramEnd"/>
+      <w:r>
+        <w:rPr>
+          <w:rFonts w:ascii="Times New Roman" w:hAnsi="Times New Roman" w:cs="Times New Roman"/>
+        </w:rPr>
+        <w:t xml:space="preserve"> condition—are separated by semicolons and checked in order. Rabbit mainly uses two containers, the row and the list, with the row created much like Python’s list and the list created much like Python’s tuple. Functions are created in the normal mathematical way—using parentheses and commas—and can be called that way or by following the function with colon and separating the arguments by colons. Functions can also be created in-line using lambda syntax, where the function variables are set off by backslashes and the function body follows the closing backslash. A special operator, the tilde</w:t>
+      </w:r>
+      <w:proofErr w:type="gramStart"/>
+      <w:r>
+        <w:rPr>
+          <w:rFonts w:ascii="Times New Roman" w:hAnsi="Times New Roman" w:cs="Times New Roman"/>
+        </w:rPr>
+        <w:t>,</w:t>
+      </w:r>
+      <w:proofErr w:type="gramEnd"/>
+      <w:r>
+        <w:rPr>
+          <w:rFonts w:ascii="Times New Roman" w:hAnsi="Times New Roman" w:cs="Times New Roman"/>
+        </w:rPr>
+        <w:t xml:space="preserve"> functions like an enhanced version of the map</w:t>
       </w:r>
       <w:r>
         <w:rPr>
@@ -2530,11 +2830,47 @@
                       <w:rStyle w:val="HTMLCode"/>
                     </w:rPr>
                   </w:pPr>
-                  <w:r>
-                    <w:rPr>
-                      <w:rStyle w:val="HTMLCode"/>
-                    </w:rPr>
-                    <w:t>def quickSort(arr):</w:t>
+                  <w:proofErr w:type="gramStart"/>
+                  <w:r>
+                    <w:rPr>
+                      <w:rStyle w:val="HTMLCode"/>
+                    </w:rPr>
+                    <w:t>def</w:t>
+                  </w:r>
+                  <w:proofErr w:type="gramEnd"/>
+                  <w:r>
+                    <w:rPr>
+                      <w:rStyle w:val="HTMLCode"/>
+                    </w:rPr>
+                    <w:t xml:space="preserve"> </w:t>
+                  </w:r>
+                  <w:proofErr w:type="spellStart"/>
+                  <w:r>
+                    <w:rPr>
+                      <w:rStyle w:val="HTMLCode"/>
+                    </w:rPr>
+                    <w:t>quickSort</w:t>
+                  </w:r>
+                  <w:proofErr w:type="spellEnd"/>
+                  <w:r>
+                    <w:rPr>
+                      <w:rStyle w:val="HTMLCode"/>
+                    </w:rPr>
+                    <w:t>(</w:t>
+                  </w:r>
+                  <w:proofErr w:type="spellStart"/>
+                  <w:r>
+                    <w:rPr>
+                      <w:rStyle w:val="HTMLCode"/>
+                    </w:rPr>
+                    <w:t>arr</w:t>
+                  </w:r>
+                  <w:proofErr w:type="spellEnd"/>
+                  <w:r>
+                    <w:rPr>
+                      <w:rStyle w:val="HTMLCode"/>
+                    </w:rPr>
+                    <w:t>):</w:t>
                   </w:r>
                 </w:p>
                 <w:p>
@@ -2547,7 +2883,21 @@
                     <w:rPr>
                       <w:rStyle w:val="HTMLCode"/>
                     </w:rPr>
-                    <w:t xml:space="preserve">    less = []</w:t>
+                    <w:t xml:space="preserve">    </w:t>
+                  </w:r>
+                  <w:proofErr w:type="gramStart"/>
+                  <w:r>
+                    <w:rPr>
+                      <w:rStyle w:val="HTMLCode"/>
+                    </w:rPr>
+                    <w:t>less</w:t>
+                  </w:r>
+                  <w:proofErr w:type="gramEnd"/>
+                  <w:r>
+                    <w:rPr>
+                      <w:rStyle w:val="HTMLCode"/>
+                    </w:rPr>
+                    <w:t xml:space="preserve"> = []</w:t>
                   </w:r>
                 </w:p>
                 <w:p>
@@ -2560,7 +2910,23 @@
                     <w:rPr>
                       <w:rStyle w:val="HTMLCode"/>
                     </w:rPr>
-                    <w:t xml:space="preserve">    pivotList = []</w:t>
+                    <w:t xml:space="preserve">    </w:t>
+                  </w:r>
+                  <w:proofErr w:type="spellStart"/>
+                  <w:proofErr w:type="gramStart"/>
+                  <w:r>
+                    <w:rPr>
+                      <w:rStyle w:val="HTMLCode"/>
+                    </w:rPr>
+                    <w:t>pivotList</w:t>
+                  </w:r>
+                  <w:proofErr w:type="spellEnd"/>
+                  <w:proofErr w:type="gramEnd"/>
+                  <w:r>
+                    <w:rPr>
+                      <w:rStyle w:val="HTMLCode"/>
+                    </w:rPr>
+                    <w:t xml:space="preserve"> = []</w:t>
                   </w:r>
                 </w:p>
                 <w:p>
@@ -2573,7 +2939,21 @@
                     <w:rPr>
                       <w:rStyle w:val="HTMLCode"/>
                     </w:rPr>
-                    <w:t xml:space="preserve">    more = []</w:t>
+                    <w:t xml:space="preserve">    </w:t>
+                  </w:r>
+                  <w:proofErr w:type="gramStart"/>
+                  <w:r>
+                    <w:rPr>
+                      <w:rStyle w:val="HTMLCode"/>
+                    </w:rPr>
+                    <w:t>more</w:t>
+                  </w:r>
+                  <w:proofErr w:type="gramEnd"/>
+                  <w:r>
+                    <w:rPr>
+                      <w:rStyle w:val="HTMLCode"/>
+                    </w:rPr>
+                    <w:t xml:space="preserve"> = []</w:t>
                   </w:r>
                 </w:p>
                 <w:p>
@@ -2586,7 +2966,49 @@
                     <w:rPr>
                       <w:rStyle w:val="HTMLCode"/>
                     </w:rPr>
-                    <w:t xml:space="preserve">    if len(arr) &lt;= 1:</w:t>
+                    <w:t xml:space="preserve">    </w:t>
+                  </w:r>
+                  <w:proofErr w:type="gramStart"/>
+                  <w:r>
+                    <w:rPr>
+                      <w:rStyle w:val="HTMLCode"/>
+                    </w:rPr>
+                    <w:t>if</w:t>
+                  </w:r>
+                  <w:proofErr w:type="gramEnd"/>
+                  <w:r>
+                    <w:rPr>
+                      <w:rStyle w:val="HTMLCode"/>
+                    </w:rPr>
+                    <w:t xml:space="preserve"> </w:t>
+                  </w:r>
+                  <w:proofErr w:type="spellStart"/>
+                  <w:r>
+                    <w:rPr>
+                      <w:rStyle w:val="HTMLCode"/>
+                    </w:rPr>
+                    <w:t>len</w:t>
+                  </w:r>
+                  <w:proofErr w:type="spellEnd"/>
+                  <w:r>
+                    <w:rPr>
+                      <w:rStyle w:val="HTMLCode"/>
+                    </w:rPr>
+                    <w:t>(</w:t>
+                  </w:r>
+                  <w:proofErr w:type="spellStart"/>
+                  <w:r>
+                    <w:rPr>
+                      <w:rStyle w:val="HTMLCode"/>
+                    </w:rPr>
+                    <w:t>arr</w:t>
+                  </w:r>
+                  <w:proofErr w:type="spellEnd"/>
+                  <w:r>
+                    <w:rPr>
+                      <w:rStyle w:val="HTMLCode"/>
+                    </w:rPr>
+                    <w:t>) &lt;= 1:</w:t>
                   </w:r>
                 </w:p>
                 <w:p>
@@ -2599,8 +3021,30 @@
                     <w:rPr>
                       <w:rStyle w:val="HTMLCode"/>
                     </w:rPr>
-                    <w:t xml:space="preserve">        return arr</w:t>
-                  </w:r>
+                    <w:t xml:space="preserve">        </w:t>
+                  </w:r>
+                  <w:proofErr w:type="gramStart"/>
+                  <w:r>
+                    <w:rPr>
+                      <w:rStyle w:val="HTMLCode"/>
+                    </w:rPr>
+                    <w:t>return</w:t>
+                  </w:r>
+                  <w:proofErr w:type="gramEnd"/>
+                  <w:r>
+                    <w:rPr>
+                      <w:rStyle w:val="HTMLCode"/>
+                    </w:rPr>
+                    <w:t xml:space="preserve"> </w:t>
+                  </w:r>
+                  <w:proofErr w:type="spellStart"/>
+                  <w:r>
+                    <w:rPr>
+                      <w:rStyle w:val="HTMLCode"/>
+                    </w:rPr>
+                    <w:t>arr</w:t>
+                  </w:r>
+                  <w:proofErr w:type="spellEnd"/>
                 </w:p>
                 <w:p>
                   <w:pPr>
@@ -2612,7 +3056,21 @@
                     <w:rPr>
                       <w:rStyle w:val="HTMLCode"/>
                     </w:rPr>
-                    <w:t xml:space="preserve">    else:</w:t>
+                    <w:t xml:space="preserve">    </w:t>
+                  </w:r>
+                  <w:proofErr w:type="gramStart"/>
+                  <w:r>
+                    <w:rPr>
+                      <w:rStyle w:val="HTMLCode"/>
+                    </w:rPr>
+                    <w:t>else</w:t>
+                  </w:r>
+                  <w:proofErr w:type="gramEnd"/>
+                  <w:r>
+                    <w:rPr>
+                      <w:rStyle w:val="HTMLCode"/>
+                    </w:rPr>
+                    <w:t>:</w:t>
                   </w:r>
                 </w:p>
                 <w:p>
@@ -2625,7 +3083,35 @@
                     <w:rPr>
                       <w:rStyle w:val="HTMLCode"/>
                     </w:rPr>
-                    <w:t xml:space="preserve">        pivot = arr[0]</w:t>
+                    <w:t xml:space="preserve">        </w:t>
+                  </w:r>
+                  <w:proofErr w:type="gramStart"/>
+                  <w:r>
+                    <w:rPr>
+                      <w:rStyle w:val="HTMLCode"/>
+                    </w:rPr>
+                    <w:t>pivot</w:t>
+                  </w:r>
+                  <w:proofErr w:type="gramEnd"/>
+                  <w:r>
+                    <w:rPr>
+                      <w:rStyle w:val="HTMLCode"/>
+                    </w:rPr>
+                    <w:t xml:space="preserve"> = </w:t>
+                  </w:r>
+                  <w:proofErr w:type="spellStart"/>
+                  <w:r>
+                    <w:rPr>
+                      <w:rStyle w:val="HTMLCode"/>
+                    </w:rPr>
+                    <w:t>arr</w:t>
+                  </w:r>
+                  <w:proofErr w:type="spellEnd"/>
+                  <w:r>
+                    <w:rPr>
+                      <w:rStyle w:val="HTMLCode"/>
+                    </w:rPr>
+                    <w:t>[0]</w:t>
                   </w:r>
                 </w:p>
                 <w:p>
@@ -2638,7 +3124,49 @@
                     <w:rPr>
                       <w:rStyle w:val="HTMLCode"/>
                     </w:rPr>
-                    <w:t xml:space="preserve">        for i in arr:</w:t>
+                    <w:t xml:space="preserve">        </w:t>
+                  </w:r>
+                  <w:proofErr w:type="gramStart"/>
+                  <w:r>
+                    <w:rPr>
+                      <w:rStyle w:val="HTMLCode"/>
+                    </w:rPr>
+                    <w:t>for</w:t>
+                  </w:r>
+                  <w:proofErr w:type="gramEnd"/>
+                  <w:r>
+                    <w:rPr>
+                      <w:rStyle w:val="HTMLCode"/>
+                    </w:rPr>
+                    <w:t xml:space="preserve"> </w:t>
+                  </w:r>
+                  <w:proofErr w:type="spellStart"/>
+                  <w:r>
+                    <w:rPr>
+                      <w:rStyle w:val="HTMLCode"/>
+                    </w:rPr>
+                    <w:t>i</w:t>
+                  </w:r>
+                  <w:proofErr w:type="spellEnd"/>
+                  <w:r>
+                    <w:rPr>
+                      <w:rStyle w:val="HTMLCode"/>
+                    </w:rPr>
+                    <w:t xml:space="preserve"> in </w:t>
+                  </w:r>
+                  <w:proofErr w:type="spellStart"/>
+                  <w:r>
+                    <w:rPr>
+                      <w:rStyle w:val="HTMLCode"/>
+                    </w:rPr>
+                    <w:t>arr</w:t>
+                  </w:r>
+                  <w:proofErr w:type="spellEnd"/>
+                  <w:r>
+                    <w:rPr>
+                      <w:rStyle w:val="HTMLCode"/>
+                    </w:rPr>
+                    <w:t>:</w:t>
                   </w:r>
                 </w:p>
                 <w:p>
@@ -2651,7 +3179,35 @@
                     <w:rPr>
                       <w:rStyle w:val="HTMLCode"/>
                     </w:rPr>
-                    <w:t xml:space="preserve">            if i &lt; pivot:</w:t>
+                    <w:t xml:space="preserve">            </w:t>
+                  </w:r>
+                  <w:proofErr w:type="gramStart"/>
+                  <w:r>
+                    <w:rPr>
+                      <w:rStyle w:val="HTMLCode"/>
+                    </w:rPr>
+                    <w:t>if</w:t>
+                  </w:r>
+                  <w:proofErr w:type="gramEnd"/>
+                  <w:r>
+                    <w:rPr>
+                      <w:rStyle w:val="HTMLCode"/>
+                    </w:rPr>
+                    <w:t xml:space="preserve"> </w:t>
+                  </w:r>
+                  <w:proofErr w:type="spellStart"/>
+                  <w:r>
+                    <w:rPr>
+                      <w:rStyle w:val="HTMLCode"/>
+                    </w:rPr>
+                    <w:t>i</w:t>
+                  </w:r>
+                  <w:proofErr w:type="spellEnd"/>
+                  <w:r>
+                    <w:rPr>
+                      <w:rStyle w:val="HTMLCode"/>
+                    </w:rPr>
+                    <w:t xml:space="preserve"> &lt; pivot:</w:t>
                   </w:r>
                 </w:p>
                 <w:p>
@@ -2664,7 +3220,37 @@
                     <w:rPr>
                       <w:rStyle w:val="HTMLCode"/>
                     </w:rPr>
-                    <w:t xml:space="preserve">                less.append(i)</w:t>
+                    <w:t xml:space="preserve">                </w:t>
+                  </w:r>
+                  <w:proofErr w:type="spellStart"/>
+                  <w:proofErr w:type="gramStart"/>
+                  <w:r>
+                    <w:rPr>
+                      <w:rStyle w:val="HTMLCode"/>
+                    </w:rPr>
+                    <w:t>less.append</w:t>
+                  </w:r>
+                  <w:proofErr w:type="spellEnd"/>
+                  <w:proofErr w:type="gramEnd"/>
+                  <w:r>
+                    <w:rPr>
+                      <w:rStyle w:val="HTMLCode"/>
+                    </w:rPr>
+                    <w:t>(</w:t>
+                  </w:r>
+                  <w:proofErr w:type="spellStart"/>
+                  <w:r>
+                    <w:rPr>
+                      <w:rStyle w:val="HTMLCode"/>
+                    </w:rPr>
+                    <w:t>i</w:t>
+                  </w:r>
+                  <w:proofErr w:type="spellEnd"/>
+                  <w:r>
+                    <w:rPr>
+                      <w:rStyle w:val="HTMLCode"/>
+                    </w:rPr>
+                    <w:t>)</w:t>
                   </w:r>
                 </w:p>
                 <w:p>
@@ -2677,7 +3263,37 @@
                     <w:rPr>
                       <w:rStyle w:val="HTMLCode"/>
                     </w:rPr>
-                    <w:t xml:space="preserve">            elif i &gt; pivot:</w:t>
+                    <w:t xml:space="preserve">            </w:t>
+                  </w:r>
+                  <w:proofErr w:type="spellStart"/>
+                  <w:proofErr w:type="gramStart"/>
+                  <w:r>
+                    <w:rPr>
+                      <w:rStyle w:val="HTMLCode"/>
+                    </w:rPr>
+                    <w:t>elif</w:t>
+                  </w:r>
+                  <w:proofErr w:type="spellEnd"/>
+                  <w:proofErr w:type="gramEnd"/>
+                  <w:r>
+                    <w:rPr>
+                      <w:rStyle w:val="HTMLCode"/>
+                    </w:rPr>
+                    <w:t xml:space="preserve"> </w:t>
+                  </w:r>
+                  <w:proofErr w:type="spellStart"/>
+                  <w:r>
+                    <w:rPr>
+                      <w:rStyle w:val="HTMLCode"/>
+                    </w:rPr>
+                    <w:t>i</w:t>
+                  </w:r>
+                  <w:proofErr w:type="spellEnd"/>
+                  <w:r>
+                    <w:rPr>
+                      <w:rStyle w:val="HTMLCode"/>
+                    </w:rPr>
+                    <w:t xml:space="preserve"> &gt; pivot:</w:t>
                   </w:r>
                 </w:p>
                 <w:p>
@@ -2690,7 +3306,37 @@
                     <w:rPr>
                       <w:rStyle w:val="HTMLCode"/>
                     </w:rPr>
-                    <w:t xml:space="preserve">                more.append(i)</w:t>
+                    <w:t xml:space="preserve">                </w:t>
+                  </w:r>
+                  <w:proofErr w:type="spellStart"/>
+                  <w:proofErr w:type="gramStart"/>
+                  <w:r>
+                    <w:rPr>
+                      <w:rStyle w:val="HTMLCode"/>
+                    </w:rPr>
+                    <w:t>more.append</w:t>
+                  </w:r>
+                  <w:proofErr w:type="spellEnd"/>
+                  <w:proofErr w:type="gramEnd"/>
+                  <w:r>
+                    <w:rPr>
+                      <w:rStyle w:val="HTMLCode"/>
+                    </w:rPr>
+                    <w:t>(</w:t>
+                  </w:r>
+                  <w:proofErr w:type="spellStart"/>
+                  <w:r>
+                    <w:rPr>
+                      <w:rStyle w:val="HTMLCode"/>
+                    </w:rPr>
+                    <w:t>i</w:t>
+                  </w:r>
+                  <w:proofErr w:type="spellEnd"/>
+                  <w:r>
+                    <w:rPr>
+                      <w:rStyle w:val="HTMLCode"/>
+                    </w:rPr>
+                    <w:t>)</w:t>
                   </w:r>
                 </w:p>
                 <w:p>
@@ -2703,7 +3349,21 @@
                     <w:rPr>
                       <w:rStyle w:val="HTMLCode"/>
                     </w:rPr>
-                    <w:t xml:space="preserve">            else:</w:t>
+                    <w:t xml:space="preserve">            </w:t>
+                  </w:r>
+                  <w:proofErr w:type="gramStart"/>
+                  <w:r>
+                    <w:rPr>
+                      <w:rStyle w:val="HTMLCode"/>
+                    </w:rPr>
+                    <w:t>else</w:t>
+                  </w:r>
+                  <w:proofErr w:type="gramEnd"/>
+                  <w:r>
+                    <w:rPr>
+                      <w:rStyle w:val="HTMLCode"/>
+                    </w:rPr>
+                    <w:t>:</w:t>
                   </w:r>
                 </w:p>
                 <w:p>
@@ -2716,7 +3376,37 @@
                     <w:rPr>
                       <w:rStyle w:val="HTMLCode"/>
                     </w:rPr>
-                    <w:t xml:space="preserve">                pivotList.append(i)</w:t>
+                    <w:t xml:space="preserve">                </w:t>
+                  </w:r>
+                  <w:proofErr w:type="spellStart"/>
+                  <w:proofErr w:type="gramStart"/>
+                  <w:r>
+                    <w:rPr>
+                      <w:rStyle w:val="HTMLCode"/>
+                    </w:rPr>
+                    <w:t>pivotList.append</w:t>
+                  </w:r>
+                  <w:proofErr w:type="spellEnd"/>
+                  <w:proofErr w:type="gramEnd"/>
+                  <w:r>
+                    <w:rPr>
+                      <w:rStyle w:val="HTMLCode"/>
+                    </w:rPr>
+                    <w:t>(</w:t>
+                  </w:r>
+                  <w:proofErr w:type="spellStart"/>
+                  <w:r>
+                    <w:rPr>
+                      <w:rStyle w:val="HTMLCode"/>
+                    </w:rPr>
+                    <w:t>i</w:t>
+                  </w:r>
+                  <w:proofErr w:type="spellEnd"/>
+                  <w:r>
+                    <w:rPr>
+                      <w:rStyle w:val="HTMLCode"/>
+                    </w:rPr>
+                    <w:t>)</w:t>
                   </w:r>
                 </w:p>
                 <w:p>
@@ -2729,7 +3419,35 @@
                     <w:rPr>
                       <w:rStyle w:val="HTMLCode"/>
                     </w:rPr>
-                    <w:t xml:space="preserve">        less = quickSort(less)</w:t>
+                    <w:t xml:space="preserve">        </w:t>
+                  </w:r>
+                  <w:proofErr w:type="gramStart"/>
+                  <w:r>
+                    <w:rPr>
+                      <w:rStyle w:val="HTMLCode"/>
+                    </w:rPr>
+                    <w:t>less</w:t>
+                  </w:r>
+                  <w:proofErr w:type="gramEnd"/>
+                  <w:r>
+                    <w:rPr>
+                      <w:rStyle w:val="HTMLCode"/>
+                    </w:rPr>
+                    <w:t xml:space="preserve"> = </w:t>
+                  </w:r>
+                  <w:proofErr w:type="spellStart"/>
+                  <w:r>
+                    <w:rPr>
+                      <w:rStyle w:val="HTMLCode"/>
+                    </w:rPr>
+                    <w:t>quickSort</w:t>
+                  </w:r>
+                  <w:proofErr w:type="spellEnd"/>
+                  <w:r>
+                    <w:rPr>
+                      <w:rStyle w:val="HTMLCode"/>
+                    </w:rPr>
+                    <w:t>(less)</w:t>
                   </w:r>
                 </w:p>
                 <w:p>
@@ -2742,7 +3460,35 @@
                     <w:rPr>
                       <w:rStyle w:val="HTMLCode"/>
                     </w:rPr>
-                    <w:t xml:space="preserve">        more = quickSort(more)</w:t>
+                    <w:t xml:space="preserve">        </w:t>
+                  </w:r>
+                  <w:proofErr w:type="gramStart"/>
+                  <w:r>
+                    <w:rPr>
+                      <w:rStyle w:val="HTMLCode"/>
+                    </w:rPr>
+                    <w:t>more</w:t>
+                  </w:r>
+                  <w:proofErr w:type="gramEnd"/>
+                  <w:r>
+                    <w:rPr>
+                      <w:rStyle w:val="HTMLCode"/>
+                    </w:rPr>
+                    <w:t xml:space="preserve"> = </w:t>
+                  </w:r>
+                  <w:proofErr w:type="spellStart"/>
+                  <w:r>
+                    <w:rPr>
+                      <w:rStyle w:val="HTMLCode"/>
+                    </w:rPr>
+                    <w:t>quickSort</w:t>
+                  </w:r>
+                  <w:proofErr w:type="spellEnd"/>
+                  <w:r>
+                    <w:rPr>
+                      <w:rStyle w:val="HTMLCode"/>
+                    </w:rPr>
+                    <w:t>(more)</w:t>
                   </w:r>
                 </w:p>
                 <w:p>
@@ -2755,7 +3501,35 @@
                     <w:rPr>
                       <w:rStyle w:val="HTMLCode"/>
                     </w:rPr>
-                    <w:t xml:space="preserve">        return less + pivotList + more</w:t>
+                    <w:t xml:space="preserve">        </w:t>
+                  </w:r>
+                  <w:proofErr w:type="gramStart"/>
+                  <w:r>
+                    <w:rPr>
+                      <w:rStyle w:val="HTMLCode"/>
+                    </w:rPr>
+                    <w:t>return</w:t>
+                  </w:r>
+                  <w:proofErr w:type="gramEnd"/>
+                  <w:r>
+                    <w:rPr>
+                      <w:rStyle w:val="HTMLCode"/>
+                    </w:rPr>
+                    <w:t xml:space="preserve"> less + </w:t>
+                  </w:r>
+                  <w:proofErr w:type="spellStart"/>
+                  <w:r>
+                    <w:rPr>
+                      <w:rStyle w:val="HTMLCode"/>
+                    </w:rPr>
+                    <w:t>pivotList</w:t>
+                  </w:r>
+                  <w:proofErr w:type="spellEnd"/>
+                  <w:r>
+                    <w:rPr>
+                      <w:rStyle w:val="HTMLCode"/>
+                    </w:rPr>
+                    <w:t xml:space="preserve"> + more</w:t>
                   </w:r>
                 </w:p>
               </w:txbxContent>
@@ -2847,11 +3621,33 @@
                       <w:rStyle w:val="HTMLCode"/>
                     </w:rPr>
                   </w:pPr>
-                  <w:r>
-                    <w:rPr>
-                      <w:rStyle w:val="HTMLCode"/>
-                    </w:rPr>
-                    <w:t>quicksort :: (Ord a) =&gt; [a] -&gt; [a]</w:t>
+                  <w:proofErr w:type="gramStart"/>
+                  <w:r>
+                    <w:rPr>
+                      <w:rStyle w:val="HTMLCode"/>
+                    </w:rPr>
+                    <w:t>quicksort</w:t>
+                  </w:r>
+                  <w:proofErr w:type="gramEnd"/>
+                  <w:r>
+                    <w:rPr>
+                      <w:rStyle w:val="HTMLCode"/>
+                    </w:rPr>
+                    <w:t xml:space="preserve"> :: (</w:t>
+                  </w:r>
+                  <w:proofErr w:type="spellStart"/>
+                  <w:r>
+                    <w:rPr>
+                      <w:rStyle w:val="HTMLCode"/>
+                    </w:rPr>
+                    <w:t>Ord</w:t>
+                  </w:r>
+                  <w:proofErr w:type="spellEnd"/>
+                  <w:r>
+                    <w:rPr>
+                      <w:rStyle w:val="HTMLCode"/>
+                    </w:rPr>
+                    <w:t xml:space="preserve"> a) =&gt; [a] -&gt; [a]</w:t>
                   </w:r>
                 </w:p>
                 <w:p>
@@ -2860,11 +3656,19 @@
                       <w:rStyle w:val="HTMLCode"/>
                     </w:rPr>
                   </w:pPr>
-                  <w:r>
-                    <w:rPr>
-                      <w:rStyle w:val="HTMLCode"/>
-                    </w:rPr>
-                    <w:t>quicksort [] = []</w:t>
+                  <w:proofErr w:type="gramStart"/>
+                  <w:r>
+                    <w:rPr>
+                      <w:rStyle w:val="HTMLCode"/>
+                    </w:rPr>
+                    <w:t>quicksort</w:t>
+                  </w:r>
+                  <w:proofErr w:type="gramEnd"/>
+                  <w:r>
+                    <w:rPr>
+                      <w:rStyle w:val="HTMLCode"/>
+                    </w:rPr>
+                    <w:t xml:space="preserve"> [] = []</w:t>
                   </w:r>
                 </w:p>
                 <w:p>
@@ -2873,11 +3677,33 @@
                       <w:rStyle w:val="HTMLCode"/>
                     </w:rPr>
                   </w:pPr>
-                  <w:r>
-                    <w:rPr>
-                      <w:rStyle w:val="HTMLCode"/>
-                    </w:rPr>
-                    <w:t>quicksort (x:xs) =</w:t>
+                  <w:proofErr w:type="gramStart"/>
+                  <w:r>
+                    <w:rPr>
+                      <w:rStyle w:val="HTMLCode"/>
+                    </w:rPr>
+                    <w:t>quicksort</w:t>
+                  </w:r>
+                  <w:proofErr w:type="gramEnd"/>
+                  <w:r>
+                    <w:rPr>
+                      <w:rStyle w:val="HTMLCode"/>
+                    </w:rPr>
+                    <w:t xml:space="preserve"> (</w:t>
+                  </w:r>
+                  <w:proofErr w:type="spellStart"/>
+                  <w:r>
+                    <w:rPr>
+                      <w:rStyle w:val="HTMLCode"/>
+                    </w:rPr>
+                    <w:t>x:xs</w:t>
+                  </w:r>
+                  <w:proofErr w:type="spellEnd"/>
+                  <w:r>
+                    <w:rPr>
+                      <w:rStyle w:val="HTMLCode"/>
+                    </w:rPr>
+                    <w:t>) =</w:t>
                   </w:r>
                 </w:p>
                 <w:p>
@@ -2890,7 +3716,49 @@
                     <w:rPr>
                       <w:rStyle w:val="HTMLCode"/>
                     </w:rPr>
-                    <w:t xml:space="preserve">    let smallerSorted = quicksort [a | a &lt;- xs, a &lt;= x]</w:t>
+                    <w:t xml:space="preserve">    </w:t>
+                  </w:r>
+                  <w:proofErr w:type="gramStart"/>
+                  <w:r>
+                    <w:rPr>
+                      <w:rStyle w:val="HTMLCode"/>
+                    </w:rPr>
+                    <w:t>let</w:t>
+                  </w:r>
+                  <w:proofErr w:type="gramEnd"/>
+                  <w:r>
+                    <w:rPr>
+                      <w:rStyle w:val="HTMLCode"/>
+                    </w:rPr>
+                    <w:t xml:space="preserve"> </w:t>
+                  </w:r>
+                  <w:proofErr w:type="spellStart"/>
+                  <w:r>
+                    <w:rPr>
+                      <w:rStyle w:val="HTMLCode"/>
+                    </w:rPr>
+                    <w:t>smallerSorted</w:t>
+                  </w:r>
+                  <w:proofErr w:type="spellEnd"/>
+                  <w:r>
+                    <w:rPr>
+                      <w:rStyle w:val="HTMLCode"/>
+                    </w:rPr>
+                    <w:t xml:space="preserve"> = quicksort [a | a &lt;- </w:t>
+                  </w:r>
+                  <w:proofErr w:type="spellStart"/>
+                  <w:r>
+                    <w:rPr>
+                      <w:rStyle w:val="HTMLCode"/>
+                    </w:rPr>
+                    <w:t>xs</w:t>
+                  </w:r>
+                  <w:proofErr w:type="spellEnd"/>
+                  <w:r>
+                    <w:rPr>
+                      <w:rStyle w:val="HTMLCode"/>
+                    </w:rPr>
+                    <w:t>, a &lt;= x]</w:t>
                   </w:r>
                 </w:p>
                 <w:p>
@@ -2903,7 +3771,37 @@
                     <w:rPr>
                       <w:rStyle w:val="HTMLCode"/>
                     </w:rPr>
-                    <w:t xml:space="preserve">        biggerSorted = quicksort [a | a &lt;- xs, a &gt; x]</w:t>
+                    <w:t xml:space="preserve">        </w:t>
+                  </w:r>
+                  <w:proofErr w:type="spellStart"/>
+                  <w:proofErr w:type="gramStart"/>
+                  <w:r>
+                    <w:rPr>
+                      <w:rStyle w:val="HTMLCode"/>
+                    </w:rPr>
+                    <w:t>biggerSorted</w:t>
+                  </w:r>
+                  <w:proofErr w:type="spellEnd"/>
+                  <w:proofErr w:type="gramEnd"/>
+                  <w:r>
+                    <w:rPr>
+                      <w:rStyle w:val="HTMLCode"/>
+                    </w:rPr>
+                    <w:t xml:space="preserve"> = quicksort [a | a &lt;- </w:t>
+                  </w:r>
+                  <w:proofErr w:type="spellStart"/>
+                  <w:r>
+                    <w:rPr>
+                      <w:rStyle w:val="HTMLCode"/>
+                    </w:rPr>
+                    <w:t>xs</w:t>
+                  </w:r>
+                  <w:proofErr w:type="spellEnd"/>
+                  <w:r>
+                    <w:rPr>
+                      <w:rStyle w:val="HTMLCode"/>
+                    </w:rPr>
+                    <w:t>, a &gt; x]</w:t>
                   </w:r>
                 </w:p>
                 <w:p>
@@ -2916,8 +3814,44 @@
                     <w:rPr>
                       <w:rStyle w:val="HTMLCode"/>
                     </w:rPr>
-                    <w:t xml:space="preserve">    in  smallerSorted ++ [x] ++ biggerSorted</w:t>
-                  </w:r>
+                    <w:t xml:space="preserve">    </w:t>
+                  </w:r>
+                  <w:proofErr w:type="gramStart"/>
+                  <w:r>
+                    <w:rPr>
+                      <w:rStyle w:val="HTMLCode"/>
+                    </w:rPr>
+                    <w:t>in</w:t>
+                  </w:r>
+                  <w:proofErr w:type="gramEnd"/>
+                  <w:r>
+                    <w:rPr>
+                      <w:rStyle w:val="HTMLCode"/>
+                    </w:rPr>
+                    <w:t xml:space="preserve">  </w:t>
+                  </w:r>
+                  <w:proofErr w:type="spellStart"/>
+                  <w:r>
+                    <w:rPr>
+                      <w:rStyle w:val="HTMLCode"/>
+                    </w:rPr>
+                    <w:t>smallerSorted</w:t>
+                  </w:r>
+                  <w:proofErr w:type="spellEnd"/>
+                  <w:r>
+                    <w:rPr>
+                      <w:rStyle w:val="HTMLCode"/>
+                    </w:rPr>
+                    <w:t xml:space="preserve"> ++ [x] ++ </w:t>
+                  </w:r>
+                  <w:proofErr w:type="spellStart"/>
+                  <w:r>
+                    <w:rPr>
+                      <w:rStyle w:val="HTMLCode"/>
+                    </w:rPr>
+                    <w:t>biggerSorted</w:t>
+                  </w:r>
+                  <w:proofErr w:type="spellEnd"/>
                 </w:p>
               </w:txbxContent>
             </v:textbox>
@@ -2971,11 +3905,21 @@
                       <w:rStyle w:val="HTMLCode"/>
                     </w:rPr>
                   </w:pPr>
-                  <w:r>
-                    <w:rPr>
-                      <w:rStyle w:val="HTMLCode"/>
-                    </w:rPr>
-                    <w:t>qsort(l) = (</w:t>
+                  <w:proofErr w:type="spellStart"/>
+                  <w:proofErr w:type="gramStart"/>
+                  <w:r>
+                    <w:rPr>
+                      <w:rStyle w:val="HTMLCode"/>
+                    </w:rPr>
+                    <w:t>qsort</w:t>
+                  </w:r>
+                  <w:proofErr w:type="spellEnd"/>
+                  <w:proofErr w:type="gramEnd"/>
+                  <w:r>
+                    <w:rPr>
+                      <w:rStyle w:val="HTMLCode"/>
+                    </w:rPr>
+                    <w:t>(l) = (</w:t>
                   </w:r>
                 </w:p>
                 <w:p>
@@ -2988,7 +3932,37 @@
                     <w:rPr>
                       <w:rStyle w:val="HTMLCode"/>
                     </w:rPr>
-                    <w:t xml:space="preserve">    qsort: (as ~ \x\(x @ x&lt;=a)) ++ a ++ qsort: (as ~ \x\(x @ x&gt;a))</w:t>
+                    <w:t xml:space="preserve">    </w:t>
+                  </w:r>
+                  <w:proofErr w:type="spellStart"/>
+                  <w:proofErr w:type="gramStart"/>
+                  <w:r>
+                    <w:rPr>
+                      <w:rStyle w:val="HTMLCode"/>
+                    </w:rPr>
+                    <w:t>qsort</w:t>
+                  </w:r>
+                  <w:proofErr w:type="spellEnd"/>
+                  <w:proofErr w:type="gramEnd"/>
+                  <w:r>
+                    <w:rPr>
+                      <w:rStyle w:val="HTMLCode"/>
+                    </w:rPr>
+                    <w:t xml:space="preserve">: (as ~ \x\(x @ x&lt;=a)) ++ a ++ </w:t>
+                  </w:r>
+                  <w:proofErr w:type="spellStart"/>
+                  <w:r>
+                    <w:rPr>
+                      <w:rStyle w:val="HTMLCode"/>
+                    </w:rPr>
+                    <w:t>qsort</w:t>
+                  </w:r>
+                  <w:proofErr w:type="spellEnd"/>
+                  <w:r>
+                    <w:rPr>
+                      <w:rStyle w:val="HTMLCode"/>
+                    </w:rPr>
+                    <w:t>: (as ~ \x\(x @ x&gt;a))</w:t>
                   </w:r>
                 </w:p>
                 <w:p>
@@ -3001,7 +3975,29 @@
                     <w:rPr>
                       <w:rStyle w:val="HTMLCode"/>
                     </w:rPr>
-                    <w:t xml:space="preserve">    $ a,as = l</w:t>
+                    <w:t xml:space="preserve">    $ </w:t>
+                  </w:r>
+                  <w:proofErr w:type="spellStart"/>
+                  <w:proofErr w:type="gramStart"/>
+                  <w:r>
+                    <w:rPr>
+                      <w:rStyle w:val="HTMLCode"/>
+                    </w:rPr>
+                    <w:t>a</w:t>
+                  </w:r>
+                  <w:proofErr w:type="gramEnd"/>
+                  <w:r>
+                    <w:rPr>
+                      <w:rStyle w:val="HTMLCode"/>
+                    </w:rPr>
+                    <w:t>,as</w:t>
+                  </w:r>
+                  <w:proofErr w:type="spellEnd"/>
+                  <w:r>
+                    <w:rPr>
+                      <w:rStyle w:val="HTMLCode"/>
+                    </w:rPr>
+                    <w:t xml:space="preserve"> = l</w:t>
                   </w:r>
                 </w:p>
                 <w:p>
@@ -3014,8 +4010,18 @@
                     <w:rPr>
                       <w:rStyle w:val="HTMLCode"/>
                     </w:rPr>
-                    <w:t xml:space="preserve">    ) @ len:l</w:t>
-                  </w:r>
+                    <w:t xml:space="preserve">    ) @ </w:t>
+                  </w:r>
+                  <w:proofErr w:type="spellStart"/>
+                  <w:proofErr w:type="gramStart"/>
+                  <w:r>
+                    <w:rPr>
+                      <w:rStyle w:val="HTMLCode"/>
+                    </w:rPr>
+                    <w:t>len:l</w:t>
+                  </w:r>
+                  <w:proofErr w:type="spellEnd"/>
+                  <w:proofErr w:type="gramEnd"/>
                 </w:p>
               </w:txbxContent>
             </v:textbox>
@@ -3090,11 +4096,35 @@
                       <w:rStyle w:val="HTMLCode"/>
                     </w:rPr>
                   </w:pPr>
-                  <w:r>
-                    <w:rPr>
-                      <w:rStyle w:val="HTMLCode"/>
-                    </w:rPr>
-                    <w:t>qsort(l) = # qsort is defined as a function of one argument, l</w:t>
+                  <w:proofErr w:type="spellStart"/>
+                  <w:proofErr w:type="gramStart"/>
+                  <w:r>
+                    <w:rPr>
+                      <w:rStyle w:val="HTMLCode"/>
+                    </w:rPr>
+                    <w:t>qsort</w:t>
+                  </w:r>
+                  <w:proofErr w:type="spellEnd"/>
+                  <w:proofErr w:type="gramEnd"/>
+                  <w:r>
+                    <w:rPr>
+                      <w:rStyle w:val="HTMLCode"/>
+                    </w:rPr>
+                    <w:t xml:space="preserve">(l) = # </w:t>
+                  </w:r>
+                  <w:proofErr w:type="spellStart"/>
+                  <w:r>
+                    <w:rPr>
+                      <w:rStyle w:val="HTMLCode"/>
+                    </w:rPr>
+                    <w:t>qsort</w:t>
+                  </w:r>
+                  <w:proofErr w:type="spellEnd"/>
+                  <w:r>
+                    <w:rPr>
+                      <w:rStyle w:val="HTMLCode"/>
+                    </w:rPr>
+                    <w:t xml:space="preserve"> is defined as a function of one argument, l</w:t>
                   </w:r>
                 </w:p>
                 <w:p>
@@ -3127,7 +4157,37 @@
                     <w:rPr>
                       <w:rStyle w:val="HTMLCode"/>
                     </w:rPr>
-                    <w:t xml:space="preserve">        qsort: # The qsort function is called recursively on all the</w:t>
+                    <w:t xml:space="preserve">        </w:t>
+                  </w:r>
+                  <w:proofErr w:type="spellStart"/>
+                  <w:proofErr w:type="gramStart"/>
+                  <w:r>
+                    <w:rPr>
+                      <w:rStyle w:val="HTMLCode"/>
+                    </w:rPr>
+                    <w:t>qsort</w:t>
+                  </w:r>
+                  <w:proofErr w:type="spellEnd"/>
+                  <w:proofErr w:type="gramEnd"/>
+                  <w:r>
+                    <w:rPr>
+                      <w:rStyle w:val="HTMLCode"/>
+                    </w:rPr>
+                    <w:t xml:space="preserve">: # The </w:t>
+                  </w:r>
+                  <w:proofErr w:type="spellStart"/>
+                  <w:r>
+                    <w:rPr>
+                      <w:rStyle w:val="HTMLCode"/>
+                    </w:rPr>
+                    <w:t>qsort</w:t>
+                  </w:r>
+                  <w:proofErr w:type="spellEnd"/>
+                  <w:r>
+                    <w:rPr>
+                      <w:rStyle w:val="HTMLCode"/>
+                    </w:rPr>
+                    <w:t xml:space="preserve"> function is called recursively on all the</w:t>
                   </w:r>
                 </w:p>
                 <w:p>
@@ -3140,7 +4200,21 @@
                     <w:rPr>
                       <w:rStyle w:val="HTMLCode"/>
                     </w:rPr>
-                    <w:t xml:space="preserve">               #  elements in the list less than or equal to the pivot.</w:t>
+                    <w:t xml:space="preserve">               #  </w:t>
+                  </w:r>
+                  <w:proofErr w:type="gramStart"/>
+                  <w:r>
+                    <w:rPr>
+                      <w:rStyle w:val="HTMLCode"/>
+                    </w:rPr>
+                    <w:t>elements</w:t>
+                  </w:r>
+                  <w:proofErr w:type="gramEnd"/>
+                  <w:r>
+                    <w:rPr>
+                      <w:rStyle w:val="HTMLCode"/>
+                    </w:rPr>
+                    <w:t xml:space="preserve"> in the list less than or equal to the pivot.</w:t>
                   </w:r>
                 </w:p>
                 <w:p>
@@ -3153,7 +4227,21 @@
                     <w:rPr>
                       <w:rStyle w:val="HTMLCode"/>
                     </w:rPr>
-                    <w:t xml:space="preserve">            (as ~ # The tilde operator loops over the list with a function</w:t>
+                    <w:t xml:space="preserve">            (</w:t>
+                  </w:r>
+                  <w:proofErr w:type="gramStart"/>
+                  <w:r>
+                    <w:rPr>
+                      <w:rStyle w:val="HTMLCode"/>
+                    </w:rPr>
+                    <w:t>as</w:t>
+                  </w:r>
+                  <w:proofErr w:type="gramEnd"/>
+                  <w:r>
+                    <w:rPr>
+                      <w:rStyle w:val="HTMLCode"/>
+                    </w:rPr>
+                    <w:t xml:space="preserve"> ~ # The tilde operator loops over the list with a function</w:t>
                   </w:r>
                 </w:p>
                 <w:p>
@@ -3166,7 +4254,21 @@
                     <w:rPr>
                       <w:rStyle w:val="HTMLCode"/>
                     </w:rPr>
-                    <w:t xml:space="preserve">                 \x\( # An in-line function definition using backslashes</w:t>
+                    <w:t xml:space="preserve">                 \</w:t>
+                  </w:r>
+                  <w:proofErr w:type="gramStart"/>
+                  <w:r>
+                    <w:rPr>
+                      <w:rStyle w:val="HTMLCode"/>
+                    </w:rPr>
+                    <w:t>x</w:t>
+                  </w:r>
+                  <w:proofErr w:type="gramEnd"/>
+                  <w:r>
+                    <w:rPr>
+                      <w:rStyle w:val="HTMLCode"/>
+                    </w:rPr>
+                    <w:t>\( # An in-line function definition using backslashes</w:t>
                   </w:r>
                 </w:p>
                 <w:p>
@@ -3179,7 +4281,21 @@
                     <w:rPr>
                       <w:rStyle w:val="HTMLCode"/>
                     </w:rPr>
-                    <w:t xml:space="preserve">                     x @ x&lt;=a # The main body of the function</w:t>
+                    <w:t xml:space="preserve">                     </w:t>
+                  </w:r>
+                  <w:proofErr w:type="gramStart"/>
+                  <w:r>
+                    <w:rPr>
+                      <w:rStyle w:val="HTMLCode"/>
+                    </w:rPr>
+                    <w:t>x</w:t>
+                  </w:r>
+                  <w:proofErr w:type="gramEnd"/>
+                  <w:r>
+                    <w:rPr>
+                      <w:rStyle w:val="HTMLCode"/>
+                    </w:rPr>
+                    <w:t xml:space="preserve"> @ x&lt;=a # The main body of the function</w:t>
                   </w:r>
                 </w:p>
                 <w:p>
@@ -3212,7 +4328,21 @@
                     <w:rPr>
                       <w:rStyle w:val="HTMLCode"/>
                     </w:rPr>
-                    <w:t xml:space="preserve">        ++ a ++ # That sort is joined with the pivot, which is then joined</w:t>
+                    <w:t xml:space="preserve">        ++ </w:t>
+                  </w:r>
+                  <w:proofErr w:type="gramStart"/>
+                  <w:r>
+                    <w:rPr>
+                      <w:rStyle w:val="HTMLCode"/>
+                    </w:rPr>
+                    <w:t>a</w:t>
+                  </w:r>
+                  <w:proofErr w:type="gramEnd"/>
+                  <w:r>
+                    <w:rPr>
+                      <w:rStyle w:val="HTMLCode"/>
+                    </w:rPr>
+                    <w:t xml:space="preserve"> ++ # That sort is joined with the pivot, which is then joined</w:t>
                   </w:r>
                 </w:p>
                 <w:p>
@@ -3225,7 +4355,21 @@
                     <w:rPr>
                       <w:rStyle w:val="HTMLCode"/>
                     </w:rPr>
-                    <w:t xml:space="preserve">                #  with the next sort.</w:t>
+                    <w:t xml:space="preserve">                #  </w:t>
+                  </w:r>
+                  <w:proofErr w:type="gramStart"/>
+                  <w:r>
+                    <w:rPr>
+                      <w:rStyle w:val="HTMLCode"/>
+                    </w:rPr>
+                    <w:t>with</w:t>
+                  </w:r>
+                  <w:proofErr w:type="gramEnd"/>
+                  <w:r>
+                    <w:rPr>
+                      <w:rStyle w:val="HTMLCode"/>
+                    </w:rPr>
+                    <w:t xml:space="preserve"> the next sort.</w:t>
                   </w:r>
                 </w:p>
                 <w:p>
@@ -3245,7 +4389,37 @@
                     <w:rPr>
                       <w:rStyle w:val="HTMLCode"/>
                     </w:rPr>
-                    <w:t xml:space="preserve">        qsort: # The qsort function is called recursively on all the</w:t>
+                    <w:t xml:space="preserve">        </w:t>
+                  </w:r>
+                  <w:proofErr w:type="spellStart"/>
+                  <w:proofErr w:type="gramStart"/>
+                  <w:r>
+                    <w:rPr>
+                      <w:rStyle w:val="HTMLCode"/>
+                    </w:rPr>
+                    <w:t>qsort</w:t>
+                  </w:r>
+                  <w:proofErr w:type="spellEnd"/>
+                  <w:proofErr w:type="gramEnd"/>
+                  <w:r>
+                    <w:rPr>
+                      <w:rStyle w:val="HTMLCode"/>
+                    </w:rPr>
+                    <w:t xml:space="preserve">: # The </w:t>
+                  </w:r>
+                  <w:proofErr w:type="spellStart"/>
+                  <w:r>
+                    <w:rPr>
+                      <w:rStyle w:val="HTMLCode"/>
+                    </w:rPr>
+                    <w:t>qsort</w:t>
+                  </w:r>
+                  <w:proofErr w:type="spellEnd"/>
+                  <w:r>
+                    <w:rPr>
+                      <w:rStyle w:val="HTMLCode"/>
+                    </w:rPr>
+                    <w:t xml:space="preserve"> function is called recursively on all the</w:t>
                   </w:r>
                 </w:p>
                 <w:p>
@@ -3258,7 +4432,21 @@
                     <w:rPr>
                       <w:rStyle w:val="HTMLCode"/>
                     </w:rPr>
-                    <w:t xml:space="preserve">               #  elements in the list greater than the pivot.</w:t>
+                    <w:t xml:space="preserve">               #  </w:t>
+                  </w:r>
+                  <w:proofErr w:type="gramStart"/>
+                  <w:r>
+                    <w:rPr>
+                      <w:rStyle w:val="HTMLCode"/>
+                    </w:rPr>
+                    <w:t>elements</w:t>
+                  </w:r>
+                  <w:proofErr w:type="gramEnd"/>
+                  <w:r>
+                    <w:rPr>
+                      <w:rStyle w:val="HTMLCode"/>
+                    </w:rPr>
+                    <w:t xml:space="preserve"> in the list greater than the pivot.</w:t>
                   </w:r>
                 </w:p>
                 <w:p>
@@ -3277,7 +4465,21 @@
                     <w:rPr>
                       <w:rStyle w:val="HTMLCode"/>
                     </w:rPr>
-                    <w:t>(as ~</w:t>
+                    <w:t>(</w:t>
+                  </w:r>
+                  <w:proofErr w:type="gramStart"/>
+                  <w:r>
+                    <w:rPr>
+                      <w:rStyle w:val="HTMLCode"/>
+                    </w:rPr>
+                    <w:t>as</w:t>
+                  </w:r>
+                  <w:proofErr w:type="gramEnd"/>
+                  <w:r>
+                    <w:rPr>
+                      <w:rStyle w:val="HTMLCode"/>
+                    </w:rPr>
+                    <w:t xml:space="preserve"> ~</w:t>
                   </w:r>
                   <w:r>
                     <w:rPr>
@@ -3302,7 +4504,21 @@
                     <w:rPr>
                       <w:rStyle w:val="HTMLCode"/>
                     </w:rPr>
-                    <w:t xml:space="preserve"> \x\(</w:t>
+                    <w:t xml:space="preserve"> \</w:t>
+                  </w:r>
+                  <w:proofErr w:type="gramStart"/>
+                  <w:r>
+                    <w:rPr>
+                      <w:rStyle w:val="HTMLCode"/>
+                    </w:rPr>
+                    <w:t>x</w:t>
+                  </w:r>
+                  <w:proofErr w:type="gramEnd"/>
+                  <w:r>
+                    <w:rPr>
+                      <w:rStyle w:val="HTMLCode"/>
+                    </w:rPr>
+                    <w:t>\(</w:t>
                   </w:r>
                   <w:r>
                     <w:rPr>
@@ -3323,11 +4539,19 @@
                     </w:rPr>
                     <w:t xml:space="preserve">                     </w:t>
                   </w:r>
-                  <w:r>
-                    <w:rPr>
-                      <w:rStyle w:val="HTMLCode"/>
-                    </w:rPr>
-                    <w:t>x @ x&gt;a</w:t>
+                  <w:proofErr w:type="gramStart"/>
+                  <w:r>
+                    <w:rPr>
+                      <w:rStyle w:val="HTMLCode"/>
+                    </w:rPr>
+                    <w:t>x</w:t>
+                  </w:r>
+                  <w:proofErr w:type="gramEnd"/>
+                  <w:r>
+                    <w:rPr>
+                      <w:rStyle w:val="HTMLCode"/>
+                    </w:rPr>
+                    <w:t xml:space="preserve"> @ x&gt;a</w:t>
                   </w:r>
                   <w:r>
                     <w:rPr>
@@ -3384,7 +4608,29 @@
                     <w:rPr>
                       <w:rStyle w:val="HTMLCode"/>
                     </w:rPr>
-                    <w:t xml:space="preserve">  $ a,as = l</w:t>
+                    <w:t xml:space="preserve">  $ </w:t>
+                  </w:r>
+                  <w:proofErr w:type="spellStart"/>
+                  <w:proofErr w:type="gramStart"/>
+                  <w:r>
+                    <w:rPr>
+                      <w:rStyle w:val="HTMLCode"/>
+                    </w:rPr>
+                    <w:t>a</w:t>
+                  </w:r>
+                  <w:proofErr w:type="gramEnd"/>
+                  <w:r>
+                    <w:rPr>
+                      <w:rStyle w:val="HTMLCode"/>
+                    </w:rPr>
+                    <w:t>,as</w:t>
+                  </w:r>
+                  <w:proofErr w:type="spellEnd"/>
+                  <w:r>
+                    <w:rPr>
+                      <w:rStyle w:val="HTMLCode"/>
+                    </w:rPr>
+                    <w:t xml:space="preserve"> = l</w:t>
                   </w:r>
                   <w:r>
                     <w:rPr>
@@ -3403,7 +4649,21 @@
                     <w:rPr>
                       <w:rStyle w:val="HTMLCode"/>
                     </w:rPr>
-                    <w:t xml:space="preserve">                   #  its head, a, which will be used as the pivot, and its</w:t>
+                    <w:t xml:space="preserve">                   #  </w:t>
+                  </w:r>
+                  <w:proofErr w:type="gramStart"/>
+                  <w:r>
+                    <w:rPr>
+                      <w:rStyle w:val="HTMLCode"/>
+                    </w:rPr>
+                    <w:t>its</w:t>
+                  </w:r>
+                  <w:proofErr w:type="gramEnd"/>
+                  <w:r>
+                    <w:rPr>
+                      <w:rStyle w:val="HTMLCode"/>
+                    </w:rPr>
+                    <w:t xml:space="preserve"> head, a, which will be used as the pivot, and its</w:t>
                   </w:r>
                 </w:p>
                 <w:p>
@@ -3416,7 +4676,21 @@
                     <w:rPr>
                       <w:rStyle w:val="HTMLCode"/>
                     </w:rPr>
-                    <w:t xml:space="preserve">                   #  tail, as, which will be the list that is split up</w:t>
+                    <w:t xml:space="preserve">                   #  </w:t>
+                  </w:r>
+                  <w:proofErr w:type="gramStart"/>
+                  <w:r>
+                    <w:rPr>
+                      <w:rStyle w:val="HTMLCode"/>
+                    </w:rPr>
+                    <w:t>tail</w:t>
+                  </w:r>
+                  <w:proofErr w:type="gramEnd"/>
+                  <w:r>
+                    <w:rPr>
+                      <w:rStyle w:val="HTMLCode"/>
+                    </w:rPr>
+                    <w:t>, as, which will be the list that is split up</w:t>
                   </w:r>
                 </w:p>
                 <w:p>
@@ -3429,7 +4703,21 @@
                     <w:rPr>
                       <w:rStyle w:val="HTMLCode"/>
                     </w:rPr>
-                    <w:t xml:space="preserve">                   #  into two parts and each part sorted.</w:t>
+                    <w:t xml:space="preserve">                   #  </w:t>
+                  </w:r>
+                  <w:proofErr w:type="gramStart"/>
+                  <w:r>
+                    <w:rPr>
+                      <w:rStyle w:val="HTMLCode"/>
+                    </w:rPr>
+                    <w:t>into</w:t>
+                  </w:r>
+                  <w:proofErr w:type="gramEnd"/>
+                  <w:r>
+                    <w:rPr>
+                      <w:rStyle w:val="HTMLCode"/>
+                    </w:rPr>
+                    <w:t xml:space="preserve"> two parts and each part sorted.</w:t>
                   </w:r>
                 </w:p>
                 <w:p>
@@ -3468,8 +4756,18 @@
                     <w:rPr>
                       <w:rStyle w:val="HTMLCode"/>
                     </w:rPr>
-                    <w:t>@ len:l</w:t>
-                  </w:r>
+                    <w:t xml:space="preserve">@ </w:t>
+                  </w:r>
+                  <w:proofErr w:type="spellStart"/>
+                  <w:proofErr w:type="gramStart"/>
+                  <w:r>
+                    <w:rPr>
+                      <w:rStyle w:val="HTMLCode"/>
+                    </w:rPr>
+                    <w:t>len:l</w:t>
+                  </w:r>
+                  <w:proofErr w:type="spellEnd"/>
+                  <w:proofErr w:type="gramEnd"/>
                   <w:r>
                     <w:rPr>
                       <w:rStyle w:val="HTMLCode"/>
@@ -3487,7 +4785,21 @@
                     <w:rPr>
                       <w:rStyle w:val="HTMLCode"/>
                     </w:rPr>
-                    <w:t xml:space="preserve">            #  empty, otherwise null, the empty list, is returned</w:t>
+                    <w:t xml:space="preserve">            #  </w:t>
+                  </w:r>
+                  <w:proofErr w:type="gramStart"/>
+                  <w:r>
+                    <w:rPr>
+                      <w:rStyle w:val="HTMLCode"/>
+                    </w:rPr>
+                    <w:t>empty</w:t>
+                  </w:r>
+                  <w:proofErr w:type="gramEnd"/>
+                  <w:r>
+                    <w:rPr>
+                      <w:rStyle w:val="HTMLCode"/>
+                    </w:rPr>
+                    <w:t>, otherwise null, the empty list, is returned</w:t>
                   </w:r>
                 </w:p>
               </w:txbxContent>
@@ -3579,7 +4891,21 @@
         <w:rPr>
           <w:rFonts w:ascii="Times New Roman" w:hAnsi="Times New Roman" w:cs="Times New Roman"/>
         </w:rPr>
-        <w:t xml:space="preserve"> but despite finally reaching its first production release, greater than 30 GitHub issues still remain, mostly </w:t>
+        <w:t xml:space="preserve"> but despite finally reaching its first production release, greater than 30 </w:t>
+      </w:r>
+      <w:proofErr w:type="spellStart"/>
+      <w:r>
+        <w:rPr>
+          <w:rFonts w:ascii="Times New Roman" w:hAnsi="Times New Roman" w:cs="Times New Roman"/>
+        </w:rPr>
+        <w:t>GitHub</w:t>
+      </w:r>
+      <w:proofErr w:type="spellEnd"/>
+      <w:r>
+        <w:rPr>
+          <w:rFonts w:ascii="Times New Roman" w:hAnsi="Times New Roman" w:cs="Times New Roman"/>
+        </w:rPr>
+        <w:t xml:space="preserve"> issues still remain, mostly </w:t>
       </w:r>
       <w:r>
         <w:rPr>
@@ -3827,7 +5153,21 @@
         <w:rPr>
           <w:rFonts w:ascii="Times New Roman" w:hAnsi="Times New Roman" w:cs="Times New Roman"/>
         </w:rPr>
-        <w:t xml:space="preserve">Finally, this paper envisions even more possible uses for Rabbit in the future. Rabbit’s powerful meta-programming features and easy extensibility with Python make it perfect for creating DSLs, or Domain-Specific Languages. Domain-Specific Languages are specialized languages made for a very specific purposes. These include, but are not limited to, controlling robots, engineering tools, and scientific instruments. An example domain-specific implementation </w:t>
+        <w:t xml:space="preserve">Finally, this paper envisions even more possible uses for Rabbit in the future. Rabbit’s powerful meta-programming features and easy extensibility with Python make it perfect for creating DSLs, or Domain-Specific Languages. Domain-Specific Languages are specialized languages made </w:t>
+      </w:r>
+      <w:proofErr w:type="gramStart"/>
+      <w:r>
+        <w:rPr>
+          <w:rFonts w:ascii="Times New Roman" w:hAnsi="Times New Roman" w:cs="Times New Roman"/>
+        </w:rPr>
+        <w:t>for a very specific purposes</w:t>
+      </w:r>
+      <w:proofErr w:type="gramEnd"/>
+      <w:r>
+        <w:rPr>
+          <w:rFonts w:ascii="Times New Roman" w:hAnsi="Times New Roman" w:cs="Times New Roman"/>
+        </w:rPr>
+        <w:t xml:space="preserve">. These include, but are not limited to, controlling robots, engineering tools, and scientific instruments. An example domain-specific implementation </w:t>
       </w:r>
       <w:r>
         <w:rPr>
@@ -3892,32 +5232,303 @@
     </w:p>
     <w:p>
       <w:pPr>
-        <w:widowControl w:val="0"/>
-      </w:pPr>
-      <w:r>
-        <w:t>Reference.</w:t>
-      </w:r>
+        <w:pStyle w:val="FootnoteText"/>
+        <w:rPr>
+          <w:rFonts w:ascii="Times New Roman" w:hAnsi="Times New Roman" w:cs="Times New Roman"/>
+        </w:rPr>
+      </w:pPr>
+      <w:hyperlink r:id="rId8" w:history="1">
+        <w:r>
+          <w:rPr>
+            <w:rStyle w:val="Hyperlink"/>
+            <w:rFonts w:ascii="Times New Roman" w:hAnsi="Times New Roman" w:cs="Times New Roman"/>
+          </w:rPr>
+          <w:t>http://langpop.com/</w:t>
+        </w:r>
+      </w:hyperlink>
     </w:p>
     <w:p>
       <w:pPr>
-        <w:widowControl w:val="0"/>
-      </w:pPr>
+        <w:pStyle w:val="FootnoteText"/>
+        <w:rPr>
+          <w:rFonts w:ascii="Times New Roman" w:hAnsi="Times New Roman" w:cs="Times New Roman"/>
+        </w:rPr>
+      </w:pPr>
+      <w:hyperlink r:id="rId9" w:history="1">
+        <w:r>
+          <w:rPr>
+            <w:rStyle w:val="Hyperlink"/>
+            <w:rFonts w:ascii="Times New Roman" w:hAnsi="Times New Roman" w:cs="Times New Roman"/>
+          </w:rPr>
+          <w:t>http://spectrum.ieee.org/computing/software/top-10-programming-languages</w:t>
+        </w:r>
+      </w:hyperlink>
     </w:p>
     <w:p>
       <w:pPr>
+        <w:pStyle w:val="FootnoteText"/>
+        <w:rPr>
+          <w:rFonts w:ascii="Times New Roman" w:hAnsi="Times New Roman" w:cs="Times New Roman"/>
+        </w:rPr>
+      </w:pPr>
+      <w:hyperlink r:id="rId10" w:history="1">
+        <w:r>
+          <w:rPr>
+            <w:rStyle w:val="Hyperlink"/>
+            <w:rFonts w:ascii="Times New Roman" w:hAnsi="Times New Roman" w:cs="Times New Roman"/>
+          </w:rPr>
+          <w:t>http://www.tiobe.com/index.php/content/paperinfo/tpci/index.html</w:t>
+        </w:r>
+      </w:hyperlink>
+    </w:p>
+    <w:p>
+      <w:pPr>
+        <w:pStyle w:val="FootnoteText"/>
+        <w:rPr>
+          <w:rFonts w:ascii="Times New Roman" w:hAnsi="Times New Roman" w:cs="Times New Roman"/>
+        </w:rPr>
+      </w:pPr>
+      <w:hyperlink r:id="rId11" w:history="1">
+        <w:r>
+          <w:rPr>
+            <w:rStyle w:val="Hyperlink"/>
+            <w:rFonts w:ascii="Times New Roman" w:hAnsi="Times New Roman" w:cs="Times New Roman"/>
+          </w:rPr>
+          <w:t>https://sites.google.com/site/pydatalog/pypl/PyPL-PopularitY-of-Programming-Language</w:t>
+        </w:r>
+      </w:hyperlink>
+    </w:p>
+    <w:p>
+      <w:pPr>
+        <w:pStyle w:val="FootnoteText"/>
+        <w:rPr>
+          <w:rFonts w:ascii="Times New Roman" w:hAnsi="Times New Roman" w:cs="Times New Roman"/>
+          <w:u w:val="single"/>
+        </w:rPr>
+      </w:pPr>
+      <w:hyperlink r:id="rId12" w:history="1">
+        <w:r>
+          <w:rPr>
+            <w:rStyle w:val="Hyperlink"/>
+            <w:rFonts w:ascii="Times New Roman" w:hAnsi="Times New Roman" w:cs="Times New Roman"/>
+          </w:rPr>
+          <w:t>http://www.i-programmer.info/news/98-languages/7684-haskell-most-talked-about-language.html</w:t>
+        </w:r>
+      </w:hyperlink>
+    </w:p>
+    <w:p>
+      <w:pPr>
         <w:widowControl w:val="0"/>
-      </w:pPr>
-      <w:r>
-        <w:t>Reference.</w:t>
-      </w:r>
+        <w:rPr>
+          <w:rFonts w:ascii="Times New Roman" w:hAnsi="Times New Roman" w:cs="Times New Roman"/>
+          <w:u w:val="single"/>
+        </w:rPr>
+      </w:pPr>
+      <w:hyperlink r:id="rId13" w:history="1">
+        <w:r>
+          <w:rPr>
+            <w:rStyle w:val="Hyperlink"/>
+            <w:rFonts w:ascii="Times New Roman" w:hAnsi="Times New Roman" w:cs="Times New Roman"/>
+          </w:rPr>
+          <w:t>http://journals.cambridge.org/action/displayJournal?jid=JFP</w:t>
+        </w:r>
+      </w:hyperlink>
+    </w:p>
+    <w:p>
+      <w:pPr>
+        <w:widowControl w:val="0"/>
+        <w:rPr>
+          <w:rFonts w:ascii="Times New Roman" w:hAnsi="Times New Roman" w:cs="Times New Roman"/>
+          <w:u w:val="single"/>
+        </w:rPr>
+      </w:pPr>
+      <w:hyperlink r:id="rId14" w:history="1">
+        <w:r>
+          <w:rPr>
+            <w:rStyle w:val="Hyperlink"/>
+            <w:rFonts w:ascii="Times New Roman" w:hAnsi="Times New Roman" w:cs="Times New Roman"/>
+          </w:rPr>
+          <w:t>http://www.cs.utexas.edu/~shmat/courses/cs345/whyfp.pdf</w:t>
+        </w:r>
+      </w:hyperlink>
+    </w:p>
+    <w:p>
+      <w:pPr>
+        <w:widowControl w:val="0"/>
+        <w:rPr>
+          <w:rFonts w:ascii="Times New Roman" w:hAnsi="Times New Roman" w:cs="Times New Roman"/>
+          <w:u w:val="single"/>
+        </w:rPr>
+      </w:pPr>
+      <w:hyperlink r:id="rId15" w:history="1">
+        <w:r>
+          <w:rPr>
+            <w:rStyle w:val="Hyperlink"/>
+            <w:rFonts w:ascii="Times New Roman" w:hAnsi="Times New Roman" w:cs="Times New Roman"/>
+          </w:rPr>
+          <w:t>http://learnyouahaskell.com/</w:t>
+        </w:r>
+      </w:hyperlink>
+    </w:p>
+    <w:p>
+      <w:pPr>
+        <w:widowControl w:val="0"/>
+        <w:rPr>
+          <w:rFonts w:ascii="Times New Roman" w:hAnsi="Times New Roman" w:cs="Times New Roman"/>
+          <w:u w:val="single"/>
+        </w:rPr>
+      </w:pPr>
+      <w:hyperlink r:id="rId16" w:history="1">
+        <w:r>
+          <w:rPr>
+            <w:rStyle w:val="Hyperlink"/>
+            <w:rFonts w:ascii="Times New Roman" w:hAnsi="Times New Roman" w:cs="Times New Roman"/>
+          </w:rPr>
+          <w:t>http://www.infoworld.com/article/2610284/application-development/why-new-programming-languages-succeed----or-fail.html</w:t>
+        </w:r>
+      </w:hyperlink>
+    </w:p>
+    <w:p>
+      <w:pPr>
+        <w:widowControl w:val="0"/>
+        <w:rPr>
+          <w:rFonts w:ascii="Times New Roman" w:hAnsi="Times New Roman" w:cs="Times New Roman"/>
+          <w:u w:val="single"/>
+        </w:rPr>
+      </w:pPr>
+      <w:hyperlink r:id="rId17" w:history="1">
+        <w:r>
+          <w:rPr>
+            <w:rStyle w:val="Hyperlink"/>
+            <w:rFonts w:ascii="Times New Roman" w:hAnsi="Times New Roman" w:cs="Times New Roman"/>
+          </w:rPr>
+          <w:t>http://stackoverflow.com/questions/733222/are-there-any-decent-scripting-languages-that-use-functional-programming</w:t>
+        </w:r>
+      </w:hyperlink>
+    </w:p>
+    <w:p>
+      <w:pPr>
+        <w:widowControl w:val="0"/>
+        <w:rPr>
+          <w:rFonts w:ascii="Times New Roman" w:hAnsi="Times New Roman" w:cs="Times New Roman"/>
+        </w:rPr>
+      </w:pPr>
+      <w:hyperlink r:id="rId18" w:history="1">
+        <w:r>
+          <w:rPr>
+            <w:rStyle w:val="Hyperlink"/>
+            <w:rFonts w:ascii="Times New Roman" w:hAnsi="Times New Roman" w:cs="Times New Roman"/>
+          </w:rPr>
+          <w:t>http://link.springer.com/chapter/10.1007/978-3-540-25944-2_157</w:t>
+        </w:r>
+      </w:hyperlink>
+    </w:p>
+    <w:p>
+      <w:pPr>
+        <w:widowControl w:val="0"/>
+        <w:rPr>
+          <w:rFonts w:ascii="Times New Roman" w:hAnsi="Times New Roman" w:cs="Times New Roman"/>
+        </w:rPr>
+      </w:pPr>
+      <w:hyperlink r:id="rId19" w:history="1">
+        <w:r>
+          <w:rPr>
+            <w:rStyle w:val="Hyperlink"/>
+            <w:rFonts w:ascii="Times New Roman" w:hAnsi="Times New Roman" w:cs="Times New Roman"/>
+          </w:rPr>
+          <w:t>http://pdf.aminer.org/000/278/636/a_comparison_of_c_matlab_and_python_as_teaching_languages.pdf</w:t>
+        </w:r>
+      </w:hyperlink>
+    </w:p>
+    <w:p>
+      <w:pPr>
+        <w:widowControl w:val="0"/>
+        <w:rPr>
+          <w:rFonts w:ascii="Times New Roman" w:hAnsi="Times New Roman" w:cs="Times New Roman"/>
+        </w:rPr>
+      </w:pPr>
+      <w:hyperlink r:id="rId20" w:history="1">
+        <w:r>
+          <w:rPr>
+            <w:rStyle w:val="Hyperlink"/>
+            <w:rFonts w:ascii="Times New Roman" w:hAnsi="Times New Roman" w:cs="Times New Roman"/>
+          </w:rPr>
+          <w:t>http://dl.acm.org/citation.cfm?id=1151880</w:t>
+        </w:r>
+      </w:hyperlink>
+    </w:p>
+    <w:p>
+      <w:pPr>
+        <w:widowControl w:val="0"/>
+        <w:rPr>
+          <w:rFonts w:ascii="Times New Roman" w:hAnsi="Times New Roman" w:cs="Times New Roman"/>
+        </w:rPr>
+      </w:pPr>
+      <w:hyperlink r:id="rId21" w:history="1">
+        <w:r>
+          <w:rPr>
+            <w:rStyle w:val="Hyperlink"/>
+            <w:rFonts w:ascii="Times New Roman" w:hAnsi="Times New Roman" w:cs="Times New Roman"/>
+          </w:rPr>
+          <w:t>http://micsymposium.org/mics_2005/papers/paper20.pdf</w:t>
+        </w:r>
+      </w:hyperlink>
+    </w:p>
+    <w:p>
+      <w:pPr>
+        <w:widowControl w:val="0"/>
+        <w:rPr>
+          <w:rFonts w:ascii="Times New Roman" w:hAnsi="Times New Roman" w:cs="Times New Roman"/>
+        </w:rPr>
+      </w:pPr>
+      <w:hyperlink r:id="rId22" w:history="1">
+        <w:r>
+          <w:rPr>
+            <w:rStyle w:val="Hyperlink"/>
+            <w:rFonts w:ascii="Times New Roman" w:hAnsi="Times New Roman" w:cs="Times New Roman"/>
+          </w:rPr>
+          <w:t>http://tech.canterburyschool.org/pycon/teaching_pygame.pdf</w:t>
+        </w:r>
+      </w:hyperlink>
+    </w:p>
+    <w:p>
+      <w:pPr>
+        <w:widowControl w:val="0"/>
+        <w:rPr>
+          <w:rFonts w:ascii="Times New Roman" w:hAnsi="Times New Roman" w:cs="Times New Roman"/>
+          <w:u w:val="single"/>
+        </w:rPr>
+      </w:pPr>
+      <w:hyperlink r:id="rId23" w:history="1">
+        <w:r>
+          <w:rPr>
+            <w:rStyle w:val="Hyperlink"/>
+            <w:rFonts w:ascii="Times New Roman" w:hAnsi="Times New Roman" w:cs="Times New Roman"/>
+          </w:rPr>
+          <w:t>https://www.python.org/doc/essays/cp4e/</w:t>
+        </w:r>
+      </w:hyperlink>
+    </w:p>
+    <w:p>
+      <w:pPr>
+        <w:widowControl w:val="0"/>
+      </w:pPr>
+      <w:hyperlink r:id="rId24" w:history="1">
+        <w:r>
+          <w:rPr>
+            <w:rStyle w:val="Hyperlink"/>
+          </w:rPr>
+          <w:t>http://rosettacode.org/wiki/Sorting_algorithms/Quicksort#Python</w:t>
+        </w:r>
+      </w:hyperlink>
       <w:bookmarkStart w:id="0" w:name="_GoBack"/>
       <w:bookmarkEnd w:id="0"/>
     </w:p>
     <w:sectPr>
-      <w:headerReference w:type="even" r:id="rId8"/>
-      <w:headerReference w:type="default" r:id="rId9"/>
-      <w:footerReference w:type="even" r:id="rId10"/>
-      <w:footerReference w:type="default" r:id="rId11"/>
+      <w:headerReference w:type="even" r:id="rId25"/>
+      <w:headerReference w:type="default" r:id="rId26"/>
+      <w:footerReference w:type="even" r:id="rId27"/>
+      <w:footerReference w:type="default" r:id="rId28"/>
       <w:footnotePr>
         <w:numRestart w:val="eachSect"/>
       </w:footnotePr>
@@ -4245,7 +5856,21 @@
         <w:rPr>
           <w:rFonts w:ascii="Times New Roman" w:hAnsi="Times New Roman" w:cs="Times New Roman"/>
         </w:rPr>
-        <w:t xml:space="preserve"> Hughe’s paper can be accessed at: </w:t>
+        <w:t xml:space="preserve"> </w:t>
+      </w:r>
+      <w:proofErr w:type="spellStart"/>
+      <w:r>
+        <w:rPr>
+          <w:rFonts w:ascii="Times New Roman" w:hAnsi="Times New Roman" w:cs="Times New Roman"/>
+        </w:rPr>
+        <w:t>Hughe’s</w:t>
+      </w:r>
+      <w:proofErr w:type="spellEnd"/>
+      <w:r>
+        <w:rPr>
+          <w:rFonts w:ascii="Times New Roman" w:hAnsi="Times New Roman" w:cs="Times New Roman"/>
+        </w:rPr>
+        <w:t xml:space="preserve"> paper can be accessed at: </w:t>
       </w:r>
       <w:hyperlink r:id="rId7" w:history="1">
         <w:r>
@@ -4277,8 +5902,16 @@
         <w:rPr>
           <w:rFonts w:ascii="Times New Roman" w:hAnsi="Times New Roman" w:cs="Times New Roman"/>
         </w:rPr>
-        <w:t xml:space="preserve"> Hughes op. cit.</w:t>
-      </w:r>
+        <w:t xml:space="preserve"> </w:t>
+      </w:r>
+      <w:proofErr w:type="gramStart"/>
+      <w:r>
+        <w:rPr>
+          <w:rFonts w:ascii="Times New Roman" w:hAnsi="Times New Roman" w:cs="Times New Roman"/>
+        </w:rPr>
+        <w:t>Hughes op. cit.</w:t>
+      </w:r>
+      <w:proofErr w:type="gramEnd"/>
     </w:p>
   </w:footnote>
   <w:footnote w:id="6">
@@ -4300,8 +5933,16 @@
         <w:rPr>
           <w:rFonts w:ascii="Times New Roman" w:hAnsi="Times New Roman" w:cs="Times New Roman"/>
         </w:rPr>
-        <w:t xml:space="preserve"> Hughes op. cit.</w:t>
-      </w:r>
+        <w:t xml:space="preserve"> </w:t>
+      </w:r>
+      <w:proofErr w:type="gramStart"/>
+      <w:r>
+        <w:rPr>
+          <w:rFonts w:ascii="Times New Roman" w:hAnsi="Times New Roman" w:cs="Times New Roman"/>
+        </w:rPr>
+        <w:t>Hughes op. cit.</w:t>
+      </w:r>
+      <w:proofErr w:type="gramEnd"/>
     </w:p>
   </w:footnote>
   <w:footnote w:id="7">
@@ -4512,7 +6153,21 @@
         <w:rPr>
           <w:rFonts w:ascii="Times New Roman" w:hAnsi="Times New Roman" w:cs="Times New Roman"/>
         </w:rPr>
-        <w:t xml:space="preserve"> While the truth of this statement depends on one’s definition of “functional language” and “scripting language,” it is near certain that nothing like Rabbit—a truly functional scripting language as specified in this paper—has ever been created before. To demonstrate this assertion, we will quickly deal with all of the programming languages proposed as possible functional scripting languages in the stackoverflow thread on the subject (</w:t>
+        <w:t xml:space="preserve"> While the truth of this statement depends on one’s definition of “functional language” and “scripting language,” it is near certain that nothing like Rabbit—a truly functional scripting language as specified in this paper—has ever been created before. To demonstrate this assertion, we will quickly deal with all of the programming languages proposed as possible functional scripting languages in the </w:t>
+      </w:r>
+      <w:proofErr w:type="spellStart"/>
+      <w:r>
+        <w:rPr>
+          <w:rFonts w:ascii="Times New Roman" w:hAnsi="Times New Roman" w:cs="Times New Roman"/>
+        </w:rPr>
+        <w:t>stackoverflow</w:t>
+      </w:r>
+      <w:proofErr w:type="spellEnd"/>
+      <w:r>
+        <w:rPr>
+          <w:rFonts w:ascii="Times New Roman" w:hAnsi="Times New Roman" w:cs="Times New Roman"/>
+        </w:rPr>
+        <w:t xml:space="preserve"> thread on the subject (</w:t>
       </w:r>
       <w:hyperlink r:id="rId14" w:history="1">
         <w:r>
@@ -4527,7 +6182,49 @@
         <w:rPr>
           <w:rFonts w:ascii="Times New Roman" w:hAnsi="Times New Roman" w:cs="Times New Roman"/>
         </w:rPr>
-        <w:t>). Lua, Python, JavaScript, and Perl are all true imperative scripting languages, forgoing many of the important parts of a functional programming language such as immutable data, prevention of reassignment, and lack of strict side-effect control. Haskell is a pure functional language, as was previously mentioned, and lacks important scripting features. Scheme (Guile being a subset), supports variable reassignment and doesn’t have strict controls on data immutability or side-effects, and being a Lisp, lacks the ease of learning required for solving the problem of this paper. Scala is compiled, and also not fully functional in controlling variable reassignment, data mutation, and side-effects.</w:t>
+        <w:t xml:space="preserve">). </w:t>
+      </w:r>
+      <w:proofErr w:type="spellStart"/>
+      <w:r>
+        <w:rPr>
+          <w:rFonts w:ascii="Times New Roman" w:hAnsi="Times New Roman" w:cs="Times New Roman"/>
+        </w:rPr>
+        <w:t>Lua</w:t>
+      </w:r>
+      <w:proofErr w:type="spellEnd"/>
+      <w:r>
+        <w:rPr>
+          <w:rFonts w:ascii="Times New Roman" w:hAnsi="Times New Roman" w:cs="Times New Roman"/>
+        </w:rPr>
+        <w:t xml:space="preserve">, Python, JavaScript, and Perl are all true imperative scripting languages, forgoing many of the important parts of a functional programming language such as immutable data, prevention of reassignment, and lack of strict side-effect control. Haskell is a pure functional language, as was previously mentioned, and lacks important scripting features. Scheme (Guile being a subset), supports variable reassignment and doesn’t have strict controls on data immutability or side-effects, and being a Lisp, lacks the ease of learning required for solving the problem of this paper. </w:t>
+      </w:r>
+      <w:proofErr w:type="spellStart"/>
+      <w:r>
+        <w:rPr>
+          <w:rFonts w:ascii="Times New Roman" w:hAnsi="Times New Roman" w:cs="Times New Roman"/>
+        </w:rPr>
+        <w:t>Scala</w:t>
+      </w:r>
+      <w:proofErr w:type="spellEnd"/>
+      <w:r>
+        <w:rPr>
+          <w:rFonts w:ascii="Times New Roman" w:hAnsi="Times New Roman" w:cs="Times New Roman"/>
+        </w:rPr>
+        <w:t xml:space="preserve"> is compiled, and also not fully functional in controlling variable reassignment, data mutation, and </w:t>
+      </w:r>
+      <w:proofErr w:type="gramStart"/>
+      <w:r>
+        <w:rPr>
+          <w:rFonts w:ascii="Times New Roman" w:hAnsi="Times New Roman" w:cs="Times New Roman"/>
+        </w:rPr>
+        <w:t>side-effects</w:t>
+      </w:r>
+      <w:proofErr w:type="gramEnd"/>
+      <w:r>
+        <w:rPr>
+          <w:rFonts w:ascii="Times New Roman" w:hAnsi="Times New Roman" w:cs="Times New Roman"/>
+        </w:rPr>
+        <w:t>.</w:t>
       </w:r>
     </w:p>
   </w:footnote>
@@ -4669,7 +6366,21 @@
         <w:rPr>
           <w:rFonts w:ascii="Times New Roman" w:hAnsi="Times New Roman" w:cs="Times New Roman"/>
         </w:rPr>
-        <w:t xml:space="preserve"> The name was chosen in honor of the Rabbit of Caerbannog, the killer Rabbit in Monty Python’s Holy Grail, since Rabbit is built on Python and Python is named after Monty Python. Additionally, Pythons eat Rabbits.</w:t>
+        <w:t xml:space="preserve"> The name was chosen in honor of the Rabbit of </w:t>
+      </w:r>
+      <w:proofErr w:type="spellStart"/>
+      <w:r>
+        <w:rPr>
+          <w:rFonts w:ascii="Times New Roman" w:hAnsi="Times New Roman" w:cs="Times New Roman"/>
+        </w:rPr>
+        <w:t>Caerbannog</w:t>
+      </w:r>
+      <w:proofErr w:type="spellEnd"/>
+      <w:r>
+        <w:rPr>
+          <w:rFonts w:ascii="Times New Roman" w:hAnsi="Times New Roman" w:cs="Times New Roman"/>
+        </w:rPr>
+        <w:t>, the killer Rabbit in Monty Python’s Holy Grail, since Rabbit is built on Python and Python is named after Monty Python. Additionally, Pythons eat Rabbits.</w:t>
       </w:r>
     </w:p>
   </w:footnote>

</xml_diff>

<commit_message>
Updates the Research Report
</commit_message>
<xml_diff>
--- a/docs/The Rabbit Language.docx
+++ b/docs/The Rabbit Language.docx
@@ -257,7 +257,19 @@
         <w:rPr>
           <w:rFonts w:ascii="Times New Roman" w:hAnsi="Times New Roman" w:cs="Times New Roman"/>
         </w:rPr>
-        <w:t>This paper intends to explain why it is important that functional programing be promoted, identify possible causes for why it is underutilized now, and present the solution</w:t>
+        <w:t xml:space="preserve">This paper intends to explain why it is important that functional programing be promoted, identify possible causes for </w:t>
+      </w:r>
+      <w:r>
+        <w:rPr>
+          <w:rFonts w:ascii="Times New Roman" w:hAnsi="Times New Roman" w:cs="Times New Roman"/>
+        </w:rPr>
+        <w:t>its underutilization</w:t>
+      </w:r>
+      <w:r>
+        <w:rPr>
+          <w:rFonts w:ascii="Times New Roman" w:hAnsi="Times New Roman" w:cs="Times New Roman"/>
+        </w:rPr>
+        <w:t>, and present the solution</w:t>
       </w:r>
       <w:r>
         <w:rPr>
@@ -297,7 +309,19 @@
         <w:rPr>
           <w:rFonts w:ascii="Times New Roman" w:hAnsi="Times New Roman" w:cs="Times New Roman"/>
         </w:rPr>
-        <w:t>Functional programming is a particular programming paradigm based around functions. In a functional programmin</w:t>
+        <w:t xml:space="preserve">Functional programming is a particular programming paradigm based </w:t>
+      </w:r>
+      <w:r>
+        <w:rPr>
+          <w:rFonts w:ascii="Times New Roman" w:hAnsi="Times New Roman" w:cs="Times New Roman"/>
+        </w:rPr>
+        <w:t>on</w:t>
+      </w:r>
+      <w:r>
+        <w:rPr>
+          <w:rFonts w:ascii="Times New Roman" w:hAnsi="Times New Roman" w:cs="Times New Roman"/>
+        </w:rPr>
+        <w:t xml:space="preserve"> functions. In a functional programmin</w:t>
       </w:r>
       <w:r>
         <w:rPr>
@@ -309,14 +333,14 @@
         <w:rPr>
           <w:rFonts w:ascii="Times New Roman" w:hAnsi="Times New Roman" w:cs="Times New Roman"/>
         </w:rPr>
-        <w:t xml:space="preserve">class objects, with the ability to be passed as arguments to other functions and returned by other functions. Those functions that take other functions—called higher-order functions—are the functional programmer’s main tools, </w:t>
+        <w:t xml:space="preserve">class objects, with the ability to be passed as arguments to other functions and returned by other functions. Those functions that take other functions—called higher-order functions—are the functional programmer’s main tools, allowing </w:t>
       </w:r>
       <w:r>
         <w:rPr>
           <w:rFonts w:ascii="Times New Roman" w:hAnsi="Times New Roman" w:cs="Times New Roman"/>
         </w:rPr>
         <w:lastRenderedPageBreak/>
-        <w:t xml:space="preserve">allowing the abstraction of operations described in terms of functions. Classic examples of higher-order functions involve a function that applies another function to every argument in a list, or a function that uses another function to determine whether an element of a list should remain or be removed. These two higher-order functions are respectively referred to as map and filter, and are built-in functions in most every functional programming language. </w:t>
+        <w:t xml:space="preserve">the abstraction of operations described in terms of functions. Classic examples of higher-order functions involve a function that applies another function to every argument in a list, or a function that uses another function to determine whether an element of a list should remain or be removed. These two higher-order functions are respectively referred to as map and filter, and are built-in functions in most every functional programming language. </w:t>
       </w:r>
       <w:r>
         <w:rPr>
@@ -420,7 +444,19 @@
         <w:rPr>
           <w:rFonts w:ascii="Times New Roman" w:hAnsi="Times New Roman" w:cs="Times New Roman"/>
         </w:rPr>
-        <w:t xml:space="preserve"> This implies that a function called with the same parameters (in the same scope) will always return the same value. This property, called referential transparency, allows programs to be much more easily reasoned about, because the programmer always knows that all the information that could possibly determine the result of a function call resides in the function’s arguments.</w:t>
+        <w:t xml:space="preserve"> This implies that a function called with the same parameters (in the same scope) will always return the same value. This property, </w:t>
+      </w:r>
+      <w:r>
+        <w:rPr>
+          <w:rFonts w:ascii="Times New Roman" w:hAnsi="Times New Roman" w:cs="Times New Roman"/>
+        </w:rPr>
+        <w:t>known as</w:t>
+      </w:r>
+      <w:r>
+        <w:rPr>
+          <w:rFonts w:ascii="Times New Roman" w:hAnsi="Times New Roman" w:cs="Times New Roman"/>
+        </w:rPr>
+        <w:t xml:space="preserve"> referential transparency, allows programs to be much more easily reasoned about, because the programmer always knows that all the information that could possibly determine the result of a function call resides in the function’s arguments.</w:t>
       </w:r>
       <w:r>
         <w:rPr>
@@ -504,14 +540,7 @@
         <w:rPr>
           <w:rFonts w:ascii="Times New Roman" w:hAnsi="Times New Roman" w:cs="Times New Roman"/>
         </w:rPr>
-        <w:t xml:space="preserve"> in </w:t>
-      </w:r>
-      <w:r>
-        <w:rPr>
-          <w:rFonts w:ascii="Times New Roman" w:hAnsi="Times New Roman" w:cs="Times New Roman"/>
-        </w:rPr>
-        <w:lastRenderedPageBreak/>
-        <w:t>“</w:t>
+        <w:t xml:space="preserve"> in “</w:t>
       </w:r>
       <w:r>
         <w:rPr>
@@ -539,6 +568,7 @@
         <w:rPr>
           <w:rFonts w:ascii="Times New Roman" w:hAnsi="Times New Roman" w:cs="Times New Roman"/>
         </w:rPr>
+        <w:lastRenderedPageBreak/>
         <w:t xml:space="preserve">Such a catalogue of “advantages” is all very well, but one must not be surprised if outsiders don’t take it too seriously. It says </w:t>
       </w:r>
       <w:proofErr w:type="gramStart"/>
@@ -637,7 +667,19 @@
         <w:rPr>
           <w:rFonts w:ascii="Times New Roman" w:hAnsi="Times New Roman" w:cs="Times New Roman"/>
         </w:rPr>
-        <w:t xml:space="preserve">this misconception is at least partly responsible for the previously mentioned lack of functional programming language use. This paper intends to correct that misconception by demonstrating the material benefits of functional programming. </w:t>
+        <w:t xml:space="preserve">this misconception is at least partly responsible for the previously mentioned lack of functional programming language use. This paper intends to correct </w:t>
+      </w:r>
+      <w:r>
+        <w:rPr>
+          <w:rFonts w:ascii="Times New Roman" w:hAnsi="Times New Roman" w:cs="Times New Roman"/>
+        </w:rPr>
+        <w:t>this</w:t>
+      </w:r>
+      <w:r>
+        <w:rPr>
+          <w:rFonts w:ascii="Times New Roman" w:hAnsi="Times New Roman" w:cs="Times New Roman"/>
+        </w:rPr>
+        <w:t xml:space="preserve"> misconception by demonstrating the material benefits of functional programming. </w:t>
       </w:r>
       <w:r>
         <w:rPr>
@@ -811,7 +853,7 @@
         <w:rPr>
           <w:rFonts w:ascii="Times New Roman" w:hAnsi="Times New Roman" w:cs="Times New Roman"/>
         </w:rPr>
-        <w:t>The first identified benefit of functional programming is the</w:t>
+        <w:t>The first benefit of functional programming is the</w:t>
       </w:r>
       <w:r>
         <w:rPr>
@@ -835,34 +877,34 @@
         <w:rPr>
           <w:rFonts w:ascii="Times New Roman" w:hAnsi="Times New Roman" w:cs="Times New Roman"/>
         </w:rPr>
-        <w:t xml:space="preserve">One functional programming feature that contributes to increasing possible abstractions is the ability to create—and the emphasis on—higher-order functions. Higher-order functions enable complex operations—for example, walking two lists simultaneously and applying a function of two arguments to the elements at each position in the two lists to generate a new list, an operation </w:t>
+        <w:t xml:space="preserve">One functional programming feature that contributes to increasing possible abstractions is the ability to create—and the emphasis on—higher-order functions. Higher-order functions enable complex operations—for example, walking two lists simultaneously and applying a function of two arguments to the elements at each position in the two lists to generate a new list, an operation commonly referred to as </w:t>
+      </w:r>
+      <w:proofErr w:type="spellStart"/>
+      <w:r>
+        <w:rPr>
+          <w:rFonts w:ascii="Times New Roman" w:hAnsi="Times New Roman" w:cs="Times New Roman"/>
+        </w:rPr>
+        <w:t>zipwith</w:t>
+      </w:r>
+      <w:proofErr w:type="spellEnd"/>
+      <w:r>
+        <w:rPr>
+          <w:rFonts w:ascii="Times New Roman" w:hAnsi="Times New Roman" w:cs="Times New Roman"/>
+        </w:rPr>
+        <w:t xml:space="preserve">—to be abstracted to a simple function call. </w:t>
+      </w:r>
+      <w:r>
+        <w:rPr>
+          <w:rFonts w:ascii="Times New Roman" w:hAnsi="Times New Roman" w:cs="Times New Roman"/>
+        </w:rPr>
+        <w:t xml:space="preserve">These abstractions </w:t>
       </w:r>
       <w:r>
         <w:rPr>
           <w:rFonts w:ascii="Times New Roman" w:hAnsi="Times New Roman" w:cs="Times New Roman"/>
         </w:rPr>
         <w:lastRenderedPageBreak/>
-        <w:t xml:space="preserve">commonly referred to as </w:t>
-      </w:r>
-      <w:proofErr w:type="spellStart"/>
-      <w:r>
-        <w:rPr>
-          <w:rFonts w:ascii="Times New Roman" w:hAnsi="Times New Roman" w:cs="Times New Roman"/>
-        </w:rPr>
-        <w:t>zipwith</w:t>
-      </w:r>
-      <w:proofErr w:type="spellEnd"/>
-      <w:r>
-        <w:rPr>
-          <w:rFonts w:ascii="Times New Roman" w:hAnsi="Times New Roman" w:cs="Times New Roman"/>
-        </w:rPr>
-        <w:t xml:space="preserve">—to be abstracted to a simple function call. </w:t>
-      </w:r>
-      <w:r>
-        <w:rPr>
-          <w:rFonts w:ascii="Times New Roman" w:hAnsi="Times New Roman" w:cs="Times New Roman"/>
-        </w:rPr>
-        <w:t xml:space="preserve">These abstractions enable shorter programs both by reducing the need to repeatedly specify </w:t>
+        <w:t xml:space="preserve">enable shorter programs both by reducing the need to repeatedly specify </w:t>
       </w:r>
       <w:r>
         <w:rPr>
@@ -956,7 +998,7 @@
         <w:rPr>
           <w:rFonts w:ascii="Times New Roman" w:hAnsi="Times New Roman" w:cs="Times New Roman"/>
         </w:rPr>
-        <w:t xml:space="preserve">The second identified benefit of functional programming is the ability to write more modular code. </w:t>
+        <w:t xml:space="preserve">The second benefit of functional programming is the ability to write more modular code. </w:t>
       </w:r>
       <w:r>
         <w:rPr>
@@ -1050,39 +1092,57 @@
         <w:rPr>
           <w:rFonts w:ascii="Times New Roman" w:hAnsi="Times New Roman" w:cs="Times New Roman"/>
         </w:rPr>
+        <w:t xml:space="preserve"> the problem in new ways, knowing that functional programming gives them the ability to </w:t>
+      </w:r>
+      <w:r>
+        <w:rPr>
+          <w:rFonts w:ascii="Times New Roman" w:hAnsi="Times New Roman" w:cs="Times New Roman"/>
+        </w:rPr>
+        <w:lastRenderedPageBreak/>
+        <w:t>“glue”—as Hughes refers to it—their sub-solutions back together.</w:t>
+      </w:r>
+      <w:r>
+        <w:rPr>
+          <w:rStyle w:val="FootnoteReference"/>
+          <w:rFonts w:ascii="Times New Roman" w:hAnsi="Times New Roman" w:cs="Times New Roman"/>
+        </w:rPr>
+        <w:footnoteReference w:id="6"/>
+      </w:r>
+      <w:r>
+        <w:rPr>
+          <w:rFonts w:ascii="Times New Roman" w:hAnsi="Times New Roman" w:cs="Times New Roman"/>
+        </w:rPr>
         <w:t xml:space="preserve"> </w:t>
       </w:r>
       <w:r>
         <w:rPr>
           <w:rFonts w:ascii="Times New Roman" w:hAnsi="Times New Roman" w:cs="Times New Roman"/>
         </w:rPr>
-        <w:lastRenderedPageBreak/>
-        <w:t>the problem in new ways, knowing that functional programming gives them the ability to “glue”—as Hughes refers to it—their sub-solutions back together.</w:t>
-      </w:r>
-      <w:r>
-        <w:rPr>
-          <w:rStyle w:val="FootnoteReference"/>
-          <w:rFonts w:ascii="Times New Roman" w:hAnsi="Times New Roman" w:cs="Times New Roman"/>
-        </w:rPr>
-        <w:footnoteReference w:id="6"/>
-      </w:r>
-      <w:r>
-        <w:rPr>
-          <w:rFonts w:ascii="Times New Roman" w:hAnsi="Times New Roman" w:cs="Times New Roman"/>
-        </w:rPr>
-        <w:t xml:space="preserve"> </w:t>
-      </w:r>
-      <w:r>
-        <w:rPr>
-          <w:rFonts w:ascii="Times New Roman" w:hAnsi="Times New Roman" w:cs="Times New Roman"/>
-        </w:rPr>
-        <w:t>The primary way in which functional programming accomplishes this is through the use of higher-order functions.</w:t>
-      </w:r>
-      <w:r>
-        <w:rPr>
-          <w:rFonts w:ascii="Times New Roman" w:hAnsi="Times New Roman" w:cs="Times New Roman"/>
-        </w:rPr>
-        <w:t xml:space="preserve"> Higher-order functions allow problems to be broken down theoretically in terms of the general principle being applied, represented as a higher-order function.</w:t>
+        <w:t xml:space="preserve">The primary way in which functional programming </w:t>
+      </w:r>
+      <w:r>
+        <w:rPr>
+          <w:rFonts w:ascii="Times New Roman" w:hAnsi="Times New Roman" w:cs="Times New Roman"/>
+        </w:rPr>
+        <w:t>does</w:t>
+      </w:r>
+      <w:r>
+        <w:rPr>
+          <w:rFonts w:ascii="Times New Roman" w:hAnsi="Times New Roman" w:cs="Times New Roman"/>
+        </w:rPr>
+        <w:t xml:space="preserve"> this is through the use of higher-order functions</w:t>
+      </w:r>
+      <w:r>
+        <w:rPr>
+          <w:rFonts w:ascii="Times New Roman" w:hAnsi="Times New Roman" w:cs="Times New Roman"/>
+        </w:rPr>
+        <w:t>, which</w:t>
+      </w:r>
+      <w:r>
+        <w:rPr>
+          <w:rFonts w:ascii="Times New Roman" w:hAnsi="Times New Roman" w:cs="Times New Roman"/>
+        </w:rPr>
+        <w:t xml:space="preserve"> allow problems to be broken down theoretically in terms of the general principle being applied, represented as a higher-order function.</w:t>
       </w:r>
       <w:r>
         <w:rPr>
@@ -1128,19 +1188,43 @@
         <w:rPr>
           <w:rFonts w:ascii="Times New Roman" w:hAnsi="Times New Roman" w:cs="Times New Roman"/>
         </w:rPr>
-        <w:t>The third identified benefit of functional programming is increased ease of debugging.</w:t>
-      </w:r>
-      <w:r>
-        <w:rPr>
-          <w:rFonts w:ascii="Times New Roman" w:hAnsi="Times New Roman" w:cs="Times New Roman"/>
-        </w:rPr>
-        <w:t xml:space="preserve"> Two features of functional programming enable this: referential transparency, and data immutability. Referential transparency, by ensuring that functions not have side effects, allows function return values to be mentally substituted for the function call, alleviating the programmer from the burden of having to think about the effects of a function call, and when those effects will occur. Instead, the functional programmer need think only about the return value. Combined with the ability for the functional programmer to treat all calls to the same function exactly the same</w:t>
-      </w:r>
-      <w:r>
-        <w:rPr>
-          <w:rFonts w:ascii="Times New Roman" w:hAnsi="Times New Roman" w:cs="Times New Roman"/>
-        </w:rPr>
-        <w:t>, since there’s no state to change the way the function works, this makes thinking about programs much easier, and finding bugs in them when they go wrong easier still, since the only thing that need</w:t>
+        <w:t>The third benefit of functional programming is increased ease of debugging.</w:t>
+      </w:r>
+      <w:r>
+        <w:rPr>
+          <w:rFonts w:ascii="Times New Roman" w:hAnsi="Times New Roman" w:cs="Times New Roman"/>
+        </w:rPr>
+        <w:t xml:space="preserve"> Two features of functional programming enable</w:t>
+      </w:r>
+      <w:r>
+        <w:rPr>
+          <w:rFonts w:ascii="Times New Roman" w:hAnsi="Times New Roman" w:cs="Times New Roman"/>
+        </w:rPr>
+        <w:t xml:space="preserve"> this: referential transparency</w:t>
+      </w:r>
+      <w:r>
+        <w:rPr>
+          <w:rFonts w:ascii="Times New Roman" w:hAnsi="Times New Roman" w:cs="Times New Roman"/>
+        </w:rPr>
+        <w:t xml:space="preserve"> and data immutability. Referential transparency, by ensuring that functions have</w:t>
+      </w:r>
+      <w:r>
+        <w:rPr>
+          <w:rFonts w:ascii="Times New Roman" w:hAnsi="Times New Roman" w:cs="Times New Roman"/>
+        </w:rPr>
+        <w:t xml:space="preserve"> no</w:t>
+      </w:r>
+      <w:r>
+        <w:rPr>
+          <w:rFonts w:ascii="Times New Roman" w:hAnsi="Times New Roman" w:cs="Times New Roman"/>
+        </w:rPr>
+        <w:t xml:space="preserve"> side effects, allows function return values to be mentally substituted for the function call, alleviating the burden of having to think about the effects of a function call, and when those effects will occur. Instead, the functional programmer need think only about the return value. Combined with the ability to treat all calls to the same function exactly the same</w:t>
+      </w:r>
+      <w:r>
+        <w:rPr>
+          <w:rFonts w:ascii="Times New Roman" w:hAnsi="Times New Roman" w:cs="Times New Roman"/>
+        </w:rPr>
+        <w:t>, since there’s no state to change the way the function works, this makes thinking about programs much easier, and finding bugs in them easier still, since the only thing that need</w:t>
       </w:r>
       <w:r>
         <w:rPr>
@@ -1152,7 +1236,19 @@
         <w:rPr>
           <w:rFonts w:ascii="Times New Roman" w:hAnsi="Times New Roman" w:cs="Times New Roman"/>
         </w:rPr>
-        <w:t xml:space="preserve"> be considered to debug a function is its return value.</w:t>
+        <w:t xml:space="preserve"> </w:t>
+      </w:r>
+      <w:r>
+        <w:rPr>
+          <w:rFonts w:ascii="Times New Roman" w:hAnsi="Times New Roman" w:cs="Times New Roman"/>
+        </w:rPr>
+        <w:t xml:space="preserve">to </w:t>
+      </w:r>
+      <w:r>
+        <w:rPr>
+          <w:rFonts w:ascii="Times New Roman" w:hAnsi="Times New Roman" w:cs="Times New Roman"/>
+        </w:rPr>
+        <w:t>be considered to debug a function is its return value.</w:t>
       </w:r>
     </w:p>
     <w:p>
@@ -1168,34 +1264,46 @@
         <w:rPr>
           <w:rFonts w:ascii="Times New Roman" w:hAnsi="Times New Roman" w:cs="Times New Roman"/>
         </w:rPr>
-        <w:t>The fourth and final identified benefit of functional programming is the opportunity for the use of powerful optimizations.</w:t>
-      </w:r>
-      <w:r>
-        <w:rPr>
-          <w:rFonts w:ascii="Times New Roman" w:hAnsi="Times New Roman" w:cs="Times New Roman"/>
-        </w:rPr>
-        <w:t xml:space="preserve"> Not only does functional programming allow the programmer to reason more about their program, it also allows the language to do the same. Referentially transparent functions can always be memorized, for example—meaning that, because they </w:t>
+        <w:t>The fourth benefit of functional programming is the opportunity for the use of powerful optimizations.</w:t>
+      </w:r>
+      <w:r>
+        <w:rPr>
+          <w:rFonts w:ascii="Times New Roman" w:hAnsi="Times New Roman" w:cs="Times New Roman"/>
+        </w:rPr>
+        <w:t xml:space="preserve"> Not only does functional programming allow the programmer to reason more about their program, it also allow</w:t>
+      </w:r>
+      <w:r>
+        <w:rPr>
+          <w:rFonts w:ascii="Times New Roman" w:hAnsi="Times New Roman" w:cs="Times New Roman"/>
+        </w:rPr>
+        <w:t>s the language to do the same. For example, r</w:t>
+      </w:r>
+      <w:r>
+        <w:rPr>
+          <w:rFonts w:ascii="Times New Roman" w:hAnsi="Times New Roman" w:cs="Times New Roman"/>
+        </w:rPr>
+        <w:t xml:space="preserve">eferentially transparent functions can always be memorized—meaning that, because they always return the same value for the same arguments, if one is called multiple times with the same arguments, the previously computed value can be used instead of </w:t>
+      </w:r>
+      <w:proofErr w:type="spellStart"/>
+      <w:r>
+        <w:rPr>
+          <w:rFonts w:ascii="Times New Roman" w:hAnsi="Times New Roman" w:cs="Times New Roman"/>
+        </w:rPr>
+        <w:t>recomputing</w:t>
+      </w:r>
+      <w:proofErr w:type="spellEnd"/>
+      <w:r>
+        <w:rPr>
+          <w:rFonts w:ascii="Times New Roman" w:hAnsi="Times New Roman" w:cs="Times New Roman"/>
+        </w:rPr>
+        <w:t xml:space="preserve"> the value anew. Additionally, </w:t>
       </w:r>
       <w:r>
         <w:rPr>
           <w:rFonts w:ascii="Times New Roman" w:hAnsi="Times New Roman" w:cs="Times New Roman"/>
         </w:rPr>
         <w:lastRenderedPageBreak/>
-        <w:t xml:space="preserve">always return the same value for the same arguments, if one is called multiple times with the same arguments, the previously computed value can always be used instead of </w:t>
-      </w:r>
-      <w:proofErr w:type="spellStart"/>
-      <w:r>
-        <w:rPr>
-          <w:rFonts w:ascii="Times New Roman" w:hAnsi="Times New Roman" w:cs="Times New Roman"/>
-        </w:rPr>
-        <w:t>recomputing</w:t>
-      </w:r>
-      <w:proofErr w:type="spellEnd"/>
-      <w:r>
-        <w:rPr>
-          <w:rFonts w:ascii="Times New Roman" w:hAnsi="Times New Roman" w:cs="Times New Roman"/>
-        </w:rPr>
-        <w:t xml:space="preserve"> the value anew. Additionally, functional programming makes </w:t>
+        <w:t xml:space="preserve">functional programming makes </w:t>
       </w:r>
       <w:r>
         <w:rPr>
@@ -1432,25 +1540,19 @@
         <w:rPr>
           <w:rFonts w:ascii="Times New Roman" w:hAnsi="Times New Roman" w:cs="Times New Roman"/>
         </w:rPr>
-        <w:t xml:space="preserve"> identified possible</w:t>
-      </w:r>
-      <w:r>
-        <w:rPr>
-          <w:rFonts w:ascii="Times New Roman" w:hAnsi="Times New Roman" w:cs="Times New Roman"/>
-        </w:rPr>
-        <w:t xml:space="preserve"> cause for </w:t>
-      </w:r>
-      <w:r>
-        <w:rPr>
-          <w:rFonts w:ascii="Times New Roman" w:hAnsi="Times New Roman" w:cs="Times New Roman"/>
-        </w:rPr>
-        <w:t>programmers not using functional programming languages</w:t>
-      </w:r>
-      <w:r>
-        <w:rPr>
-          <w:rFonts w:ascii="Times New Roman" w:hAnsi="Times New Roman" w:cs="Times New Roman"/>
-        </w:rPr>
-        <w:t xml:space="preserve"> asserts that functional </w:t>
+        <w:t xml:space="preserve"> </w:t>
+      </w:r>
+      <w:r>
+        <w:rPr>
+          <w:rFonts w:ascii="Times New Roman" w:hAnsi="Times New Roman" w:cs="Times New Roman"/>
+        </w:rPr>
+        <w:t>hindrance to today’s functional programming languages is</w:t>
+      </w:r>
+      <w:r>
+        <w:rPr>
+          <w:rFonts w:ascii="Times New Roman" w:hAnsi="Times New Roman" w:cs="Times New Roman"/>
+        </w:rPr>
+        <w:t xml:space="preserve"> that functional </w:t>
       </w:r>
       <w:r>
         <w:rPr>
@@ -1480,68 +1582,68 @@
         <w:rPr>
           <w:rFonts w:ascii="Times New Roman" w:hAnsi="Times New Roman" w:cs="Times New Roman"/>
         </w:rPr>
-        <w:t xml:space="preserve">true </w:t>
+        <w:t>true about functional programming in general</w:t>
+      </w:r>
+      <w:r>
+        <w:rPr>
+          <w:rFonts w:ascii="Times New Roman" w:hAnsi="Times New Roman" w:cs="Times New Roman"/>
+        </w:rPr>
+        <w:t xml:space="preserve">. </w:t>
+      </w:r>
+      <w:r>
+        <w:rPr>
+          <w:rFonts w:ascii="Times New Roman" w:hAnsi="Times New Roman" w:cs="Times New Roman"/>
+        </w:rPr>
+        <w:t>While</w:t>
+      </w:r>
+      <w:r>
+        <w:rPr>
+          <w:rFonts w:ascii="Times New Roman" w:hAnsi="Times New Roman" w:cs="Times New Roman"/>
+        </w:rPr>
+        <w:t xml:space="preserve"> a functional program is </w:t>
+      </w:r>
+      <w:r>
+        <w:rPr>
+          <w:rFonts w:ascii="Times New Roman" w:hAnsi="Times New Roman" w:cs="Times New Roman"/>
+        </w:rPr>
+        <w:t>usually</w:t>
+      </w:r>
+      <w:r>
+        <w:rPr>
+          <w:rFonts w:ascii="Times New Roman" w:hAnsi="Times New Roman" w:cs="Times New Roman"/>
+        </w:rPr>
+        <w:t xml:space="preserve"> much shorter than its imperat</w:t>
+      </w:r>
+      <w:r>
+        <w:rPr>
+          <w:rFonts w:ascii="Times New Roman" w:hAnsi="Times New Roman" w:cs="Times New Roman"/>
+        </w:rPr>
+        <w:t>ive—non-functional—counterpart</w:t>
+      </w:r>
+      <w:r>
+        <w:rPr>
+          <w:rFonts w:ascii="Times New Roman" w:hAnsi="Times New Roman" w:cs="Times New Roman"/>
+        </w:rPr>
+        <w:t xml:space="preserve">, it comes at the </w:t>
+      </w:r>
+      <w:r>
+        <w:rPr>
+          <w:rFonts w:ascii="Times New Roman" w:hAnsi="Times New Roman" w:cs="Times New Roman"/>
+        </w:rPr>
+        <w:t xml:space="preserve">expense of having to spend more time thinking about the problem </w:t>
       </w:r>
       <w:r>
         <w:rPr>
           <w:rFonts w:ascii="Times New Roman" w:hAnsi="Times New Roman" w:cs="Times New Roman"/>
         </w:rPr>
         <w:lastRenderedPageBreak/>
-        <w:t>about functional programming in general</w:t>
-      </w:r>
-      <w:r>
-        <w:rPr>
-          <w:rFonts w:ascii="Times New Roman" w:hAnsi="Times New Roman" w:cs="Times New Roman"/>
-        </w:rPr>
-        <w:t xml:space="preserve">. </w:t>
-      </w:r>
-      <w:r>
-        <w:rPr>
-          <w:rFonts w:ascii="Times New Roman" w:hAnsi="Times New Roman" w:cs="Times New Roman"/>
-        </w:rPr>
-        <w:t>While</w:t>
-      </w:r>
-      <w:r>
-        <w:rPr>
-          <w:rFonts w:ascii="Times New Roman" w:hAnsi="Times New Roman" w:cs="Times New Roman"/>
-        </w:rPr>
-        <w:t xml:space="preserve"> a functional program is </w:t>
-      </w:r>
-      <w:r>
-        <w:rPr>
-          <w:rFonts w:ascii="Times New Roman" w:hAnsi="Times New Roman" w:cs="Times New Roman"/>
-        </w:rPr>
-        <w:t>usually</w:t>
-      </w:r>
-      <w:r>
-        <w:rPr>
-          <w:rFonts w:ascii="Times New Roman" w:hAnsi="Times New Roman" w:cs="Times New Roman"/>
-        </w:rPr>
-        <w:t xml:space="preserve"> much shorter than its imperat</w:t>
-      </w:r>
-      <w:r>
-        <w:rPr>
-          <w:rFonts w:ascii="Times New Roman" w:hAnsi="Times New Roman" w:cs="Times New Roman"/>
-        </w:rPr>
-        <w:t>ive—non-functional—counterpart</w:t>
-      </w:r>
-      <w:r>
-        <w:rPr>
-          <w:rFonts w:ascii="Times New Roman" w:hAnsi="Times New Roman" w:cs="Times New Roman"/>
-        </w:rPr>
-        <w:t xml:space="preserve">, it comes at the disadvantage of the functional </w:t>
-      </w:r>
-      <w:r>
-        <w:rPr>
-          <w:rFonts w:ascii="Times New Roman" w:hAnsi="Times New Roman" w:cs="Times New Roman"/>
-        </w:rPr>
-        <w:t>programmer</w:t>
-      </w:r>
-      <w:r>
-        <w:rPr>
-          <w:rFonts w:ascii="Times New Roman" w:hAnsi="Times New Roman" w:cs="Times New Roman"/>
-        </w:rPr>
-        <w:t xml:space="preserve"> having to have spent more time thinking about the problem before they wrote it up. This is because the corner-piece of functional programming is breaking up a problem into sub-problems that can be described using higher-</w:t>
+        <w:t>before writing code to solve it</w:t>
+      </w:r>
+      <w:r>
+        <w:rPr>
+          <w:rFonts w:ascii="Times New Roman" w:hAnsi="Times New Roman" w:cs="Times New Roman"/>
+        </w:rPr>
+        <w:t>. This is because the corner-piece of functional programming is breaking up a problem into sub-problems that can be described using higher-</w:t>
       </w:r>
       <w:r>
         <w:rPr>
@@ -1553,25 +1655,13 @@
         <w:rPr>
           <w:rFonts w:ascii="Times New Roman" w:hAnsi="Times New Roman" w:cs="Times New Roman"/>
         </w:rPr>
-        <w:t xml:space="preserve"> functions, a process that takes thinking on the part of the programmer. As a programmer becomes more experienced with functional programming, however</w:t>
-      </w:r>
-      <w:r>
-        <w:rPr>
-          <w:rFonts w:ascii="Times New Roman" w:hAnsi="Times New Roman" w:cs="Times New Roman"/>
-        </w:rPr>
-        <w:t>, this problem tends to lessen</w:t>
-      </w:r>
-      <w:r>
-        <w:rPr>
-          <w:rFonts w:ascii="Times New Roman" w:hAnsi="Times New Roman" w:cs="Times New Roman"/>
-        </w:rPr>
-        <w:t>, due to the programmer</w:t>
-      </w:r>
-      <w:r>
-        <w:rPr>
-          <w:rFonts w:ascii="Times New Roman" w:hAnsi="Times New Roman" w:cs="Times New Roman"/>
-        </w:rPr>
-        <w:t xml:space="preserve"> getting better at thinking about problems in a functional manner</w:t>
+        <w:t xml:space="preserve"> functions, a process that takes thinking on the part of the programmer. </w:t>
+      </w:r>
+      <w:r>
+        <w:rPr>
+          <w:rFonts w:ascii="Times New Roman" w:hAnsi="Times New Roman" w:cs="Times New Roman"/>
+        </w:rPr>
+        <w:t>With experience, however, functional programmers get better at thinking about problems in a functional manner, and this problem tends to abate</w:t>
       </w:r>
       <w:r>
         <w:rPr>
@@ -1601,7 +1691,19 @@
         <w:rPr>
           <w:rFonts w:ascii="Times New Roman" w:hAnsi="Times New Roman" w:cs="Times New Roman"/>
         </w:rPr>
-        <w:t>mer more time in the long run, because when the programmer returns to the program to debug it or improve it, the functional programmer finds it much easier to do so, since they are dealing with much more concise, much m</w:t>
+        <w:t xml:space="preserve">mer more time in the long run, because </w:t>
+      </w:r>
+      <w:r>
+        <w:rPr>
+          <w:rFonts w:ascii="Times New Roman" w:hAnsi="Times New Roman" w:cs="Times New Roman"/>
+        </w:rPr>
+        <w:t>of the ease of debugging</w:t>
+      </w:r>
+      <w:r>
+        <w:rPr>
+          <w:rFonts w:ascii="Times New Roman" w:hAnsi="Times New Roman" w:cs="Times New Roman"/>
+        </w:rPr>
+        <w:t xml:space="preserve"> much more concise, much m</w:t>
       </w:r>
       <w:r>
         <w:rPr>
@@ -1671,25 +1773,13 @@
         <w:rPr>
           <w:rFonts w:ascii="Times New Roman" w:hAnsi="Times New Roman" w:cs="Times New Roman"/>
         </w:rPr>
-        <w:t xml:space="preserve"> identified possible cause</w:t>
-      </w:r>
-      <w:r>
-        <w:rPr>
-          <w:rFonts w:ascii="Times New Roman" w:hAnsi="Times New Roman" w:cs="Times New Roman"/>
-        </w:rPr>
         <w:t xml:space="preserve"> </w:t>
       </w:r>
       <w:r>
         <w:rPr>
           <w:rFonts w:ascii="Times New Roman" w:hAnsi="Times New Roman" w:cs="Times New Roman"/>
         </w:rPr>
-        <w:t xml:space="preserve">for </w:t>
-      </w:r>
-      <w:r>
-        <w:rPr>
-          <w:rFonts w:ascii="Times New Roman" w:hAnsi="Times New Roman" w:cs="Times New Roman"/>
-        </w:rPr>
-        <w:t>programmers not using functional programming languages</w:t>
+        <w:t>hindrance to today’s functional programming languages is</w:t>
       </w:r>
       <w:r>
         <w:rPr>
@@ -1701,130 +1791,166 @@
         <w:rPr>
           <w:rFonts w:ascii="Times New Roman" w:hAnsi="Times New Roman" w:cs="Times New Roman"/>
         </w:rPr>
-        <w:t xml:space="preserve">asserts that functional programming is just too difficult to learn. </w:t>
-      </w:r>
-      <w:r>
-        <w:rPr>
-          <w:rFonts w:ascii="Times New Roman" w:hAnsi="Times New Roman" w:cs="Times New Roman"/>
-        </w:rPr>
-        <w:t xml:space="preserve">In a discussion the </w:t>
+        <w:t xml:space="preserve">that </w:t>
+      </w:r>
+      <w:r>
+        <w:rPr>
+          <w:rFonts w:ascii="Times New Roman" w:hAnsi="Times New Roman" w:cs="Times New Roman"/>
+        </w:rPr>
+        <w:t>they are</w:t>
+      </w:r>
+      <w:r>
+        <w:rPr>
+          <w:rFonts w:ascii="Times New Roman" w:hAnsi="Times New Roman" w:cs="Times New Roman"/>
+        </w:rPr>
+        <w:t xml:space="preserve"> just too difficult to learn. </w:t>
+      </w:r>
+      <w:r>
+        <w:rPr>
+          <w:rFonts w:ascii="Times New Roman" w:hAnsi="Times New Roman" w:cs="Times New Roman"/>
+        </w:rPr>
+        <w:t xml:space="preserve">In a discussion the author </w:t>
+      </w:r>
+      <w:r>
+        <w:rPr>
+          <w:rFonts w:ascii="Times New Roman" w:hAnsi="Times New Roman" w:cs="Times New Roman"/>
+        </w:rPr>
+        <w:t>had with Princeton computer science professor Brian Kernighan regarding this project,</w:t>
+      </w:r>
+      <w:r>
+        <w:rPr>
+          <w:rStyle w:val="FootnoteReference"/>
+          <w:rFonts w:ascii="Times New Roman" w:hAnsi="Times New Roman" w:cs="Times New Roman"/>
+        </w:rPr>
+        <w:footnoteReference w:id="7"/>
+      </w:r>
+      <w:r>
+        <w:rPr>
+          <w:rFonts w:ascii="Times New Roman" w:hAnsi="Times New Roman" w:cs="Times New Roman"/>
+        </w:rPr>
+        <w:t xml:space="preserve"> he remarked that, when he first tried to learn Haskell</w:t>
+      </w:r>
+      <w:r>
+        <w:rPr>
+          <w:rFonts w:ascii="Times New Roman" w:hAnsi="Times New Roman" w:cs="Times New Roman"/>
+        </w:rPr>
+        <w:t xml:space="preserve">, </w:t>
+      </w:r>
+      <w:r>
+        <w:rPr>
+          <w:rFonts w:ascii="Times New Roman" w:hAnsi="Times New Roman" w:cs="Times New Roman"/>
+        </w:rPr>
+        <w:t>he gave himself the problem of carrying out some simple formatting on a text document. After working at the task for a great deal of time, he could not figure out how it could be done in the language, and moved on to other things.</w:t>
+      </w:r>
+      <w:r>
+        <w:rPr>
+          <w:rFonts w:ascii="Times New Roman" w:hAnsi="Times New Roman" w:cs="Times New Roman"/>
+        </w:rPr>
+        <w:t xml:space="preserve"> If even a Princeton computer science professor struggles </w:t>
       </w:r>
       <w:r>
         <w:rPr>
           <w:rFonts w:ascii="Times New Roman" w:hAnsi="Times New Roman" w:cs="Times New Roman"/>
         </w:rPr>
         <w:lastRenderedPageBreak/>
-        <w:t xml:space="preserve">author </w:t>
-      </w:r>
-      <w:r>
-        <w:rPr>
-          <w:rFonts w:ascii="Times New Roman" w:hAnsi="Times New Roman" w:cs="Times New Roman"/>
-        </w:rPr>
-        <w:t>had with Princeton computer science professor Brian Kernighan regarding this project,</w:t>
+        <w:t xml:space="preserve">with learning functional programming, it seems likely that either it is not being taught well, or the languages that exist are too complicated. Given the proliferation of </w:t>
+      </w:r>
+      <w:r>
+        <w:rPr>
+          <w:rFonts w:ascii="Times New Roman" w:hAnsi="Times New Roman" w:cs="Times New Roman"/>
+        </w:rPr>
+        <w:t xml:space="preserve">free, online </w:t>
+      </w:r>
+      <w:r>
+        <w:rPr>
+          <w:rFonts w:ascii="Times New Roman" w:hAnsi="Times New Roman" w:cs="Times New Roman"/>
+        </w:rPr>
+        <w:t xml:space="preserve">learning materials for functional programming—specifically for </w:t>
+      </w:r>
+      <w:r>
+        <w:rPr>
+          <w:rFonts w:ascii="Times New Roman" w:hAnsi="Times New Roman" w:cs="Times New Roman"/>
+        </w:rPr>
+        <w:t>Haskell</w:t>
+      </w:r>
+      <w:r>
+        <w:rPr>
+          <w:rFonts w:ascii="Times New Roman" w:hAnsi="Times New Roman" w:cs="Times New Roman"/>
+        </w:rPr>
+        <w:t>,</w:t>
+      </w:r>
+      <w:r>
+        <w:rPr>
+          <w:rFonts w:ascii="Times New Roman" w:hAnsi="Times New Roman" w:cs="Times New Roman"/>
+        </w:rPr>
+        <w:t xml:space="preserve"> the language</w:t>
+      </w:r>
+      <w:r>
+        <w:rPr>
+          <w:rFonts w:ascii="Times New Roman" w:hAnsi="Times New Roman" w:cs="Times New Roman"/>
+        </w:rPr>
+        <w:t xml:space="preserve"> that professor Kernighan was attempting to learn</w:t>
       </w:r>
       <w:r>
         <w:rPr>
           <w:rStyle w:val="FootnoteReference"/>
           <w:rFonts w:ascii="Times New Roman" w:hAnsi="Times New Roman" w:cs="Times New Roman"/>
         </w:rPr>
-        <w:footnoteReference w:id="7"/>
-      </w:r>
-      <w:r>
-        <w:rPr>
-          <w:rFonts w:ascii="Times New Roman" w:hAnsi="Times New Roman" w:cs="Times New Roman"/>
-        </w:rPr>
-        <w:t xml:space="preserve"> he remarked that, when he first tried to learn Haskell</w:t>
-      </w:r>
-      <w:r>
-        <w:rPr>
-          <w:rFonts w:ascii="Times New Roman" w:hAnsi="Times New Roman" w:cs="Times New Roman"/>
-        </w:rPr>
-        <w:t xml:space="preserve">, </w:t>
-      </w:r>
-      <w:r>
-        <w:rPr>
-          <w:rFonts w:ascii="Times New Roman" w:hAnsi="Times New Roman" w:cs="Times New Roman"/>
-        </w:rPr>
-        <w:t>he gave himself the problem of carrying out some simple formatting on a text document. After working at the task for a great deal of time, he could not figure out how it could be done in the language, and moved on to other things.</w:t>
-      </w:r>
-      <w:r>
-        <w:rPr>
-          <w:rFonts w:ascii="Times New Roman" w:hAnsi="Times New Roman" w:cs="Times New Roman"/>
-        </w:rPr>
-        <w:t xml:space="preserve"> If even a Princeton computer science professor struggles with learning functional programming, it seems likely that either it is not being taught well, or the languages that exist are too complicated. Given the proliferation of </w:t>
-      </w:r>
-      <w:r>
-        <w:rPr>
-          <w:rFonts w:ascii="Times New Roman" w:hAnsi="Times New Roman" w:cs="Times New Roman"/>
-        </w:rPr>
-        <w:t xml:space="preserve">free, online </w:t>
-      </w:r>
-      <w:r>
-        <w:rPr>
-          <w:rFonts w:ascii="Times New Roman" w:hAnsi="Times New Roman" w:cs="Times New Roman"/>
-        </w:rPr>
-        <w:t>learning materials for functional programming—specifically for the language, Haskell, that professor Kernighan was attempting to learn</w:t>
+        <w:footnoteReference w:id="8"/>
+      </w:r>
+      <w:r>
+        <w:rPr>
+          <w:rFonts w:ascii="Times New Roman" w:hAnsi="Times New Roman" w:cs="Times New Roman"/>
+        </w:rPr>
+        <w:t xml:space="preserve">—the latter is more likely. The very layout of </w:t>
+      </w:r>
+      <w:r>
+        <w:rPr>
+          <w:rFonts w:ascii="Times New Roman" w:hAnsi="Times New Roman" w:cs="Times New Roman"/>
+        </w:rPr>
+        <w:t>one</w:t>
+      </w:r>
+      <w:r>
+        <w:rPr>
+          <w:rFonts w:ascii="Times New Roman" w:hAnsi="Times New Roman" w:cs="Times New Roman"/>
+        </w:rPr>
+        <w:t xml:space="preserve"> common</w:t>
+      </w:r>
+      <w:r>
+        <w:rPr>
+          <w:rFonts w:ascii="Times New Roman" w:hAnsi="Times New Roman" w:cs="Times New Roman"/>
+        </w:rPr>
+        <w:t>ly used</w:t>
+      </w:r>
+      <w:r>
+        <w:rPr>
+          <w:rFonts w:ascii="Times New Roman" w:hAnsi="Times New Roman" w:cs="Times New Roman"/>
+        </w:rPr>
+        <w:t xml:space="preserve"> introductory guide for Haskell suggests a problem: what Kernighan wanted to do, input/output, and what is easily doable in nearly every modern programming language, requires special semantics in Haskell and isn’t introduced </w:t>
+      </w:r>
+      <w:r>
+        <w:rPr>
+          <w:rFonts w:ascii="Times New Roman" w:hAnsi="Times New Roman" w:cs="Times New Roman"/>
+        </w:rPr>
+        <w:t xml:space="preserve">until </w:t>
+      </w:r>
+      <w:r>
+        <w:rPr>
+          <w:rFonts w:ascii="Times New Roman" w:hAnsi="Times New Roman" w:cs="Times New Roman"/>
+        </w:rPr>
+        <w:t xml:space="preserve">more than </w:t>
+      </w:r>
+      <w:r>
+        <w:rPr>
+          <w:rFonts w:ascii="Times New Roman" w:hAnsi="Times New Roman" w:cs="Times New Roman"/>
+        </w:rPr>
+        <w:t>halfway through the book.</w:t>
       </w:r>
       <w:r>
         <w:rPr>
           <w:rStyle w:val="FootnoteReference"/>
           <w:rFonts w:ascii="Times New Roman" w:hAnsi="Times New Roman" w:cs="Times New Roman"/>
         </w:rPr>
-        <w:footnoteReference w:id="8"/>
-      </w:r>
-      <w:r>
-        <w:rPr>
-          <w:rFonts w:ascii="Times New Roman" w:hAnsi="Times New Roman" w:cs="Times New Roman"/>
-        </w:rPr>
-        <w:t xml:space="preserve">—the latter is more likely. The very layout of </w:t>
-      </w:r>
-      <w:r>
-        <w:rPr>
-          <w:rFonts w:ascii="Times New Roman" w:hAnsi="Times New Roman" w:cs="Times New Roman"/>
-        </w:rPr>
-        <w:t>one</w:t>
-      </w:r>
-      <w:r>
-        <w:rPr>
-          <w:rFonts w:ascii="Times New Roman" w:hAnsi="Times New Roman" w:cs="Times New Roman"/>
-        </w:rPr>
-        <w:t xml:space="preserve"> common</w:t>
-      </w:r>
-      <w:r>
-        <w:rPr>
-          <w:rFonts w:ascii="Times New Roman" w:hAnsi="Times New Roman" w:cs="Times New Roman"/>
-        </w:rPr>
-        <w:t>ly used</w:t>
-      </w:r>
-      <w:r>
-        <w:rPr>
-          <w:rFonts w:ascii="Times New Roman" w:hAnsi="Times New Roman" w:cs="Times New Roman"/>
-        </w:rPr>
-        <w:t xml:space="preserve"> introductory guide for Haskell suggests a problem: what Kernighan wanted to do, input/output, and what is easily doable in nearly every modern programming language, requires special semantics in Haskell and isn’t introduced </w:t>
-      </w:r>
-      <w:r>
-        <w:rPr>
-          <w:rFonts w:ascii="Times New Roman" w:hAnsi="Times New Roman" w:cs="Times New Roman"/>
-        </w:rPr>
-        <w:t xml:space="preserve">until </w:t>
-      </w:r>
-      <w:r>
-        <w:rPr>
-          <w:rFonts w:ascii="Times New Roman" w:hAnsi="Times New Roman" w:cs="Times New Roman"/>
-        </w:rPr>
-        <w:t xml:space="preserve">more than </w:t>
-      </w:r>
-      <w:r>
-        <w:rPr>
-          <w:rFonts w:ascii="Times New Roman" w:hAnsi="Times New Roman" w:cs="Times New Roman"/>
-        </w:rPr>
-        <w:t>halfway through the book.</w:t>
-      </w:r>
-      <w:r>
-        <w:rPr>
-          <w:rStyle w:val="FootnoteReference"/>
-          <w:rFonts w:ascii="Times New Roman" w:hAnsi="Times New Roman" w:cs="Times New Roman"/>
-        </w:rPr>
         <w:footnoteReference w:id="9"/>
       </w:r>
       <w:r>
@@ -1869,76 +1995,94 @@
         <w:rPr>
           <w:rFonts w:ascii="Times New Roman" w:hAnsi="Times New Roman" w:cs="Times New Roman"/>
         </w:rPr>
-        <w:t xml:space="preserve"> languages. While these types of languages can be useful—when computational speed is a priority, for example—they tend to both take longer to write code for, because of the extra attention to types needed on account of static typing, and be harder to debug, on account of the </w:t>
+        <w:t xml:space="preserve"> languages. While these types of languages can be useful—when computational speed is a priority, for example—they tend to take longer to write code for, because of the extra attention to types needed on account of static typing, and be harder to debug, on account of the fact that the programmer can’t just boot up an in</w:t>
+      </w:r>
+      <w:r>
+        <w:rPr>
+          <w:rFonts w:ascii="Times New Roman" w:hAnsi="Times New Roman" w:cs="Times New Roman"/>
+        </w:rPr>
+        <w:t xml:space="preserve">terpreter to test out features. This main body of functional programming languages also </w:t>
+      </w:r>
+      <w:r>
+        <w:rPr>
+          <w:rFonts w:ascii="Times New Roman" w:hAnsi="Times New Roman" w:cs="Times New Roman"/>
+        </w:rPr>
+        <w:t>tend</w:t>
+      </w:r>
+      <w:r>
+        <w:rPr>
+          <w:rFonts w:ascii="Times New Roman" w:hAnsi="Times New Roman" w:cs="Times New Roman"/>
+        </w:rPr>
+        <w:t>s</w:t>
+      </w:r>
+      <w:r>
+        <w:rPr>
+          <w:rFonts w:ascii="Times New Roman" w:hAnsi="Times New Roman" w:cs="Times New Roman"/>
+        </w:rPr>
+        <w:t xml:space="preserve"> to separate side-effects out in a way that makes the use of them entirely different both from the way functions are normally called in the rest of the code and the way that functions with side-effects are usually called in imperative languages. While separation of </w:t>
+      </w:r>
+      <w:proofErr w:type="gramStart"/>
+      <w:r>
+        <w:rPr>
+          <w:rFonts w:ascii="Times New Roman" w:hAnsi="Times New Roman" w:cs="Times New Roman"/>
+        </w:rPr>
+        <w:t>side-effects</w:t>
+      </w:r>
+      <w:proofErr w:type="gramEnd"/>
+      <w:r>
+        <w:rPr>
+          <w:rFonts w:ascii="Times New Roman" w:hAnsi="Times New Roman" w:cs="Times New Roman"/>
+        </w:rPr>
+        <w:t xml:space="preserve"> is important, it is also important that when side-effects are needed, they can be used in a way that is comfortable for the programmer. This focus on purely </w:t>
+      </w:r>
+      <w:r>
+        <w:rPr>
+          <w:rFonts w:ascii="Times New Roman" w:hAnsi="Times New Roman" w:cs="Times New Roman"/>
+        </w:rPr>
+        <w:t xml:space="preserve">functional </w:t>
+      </w:r>
+      <w:r>
+        <w:rPr>
+          <w:rFonts w:ascii="Times New Roman" w:hAnsi="Times New Roman" w:cs="Times New Roman"/>
+        </w:rPr>
+        <w:t xml:space="preserve">side-effect handling </w:t>
+      </w:r>
+      <w:r>
+        <w:rPr>
+          <w:rFonts w:ascii="Times New Roman" w:hAnsi="Times New Roman" w:cs="Times New Roman"/>
+        </w:rPr>
+        <w:t>hurts these language</w:t>
+      </w:r>
+      <w:r>
+        <w:rPr>
+          <w:rFonts w:ascii="Times New Roman" w:hAnsi="Times New Roman" w:cs="Times New Roman"/>
+        </w:rPr>
+        <w:t>s</w:t>
+      </w:r>
+      <w:r>
+        <w:rPr>
+          <w:rFonts w:ascii="Times New Roman" w:hAnsi="Times New Roman" w:cs="Times New Roman"/>
+        </w:rPr>
+        <w:t>’</w:t>
+      </w:r>
+      <w:r>
+        <w:rPr>
+          <w:rFonts w:ascii="Times New Roman" w:hAnsi="Times New Roman" w:cs="Times New Roman"/>
+        </w:rPr>
+        <w:t xml:space="preserve"> ease of learning. Neil </w:t>
       </w:r>
       <w:r>
         <w:rPr>
           <w:rFonts w:ascii="Times New Roman" w:hAnsi="Times New Roman" w:cs="Times New Roman"/>
         </w:rPr>
         <w:lastRenderedPageBreak/>
-        <w:t>fact that the programmer can’t just boot up an in</w:t>
-      </w:r>
-      <w:r>
-        <w:rPr>
-          <w:rFonts w:ascii="Times New Roman" w:hAnsi="Times New Roman" w:cs="Times New Roman"/>
-        </w:rPr>
-        <w:t xml:space="preserve">terpreter to test out features. This main body of functional programming languages also </w:t>
-      </w:r>
-      <w:r>
-        <w:rPr>
-          <w:rFonts w:ascii="Times New Roman" w:hAnsi="Times New Roman" w:cs="Times New Roman"/>
-        </w:rPr>
-        <w:t xml:space="preserve">tend to separate side-effects out in a way that makes the use of them entirely different both from the way functions are normally called in the rest of the code and the way that functions with side-effects are usually called in imperative languages. While separation of </w:t>
-      </w:r>
-      <w:proofErr w:type="gramStart"/>
-      <w:r>
-        <w:rPr>
-          <w:rFonts w:ascii="Times New Roman" w:hAnsi="Times New Roman" w:cs="Times New Roman"/>
-        </w:rPr>
-        <w:t>side-effects</w:t>
-      </w:r>
-      <w:proofErr w:type="gramEnd"/>
-      <w:r>
-        <w:rPr>
-          <w:rFonts w:ascii="Times New Roman" w:hAnsi="Times New Roman" w:cs="Times New Roman"/>
-        </w:rPr>
-        <w:t xml:space="preserve"> is important, it is also important that when side-effects are needed, they can be used in a way that is comfortable for the programmer. This focus on purely </w:t>
-      </w:r>
-      <w:r>
-        <w:rPr>
-          <w:rFonts w:ascii="Times New Roman" w:hAnsi="Times New Roman" w:cs="Times New Roman"/>
-        </w:rPr>
-        <w:t xml:space="preserve">functional </w:t>
-      </w:r>
-      <w:r>
-        <w:rPr>
-          <w:rFonts w:ascii="Times New Roman" w:hAnsi="Times New Roman" w:cs="Times New Roman"/>
-        </w:rPr>
-        <w:t xml:space="preserve">side-effect handling </w:t>
-      </w:r>
-      <w:r>
-        <w:rPr>
-          <w:rFonts w:ascii="Times New Roman" w:hAnsi="Times New Roman" w:cs="Times New Roman"/>
-        </w:rPr>
-        <w:t>hurts these language</w:t>
-      </w:r>
-      <w:r>
-        <w:rPr>
-          <w:rFonts w:ascii="Times New Roman" w:hAnsi="Times New Roman" w:cs="Times New Roman"/>
-        </w:rPr>
-        <w:t>s</w:t>
-      </w:r>
-      <w:r>
-        <w:rPr>
-          <w:rFonts w:ascii="Times New Roman" w:hAnsi="Times New Roman" w:cs="Times New Roman"/>
-        </w:rPr>
-        <w:t>’</w:t>
-      </w:r>
-      <w:r>
-        <w:rPr>
-          <w:rFonts w:ascii="Times New Roman" w:hAnsi="Times New Roman" w:cs="Times New Roman"/>
-        </w:rPr>
-        <w:t xml:space="preserve"> ease of learning. Neil McAllister in “Why new programming languages succeed—or fail” remarks that “Still, pure functional languages remain unpopular. Developers like innovative ideas, but they don’t like being forced out of their comfort zones.”</w:t>
+        <w:t>McAllister in “Why New Programming Languages Succeed—or F</w:t>
+      </w:r>
+      <w:r>
+        <w:rPr>
+          <w:rFonts w:ascii="Times New Roman" w:hAnsi="Times New Roman" w:cs="Times New Roman"/>
+        </w:rPr>
+        <w:t>ail” remarks that “Still, pure functional languages remain unpopular. Developers like innovative ideas, but they don’t like being forced out of their comfort zones.”</w:t>
       </w:r>
       <w:r>
         <w:rPr>
@@ -1961,31 +2105,61 @@
         <w:rPr>
           <w:rFonts w:ascii="Times New Roman" w:hAnsi="Times New Roman" w:cs="Times New Roman"/>
         </w:rPr>
-        <w:t>The third and final identified possible cause</w:t>
-      </w:r>
-      <w:r>
-        <w:rPr>
-          <w:rFonts w:ascii="Times New Roman" w:hAnsi="Times New Roman" w:cs="Times New Roman"/>
-        </w:rPr>
-        <w:t xml:space="preserve"> for </w:t>
-      </w:r>
-      <w:r>
-        <w:rPr>
-          <w:rFonts w:ascii="Times New Roman" w:hAnsi="Times New Roman" w:cs="Times New Roman"/>
-        </w:rPr>
-        <w:t>programmers not using functional programming languages</w:t>
-      </w:r>
-      <w:r>
-        <w:rPr>
-          <w:rFonts w:ascii="Times New Roman" w:hAnsi="Times New Roman" w:cs="Times New Roman"/>
-        </w:rPr>
-        <w:t xml:space="preserve"> asserts that functional programming is </w:t>
-      </w:r>
-      <w:r>
-        <w:rPr>
-          <w:rFonts w:ascii="Times New Roman" w:hAnsi="Times New Roman" w:cs="Times New Roman"/>
-        </w:rPr>
-        <w:t xml:space="preserve">too specialized for specific tasks. This was the criticism of functional programming Kernighan presented in my discussion with him, and it is a criticism that, given the focus of most functional programming languages on mathematical tasks, including attempting to make the languages themselves mathematically </w:t>
+        <w:t xml:space="preserve">The third </w:t>
+      </w:r>
+      <w:r>
+        <w:rPr>
+          <w:rFonts w:ascii="Times New Roman" w:hAnsi="Times New Roman" w:cs="Times New Roman"/>
+        </w:rPr>
+        <w:t>hindrance to today’s functional programming languages is</w:t>
+      </w:r>
+      <w:r>
+        <w:rPr>
+          <w:rFonts w:ascii="Times New Roman" w:hAnsi="Times New Roman" w:cs="Times New Roman"/>
+        </w:rPr>
+        <w:t xml:space="preserve"> that </w:t>
+      </w:r>
+      <w:r>
+        <w:rPr>
+          <w:rFonts w:ascii="Times New Roman" w:hAnsi="Times New Roman" w:cs="Times New Roman"/>
+        </w:rPr>
+        <w:t>they are</w:t>
+      </w:r>
+      <w:r>
+        <w:rPr>
+          <w:rFonts w:ascii="Times New Roman" w:hAnsi="Times New Roman" w:cs="Times New Roman"/>
+        </w:rPr>
+        <w:t xml:space="preserve"> </w:t>
+      </w:r>
+      <w:r>
+        <w:rPr>
+          <w:rFonts w:ascii="Times New Roman" w:hAnsi="Times New Roman" w:cs="Times New Roman"/>
+        </w:rPr>
+        <w:t>too specialized for specific tasks. This was the criticism Kernighan presented</w:t>
+      </w:r>
+      <w:r>
+        <w:rPr>
+          <w:rFonts w:ascii="Times New Roman" w:hAnsi="Times New Roman" w:cs="Times New Roman"/>
+        </w:rPr>
+        <w:t xml:space="preserve"> explicitly</w:t>
+      </w:r>
+      <w:r>
+        <w:rPr>
+          <w:rFonts w:ascii="Times New Roman" w:hAnsi="Times New Roman" w:cs="Times New Roman"/>
+        </w:rPr>
+        <w:t xml:space="preserve"> </w:t>
+      </w:r>
+      <w:r>
+        <w:rPr>
+          <w:rFonts w:ascii="Times New Roman" w:hAnsi="Times New Roman" w:cs="Times New Roman"/>
+        </w:rPr>
+        <w:t xml:space="preserve">later </w:t>
+      </w:r>
+      <w:r>
+        <w:rPr>
+          <w:rFonts w:ascii="Times New Roman" w:hAnsi="Times New Roman" w:cs="Times New Roman"/>
+        </w:rPr>
+        <w:t xml:space="preserve">in my discussion with him, and it is a criticism that, given the focus of most functional programming languages on mathematical tasks, including attempting to make the languages themselves mathematically </w:t>
       </w:r>
       <w:proofErr w:type="gramStart"/>
       <w:r>
@@ -2030,38 +2204,56 @@
         <w:rPr>
           <w:rFonts w:ascii="Times New Roman" w:hAnsi="Times New Roman" w:cs="Times New Roman"/>
         </w:rPr>
-        <w:t xml:space="preserve"> special constructs for </w:t>
+        <w:t xml:space="preserve"> special constructs for input/output, being statically typed, requiring compilation</w:t>
+      </w:r>
+      <w:r>
+        <w:rPr>
+          <w:rFonts w:ascii="Times New Roman" w:hAnsi="Times New Roman" w:cs="Times New Roman"/>
+        </w:rPr>
+        <w:t>, and generally being too dissimilar from conventional imperative languages, thus pushing developers out of their “comfort zones”</w:t>
+      </w:r>
+      <w:r>
+        <w:rPr>
+          <w:rFonts w:ascii="Times New Roman" w:hAnsi="Times New Roman" w:cs="Times New Roman"/>
+        </w:rPr>
+        <w:t>—serve</w:t>
+      </w:r>
+      <w:r>
+        <w:rPr>
+          <w:rFonts w:ascii="Times New Roman" w:hAnsi="Times New Roman" w:cs="Times New Roman"/>
+        </w:rPr>
+        <w:t xml:space="preserve"> to </w:t>
+      </w:r>
+      <w:r>
+        <w:rPr>
+          <w:rFonts w:ascii="Times New Roman" w:hAnsi="Times New Roman" w:cs="Times New Roman"/>
+        </w:rPr>
+        <w:t>reduce the ease at which they can be learned, written, and debugged, thus alienating</w:t>
+      </w:r>
+      <w:r>
+        <w:rPr>
+          <w:rFonts w:ascii="Times New Roman" w:hAnsi="Times New Roman" w:cs="Times New Roman"/>
+        </w:rPr>
+        <w:t xml:space="preserve"> </w:t>
       </w:r>
       <w:r>
         <w:rPr>
           <w:rFonts w:ascii="Times New Roman" w:hAnsi="Times New Roman" w:cs="Times New Roman"/>
         </w:rPr>
         <w:lastRenderedPageBreak/>
-        <w:t>input/output, being statically typed, requiring compilation</w:t>
-      </w:r>
-      <w:r>
-        <w:rPr>
-          <w:rFonts w:ascii="Times New Roman" w:hAnsi="Times New Roman" w:cs="Times New Roman"/>
-        </w:rPr>
-        <w:t>, and generally being too dissimilar from conventional imperative languages, thus pushing developers out of their “comfort zones”</w:t>
-      </w:r>
-      <w:r>
-        <w:rPr>
-          <w:rFonts w:ascii="Times New Roman" w:hAnsi="Times New Roman" w:cs="Times New Roman"/>
-        </w:rPr>
-        <w:t>—serve</w:t>
-      </w:r>
-      <w:r>
-        <w:rPr>
-          <w:rFonts w:ascii="Times New Roman" w:hAnsi="Times New Roman" w:cs="Times New Roman"/>
-        </w:rPr>
-        <w:t xml:space="preserve"> to </w:t>
-      </w:r>
-      <w:r>
-        <w:rPr>
-          <w:rFonts w:ascii="Times New Roman" w:hAnsi="Times New Roman" w:cs="Times New Roman"/>
-        </w:rPr>
-        <w:t>reduce the ease at which they can be learned, written, and debugged, thus alienating</w:t>
+        <w:t>themselves</w:t>
+      </w:r>
+      <w:r>
+        <w:rPr>
+          <w:rFonts w:ascii="Times New Roman" w:hAnsi="Times New Roman" w:cs="Times New Roman"/>
+        </w:rPr>
+        <w:t xml:space="preserve"> from a wide variety of potential users</w:t>
+      </w:r>
+      <w:r>
+        <w:rPr>
+          <w:rFonts w:ascii="Times New Roman" w:hAnsi="Times New Roman" w:cs="Times New Roman"/>
+        </w:rPr>
+        <w:t>—a result evidenced by the current low popularity of functional programming.</w:t>
       </w:r>
       <w:r>
         <w:rPr>
@@ -2073,19 +2265,27 @@
         <w:rPr>
           <w:rFonts w:ascii="Times New Roman" w:hAnsi="Times New Roman" w:cs="Times New Roman"/>
         </w:rPr>
-        <w:t>themselves</w:t>
-      </w:r>
-      <w:r>
-        <w:rPr>
-          <w:rFonts w:ascii="Times New Roman" w:hAnsi="Times New Roman" w:cs="Times New Roman"/>
-        </w:rPr>
-        <w:t xml:space="preserve"> from a wide variety of potential users</w:t>
-      </w:r>
-      <w:r>
-        <w:rPr>
-          <w:rFonts w:ascii="Times New Roman" w:hAnsi="Times New Roman" w:cs="Times New Roman"/>
-        </w:rPr>
-        <w:t>—a result evidenced by the current low popularity of functional programming.</w:t>
+        <w:t xml:space="preserve">Thus, if functional programming is thought to be important, the need for a new functional programming language that is more similar to </w:t>
+      </w:r>
+      <w:proofErr w:type="gramStart"/>
+      <w:r>
+        <w:rPr>
+          <w:rFonts w:ascii="Times New Roman" w:hAnsi="Times New Roman" w:cs="Times New Roman"/>
+        </w:rPr>
+        <w:t>commonly-used</w:t>
+      </w:r>
+      <w:proofErr w:type="gramEnd"/>
+      <w:r>
+        <w:rPr>
+          <w:rFonts w:ascii="Times New Roman" w:hAnsi="Times New Roman" w:cs="Times New Roman"/>
+        </w:rPr>
+        <w:t xml:space="preserve"> imperative scripting languages, and thus easier to learn, while still providing for the power of functiona</w:t>
+      </w:r>
+      <w:r>
+        <w:rPr>
+          <w:rFonts w:ascii="Times New Roman" w:hAnsi="Times New Roman" w:cs="Times New Roman"/>
+        </w:rPr>
+        <w:t>l programming, is demonstrated.</w:t>
       </w:r>
       <w:r>
         <w:rPr>
@@ -2097,38 +2297,6 @@
         <w:rPr>
           <w:rFonts w:ascii="Times New Roman" w:hAnsi="Times New Roman" w:cs="Times New Roman"/>
         </w:rPr>
-        <w:t xml:space="preserve">Thus, if functional programming is thought to be important, the need for a new functional programming language that is more similar to </w:t>
-      </w:r>
-      <w:proofErr w:type="gramStart"/>
-      <w:r>
-        <w:rPr>
-          <w:rFonts w:ascii="Times New Roman" w:hAnsi="Times New Roman" w:cs="Times New Roman"/>
-        </w:rPr>
-        <w:t>commonly-used</w:t>
-      </w:r>
-      <w:proofErr w:type="gramEnd"/>
-      <w:r>
-        <w:rPr>
-          <w:rFonts w:ascii="Times New Roman" w:hAnsi="Times New Roman" w:cs="Times New Roman"/>
-        </w:rPr>
-        <w:t xml:space="preserve"> imperative scripting languages, and thus easier to learn, while still providing for the power of functiona</w:t>
-      </w:r>
-      <w:r>
-        <w:rPr>
-          <w:rFonts w:ascii="Times New Roman" w:hAnsi="Times New Roman" w:cs="Times New Roman"/>
-        </w:rPr>
-        <w:t>l programming, is demonstrated.</w:t>
-      </w:r>
-      <w:r>
-        <w:rPr>
-          <w:rFonts w:ascii="Times New Roman" w:hAnsi="Times New Roman" w:cs="Times New Roman"/>
-        </w:rPr>
-        <w:t xml:space="preserve"> </w:t>
-      </w:r>
-      <w:r>
-        <w:rPr>
-          <w:rFonts w:ascii="Times New Roman" w:hAnsi="Times New Roman" w:cs="Times New Roman"/>
-        </w:rPr>
         <w:t>In particular, given the proven utility of Python as a good language for beginners,</w:t>
       </w:r>
       <w:r>
@@ -2161,7 +2329,31 @@
         <w:rPr>
           <w:rFonts w:ascii="Times New Roman" w:hAnsi="Times New Roman" w:cs="Times New Roman"/>
         </w:rPr>
-        <w:t xml:space="preserve"> programming language as the solution to this problem.</w:t>
+        <w:t xml:space="preserve"> programming language as the solution to </w:t>
+      </w:r>
+      <w:r>
+        <w:rPr>
+          <w:rFonts w:ascii="Times New Roman" w:hAnsi="Times New Roman" w:cs="Times New Roman"/>
+        </w:rPr>
+        <w:t>these</w:t>
+      </w:r>
+      <w:r>
+        <w:rPr>
+          <w:rFonts w:ascii="Times New Roman" w:hAnsi="Times New Roman" w:cs="Times New Roman"/>
+        </w:rPr>
+        <w:t xml:space="preserve"> problem</w:t>
+      </w:r>
+      <w:r>
+        <w:rPr>
+          <w:rFonts w:ascii="Times New Roman" w:hAnsi="Times New Roman" w:cs="Times New Roman"/>
+        </w:rPr>
+        <w:t>s</w:t>
+      </w:r>
+      <w:r>
+        <w:rPr>
+          <w:rFonts w:ascii="Times New Roman" w:hAnsi="Times New Roman" w:cs="Times New Roman"/>
+        </w:rPr>
+        <w:t>.</w:t>
       </w:r>
     </w:p>
     <w:p>
@@ -2186,7 +2378,6 @@
         <w:rPr>
           <w:rFonts w:ascii="Times New Roman" w:hAnsi="Times New Roman" w:cs="Times New Roman"/>
         </w:rPr>
-        <w:lastRenderedPageBreak/>
         <w:t xml:space="preserve">This section will be devoted to a technical specification of </w:t>
       </w:r>
       <w:r>
@@ -2273,6 +2464,7 @@
         <w:rPr>
           <w:rFonts w:ascii="Times New Roman" w:hAnsi="Times New Roman" w:cs="Times New Roman"/>
         </w:rPr>
+        <w:lastRenderedPageBreak/>
         <w:t>The culmination of nearly three years of work</w:t>
       </w:r>
       <w:r>
@@ -2336,13 +2528,25 @@
         <w:rPr>
           <w:rFonts w:ascii="Times New Roman" w:hAnsi="Times New Roman" w:cs="Times New Roman"/>
         </w:rPr>
-        <w:t xml:space="preserve"> Rabbit is built on Python. </w:t>
-      </w:r>
-      <w:r>
-        <w:rPr>
-          <w:rFonts w:ascii="Times New Roman" w:hAnsi="Times New Roman" w:cs="Times New Roman"/>
-        </w:rPr>
-        <w:t>Because of Python’s established nature as a scripting language, by using the same libraries and allowing for interoperability with Python code, the goal is that Python will provide Rabbit with an existing scripting framework that it can</w:t>
+        <w:t xml:space="preserve"> Rabbit is built on Python b</w:t>
+      </w:r>
+      <w:r>
+        <w:rPr>
+          <w:rFonts w:ascii="Times New Roman" w:hAnsi="Times New Roman" w:cs="Times New Roman"/>
+        </w:rPr>
+        <w:t xml:space="preserve">ecause of Python’s established </w:t>
+      </w:r>
+      <w:r>
+        <w:rPr>
+          <w:rFonts w:ascii="Times New Roman" w:hAnsi="Times New Roman" w:cs="Times New Roman"/>
+        </w:rPr>
+        <w:t xml:space="preserve">nature as a scripting language; </w:t>
+      </w:r>
+      <w:r>
+        <w:rPr>
+          <w:rFonts w:ascii="Times New Roman" w:hAnsi="Times New Roman" w:cs="Times New Roman"/>
+        </w:rPr>
+        <w:t>by using the same libraries and allowing for interoperability with Python code, the goal is that Python will provide Rabbit with an existing scripting framework that it can</w:t>
       </w:r>
       <w:r>
         <w:rPr>
@@ -2440,14 +2644,26 @@
         <w:rPr>
           <w:rFonts w:ascii="Times New Roman" w:hAnsi="Times New Roman" w:cs="Times New Roman"/>
         </w:rPr>
-        <w:t xml:space="preserve">Rabbit is, at its core, a functional programming language. That means all the built-in </w:t>
+        <w:t xml:space="preserve">Rabbit is, at its core, a functional programming language. That means all the built-in Rabbit data types are immutable, variable reassignment raises an error, all functions are first-class objects, and higher-order functions are both provided and encouraged. But Rabbit is also a scripting language. That means that Rabbit supports dynamically typed operations and function arguments and cleanly integrated input/output. Rabbit is also a very extensible language, both due to the meta-programming tools it provides, and the ability to write Python code to change and control it. This combination, together with the ability to make use of Python’s extensive existing libraries, makes Rabbit a very useful language for any of the everyday programming tasks that Python is useful for. Rabbit’s use of the Python standard libraries also gives it more </w:t>
       </w:r>
       <w:r>
         <w:rPr>
           <w:rFonts w:ascii="Times New Roman" w:hAnsi="Times New Roman" w:cs="Times New Roman"/>
         </w:rPr>
         <w:lastRenderedPageBreak/>
-        <w:t>Rabbit data types are immutable, variable reassignment raises an error, all functions are first-class objects, and higher-order functions are both provided and encouraged. But Rabbit is also a scripting language. That means that Rabbit supports dynamically typed operations and function arguments and cleanly integrated input/output. Rabbit is also a very extensible language, both due to the meta-programming tools it provides, and the ability to write Python code to change and control it. This combination, together with the ability to make use of Python’s extensive existing libraries, makes Rabbit a very useful language for any of the everyday programming tasks that Python is useful for. Rabbit’s use of the Python standard libraries also gives it more freedom to be different with its syntax without putting too high of a learning burden on the new programmer who knows at least some of the Python standard libraries.</w:t>
+        <w:t xml:space="preserve">freedom to be different with its syntax without putting too </w:t>
+      </w:r>
+      <w:r>
+        <w:rPr>
+          <w:rFonts w:ascii="Times New Roman" w:hAnsi="Times New Roman" w:cs="Times New Roman"/>
+        </w:rPr>
+        <w:t>great</w:t>
+      </w:r>
+      <w:r>
+        <w:rPr>
+          <w:rFonts w:ascii="Times New Roman" w:hAnsi="Times New Roman" w:cs="Times New Roman"/>
+        </w:rPr>
+        <w:t xml:space="preserve"> of a learning burden on the new programmer who knows at least some of the Python standard libraries.</w:t>
       </w:r>
     </w:p>
     <w:p>
@@ -2493,16 +2709,14 @@
         <w:rPr>
           <w:rFonts w:ascii="Times New Roman" w:hAnsi="Times New Roman" w:cs="Times New Roman"/>
         </w:rPr>
-        <w:t xml:space="preserve">All Rabbit’s syntactical constructs are allowed in all parts of the code. Each command simply serves as a thing that will be evaluated that can contain syntactical constructs. If, as is very commonly the case, the programmer wants to span one command over multiple lines, Rabbit will connect any </w:t>
-      </w:r>
-      <w:proofErr w:type="gramStart"/>
-      <w:r>
-        <w:rPr>
-          <w:rFonts w:ascii="Times New Roman" w:hAnsi="Times New Roman" w:cs="Times New Roman"/>
-        </w:rPr>
-        <w:t>lines which</w:t>
-      </w:r>
-      <w:proofErr w:type="gramEnd"/>
+        <w:t xml:space="preserve">All Rabbit’s syntactical constructs are allowed in all parts of the code. Each command simply serves as a thing that will be evaluated that can contain syntactical constructs. If, as is very commonly the case, the programmer wants to span one command over multiple lines, Rabbit will connect any lines </w:t>
+      </w:r>
+      <w:r>
+        <w:rPr>
+          <w:rFonts w:ascii="Times New Roman" w:hAnsi="Times New Roman" w:cs="Times New Roman"/>
+        </w:rPr>
+        <w:t>that</w:t>
+      </w:r>
       <w:r>
         <w:rPr>
           <w:rFonts w:ascii="Times New Roman" w:hAnsi="Times New Roman" w:cs="Times New Roman"/>
@@ -2523,23 +2737,29 @@
         <w:rPr>
           <w:rFonts w:ascii="Times New Roman" w:hAnsi="Times New Roman" w:cs="Times New Roman"/>
         </w:rPr>
+        <w:t>Variable assignment in Rabbit is much like in other languages, with the change that the evaluation of the value of the variable is deferred until later by default. This is done both as an optimization and to allow functions like </w:t>
+      </w:r>
+      <w:proofErr w:type="spellStart"/>
+      <w:r>
+        <w:rPr>
+          <w:rFonts w:ascii="Times New Roman" w:hAnsi="Times New Roman" w:cs="Times New Roman"/>
+          <w:highlight w:val="lightGray"/>
+        </w:rPr>
+        <w:t>Meta.unused</w:t>
+      </w:r>
+      <w:proofErr w:type="spellEnd"/>
+      <w:r>
+        <w:rPr>
+          <w:rFonts w:ascii="Times New Roman" w:hAnsi="Times New Roman" w:cs="Times New Roman"/>
+        </w:rPr>
+        <w:t xml:space="preserve"> to exist that can tell the programmer whether or not a variable has ever been used. Lazy assignment, what was just discussed, where a variable is bound to a piece of code that will be evaluated when the value of the variable is needed, is done via the equals operator, and direct assignment, where a variable is bound to the result of evaluating a piece of code, is done via the colon-equals operator. Neither operator, however, will allow a variable to be redefined unless it is being redefined to exactly its current </w:t>
+      </w:r>
+      <w:r>
+        <w:rPr>
+          <w:rFonts w:ascii="Times New Roman" w:hAnsi="Times New Roman" w:cs="Times New Roman"/>
+        </w:rPr>
         <w:lastRenderedPageBreak/>
-        <w:t>Variable assignment in Rabbit is much like in other languages, with the change that the evaluation of the value of the variable is deferred until later by default. This is done both as an optimization and to allow functions like </w:t>
-      </w:r>
-      <w:proofErr w:type="spellStart"/>
-      <w:r>
-        <w:rPr>
-          <w:rFonts w:ascii="Times New Roman" w:hAnsi="Times New Roman" w:cs="Times New Roman"/>
-          <w:highlight w:val="lightGray"/>
-        </w:rPr>
-        <w:t>Meta.unused</w:t>
-      </w:r>
-      <w:proofErr w:type="spellEnd"/>
-      <w:r>
-        <w:rPr>
-          <w:rFonts w:ascii="Times New Roman" w:hAnsi="Times New Roman" w:cs="Times New Roman"/>
-        </w:rPr>
-        <w:t> to exist that can tell the programmer whether or not a variable has ever been used. Lazy assignment, what was just discussed, where a variable is bound to a piece of code that will be evaluated when the value of the variable is needed, is done via the equals operator, and direct assignment, where a variable is bound to the result of evaluating a piece of code, is done via the colon-equals operator. Neither operator, however, will allow a variable to be redefined unless it is being redefined to exactly its current value, or a special impure function, </w:t>
+        <w:t>value, or a special impure function, </w:t>
       </w:r>
       <w:r>
         <w:rPr>
@@ -2587,14 +2807,7 @@
         <w:rPr>
           <w:rFonts w:ascii="Times New Roman" w:hAnsi="Times New Roman" w:cs="Times New Roman"/>
         </w:rPr>
-        <w:t xml:space="preserve">, that will execute the code it is given inside of a pure block. These utilities allow programmers to take full advantage of the benefits of referential transparency without having to sacrifice ease of input/output. This paper recommends, as best practice in writing Rabbit code, that no more than two pure toggles be used in one file, </w:t>
-      </w:r>
-      <w:r>
-        <w:rPr>
-          <w:rFonts w:ascii="Times New Roman" w:hAnsi="Times New Roman" w:cs="Times New Roman"/>
-        </w:rPr>
-        <w:lastRenderedPageBreak/>
-        <w:t>allowing the file to be set up in a header-body-footer style that makes it easily apparent where referential transparency is enforced (the body), and where imports and requirements (the header) and input/output (the footer) are done.</w:t>
+        <w:t>, that will execute the code it is given inside of a pure block. These utilities allow programmers to take full advantage of the benefits of referential transparency without having to sacrifice ease of input/output. This paper recommends, as best practice in writing Rabbit code, that no more than two pure toggles be used in one file, allowing the file to be set up in a header-body-footer style that makes it easily apparent where referential transparency is enforced (the body), and where imports and requirements (the header) and input/output (the footer) are done.</w:t>
       </w:r>
     </w:p>
     <w:p>
@@ -2626,6 +2839,7 @@
         <w:rPr>
           <w:rFonts w:ascii="Times New Roman" w:hAnsi="Times New Roman" w:cs="Times New Roman"/>
         </w:rPr>
+        <w:lastRenderedPageBreak/>
         <w:t>Rabbit shares many data types with Python, but also uses many of its own, and uses different syntax for all of them—although an attempt was made to make the basic syntactical constructs as similar as possible to existing Python ones so as to ease the process of learning the language.</w:t>
       </w:r>
       <w:r>
@@ -2708,74 +2922,74 @@
         <w:rPr>
           <w:rFonts w:ascii="Times New Roman" w:hAnsi="Times New Roman" w:cs="Times New Roman"/>
         </w:rPr>
-        <w:t xml:space="preserve">Dictionaries in </w:t>
+        <w:t xml:space="preserve">Dictionaries in Rabbit function similarly to in Python, but use an arrow instead of a colon to separate keys and values. </w:t>
+      </w:r>
+      <w:r>
+        <w:rPr>
+          <w:rFonts w:ascii="Times New Roman" w:hAnsi="Times New Roman" w:cs="Times New Roman"/>
+        </w:rPr>
+        <w:t xml:space="preserve">While Rabbit is mostly a functional programming language, it also supports object-oriented features, and has classes and instances. </w:t>
+      </w:r>
+      <w:r>
+        <w:rPr>
+          <w:rFonts w:ascii="Times New Roman" w:hAnsi="Times New Roman" w:cs="Times New Roman"/>
+        </w:rPr>
+        <w:t xml:space="preserve">Classes make possible the Rabbit where clause, which </w:t>
+      </w:r>
+      <w:r>
+        <w:rPr>
+          <w:rFonts w:ascii="Times New Roman" w:hAnsi="Times New Roman" w:cs="Times New Roman"/>
+        </w:rPr>
+        <w:t>uses the dollar-sign operator to allow variable assignments which should apply only to the evaluation of the leftmost operand</w:t>
+      </w:r>
+      <w:r>
+        <w:rPr>
+          <w:rFonts w:ascii="Times New Roman" w:hAnsi="Times New Roman" w:cs="Times New Roman"/>
+        </w:rPr>
+        <w:t>.</w:t>
+      </w:r>
+      <w:r>
+        <w:rPr>
+          <w:rFonts w:ascii="Times New Roman" w:hAnsi="Times New Roman" w:cs="Times New Roman"/>
+        </w:rPr>
+        <w:t xml:space="preserve"> </w:t>
+      </w:r>
+      <w:r>
+        <w:rPr>
+          <w:rFonts w:ascii="Times New Roman" w:hAnsi="Times New Roman" w:cs="Times New Roman"/>
+        </w:rPr>
+        <w:t>Additionally</w:t>
+      </w:r>
+      <w:r>
+        <w:rPr>
+          <w:rFonts w:ascii="Times New Roman" w:hAnsi="Times New Roman" w:cs="Times New Roman"/>
+        </w:rPr>
+        <w:t xml:space="preserve">, Rabbit has the ability to use its </w:t>
+      </w:r>
+      <w:r>
+        <w:rPr>
+          <w:rFonts w:ascii="Times New Roman" w:hAnsi="Times New Roman" w:cs="Times New Roman"/>
+        </w:rPr>
+        <w:t>wrap object</w:t>
+      </w:r>
+      <w:r>
+        <w:rPr>
+          <w:rFonts w:ascii="Times New Roman" w:hAnsi="Times New Roman" w:cs="Times New Roman"/>
+        </w:rPr>
+        <w:t xml:space="preserve"> to allow it to interface with any arbitrary Python object, a tool used by the Rabbit interpreter to allow it to make direct use of Python’s import statement, granting Rabbit direct access to the entire Python standard library.</w:t>
+      </w:r>
+      <w:r>
+        <w:rPr>
+          <w:rFonts w:ascii="Times New Roman" w:hAnsi="Times New Roman" w:cs="Times New Roman"/>
+        </w:rPr>
+        <w:t xml:space="preserve"> Finally, Rabbit also has its own built-in standard library, which </w:t>
       </w:r>
       <w:r>
         <w:rPr>
           <w:rFonts w:ascii="Times New Roman" w:hAnsi="Times New Roman" w:cs="Times New Roman"/>
         </w:rPr>
         <w:lastRenderedPageBreak/>
-        <w:t xml:space="preserve">Rabbit function similarly to in Python, but use an arrow instead of a colon to separate keys and values. </w:t>
-      </w:r>
-      <w:r>
-        <w:rPr>
-          <w:rFonts w:ascii="Times New Roman" w:hAnsi="Times New Roman" w:cs="Times New Roman"/>
-        </w:rPr>
-        <w:t xml:space="preserve">While Rabbit is mostly a functional programming language, it also supports object-oriented features, and has classes and instances. </w:t>
-      </w:r>
-      <w:r>
-        <w:rPr>
-          <w:rFonts w:ascii="Times New Roman" w:hAnsi="Times New Roman" w:cs="Times New Roman"/>
-        </w:rPr>
-        <w:t xml:space="preserve">Classes make possible the Rabbit where clause, which </w:t>
-      </w:r>
-      <w:r>
-        <w:rPr>
-          <w:rFonts w:ascii="Times New Roman" w:hAnsi="Times New Roman" w:cs="Times New Roman"/>
-        </w:rPr>
-        <w:t>uses the dollar-sign operator to allow variable assignments which should apply only to the evaluation of the leftmost operand</w:t>
-      </w:r>
-      <w:r>
-        <w:rPr>
-          <w:rFonts w:ascii="Times New Roman" w:hAnsi="Times New Roman" w:cs="Times New Roman"/>
-        </w:rPr>
-        <w:t>.</w:t>
-      </w:r>
-      <w:r>
-        <w:rPr>
-          <w:rFonts w:ascii="Times New Roman" w:hAnsi="Times New Roman" w:cs="Times New Roman"/>
-        </w:rPr>
-        <w:t xml:space="preserve"> </w:t>
-      </w:r>
-      <w:r>
-        <w:rPr>
-          <w:rFonts w:ascii="Times New Roman" w:hAnsi="Times New Roman" w:cs="Times New Roman"/>
-        </w:rPr>
-        <w:t>Additionally</w:t>
-      </w:r>
-      <w:r>
-        <w:rPr>
-          <w:rFonts w:ascii="Times New Roman" w:hAnsi="Times New Roman" w:cs="Times New Roman"/>
-        </w:rPr>
-        <w:t xml:space="preserve">, Rabbit has the ability to use its </w:t>
-      </w:r>
-      <w:r>
-        <w:rPr>
-          <w:rFonts w:ascii="Times New Roman" w:hAnsi="Times New Roman" w:cs="Times New Roman"/>
-        </w:rPr>
-        <w:t>wrap object</w:t>
-      </w:r>
-      <w:r>
-        <w:rPr>
-          <w:rFonts w:ascii="Times New Roman" w:hAnsi="Times New Roman" w:cs="Times New Roman"/>
-        </w:rPr>
-        <w:t xml:space="preserve"> to allow it to interface with any arbitrary Python object, a tool used by the Rabbit interpreter to allow it to make direct use of Python’s import statement, granting Rabbit direct access to the entire Python standard library.</w:t>
-      </w:r>
-      <w:r>
-        <w:rPr>
-          <w:rFonts w:ascii="Times New Roman" w:hAnsi="Times New Roman" w:cs="Times New Roman"/>
-        </w:rPr>
-        <w:t xml:space="preserve"> Finally, Rabbit also has its own built-in standard library, which provides extensive utilities for higher-order functions, meta-programming, and high-level mathematics.</w:t>
+        <w:t>provides extensive utilities for higher-order functions, meta-programming, and high-level mathematics.</w:t>
       </w:r>
     </w:p>
     <w:p>
@@ -2797,15 +3011,7 @@
         <w:rPr>
           <w:rFonts w:ascii="Times New Roman" w:hAnsi="Times New Roman" w:cs="Times New Roman"/>
         </w:rPr>
-        <w:t>in minimal lines of code. The classic example given to prove the power of functional programming languages is the programming of the quick sort function, a complicated sorting algorithm that takes the first element of a list, and then combines the sorted version of all the elements in the list less than that element, that element, and the sorted version of all the elements</w:t>
-      </w:r>
-      <w:bookmarkStart w:id="0" w:name="_GoBack"/>
-      <w:bookmarkEnd w:id="0"/>
-      <w:r>
-        <w:rPr>
-          <w:rFonts w:ascii="Times New Roman" w:hAnsi="Times New Roman" w:cs="Times New Roman"/>
-        </w:rPr>
-        <w:t xml:space="preserve"> in the list greater than that element. </w:t>
+        <w:t xml:space="preserve">in minimal lines of code. The classic example given to prove the power of functional programming languages is the programming of the quick sort function, a complicated sorting algorithm that takes the first element of a list, and then combines the sorted version of all the elements in the list less than that element, that element, and the sorted version of all the elements in the list greater than that element. </w:t>
       </w:r>
       <w:r>
         <w:rPr>
@@ -3595,7 +3801,14 @@
         <w:rPr>
           <w:rFonts w:ascii="Times New Roman" w:hAnsi="Times New Roman" w:cs="Times New Roman"/>
         </w:rPr>
-        <w:t xml:space="preserve">is still longer </w:t>
+        <w:t xml:space="preserve">is </w:t>
+      </w:r>
+      <w:r>
+        <w:rPr>
+          <w:rFonts w:ascii="Times New Roman" w:hAnsi="Times New Roman" w:cs="Times New Roman"/>
+        </w:rPr>
+        <w:lastRenderedPageBreak/>
+        <w:t xml:space="preserve">still longer </w:t>
       </w:r>
       <w:r>
         <w:rPr>
@@ -3930,7 +4143,7 @@
           <w:rFonts w:ascii="Times New Roman" w:hAnsi="Times New Roman" w:cs="Times New Roman"/>
         </w:rPr>
         <w:pict w14:anchorId="09DA3535">
-          <v:shape id="_x0000_s1039" type="#_x0000_t202" style="width:423pt;height:62.6pt;mso-wrap-edited:f;mso-left-percent:-10001;mso-top-percent:-10001;mso-position-horizontal:absolute;mso-position-horizontal-relative:char;mso-position-vertical:absolute;mso-position-vertical-relative:line;mso-left-percent:-10001;mso-top-percent:-10001" wrapcoords="0 0 21600 0 21600 21600 0 21600 0 0" filled="f" stroked="f">
+          <v:shape id="_x0000_s1039" type="#_x0000_t202" style="width:423pt;height:58.4pt;mso-wrap-edited:f;mso-left-percent:-10001;mso-top-percent:-10001;mso-position-horizontal:absolute;mso-position-horizontal-relative:char;mso-position-vertical:absolute;mso-position-vertical-relative:line;mso-left-percent:-10001;mso-top-percent:-10001" wrapcoords="0 0 21600 0 21600 21600 0 21600 0 0" filled="f" stroked="f">
             <v:fill o:detectmouseclick="t"/>
             <v:textbox style="mso-next-textbox:#_x0000_s1039" inset=",7.2pt,,7.2pt">
               <w:txbxContent>
@@ -4078,7 +4291,6 @@
         <w:rPr>
           <w:rFonts w:ascii="Times New Roman" w:hAnsi="Times New Roman" w:cs="Times New Roman"/>
         </w:rPr>
-        <w:lastRenderedPageBreak/>
         <w:t>A commented, more spread out version of that code explains what is happening:</w:t>
       </w:r>
     </w:p>
@@ -4100,7 +4312,7 @@
           <w:rFonts w:ascii="Times New Roman" w:hAnsi="Times New Roman" w:cs="Times New Roman"/>
         </w:rPr>
         <w:pict w14:anchorId="73EF1143">
-          <v:shape id="_x0000_s1040" type="#_x0000_t202" style="width:468pt;height:352.25pt;mso-wrap-edited:f;mso-left-percent:-10001;mso-top-percent:-10001;mso-position-horizontal:absolute;mso-position-horizontal-relative:char;mso-position-vertical:absolute;mso-position-vertical-relative:line;mso-left-percent:-10001;mso-top-percent:-10001" wrapcoords="0 0 21600 0 21600 21600 0 21600 0 0" filled="f" stroked="f">
+          <v:shape id="_x0000_s1040" type="#_x0000_t202" style="width:468pt;height:281.4pt;mso-wrap-edited:f;mso-left-percent:-10001;mso-top-percent:-10001;mso-position-horizontal:absolute;mso-position-horizontal-relative:char;mso-position-vertical:absolute;mso-position-vertical-relative:line;mso-left-percent:-10001;mso-top-percent:-10001" wrapcoords="0 0 21600 0 21600 21600 0 21600 0 0" filled="f" stroked="f">
             <v:fill o:detectmouseclick="t"/>
             <v:textbox style="mso-next-textbox:#_x0000_s1040" inset=",7.2pt,,7.2pt">
               <w:txbxContent>
@@ -4123,6 +4335,36 @@
                       <w:rStyle w:val="HTMLCode"/>
                     </w:rPr>
                   </w:pPr>
+                  <w:proofErr w:type="spellStart"/>
+                  <w:proofErr w:type="gramStart"/>
+                  <w:r>
+                    <w:rPr>
+                      <w:rStyle w:val="HTMLCode"/>
+                    </w:rPr>
+                    <w:t>qsort</w:t>
+                  </w:r>
+                  <w:proofErr w:type="spellEnd"/>
+                  <w:proofErr w:type="gramEnd"/>
+                  <w:r>
+                    <w:rPr>
+                      <w:rStyle w:val="HTMLCode"/>
+                    </w:rPr>
+                    <w:t xml:space="preserve">(l) = # </w:t>
+                  </w:r>
+                  <w:proofErr w:type="spellStart"/>
+                  <w:r>
+                    <w:rPr>
+                      <w:rStyle w:val="HTMLCode"/>
+                    </w:rPr>
+                    <w:t>qsort</w:t>
+                  </w:r>
+                  <w:proofErr w:type="spellEnd"/>
+                  <w:r>
+                    <w:rPr>
+                      <w:rStyle w:val="HTMLCode"/>
+                    </w:rPr>
+                    <w:t xml:space="preserve"> is defined as a function of one argument, l</w:t>
+                  </w:r>
                 </w:p>
                 <w:p>
                   <w:pPr>
@@ -4130,35 +4372,11 @@
                       <w:rStyle w:val="HTMLCode"/>
                     </w:rPr>
                   </w:pPr>
-                  <w:proofErr w:type="spellStart"/>
-                  <w:proofErr w:type="gramStart"/>
-                  <w:r>
-                    <w:rPr>
-                      <w:rStyle w:val="HTMLCode"/>
-                    </w:rPr>
-                    <w:t>qsort</w:t>
-                  </w:r>
-                  <w:proofErr w:type="spellEnd"/>
-                  <w:proofErr w:type="gramEnd"/>
-                  <w:r>
-                    <w:rPr>
-                      <w:rStyle w:val="HTMLCode"/>
-                    </w:rPr>
-                    <w:t xml:space="preserve">(l) = # </w:t>
-                  </w:r>
-                  <w:proofErr w:type="spellStart"/>
-                  <w:r>
-                    <w:rPr>
-                      <w:rStyle w:val="HTMLCode"/>
-                    </w:rPr>
-                    <w:t>qsort</w:t>
-                  </w:r>
-                  <w:proofErr w:type="spellEnd"/>
-                  <w:r>
-                    <w:rPr>
-                      <w:rStyle w:val="HTMLCode"/>
-                    </w:rPr>
-                    <w:t xml:space="preserve"> is defined as a function of one argument, l</w:t>
+                  <w:r>
+                    <w:rPr>
+                      <w:rStyle w:val="HTMLCode"/>
+                    </w:rPr>
+                    <w:t xml:space="preserve">    (</w:t>
                   </w:r>
                 </w:p>
                 <w:p>
@@ -4171,7 +4389,37 @@
                     <w:rPr>
                       <w:rStyle w:val="HTMLCode"/>
                     </w:rPr>
-                    <w:t xml:space="preserve">    (</w:t>
+                    <w:t xml:space="preserve">        </w:t>
+                  </w:r>
+                  <w:proofErr w:type="spellStart"/>
+                  <w:proofErr w:type="gramStart"/>
+                  <w:r>
+                    <w:rPr>
+                      <w:rStyle w:val="HTMLCode"/>
+                    </w:rPr>
+                    <w:t>qsort</w:t>
+                  </w:r>
+                  <w:proofErr w:type="spellEnd"/>
+                  <w:proofErr w:type="gramEnd"/>
+                  <w:r>
+                    <w:rPr>
+                      <w:rStyle w:val="HTMLCode"/>
+                    </w:rPr>
+                    <w:t xml:space="preserve">: # The </w:t>
+                  </w:r>
+                  <w:proofErr w:type="spellStart"/>
+                  <w:r>
+                    <w:rPr>
+                      <w:rStyle w:val="HTMLCode"/>
+                    </w:rPr>
+                    <w:t>qsort</w:t>
+                  </w:r>
+                  <w:proofErr w:type="spellEnd"/>
+                  <w:r>
+                    <w:rPr>
+                      <w:rStyle w:val="HTMLCode"/>
+                    </w:rPr>
+                    <w:t xml:space="preserve"> function is called recursively on all the</w:t>
                   </w:r>
                 </w:p>
                 <w:p>
@@ -4180,6 +4428,26 @@
                       <w:rStyle w:val="HTMLCode"/>
                     </w:rPr>
                   </w:pPr>
+                  <w:r>
+                    <w:rPr>
+                      <w:rStyle w:val="HTMLCode"/>
+                    </w:rPr>
+                    <w:t xml:space="preserve">               #  </w:t>
+                  </w:r>
+                  <w:proofErr w:type="gramStart"/>
+                  <w:r>
+                    <w:rPr>
+                      <w:rStyle w:val="HTMLCode"/>
+                    </w:rPr>
+                    <w:t>elements</w:t>
+                  </w:r>
+                  <w:proofErr w:type="gramEnd"/>
+                  <w:r>
+                    <w:rPr>
+                      <w:rStyle w:val="HTMLCode"/>
+                    </w:rPr>
+                    <w:t xml:space="preserve"> in the list less than or equal to the pivot.</w:t>
+                  </w:r>
                 </w:p>
                 <w:p>
                   <w:pPr>
@@ -4191,37 +4459,21 @@
                     <w:rPr>
                       <w:rStyle w:val="HTMLCode"/>
                     </w:rPr>
-                    <w:t xml:space="preserve">        </w:t>
-                  </w:r>
-                  <w:proofErr w:type="spellStart"/>
+                    <w:t xml:space="preserve">            (</w:t>
+                  </w:r>
                   <w:proofErr w:type="gramStart"/>
                   <w:r>
                     <w:rPr>
                       <w:rStyle w:val="HTMLCode"/>
                     </w:rPr>
-                    <w:t>qsort</w:t>
-                  </w:r>
-                  <w:proofErr w:type="spellEnd"/>
+                    <w:t>as</w:t>
+                  </w:r>
                   <w:proofErr w:type="gramEnd"/>
                   <w:r>
                     <w:rPr>
                       <w:rStyle w:val="HTMLCode"/>
                     </w:rPr>
-                    <w:t xml:space="preserve">: # The </w:t>
-                  </w:r>
-                  <w:proofErr w:type="spellStart"/>
-                  <w:r>
-                    <w:rPr>
-                      <w:rStyle w:val="HTMLCode"/>
-                    </w:rPr>
-                    <w:t>qsort</w:t>
-                  </w:r>
-                  <w:proofErr w:type="spellEnd"/>
-                  <w:r>
-                    <w:rPr>
-                      <w:rStyle w:val="HTMLCode"/>
-                    </w:rPr>
-                    <w:t xml:space="preserve"> function is called recursively on all the</w:t>
+                    <w:t xml:space="preserve"> ~ # The tilde operator loops over the list with a function</w:t>
                   </w:r>
                 </w:p>
                 <w:p>
@@ -4234,21 +4486,21 @@
                     <w:rPr>
                       <w:rStyle w:val="HTMLCode"/>
                     </w:rPr>
-                    <w:t xml:space="preserve">               #  </w:t>
+                    <w:t xml:space="preserve">                 \</w:t>
                   </w:r>
                   <w:proofErr w:type="gramStart"/>
                   <w:r>
                     <w:rPr>
                       <w:rStyle w:val="HTMLCode"/>
                     </w:rPr>
-                    <w:t>elements</w:t>
+                    <w:t>x</w:t>
                   </w:r>
                   <w:proofErr w:type="gramEnd"/>
                   <w:r>
                     <w:rPr>
                       <w:rStyle w:val="HTMLCode"/>
                     </w:rPr>
-                    <w:t xml:space="preserve"> in the list less than or equal to the pivot.</w:t>
+                    <w:t>\( # An in-line function definition using backslashes</w:t>
                   </w:r>
                 </w:p>
                 <w:p>
@@ -4261,21 +4513,21 @@
                     <w:rPr>
                       <w:rStyle w:val="HTMLCode"/>
                     </w:rPr>
-                    <w:t xml:space="preserve">            (</w:t>
+                    <w:t xml:space="preserve">                     </w:t>
                   </w:r>
                   <w:proofErr w:type="gramStart"/>
                   <w:r>
                     <w:rPr>
                       <w:rStyle w:val="HTMLCode"/>
                     </w:rPr>
-                    <w:t>as</w:t>
+                    <w:t>x</w:t>
                   </w:r>
                   <w:proofErr w:type="gramEnd"/>
                   <w:r>
                     <w:rPr>
                       <w:rStyle w:val="HTMLCode"/>
                     </w:rPr>
-                    <w:t xml:space="preserve"> ~ # The tilde operator loops over the list with a function</w:t>
+                    <w:t xml:space="preserve"> @ x&lt;=a # The main body of the function</w:t>
                   </w:r>
                 </w:p>
                 <w:p>
@@ -4288,21 +4540,7 @@
                     <w:rPr>
                       <w:rStyle w:val="HTMLCode"/>
                     </w:rPr>
-                    <w:t xml:space="preserve">                 \</w:t>
-                  </w:r>
-                  <w:proofErr w:type="gramStart"/>
-                  <w:r>
-                    <w:rPr>
-                      <w:rStyle w:val="HTMLCode"/>
-                    </w:rPr>
-                    <w:t>x</w:t>
-                  </w:r>
-                  <w:proofErr w:type="gramEnd"/>
-                  <w:r>
-                    <w:rPr>
-                      <w:rStyle w:val="HTMLCode"/>
-                    </w:rPr>
-                    <w:t>\( # An in-line function definition using backslashes</w:t>
+                    <w:t xml:space="preserve">                     ))</w:t>
                   </w:r>
                 </w:p>
                 <w:p>
@@ -4315,21 +4553,21 @@
                     <w:rPr>
                       <w:rStyle w:val="HTMLCode"/>
                     </w:rPr>
-                    <w:t xml:space="preserve">                     </w:t>
+                    <w:t xml:space="preserve">        ++ </w:t>
                   </w:r>
                   <w:proofErr w:type="gramStart"/>
                   <w:r>
                     <w:rPr>
                       <w:rStyle w:val="HTMLCode"/>
                     </w:rPr>
-                    <w:t>x</w:t>
+                    <w:t>a</w:t>
                   </w:r>
                   <w:proofErr w:type="gramEnd"/>
                   <w:r>
                     <w:rPr>
                       <w:rStyle w:val="HTMLCode"/>
                     </w:rPr>
-                    <w:t xml:space="preserve"> @ x&lt;=a # The main body of the function</w:t>
+                    <w:t xml:space="preserve"> ++ # That sort is joined with the pivot, which is then joined</w:t>
                   </w:r>
                 </w:p>
                 <w:p>
@@ -4342,7 +4580,21 @@
                     <w:rPr>
                       <w:rStyle w:val="HTMLCode"/>
                     </w:rPr>
-                    <w:t xml:space="preserve">                     ))</w:t>
+                    <w:t xml:space="preserve">                #  </w:t>
+                  </w:r>
+                  <w:proofErr w:type="gramStart"/>
+                  <w:r>
+                    <w:rPr>
+                      <w:rStyle w:val="HTMLCode"/>
+                    </w:rPr>
+                    <w:t>with</w:t>
+                  </w:r>
+                  <w:proofErr w:type="gramEnd"/>
+                  <w:r>
+                    <w:rPr>
+                      <w:rStyle w:val="HTMLCode"/>
+                    </w:rPr>
+                    <w:t xml:space="preserve"> the next sort.</w:t>
                   </w:r>
                 </w:p>
                 <w:p>
@@ -4351,6 +4603,42 @@
                       <w:rStyle w:val="HTMLCode"/>
                     </w:rPr>
                   </w:pPr>
+                  <w:r>
+                    <w:rPr>
+                      <w:rStyle w:val="HTMLCode"/>
+                    </w:rPr>
+                    <w:t xml:space="preserve">        </w:t>
+                  </w:r>
+                  <w:proofErr w:type="spellStart"/>
+                  <w:proofErr w:type="gramStart"/>
+                  <w:r>
+                    <w:rPr>
+                      <w:rStyle w:val="HTMLCode"/>
+                    </w:rPr>
+                    <w:t>qsort</w:t>
+                  </w:r>
+                  <w:proofErr w:type="spellEnd"/>
+                  <w:proofErr w:type="gramEnd"/>
+                  <w:r>
+                    <w:rPr>
+                      <w:rStyle w:val="HTMLCode"/>
+                    </w:rPr>
+                    <w:t xml:space="preserve">: # The </w:t>
+                  </w:r>
+                  <w:proofErr w:type="spellStart"/>
+                  <w:r>
+                    <w:rPr>
+                      <w:rStyle w:val="HTMLCode"/>
+                    </w:rPr>
+                    <w:t>qsort</w:t>
+                  </w:r>
+                  <w:proofErr w:type="spellEnd"/>
+                  <w:r>
+                    <w:rPr>
+                      <w:rStyle w:val="HTMLCode"/>
+                    </w:rPr>
+                    <w:t xml:space="preserve"> function is called recursively on all the</w:t>
+                  </w:r>
                 </w:p>
                 <w:p>
                   <w:pPr>
@@ -4362,21 +4650,21 @@
                     <w:rPr>
                       <w:rStyle w:val="HTMLCode"/>
                     </w:rPr>
-                    <w:t xml:space="preserve">        ++ </w:t>
+                    <w:t xml:space="preserve">               #  </w:t>
                   </w:r>
                   <w:proofErr w:type="gramStart"/>
                   <w:r>
                     <w:rPr>
                       <w:rStyle w:val="HTMLCode"/>
                     </w:rPr>
-                    <w:t>a</w:t>
+                    <w:t>elements</w:t>
                   </w:r>
                   <w:proofErr w:type="gramEnd"/>
                   <w:r>
                     <w:rPr>
                       <w:rStyle w:val="HTMLCode"/>
                     </w:rPr>
-                    <w:t xml:space="preserve"> ++ # That sort is joined with the pivot, which is then joined</w:t>
+                    <w:t xml:space="preserve"> in the list greater than the pivot.</w:t>
                   </w:r>
                 </w:p>
                 <w:p>
@@ -4389,21 +4677,33 @@
                     <w:rPr>
                       <w:rStyle w:val="HTMLCode"/>
                     </w:rPr>
-                    <w:t xml:space="preserve">                #  </w:t>
+                    <w:t xml:space="preserve">            </w:t>
+                  </w:r>
+                  <w:r>
+                    <w:rPr>
+                      <w:rStyle w:val="HTMLCode"/>
+                    </w:rPr>
+                    <w:t>(</w:t>
                   </w:r>
                   <w:proofErr w:type="gramStart"/>
                   <w:r>
                     <w:rPr>
                       <w:rStyle w:val="HTMLCode"/>
                     </w:rPr>
-                    <w:t>with</w:t>
+                    <w:t>as</w:t>
                   </w:r>
                   <w:proofErr w:type="gramEnd"/>
                   <w:r>
                     <w:rPr>
                       <w:rStyle w:val="HTMLCode"/>
                     </w:rPr>
-                    <w:t xml:space="preserve"> the next sort.</w:t>
+                    <w:t xml:space="preserve"> ~</w:t>
+                  </w:r>
+                  <w:r>
+                    <w:rPr>
+                      <w:rStyle w:val="HTMLCode"/>
+                    </w:rPr>
+                    <w:t xml:space="preserve"> # The tilde operator loops over the list with a function</w:t>
                   </w:r>
                 </w:p>
                 <w:p>
@@ -4412,6 +4712,38 @@
                       <w:rStyle w:val="HTMLCode"/>
                     </w:rPr>
                   </w:pPr>
+                  <w:r>
+                    <w:rPr>
+                      <w:rStyle w:val="HTMLCode"/>
+                    </w:rPr>
+                    <w:t xml:space="preserve">                </w:t>
+                  </w:r>
+                  <w:r>
+                    <w:rPr>
+                      <w:rStyle w:val="HTMLCode"/>
+                    </w:rPr>
+                    <w:t xml:space="preserve"> \</w:t>
+                  </w:r>
+                  <w:proofErr w:type="gramStart"/>
+                  <w:r>
+                    <w:rPr>
+                      <w:rStyle w:val="HTMLCode"/>
+                    </w:rPr>
+                    <w:t>x</w:t>
+                  </w:r>
+                  <w:proofErr w:type="gramEnd"/>
+                  <w:r>
+                    <w:rPr>
+                      <w:rStyle w:val="HTMLCode"/>
+                    </w:rPr>
+                    <w:t>\(</w:t>
+                  </w:r>
+                  <w:r>
+                    <w:rPr>
+                      <w:rStyle w:val="HTMLCode"/>
+                    </w:rPr>
+                    <w:t xml:space="preserve"> # An in-line function definition using backslashes</w:t>
+                  </w:r>
                 </w:p>
                 <w:p>
                   <w:pPr>
@@ -4423,37 +4755,27 @@
                     <w:rPr>
                       <w:rStyle w:val="HTMLCode"/>
                     </w:rPr>
-                    <w:t xml:space="preserve">        </w:t>
-                  </w:r>
-                  <w:proofErr w:type="spellStart"/>
+                    <w:t xml:space="preserve">                     </w:t>
+                  </w:r>
                   <w:proofErr w:type="gramStart"/>
                   <w:r>
                     <w:rPr>
                       <w:rStyle w:val="HTMLCode"/>
                     </w:rPr>
-                    <w:t>qsort</w:t>
-                  </w:r>
-                  <w:proofErr w:type="spellEnd"/>
+                    <w:t>x</w:t>
+                  </w:r>
                   <w:proofErr w:type="gramEnd"/>
                   <w:r>
                     <w:rPr>
                       <w:rStyle w:val="HTMLCode"/>
                     </w:rPr>
-                    <w:t xml:space="preserve">: # The </w:t>
-                  </w:r>
-                  <w:proofErr w:type="spellStart"/>
-                  <w:r>
-                    <w:rPr>
-                      <w:rStyle w:val="HTMLCode"/>
-                    </w:rPr>
-                    <w:t>qsort</w:t>
-                  </w:r>
-                  <w:proofErr w:type="spellEnd"/>
-                  <w:r>
-                    <w:rPr>
-                      <w:rStyle w:val="HTMLCode"/>
-                    </w:rPr>
-                    <w:t xml:space="preserve"> function is called recursively on all the</w:t>
+                    <w:t xml:space="preserve"> @ x&gt;a</w:t>
+                  </w:r>
+                  <w:r>
+                    <w:rPr>
+                      <w:rStyle w:val="HTMLCode"/>
+                    </w:rPr>
+                    <w:t xml:space="preserve"> # The main body of the function</w:t>
                   </w:r>
                 </w:p>
                 <w:p>
@@ -4466,21 +4788,13 @@
                     <w:rPr>
                       <w:rStyle w:val="HTMLCode"/>
                     </w:rPr>
-                    <w:t xml:space="preserve">               #  </w:t>
-                  </w:r>
-                  <w:proofErr w:type="gramStart"/>
-                  <w:r>
-                    <w:rPr>
-                      <w:rStyle w:val="HTMLCode"/>
-                    </w:rPr>
-                    <w:t>elements</w:t>
-                  </w:r>
-                  <w:proofErr w:type="gramEnd"/>
-                  <w:r>
-                    <w:rPr>
-                      <w:rStyle w:val="HTMLCode"/>
-                    </w:rPr>
-                    <w:t xml:space="preserve"> in the list greater than the pivot.</w:t>
+                    <w:t xml:space="preserve">                     </w:t>
+                  </w:r>
+                  <w:r>
+                    <w:rPr>
+                      <w:rStyle w:val="HTMLCode"/>
+                    </w:rPr>
+                    <w:t>))</w:t>
                   </w:r>
                 </w:p>
                 <w:p>
@@ -4493,33 +4807,47 @@
                     <w:rPr>
                       <w:rStyle w:val="HTMLCode"/>
                     </w:rPr>
-                    <w:t xml:space="preserve">            </w:t>
-                  </w:r>
-                  <w:r>
-                    <w:rPr>
-                      <w:rStyle w:val="HTMLCode"/>
-                    </w:rPr>
-                    <w:t>(</w:t>
-                  </w:r>
+                    <w:t xml:space="preserve">  </w:t>
+                  </w:r>
+                  <w:r>
+                    <w:rPr>
+                      <w:rStyle w:val="HTMLCode"/>
+                    </w:rPr>
+                    <w:t xml:space="preserve">    </w:t>
+                  </w:r>
+                  <w:r>
+                    <w:rPr>
+                      <w:rStyle w:val="HTMLCode"/>
+                    </w:rPr>
+                    <w:t xml:space="preserve">  $ </w:t>
+                  </w:r>
+                  <w:proofErr w:type="spellStart"/>
                   <w:proofErr w:type="gramStart"/>
                   <w:r>
                     <w:rPr>
                       <w:rStyle w:val="HTMLCode"/>
                     </w:rPr>
-                    <w:t>as</w:t>
+                    <w:t>a</w:t>
                   </w:r>
                   <w:proofErr w:type="gramEnd"/>
                   <w:r>
                     <w:rPr>
                       <w:rStyle w:val="HTMLCode"/>
                     </w:rPr>
-                    <w:t xml:space="preserve"> ~</w:t>
-                  </w:r>
-                  <w:r>
-                    <w:rPr>
-                      <w:rStyle w:val="HTMLCode"/>
-                    </w:rPr>
-                    <w:t xml:space="preserve"> # The tilde operator loops over the list with a function</w:t>
+                    <w:t>,as</w:t>
+                  </w:r>
+                  <w:proofErr w:type="spellEnd"/>
+                  <w:r>
+                    <w:rPr>
+                      <w:rStyle w:val="HTMLCode"/>
+                    </w:rPr>
+                    <w:t xml:space="preserve"> = l</w:t>
+                  </w:r>
+                  <w:r>
+                    <w:rPr>
+                      <w:rStyle w:val="HTMLCode"/>
+                    </w:rPr>
+                    <w:t xml:space="preserve"> # The original argument, l, is split up into two parts,</w:t>
                   </w:r>
                 </w:p>
                 <w:p>
@@ -4532,33 +4860,21 @@
                     <w:rPr>
                       <w:rStyle w:val="HTMLCode"/>
                     </w:rPr>
-                    <w:t xml:space="preserve">                </w:t>
-                  </w:r>
-                  <w:r>
-                    <w:rPr>
-                      <w:rStyle w:val="HTMLCode"/>
-                    </w:rPr>
-                    <w:t xml:space="preserve"> \</w:t>
+                    <w:t xml:space="preserve">                   #  </w:t>
                   </w:r>
                   <w:proofErr w:type="gramStart"/>
                   <w:r>
                     <w:rPr>
                       <w:rStyle w:val="HTMLCode"/>
                     </w:rPr>
-                    <w:t>x</w:t>
+                    <w:t>its</w:t>
                   </w:r>
                   <w:proofErr w:type="gramEnd"/>
                   <w:r>
                     <w:rPr>
                       <w:rStyle w:val="HTMLCode"/>
                     </w:rPr>
-                    <w:t>\(</w:t>
-                  </w:r>
-                  <w:r>
-                    <w:rPr>
-                      <w:rStyle w:val="HTMLCode"/>
-                    </w:rPr>
-                    <w:t xml:space="preserve"> # An in-line function definition using backslashes</w:t>
+                    <w:t xml:space="preserve"> head, a, which will be used as the pivot, and its</w:t>
                   </w:r>
                 </w:p>
                 <w:p>
@@ -4571,27 +4887,21 @@
                     <w:rPr>
                       <w:rStyle w:val="HTMLCode"/>
                     </w:rPr>
-                    <w:t xml:space="preserve">                     </w:t>
+                    <w:t xml:space="preserve">                   #  </w:t>
                   </w:r>
                   <w:proofErr w:type="gramStart"/>
                   <w:r>
                     <w:rPr>
                       <w:rStyle w:val="HTMLCode"/>
                     </w:rPr>
-                    <w:t>x</w:t>
+                    <w:t>tail</w:t>
                   </w:r>
                   <w:proofErr w:type="gramEnd"/>
                   <w:r>
                     <w:rPr>
                       <w:rStyle w:val="HTMLCode"/>
                     </w:rPr>
-                    <w:t xml:space="preserve"> @ x&gt;a</w:t>
-                  </w:r>
-                  <w:r>
-                    <w:rPr>
-                      <w:rStyle w:val="HTMLCode"/>
-                    </w:rPr>
-                    <w:t xml:space="preserve"> # The main body of the function</w:t>
+                    <w:t>, as, which will be the list that is split up</w:t>
                   </w:r>
                 </w:p>
                 <w:p>
@@ -4604,13 +4914,21 @@
                     <w:rPr>
                       <w:rStyle w:val="HTMLCode"/>
                     </w:rPr>
-                    <w:t xml:space="preserve">                     </w:t>
-                  </w:r>
-                  <w:r>
-                    <w:rPr>
-                      <w:rStyle w:val="HTMLCode"/>
-                    </w:rPr>
-                    <w:t>))</w:t>
+                    <w:t xml:space="preserve">                   #  </w:t>
+                  </w:r>
+                  <w:proofErr w:type="gramStart"/>
+                  <w:r>
+                    <w:rPr>
+                      <w:rStyle w:val="HTMLCode"/>
+                    </w:rPr>
+                    <w:t>into</w:t>
+                  </w:r>
+                  <w:proofErr w:type="gramEnd"/>
+                  <w:r>
+                    <w:rPr>
+                      <w:rStyle w:val="HTMLCode"/>
+                    </w:rPr>
+                    <w:t xml:space="preserve"> two parts and each part sorted.</w:t>
                   </w:r>
                 </w:p>
                 <w:p>
@@ -4619,6 +4937,46 @@
                       <w:rStyle w:val="HTMLCode"/>
                     </w:rPr>
                   </w:pPr>
+                  <w:r>
+                    <w:rPr>
+                      <w:rStyle w:val="HTMLCode"/>
+                    </w:rPr>
+                    <w:t xml:space="preserve">        )</w:t>
+                  </w:r>
+                  <w:r>
+                    <w:rPr>
+                      <w:rStyle w:val="HTMLCode"/>
+                    </w:rPr>
+                    <w:t xml:space="preserve"> </w:t>
+                  </w:r>
+                  <w:r>
+                    <w:rPr>
+                      <w:rStyle w:val="HTMLCode"/>
+                    </w:rPr>
+                    <w:t xml:space="preserve">@ </w:t>
+                  </w:r>
+                  <w:proofErr w:type="spellStart"/>
+                  <w:proofErr w:type="gramStart"/>
+                  <w:r>
+                    <w:rPr>
+                      <w:rStyle w:val="HTMLCode"/>
+                    </w:rPr>
+                    <w:t>len:l</w:t>
+                  </w:r>
+                  <w:proofErr w:type="spellEnd"/>
+                  <w:proofErr w:type="gramEnd"/>
+                  <w:r>
+                    <w:rPr>
+                      <w:rStyle w:val="HTMLCode"/>
+                    </w:rPr>
+                    <w:t xml:space="preserve"> # The whole body of the function is only p</w:t>
+                  </w:r>
+                  <w:r>
+                    <w:rPr>
+                      <w:rStyle w:val="HTMLCode"/>
+                    </w:rPr>
+                    <w:t>erformed if l</w:t>
+                  </w:r>
                 </w:p>
                 <w:p>
                   <w:pPr>
@@ -4630,47 +4988,45 @@
                     <w:rPr>
                       <w:rStyle w:val="HTMLCode"/>
                     </w:rPr>
-                    <w:t xml:space="preserve">  </w:t>
-                  </w:r>
-                  <w:r>
-                    <w:rPr>
-                      <w:rStyle w:val="HTMLCode"/>
-                    </w:rPr>
-                    <w:t xml:space="preserve">    </w:t>
-                  </w:r>
-                  <w:r>
-                    <w:rPr>
-                      <w:rStyle w:val="HTMLCode"/>
-                    </w:rPr>
-                    <w:t xml:space="preserve">  $ </w:t>
-                  </w:r>
-                  <w:proofErr w:type="spellStart"/>
+                    <w:t xml:space="preserve">            </w:t>
+                  </w:r>
+                  <w:r>
+                    <w:rPr>
+                      <w:rStyle w:val="HTMLCode"/>
+                    </w:rPr>
+                    <w:t xml:space="preserve">      </w:t>
+                  </w:r>
+                  <w:r>
+                    <w:rPr>
+                      <w:rStyle w:val="HTMLCode"/>
+                    </w:rPr>
+                    <w:t xml:space="preserve">#  </w:t>
+                  </w:r>
                   <w:proofErr w:type="gramStart"/>
                   <w:r>
                     <w:rPr>
                       <w:rStyle w:val="HTMLCode"/>
                     </w:rPr>
-                    <w:t>a</w:t>
+                    <w:t>is</w:t>
                   </w:r>
                   <w:proofErr w:type="gramEnd"/>
                   <w:r>
                     <w:rPr>
                       <w:rStyle w:val="HTMLCode"/>
                     </w:rPr>
-                    <w:t>,as</w:t>
-                  </w:r>
-                  <w:proofErr w:type="spellEnd"/>
-                  <w:r>
-                    <w:rPr>
-                      <w:rStyle w:val="HTMLCode"/>
-                    </w:rPr>
-                    <w:t xml:space="preserve"> = l</w:t>
-                  </w:r>
-                  <w:r>
-                    <w:rPr>
-                      <w:rStyle w:val="HTMLCode"/>
-                    </w:rPr>
-                    <w:t xml:space="preserve"> # The original argument, l, is split up into two parts,</w:t>
+                    <w:t xml:space="preserve"> not </w:t>
+                  </w:r>
+                  <w:r>
+                    <w:rPr>
+                      <w:rStyle w:val="HTMLCode"/>
+                    </w:rPr>
+                    <w:t>empty, oth</w:t>
+                  </w:r>
+                  <w:r>
+                    <w:rPr>
+                      <w:rStyle w:val="HTMLCode"/>
+                    </w:rPr>
+                    <w:t>erwise null, the empty list, is</w:t>
                   </w:r>
                 </w:p>
                 <w:p>
@@ -4683,157 +5039,21 @@
                     <w:rPr>
                       <w:rStyle w:val="HTMLCode"/>
                     </w:rPr>
-                    <w:t xml:space="preserve">                   #  </w:t>
+                    <w:t xml:space="preserve">                  #  </w:t>
                   </w:r>
                   <w:proofErr w:type="gramStart"/>
                   <w:r>
                     <w:rPr>
                       <w:rStyle w:val="HTMLCode"/>
                     </w:rPr>
-                    <w:t>its</w:t>
+                    <w:t>returned</w:t>
                   </w:r>
                   <w:proofErr w:type="gramEnd"/>
                   <w:r>
                     <w:rPr>
                       <w:rStyle w:val="HTMLCode"/>
                     </w:rPr>
-                    <w:t xml:space="preserve"> head, a, which will be used as the pivot, and its</w:t>
-                  </w:r>
-                </w:p>
-                <w:p>
-                  <w:pPr>
-                    <w:rPr>
-                      <w:rStyle w:val="HTMLCode"/>
-                    </w:rPr>
-                  </w:pPr>
-                  <w:r>
-                    <w:rPr>
-                      <w:rStyle w:val="HTMLCode"/>
-                    </w:rPr>
-                    <w:t xml:space="preserve">                   #  </w:t>
-                  </w:r>
-                  <w:proofErr w:type="gramStart"/>
-                  <w:r>
-                    <w:rPr>
-                      <w:rStyle w:val="HTMLCode"/>
-                    </w:rPr>
-                    <w:t>tail</w:t>
-                  </w:r>
-                  <w:proofErr w:type="gramEnd"/>
-                  <w:r>
-                    <w:rPr>
-                      <w:rStyle w:val="HTMLCode"/>
-                    </w:rPr>
-                    <w:t>, as, which will be the list that is split up</w:t>
-                  </w:r>
-                </w:p>
-                <w:p>
-                  <w:pPr>
-                    <w:rPr>
-                      <w:rStyle w:val="HTMLCode"/>
-                    </w:rPr>
-                  </w:pPr>
-                  <w:r>
-                    <w:rPr>
-                      <w:rStyle w:val="HTMLCode"/>
-                    </w:rPr>
-                    <w:t xml:space="preserve">                   #  </w:t>
-                  </w:r>
-                  <w:proofErr w:type="gramStart"/>
-                  <w:r>
-                    <w:rPr>
-                      <w:rStyle w:val="HTMLCode"/>
-                    </w:rPr>
-                    <w:t>into</w:t>
-                  </w:r>
-                  <w:proofErr w:type="gramEnd"/>
-                  <w:r>
-                    <w:rPr>
-                      <w:rStyle w:val="HTMLCode"/>
-                    </w:rPr>
-                    <w:t xml:space="preserve"> two parts and each part sorted.</w:t>
-                  </w:r>
-                </w:p>
-                <w:p>
-                  <w:pPr>
-                    <w:rPr>
-                      <w:rStyle w:val="HTMLCode"/>
-                    </w:rPr>
-                  </w:pPr>
-                  <w:r>
-                    <w:rPr>
-                      <w:rStyle w:val="HTMLCode"/>
-                    </w:rPr>
-                    <w:t xml:space="preserve">        )</w:t>
-                  </w:r>
-                </w:p>
-                <w:p>
-                  <w:pPr>
-                    <w:rPr>
-                      <w:rStyle w:val="HTMLCode"/>
-                    </w:rPr>
-                  </w:pPr>
-                </w:p>
-                <w:p>
-                  <w:pPr>
-                    <w:rPr>
-                      <w:rStyle w:val="HTMLCode"/>
-                    </w:rPr>
-                  </w:pPr>
-                  <w:r>
-                    <w:rPr>
-                      <w:rStyle w:val="HTMLCode"/>
-                    </w:rPr>
-                    <w:t xml:space="preserve">    </w:t>
-                  </w:r>
-                  <w:r>
-                    <w:rPr>
-                      <w:rStyle w:val="HTMLCode"/>
-                    </w:rPr>
-                    <w:t xml:space="preserve">@ </w:t>
-                  </w:r>
-                  <w:proofErr w:type="spellStart"/>
-                  <w:proofErr w:type="gramStart"/>
-                  <w:r>
-                    <w:rPr>
-                      <w:rStyle w:val="HTMLCode"/>
-                    </w:rPr>
-                    <w:t>len:l</w:t>
-                  </w:r>
-                  <w:proofErr w:type="spellEnd"/>
-                  <w:proofErr w:type="gramEnd"/>
-                  <w:r>
-                    <w:rPr>
-                      <w:rStyle w:val="HTMLCode"/>
-                    </w:rPr>
-                    <w:t xml:space="preserve"> # The whole body of the function is only performed if l is not</w:t>
-                  </w:r>
-                </w:p>
-                <w:p>
-                  <w:pPr>
-                    <w:rPr>
-                      <w:rStyle w:val="HTMLCode"/>
-                    </w:rPr>
-                  </w:pPr>
-                  <w:r>
-                    <w:rPr>
-                      <w:rStyle w:val="HTMLCode"/>
-                    </w:rPr>
-                    <w:t xml:space="preserve">            #  </w:t>
-                  </w:r>
-                  <w:proofErr w:type="gramStart"/>
-                  <w:r>
-                    <w:rPr>
-                      <w:rStyle w:val="HTMLCode"/>
-                    </w:rPr>
-                    <w:t>empty</w:t>
-                  </w:r>
-                  <w:proofErr w:type="gramEnd"/>
-                  <w:r>
-                    <w:rPr>
-                      <w:rStyle w:val="HTMLCode"/>
-                    </w:rPr>
-                    <w:t>, otherwise null, the empty list, is returned</w:t>
+                    <w:t>.</w:t>
                   </w:r>
                 </w:p>
               </w:txbxContent>
@@ -4856,7 +5076,15 @@
         <w:rPr>
           <w:rFonts w:ascii="Times New Roman" w:hAnsi="Times New Roman" w:cs="Times New Roman"/>
         </w:rPr>
-        <w:t>When expanded as such, the Rabbit algorithm looks like it has become as long as the Python one. But the beauty is that, in reality, it hasn’t—the Python algorithm documented as extensively as this piece of Rabbit code would be much longer. Thus, Rabbit shows its use of functional programming in its ability to allow for much shorter, more concise code</w:t>
+        <w:t>When expanded as such, the Rabbit algorithm looks like it has become as long as the Python one. But the beauty is that, in reality, it hasn’t—the Python algorithm documented as extensively as this piece of Rabbit code would be much lo</w:t>
+      </w:r>
+      <w:bookmarkStart w:id="0" w:name="_GoBack"/>
+      <w:bookmarkEnd w:id="0"/>
+      <w:r>
+        <w:rPr>
+          <w:rFonts w:ascii="Times New Roman" w:hAnsi="Times New Roman" w:cs="Times New Roman"/>
+        </w:rPr>
+        <w:t>nger. Thus, Rabbit shows its use of functional programming in its ability to allow for much shorter, more concise code</w:t>
       </w:r>
       <w:r>
         <w:rPr>
@@ -4899,84 +5127,84 @@
         <w:rPr>
           <w:rFonts w:ascii="Times New Roman" w:hAnsi="Times New Roman" w:cs="Times New Roman"/>
         </w:rPr>
-        <w:t>, however.</w:t>
-      </w:r>
-      <w:r>
-        <w:rPr>
-          <w:rFonts w:ascii="Times New Roman" w:hAnsi="Times New Roman" w:cs="Times New Roman"/>
-        </w:rPr>
-        <w:t xml:space="preserve"> The writing of this paper marks the release of Rabbit </w:t>
+        <w:t>.</w:t>
+      </w:r>
+      <w:r>
+        <w:rPr>
+          <w:rFonts w:ascii="Times New Roman" w:hAnsi="Times New Roman" w:cs="Times New Roman"/>
+        </w:rPr>
+        <w:t xml:space="preserve"> The writing of this paper marks the release of Rabbit 1.0.0,</w:t>
+      </w:r>
+      <w:r>
+        <w:rPr>
+          <w:rStyle w:val="FootnoteReference"/>
+          <w:rFonts w:ascii="Times New Roman" w:hAnsi="Times New Roman" w:cs="Times New Roman"/>
+        </w:rPr>
+        <w:footnoteReference w:id="19"/>
+      </w:r>
+      <w:r>
+        <w:rPr>
+          <w:rFonts w:ascii="Times New Roman" w:hAnsi="Times New Roman" w:cs="Times New Roman"/>
+        </w:rPr>
+        <w:t xml:space="preserve"> but despite finally reaching its first production release, greater than 30 </w:t>
+      </w:r>
+      <w:proofErr w:type="spellStart"/>
+      <w:r>
+        <w:rPr>
+          <w:rFonts w:ascii="Times New Roman" w:hAnsi="Times New Roman" w:cs="Times New Roman"/>
+        </w:rPr>
+        <w:t>GitHub</w:t>
+      </w:r>
+      <w:proofErr w:type="spellEnd"/>
+      <w:r>
+        <w:rPr>
+          <w:rFonts w:ascii="Times New Roman" w:hAnsi="Times New Roman" w:cs="Times New Roman"/>
+        </w:rPr>
+        <w:t xml:space="preserve"> issues still remain, mostly </w:t>
+      </w:r>
+      <w:r>
+        <w:rPr>
+          <w:rFonts w:ascii="Times New Roman" w:hAnsi="Times New Roman" w:cs="Times New Roman"/>
+        </w:rPr>
+        <w:t xml:space="preserve">features or enhancements that the author </w:t>
+      </w:r>
+      <w:r>
+        <w:rPr>
+          <w:rFonts w:ascii="Times New Roman" w:hAnsi="Times New Roman" w:cs="Times New Roman"/>
+        </w:rPr>
+        <w:t>intend</w:t>
+      </w:r>
+      <w:r>
+        <w:rPr>
+          <w:rFonts w:ascii="Times New Roman" w:hAnsi="Times New Roman" w:cs="Times New Roman"/>
+        </w:rPr>
+        <w:t>s</w:t>
+      </w:r>
+      <w:r>
+        <w:rPr>
+          <w:rFonts w:ascii="Times New Roman" w:hAnsi="Times New Roman" w:cs="Times New Roman"/>
+        </w:rPr>
+        <w:t xml:space="preserve"> to add into the language soon.</w:t>
+      </w:r>
+      <w:r>
+        <w:rPr>
+          <w:rStyle w:val="FootnoteReference"/>
+          <w:rFonts w:ascii="Times New Roman" w:hAnsi="Times New Roman" w:cs="Times New Roman"/>
+        </w:rPr>
+        <w:footnoteReference w:id="20"/>
+      </w:r>
+      <w:r>
+        <w:rPr>
+          <w:rFonts w:ascii="Times New Roman" w:hAnsi="Times New Roman" w:cs="Times New Roman"/>
+        </w:rPr>
+        <w:t xml:space="preserve"> Many of these are very important, and will help make Rabbit faster, more modern, and more extensible. Some of the largest outstanding missing features include the ability to pass keyword arguments, </w:t>
       </w:r>
       <w:r>
         <w:rPr>
           <w:rFonts w:ascii="Times New Roman" w:hAnsi="Times New Roman" w:cs="Times New Roman"/>
         </w:rPr>
         <w:lastRenderedPageBreak/>
-        <w:t>1.0.0,</w:t>
-      </w:r>
-      <w:r>
-        <w:rPr>
-          <w:rStyle w:val="FootnoteReference"/>
-          <w:rFonts w:ascii="Times New Roman" w:hAnsi="Times New Roman" w:cs="Times New Roman"/>
-        </w:rPr>
-        <w:footnoteReference w:id="19"/>
-      </w:r>
-      <w:r>
-        <w:rPr>
-          <w:rFonts w:ascii="Times New Roman" w:hAnsi="Times New Roman" w:cs="Times New Roman"/>
-        </w:rPr>
-        <w:t xml:space="preserve"> but despite finally reaching its first production release, greater than 30 </w:t>
-      </w:r>
-      <w:proofErr w:type="spellStart"/>
-      <w:r>
-        <w:rPr>
-          <w:rFonts w:ascii="Times New Roman" w:hAnsi="Times New Roman" w:cs="Times New Roman"/>
-        </w:rPr>
-        <w:t>GitHub</w:t>
-      </w:r>
-      <w:proofErr w:type="spellEnd"/>
-      <w:r>
-        <w:rPr>
-          <w:rFonts w:ascii="Times New Roman" w:hAnsi="Times New Roman" w:cs="Times New Roman"/>
-        </w:rPr>
-        <w:t xml:space="preserve"> issues still remain, mostly </w:t>
-      </w:r>
-      <w:r>
-        <w:rPr>
-          <w:rFonts w:ascii="Times New Roman" w:hAnsi="Times New Roman" w:cs="Times New Roman"/>
-        </w:rPr>
-        <w:t xml:space="preserve">features or enhancements that the author </w:t>
-      </w:r>
-      <w:r>
-        <w:rPr>
-          <w:rFonts w:ascii="Times New Roman" w:hAnsi="Times New Roman" w:cs="Times New Roman"/>
-        </w:rPr>
-        <w:t>intend</w:t>
-      </w:r>
-      <w:r>
-        <w:rPr>
-          <w:rFonts w:ascii="Times New Roman" w:hAnsi="Times New Roman" w:cs="Times New Roman"/>
-        </w:rPr>
-        <w:t>s</w:t>
-      </w:r>
-      <w:r>
-        <w:rPr>
-          <w:rFonts w:ascii="Times New Roman" w:hAnsi="Times New Roman" w:cs="Times New Roman"/>
-        </w:rPr>
-        <w:t xml:space="preserve"> to add into the language soon.</w:t>
-      </w:r>
-      <w:r>
-        <w:rPr>
-          <w:rStyle w:val="FootnoteReference"/>
-          <w:rFonts w:ascii="Times New Roman" w:hAnsi="Times New Roman" w:cs="Times New Roman"/>
-        </w:rPr>
-        <w:footnoteReference w:id="20"/>
-      </w:r>
-      <w:r>
-        <w:rPr>
-          <w:rFonts w:ascii="Times New Roman" w:hAnsi="Times New Roman" w:cs="Times New Roman"/>
-        </w:rPr>
-        <w:t xml:space="preserve"> Many of these are very important, and will help make Rabbit faster, more modern, and more extensible. Some of the largest outstanding missing features include the ability to pass keyword arguments, a new data type for mathematical sets, optional type specifications for function arguments, and the ability to redefine and add new operators. But the three most important are lazy lists, smarter atoms, and support for parallel computing. Each one of these </w:t>
+        <w:t xml:space="preserve">a new data type for mathematical sets, optional type specifications for function arguments, and the ability to redefine and add new operators. But the three most important are lazy lists, smarter atoms, and support for parallel computing. Each one of these </w:t>
       </w:r>
       <w:r>
         <w:rPr>
@@ -5118,40 +5346,40 @@
         <w:rPr>
           <w:rFonts w:ascii="Times New Roman" w:hAnsi="Times New Roman" w:cs="Times New Roman"/>
         </w:rPr>
-        <w:t xml:space="preserve">The Rabbit language, even in its current state as it is presented in this paper, has already started to show its practical utility. Because of the ease of extending the language in Python, the author wrote a variety of helper programs that make use of Rabbit. A program to graph arbitrary </w:t>
+        <w:t>The Rabbit language, even in its current state as it is presented in this paper, has already started to show its practical utility. Because of the ease of extending the language in Python, the author wrote a variety of helper programs that make use of Rabbit. A program to graph arbitrary Rabbit functions was written, and has been used by the author for a variety of demonstrations on scientific or mathematical topics.</w:t>
+      </w:r>
+      <w:r>
+        <w:rPr>
+          <w:rStyle w:val="FootnoteReference"/>
+          <w:rFonts w:ascii="Times New Roman" w:hAnsi="Times New Roman" w:cs="Times New Roman"/>
+        </w:rPr>
+        <w:footnoteReference w:id="21"/>
+      </w:r>
+      <w:r>
+        <w:rPr>
+          <w:rFonts w:ascii="Times New Roman" w:hAnsi="Times New Roman" w:cs="Times New Roman"/>
+        </w:rPr>
+        <w:t xml:space="preserve"> A basic Integrated Development Environment with support for syntax highlighting and running code was written to help Rabbit developers.</w:t>
+      </w:r>
+      <w:r>
+        <w:rPr>
+          <w:rStyle w:val="FootnoteReference"/>
+          <w:rFonts w:ascii="Times New Roman" w:hAnsi="Times New Roman" w:cs="Times New Roman"/>
+        </w:rPr>
+        <w:footnoteReference w:id="22"/>
+      </w:r>
+      <w:r>
+        <w:rPr>
+          <w:rFonts w:ascii="Times New Roman" w:hAnsi="Times New Roman" w:cs="Times New Roman"/>
+        </w:rPr>
+        <w:t xml:space="preserve"> To </w:t>
       </w:r>
       <w:r>
         <w:rPr>
           <w:rFonts w:ascii="Times New Roman" w:hAnsi="Times New Roman" w:cs="Times New Roman"/>
         </w:rPr>
         <w:lastRenderedPageBreak/>
-        <w:t>Rabbit functions was written, and has been used by the author for a variety of demonstrations on scientific or mathematical topics.</w:t>
-      </w:r>
-      <w:r>
-        <w:rPr>
-          <w:rStyle w:val="FootnoteReference"/>
-          <w:rFonts w:ascii="Times New Roman" w:hAnsi="Times New Roman" w:cs="Times New Roman"/>
-        </w:rPr>
-        <w:footnoteReference w:id="21"/>
-      </w:r>
-      <w:r>
-        <w:rPr>
-          <w:rFonts w:ascii="Times New Roman" w:hAnsi="Times New Roman" w:cs="Times New Roman"/>
-        </w:rPr>
-        <w:t xml:space="preserve"> A basic Integrated Development Environment with support for syntax highlighting and running code was written to help Rabbit developers.</w:t>
-      </w:r>
-      <w:r>
-        <w:rPr>
-          <w:rStyle w:val="FootnoteReference"/>
-          <w:rFonts w:ascii="Times New Roman" w:hAnsi="Times New Roman" w:cs="Times New Roman"/>
-        </w:rPr>
-        <w:footnoteReference w:id="22"/>
-      </w:r>
-      <w:r>
-        <w:rPr>
-          <w:rFonts w:ascii="Times New Roman" w:hAnsi="Times New Roman" w:cs="Times New Roman"/>
-        </w:rPr>
-        <w:t xml:space="preserve"> To demonstrate the ease of writing Rabbit and hooking into Rabbit, a repository containing an example workspace was created.</w:t>
+        <w:t>demonstrate the ease of writing Rabbit and hooking into Rabbit, a repository containing an example workspace was created.</w:t>
       </w:r>
       <w:r>
         <w:rPr>
@@ -5187,21 +5415,19 @@
         <w:rPr>
           <w:rFonts w:ascii="Times New Roman" w:hAnsi="Times New Roman" w:cs="Times New Roman"/>
         </w:rPr>
-        <w:t xml:space="preserve">Finally, this paper envisions even more possible uses for Rabbit in the future. Rabbit’s powerful meta-programming features and easy extensibility with Python make it perfect for creating DSLs, or Domain-Specific Languages. Domain-Specific Languages are specialized languages made </w:t>
-      </w:r>
-      <w:proofErr w:type="gramStart"/>
-      <w:r>
-        <w:rPr>
-          <w:rFonts w:ascii="Times New Roman" w:hAnsi="Times New Roman" w:cs="Times New Roman"/>
-        </w:rPr>
-        <w:t>for a very specific purposes</w:t>
-      </w:r>
-      <w:proofErr w:type="gramEnd"/>
-      <w:r>
-        <w:rPr>
-          <w:rFonts w:ascii="Times New Roman" w:hAnsi="Times New Roman" w:cs="Times New Roman"/>
-        </w:rPr>
-        <w:t xml:space="preserve">. These include, but are not limited to, controlling robots, engineering tools, and scientific instruments. An example domain-specific implementation </w:t>
+        <w:t>Finally, this paper envisions even more possible uses for Rabbit in the future. Rabbit’s powerful meta-programming features and easy extensibility with Python make it perfect for creating DSLs, or Domain-Specific Languages. Domain-Specific Languages are s</w:t>
+      </w:r>
+      <w:r>
+        <w:rPr>
+          <w:rFonts w:ascii="Times New Roman" w:hAnsi="Times New Roman" w:cs="Times New Roman"/>
+        </w:rPr>
+        <w:t xml:space="preserve">pecialized languages made for </w:t>
+      </w:r>
+      <w:r>
+        <w:rPr>
+          <w:rFonts w:ascii="Times New Roman" w:hAnsi="Times New Roman" w:cs="Times New Roman"/>
+        </w:rPr>
+        <w:t xml:space="preserve">very specific purposes. These include, but are not limited to, controlling robots, engineering tools, and scientific instruments. An example domain-specific implementation </w:t>
       </w:r>
       <w:r>
         <w:rPr>
@@ -5238,14 +5464,7 @@
         <w:rPr>
           <w:rFonts w:ascii="Times New Roman" w:hAnsi="Times New Roman" w:cs="Times New Roman"/>
         </w:rPr>
-        <w:t xml:space="preserve"> The creation of new Domain-Specific Languages within Rabbit represents another possible avenue for future work on the language as well as highly tangible, useful application of the language. It is hoped that Rabbit will prove an effective tool for integrating the benefits of functional programming </w:t>
-      </w:r>
-      <w:r>
-        <w:rPr>
-          <w:rFonts w:ascii="Times New Roman" w:hAnsi="Times New Roman" w:cs="Times New Roman"/>
-        </w:rPr>
-        <w:lastRenderedPageBreak/>
-        <w:t>into Domain-Specific Languages as well as bringing the benefits of functional programming to the average, everyday programmer.</w:t>
+        <w:t xml:space="preserve"> The creation of new Domain-Specific Languages within Rabbit represents another possible avenue for future work on the language as well as highly tangible, useful application of the language. It is hoped that Rabbit will prove an effective tool for integrating the benefits of functional programming into Domain-Specific Languages as well as bringing the benefits of functional programming to the average, everyday programmer.</w:t>
       </w:r>
       <w:r>
         <w:rPr>
@@ -5266,11 +5485,34 @@
     </w:p>
     <w:p>
       <w:pPr>
-        <w:pStyle w:val="FootnoteText"/>
-        <w:rPr>
-          <w:rFonts w:ascii="Times New Roman" w:hAnsi="Times New Roman" w:cs="Times New Roman"/>
-        </w:rPr>
-      </w:pPr>
+        <w:ind w:left="720" w:hanging="720"/>
+      </w:pPr>
+    </w:p>
+    <w:p>
+      <w:pPr>
+        <w:ind w:left="720" w:hanging="720"/>
+        <w:rPr>
+          <w:rFonts w:ascii="Times New Roman" w:hAnsi="Times New Roman" w:cs="Times New Roman"/>
+        </w:rPr>
+      </w:pPr>
+      <w:r>
+        <w:rPr>
+          <w:rFonts w:ascii="Times New Roman" w:hAnsi="Times New Roman" w:cs="Times New Roman"/>
+        </w:rPr>
+        <w:t>Programming Langua</w:t>
+      </w:r>
+      <w:r>
+        <w:rPr>
+          <w:rFonts w:ascii="Times New Roman" w:hAnsi="Times New Roman" w:cs="Times New Roman"/>
+        </w:rPr>
+        <w:t>ge Popularity, October 25, 2013,</w:t>
+      </w:r>
+      <w:r>
+        <w:rPr>
+          <w:rFonts w:ascii="Times New Roman" w:hAnsi="Times New Roman" w:cs="Times New Roman"/>
+        </w:rPr>
+        <w:t xml:space="preserve"> </w:t>
+      </w:r>
       <w:hyperlink r:id="rId8" w:history="1">
         <w:r>
           <w:rPr>
@@ -5280,278 +5522,1426 @@
           <w:t>http://langpop.com/</w:t>
         </w:r>
       </w:hyperlink>
+      <w:r>
+        <w:rPr>
+          <w:rStyle w:val="Hyperlink"/>
+          <w:rFonts w:ascii="Times New Roman" w:hAnsi="Times New Roman" w:cs="Times New Roman"/>
+          <w:u w:val="none"/>
+        </w:rPr>
+        <w:t>.</w:t>
+      </w:r>
     </w:p>
     <w:p>
       <w:pPr>
-        <w:pStyle w:val="FootnoteText"/>
-        <w:rPr>
-          <w:rFonts w:ascii="Times New Roman" w:hAnsi="Times New Roman" w:cs="Times New Roman"/>
-        </w:rPr>
-      </w:pPr>
+        <w:ind w:left="720" w:hanging="720"/>
+        <w:rPr>
+          <w:rFonts w:ascii="Times New Roman" w:hAnsi="Times New Roman" w:cs="Times New Roman"/>
+        </w:rPr>
+      </w:pPr>
+    </w:p>
+    <w:p>
+      <w:pPr>
+        <w:ind w:left="720" w:hanging="720"/>
+        <w:rPr>
+          <w:rFonts w:ascii="Times New Roman" w:hAnsi="Times New Roman" w:cs="Times New Roman"/>
+        </w:rPr>
+      </w:pPr>
+      <w:r>
+        <w:rPr>
+          <w:rFonts w:ascii="Times New Roman" w:hAnsi="Times New Roman" w:cs="Times New Roman"/>
+        </w:rPr>
+        <w:t>“Top 10 Progra</w:t>
+      </w:r>
+      <w:r>
+        <w:rPr>
+          <w:rFonts w:ascii="Times New Roman" w:hAnsi="Times New Roman" w:cs="Times New Roman"/>
+        </w:rPr>
+        <w:t>mming Languages,” IEEE Spectrum,</w:t>
+      </w:r>
+      <w:r>
+        <w:rPr>
+          <w:rFonts w:ascii="Times New Roman" w:hAnsi="Times New Roman" w:cs="Times New Roman"/>
+        </w:rPr>
+        <w:t xml:space="preserve"> </w:t>
+      </w:r>
       <w:hyperlink r:id="rId9" w:history="1">
         <w:r>
           <w:rPr>
             <w:rStyle w:val="Hyperlink"/>
             <w:rFonts w:ascii="Times New Roman" w:hAnsi="Times New Roman" w:cs="Times New Roman"/>
           </w:rPr>
-          <w:t>http://spectrum.ieee.org/computing/software/top-10-programming-languages</w:t>
+          <w:t>spectrum.ieee.org/computing/software/top-10-programming-languages</w:t>
         </w:r>
       </w:hyperlink>
+      <w:r>
+        <w:rPr>
+          <w:rFonts w:ascii="Times New Roman" w:hAnsi="Times New Roman" w:cs="Times New Roman"/>
+        </w:rPr>
+        <w:t>.</w:t>
+      </w:r>
     </w:p>
     <w:p>
       <w:pPr>
-        <w:pStyle w:val="FootnoteText"/>
-        <w:rPr>
-          <w:rFonts w:ascii="Times New Roman" w:hAnsi="Times New Roman" w:cs="Times New Roman"/>
-        </w:rPr>
-      </w:pPr>
+        <w:ind w:left="720" w:hanging="720"/>
+        <w:rPr>
+          <w:rFonts w:ascii="Times New Roman" w:hAnsi="Times New Roman" w:cs="Times New Roman"/>
+        </w:rPr>
+      </w:pPr>
+    </w:p>
+    <w:p>
+      <w:pPr>
+        <w:ind w:left="720" w:hanging="720"/>
+        <w:rPr>
+          <w:rFonts w:ascii="Times New Roman" w:hAnsi="Times New Roman" w:cs="Times New Roman"/>
+        </w:rPr>
+      </w:pPr>
+      <w:r>
+        <w:rPr>
+          <w:rFonts w:ascii="Times New Roman" w:hAnsi="Times New Roman" w:cs="Times New Roman"/>
+        </w:rPr>
+        <w:t>TIOBE Index for September 2014,</w:t>
+      </w:r>
+      <w:r>
+        <w:rPr>
+          <w:rFonts w:ascii="Times New Roman" w:hAnsi="Times New Roman" w:cs="Times New Roman"/>
+        </w:rPr>
+        <w:t xml:space="preserve"> </w:t>
+      </w:r>
       <w:hyperlink r:id="rId10" w:history="1">
         <w:r>
           <w:rPr>
             <w:rStyle w:val="Hyperlink"/>
             <w:rFonts w:ascii="Times New Roman" w:hAnsi="Times New Roman" w:cs="Times New Roman"/>
           </w:rPr>
-          <w:t>http://www.tiobe.com/index.php/content/paperinfo/tpci/index.html</w:t>
+          <w:t>tiobe.com/</w:t>
+        </w:r>
+        <w:proofErr w:type="spellStart"/>
+        <w:r>
+          <w:rPr>
+            <w:rStyle w:val="Hyperlink"/>
+            <w:rFonts w:ascii="Times New Roman" w:hAnsi="Times New Roman" w:cs="Times New Roman"/>
+          </w:rPr>
+          <w:t>index.php</w:t>
+        </w:r>
+        <w:proofErr w:type="spellEnd"/>
+        <w:r>
+          <w:rPr>
+            <w:rStyle w:val="Hyperlink"/>
+            <w:rFonts w:ascii="Times New Roman" w:hAnsi="Times New Roman" w:cs="Times New Roman"/>
+          </w:rPr>
+          <w:t>/content/</w:t>
+        </w:r>
+        <w:proofErr w:type="spellStart"/>
+        <w:r>
+          <w:rPr>
+            <w:rStyle w:val="Hyperlink"/>
+            <w:rFonts w:ascii="Times New Roman" w:hAnsi="Times New Roman" w:cs="Times New Roman"/>
+          </w:rPr>
+          <w:t>paperinfo</w:t>
+        </w:r>
+        <w:proofErr w:type="spellEnd"/>
+        <w:r>
+          <w:rPr>
+            <w:rStyle w:val="Hyperlink"/>
+            <w:rFonts w:ascii="Times New Roman" w:hAnsi="Times New Roman" w:cs="Times New Roman"/>
+          </w:rPr>
+          <w:t>/</w:t>
+        </w:r>
+        <w:proofErr w:type="spellStart"/>
+        <w:r>
+          <w:rPr>
+            <w:rStyle w:val="Hyperlink"/>
+            <w:rFonts w:ascii="Times New Roman" w:hAnsi="Times New Roman" w:cs="Times New Roman"/>
+          </w:rPr>
+          <w:t>tpci</w:t>
+        </w:r>
+        <w:proofErr w:type="spellEnd"/>
+        <w:r>
+          <w:rPr>
+            <w:rStyle w:val="Hyperlink"/>
+            <w:rFonts w:ascii="Times New Roman" w:hAnsi="Times New Roman" w:cs="Times New Roman"/>
+          </w:rPr>
+          <w:t>/index.html</w:t>
         </w:r>
       </w:hyperlink>
+      <w:r>
+        <w:rPr>
+          <w:rFonts w:ascii="Times New Roman" w:hAnsi="Times New Roman" w:cs="Times New Roman"/>
+        </w:rPr>
+        <w:t>.</w:t>
+      </w:r>
     </w:p>
     <w:p>
       <w:pPr>
-        <w:pStyle w:val="FootnoteText"/>
-        <w:rPr>
-          <w:rFonts w:ascii="Times New Roman" w:hAnsi="Times New Roman" w:cs="Times New Roman"/>
-        </w:rPr>
-      </w:pPr>
+        <w:ind w:left="720" w:hanging="720"/>
+        <w:rPr>
+          <w:rFonts w:ascii="Times New Roman" w:hAnsi="Times New Roman" w:cs="Times New Roman"/>
+        </w:rPr>
+      </w:pPr>
+    </w:p>
+    <w:p>
+      <w:pPr>
+        <w:ind w:left="720" w:hanging="720"/>
+        <w:rPr>
+          <w:rStyle w:val="Hyperlink"/>
+          <w:rFonts w:ascii="Times New Roman" w:hAnsi="Times New Roman" w:cs="Times New Roman"/>
+        </w:rPr>
+      </w:pPr>
+      <w:proofErr w:type="gramStart"/>
+      <w:r>
+        <w:rPr>
+          <w:rFonts w:ascii="Times New Roman" w:hAnsi="Times New Roman" w:cs="Times New Roman"/>
+        </w:rPr>
+        <w:t xml:space="preserve">“PYPL </w:t>
+      </w:r>
+      <w:proofErr w:type="spellStart"/>
+      <w:r>
+        <w:rPr>
+          <w:rFonts w:ascii="Times New Roman" w:hAnsi="Times New Roman" w:cs="Times New Roman"/>
+        </w:rPr>
+        <w:t>PopularitY</w:t>
+      </w:r>
+      <w:proofErr w:type="spellEnd"/>
+      <w:r>
+        <w:rPr>
+          <w:rFonts w:ascii="Times New Roman" w:hAnsi="Times New Roman" w:cs="Times New Roman"/>
+        </w:rPr>
+        <w:t xml:space="preserve"> of Program</w:t>
+      </w:r>
+      <w:r>
+        <w:rPr>
+          <w:rFonts w:ascii="Times New Roman" w:hAnsi="Times New Roman" w:cs="Times New Roman"/>
+        </w:rPr>
+        <w:t xml:space="preserve">ming Language index,” </w:t>
+      </w:r>
+      <w:proofErr w:type="spellStart"/>
+      <w:r>
+        <w:rPr>
+          <w:rFonts w:ascii="Times New Roman" w:hAnsi="Times New Roman" w:cs="Times New Roman"/>
+        </w:rPr>
+        <w:t>PyDatalog</w:t>
+      </w:r>
+      <w:proofErr w:type="spellEnd"/>
+      <w:r>
+        <w:rPr>
+          <w:rFonts w:ascii="Times New Roman" w:hAnsi="Times New Roman" w:cs="Times New Roman"/>
+        </w:rPr>
+        <w:t xml:space="preserve">, </w:t>
+      </w:r>
       <w:hyperlink r:id="rId11" w:history="1">
         <w:r>
           <w:rPr>
             <w:rStyle w:val="Hyperlink"/>
             <w:rFonts w:ascii="Times New Roman" w:hAnsi="Times New Roman" w:cs="Times New Roman"/>
           </w:rPr>
-          <w:t>https://sites.google.com/site/pydatalog/pypl/PyPL-PopularitY-of-Programming-Language</w:t>
+          <w:t>sites.google.com/site/pydatalog/pypl/PyPL-PopularitY-of-Programming-Language</w:t>
         </w:r>
       </w:hyperlink>
+      <w:r>
+        <w:rPr>
+          <w:rStyle w:val="Hyperlink"/>
+          <w:rFonts w:ascii="Times New Roman" w:hAnsi="Times New Roman" w:cs="Times New Roman"/>
+          <w:u w:val="none"/>
+        </w:rPr>
+        <w:t>.</w:t>
+      </w:r>
+      <w:proofErr w:type="gramEnd"/>
     </w:p>
     <w:p>
       <w:pPr>
-        <w:pStyle w:val="FootnoteText"/>
-        <w:rPr>
-          <w:rFonts w:ascii="Times New Roman" w:hAnsi="Times New Roman" w:cs="Times New Roman"/>
-          <w:u w:val="single"/>
-        </w:rPr>
-      </w:pPr>
+        <w:ind w:left="720" w:hanging="720"/>
+        <w:rPr>
+          <w:rFonts w:ascii="Times New Roman" w:hAnsi="Times New Roman" w:cs="Times New Roman"/>
+        </w:rPr>
+      </w:pPr>
+    </w:p>
+    <w:p>
+      <w:pPr>
+        <w:ind w:left="720" w:hanging="720"/>
+        <w:rPr>
+          <w:rFonts w:ascii="Times New Roman" w:hAnsi="Times New Roman" w:cs="Times New Roman"/>
+        </w:rPr>
+      </w:pPr>
+      <w:r>
+        <w:rPr>
+          <w:rFonts w:ascii="Times New Roman" w:hAnsi="Times New Roman" w:cs="Times New Roman"/>
+        </w:rPr>
+        <w:t xml:space="preserve">“Talking About Language” </w:t>
+      </w:r>
+      <w:r>
+        <w:rPr>
+          <w:rStyle w:val="small"/>
+          <w:rFonts w:ascii="Times New Roman" w:hAnsi="Times New Roman" w:cs="Times New Roman"/>
+        </w:rPr>
+        <w:t xml:space="preserve">Janet </w:t>
+      </w:r>
+      <w:proofErr w:type="gramStart"/>
+      <w:r>
+        <w:rPr>
+          <w:rStyle w:val="small"/>
+          <w:rFonts w:ascii="Times New Roman" w:hAnsi="Times New Roman" w:cs="Times New Roman"/>
+        </w:rPr>
+        <w:t xml:space="preserve">Swift </w:t>
+      </w:r>
+      <w:r>
+        <w:rPr>
+          <w:rFonts w:ascii="Times New Roman" w:hAnsi="Times New Roman" w:cs="Times New Roman"/>
+        </w:rPr>
+        <w:t>,</w:t>
+      </w:r>
+      <w:proofErr w:type="gramEnd"/>
+      <w:r>
+        <w:rPr>
+          <w:rFonts w:ascii="Times New Roman" w:hAnsi="Times New Roman" w:cs="Times New Roman"/>
+        </w:rPr>
+        <w:t xml:space="preserve"> </w:t>
+      </w:r>
+      <w:r>
+        <w:rPr>
+          <w:rFonts w:ascii="Times New Roman" w:hAnsi="Times New Roman" w:cs="Times New Roman"/>
+        </w:rPr>
+        <w:t>August 27, 2014</w:t>
+      </w:r>
+      <w:r>
+        <w:rPr>
+          <w:rFonts w:ascii="Times New Roman" w:hAnsi="Times New Roman" w:cs="Times New Roman"/>
+        </w:rPr>
+        <w:t xml:space="preserve">, </w:t>
+      </w:r>
       <w:hyperlink r:id="rId12" w:history="1">
         <w:r>
           <w:rPr>
             <w:rStyle w:val="Hyperlink"/>
             <w:rFonts w:ascii="Times New Roman" w:hAnsi="Times New Roman" w:cs="Times New Roman"/>
           </w:rPr>
-          <w:t>http://www.i-programmer.info/news/98-languages/7684-haskell-most-talked-about-language.html</w:t>
+          <w:t>i-programmer.info/news/98-languages/7684-haskell-most-talked-about-language.html</w:t>
         </w:r>
       </w:hyperlink>
+      <w:r>
+        <w:rPr>
+          <w:rStyle w:val="Hyperlink"/>
+          <w:rFonts w:ascii="Times New Roman" w:hAnsi="Times New Roman" w:cs="Times New Roman"/>
+          <w:u w:val="none"/>
+        </w:rPr>
+        <w:t>.</w:t>
+      </w:r>
     </w:p>
     <w:p>
       <w:pPr>
-        <w:widowControl w:val="0"/>
+        <w:ind w:left="720" w:hanging="720"/>
         <w:rPr>
           <w:rFonts w:ascii="Times New Roman" w:hAnsi="Times New Roman" w:cs="Times New Roman"/>
           <w:u w:val="single"/>
         </w:rPr>
       </w:pPr>
+    </w:p>
+    <w:p>
+      <w:pPr>
+        <w:ind w:left="720" w:hanging="720"/>
+        <w:rPr>
+          <w:rFonts w:ascii="Times New Roman" w:hAnsi="Times New Roman" w:cs="Times New Roman"/>
+        </w:rPr>
+      </w:pPr>
+      <w:r>
+        <w:rPr>
+          <w:rFonts w:ascii="Times New Roman" w:hAnsi="Times New Roman" w:cs="Times New Roman"/>
+        </w:rPr>
+        <w:t xml:space="preserve">Journal of Functional Programming, </w:t>
+      </w:r>
+      <w:r>
+        <w:rPr>
+          <w:rFonts w:ascii="Times New Roman" w:eastAsia="Times New Roman" w:hAnsi="Times New Roman" w:cs="Times New Roman"/>
+        </w:rPr>
+        <w:t xml:space="preserve">Matthias </w:t>
+      </w:r>
+      <w:proofErr w:type="spellStart"/>
+      <w:r>
+        <w:rPr>
+          <w:rFonts w:ascii="Times New Roman" w:eastAsia="Times New Roman" w:hAnsi="Times New Roman" w:cs="Times New Roman"/>
+        </w:rPr>
+        <w:t>Felleisen</w:t>
+      </w:r>
+      <w:proofErr w:type="spellEnd"/>
+      <w:r>
+        <w:rPr>
+          <w:rFonts w:ascii="Times New Roman" w:eastAsia="Times New Roman" w:hAnsi="Times New Roman" w:cs="Times New Roman"/>
+        </w:rPr>
+        <w:t>, Jeremy Gibbons, Editors</w:t>
+      </w:r>
+      <w:r>
+        <w:rPr>
+          <w:rFonts w:ascii="Times New Roman" w:eastAsia="Times New Roman" w:hAnsi="Times New Roman" w:cs="Times New Roman"/>
+        </w:rPr>
+        <w:t xml:space="preserve">, </w:t>
+      </w:r>
       <w:hyperlink r:id="rId13" w:history="1">
         <w:r>
           <w:rPr>
             <w:rStyle w:val="Hyperlink"/>
             <w:rFonts w:ascii="Times New Roman" w:hAnsi="Times New Roman" w:cs="Times New Roman"/>
           </w:rPr>
-          <w:t>http://journals.cambridge.org/action/displayJournal?jid=JFP</w:t>
+          <w:t>journals.cambridge.org/action/</w:t>
+        </w:r>
+        <w:proofErr w:type="spellStart"/>
+        <w:r>
+          <w:rPr>
+            <w:rStyle w:val="Hyperlink"/>
+            <w:rFonts w:ascii="Times New Roman" w:hAnsi="Times New Roman" w:cs="Times New Roman"/>
+          </w:rPr>
+          <w:t>displayJournal</w:t>
+        </w:r>
+        <w:proofErr w:type="gramStart"/>
+        <w:r>
+          <w:rPr>
+            <w:rStyle w:val="Hyperlink"/>
+            <w:rFonts w:ascii="Times New Roman" w:hAnsi="Times New Roman" w:cs="Times New Roman"/>
+          </w:rPr>
+          <w:t>?jid</w:t>
+        </w:r>
+        <w:proofErr w:type="spellEnd"/>
+        <w:proofErr w:type="gramEnd"/>
+        <w:r>
+          <w:rPr>
+            <w:rStyle w:val="Hyperlink"/>
+            <w:rFonts w:ascii="Times New Roman" w:hAnsi="Times New Roman" w:cs="Times New Roman"/>
+          </w:rPr>
+          <w:t>=JFP</w:t>
         </w:r>
       </w:hyperlink>
+      <w:r>
+        <w:rPr>
+          <w:rStyle w:val="Hyperlink"/>
+          <w:rFonts w:ascii="Times New Roman" w:hAnsi="Times New Roman" w:cs="Times New Roman"/>
+          <w:u w:val="none"/>
+        </w:rPr>
+        <w:t>.</w:t>
+      </w:r>
     </w:p>
     <w:p>
       <w:pPr>
-        <w:widowControl w:val="0"/>
-        <w:rPr>
-          <w:rFonts w:ascii="Times New Roman" w:hAnsi="Times New Roman" w:cs="Times New Roman"/>
-          <w:u w:val="single"/>
-        </w:rPr>
-      </w:pPr>
+        <w:ind w:left="720" w:hanging="720"/>
+        <w:rPr>
+          <w:rFonts w:ascii="Times New Roman" w:hAnsi="Times New Roman" w:cs="Times New Roman"/>
+        </w:rPr>
+      </w:pPr>
+    </w:p>
+    <w:p>
+      <w:pPr>
+        <w:ind w:left="720" w:hanging="720"/>
+        <w:rPr>
+          <w:rFonts w:ascii="Times New Roman" w:eastAsia="Times New Roman" w:hAnsi="Times New Roman" w:cs="Times New Roman"/>
+        </w:rPr>
+      </w:pPr>
+      <w:r>
+        <w:rPr>
+          <w:rFonts w:ascii="Times New Roman" w:hAnsi="Times New Roman" w:cs="Times New Roman"/>
+        </w:rPr>
+        <w:t>“Why Functional Programming Matters,” John Hughes, f</w:t>
+      </w:r>
+      <w:r>
+        <w:rPr>
+          <w:rFonts w:ascii="Times New Roman" w:eastAsia="Times New Roman" w:hAnsi="Times New Roman" w:cs="Times New Roman"/>
+        </w:rPr>
+        <w:t>rom “Research Topics in Functional Programming” ed. D. Turner,</w:t>
+      </w:r>
+      <w:r>
+        <w:rPr>
+          <w:rFonts w:ascii="Times New Roman" w:eastAsia="Times New Roman" w:hAnsi="Times New Roman" w:cs="Times New Roman"/>
+        </w:rPr>
+        <w:t xml:space="preserve"> Addison-Wesley, 1990, </w:t>
+      </w:r>
+      <w:proofErr w:type="spellStart"/>
+      <w:r>
+        <w:rPr>
+          <w:rFonts w:ascii="Times New Roman" w:eastAsia="Times New Roman" w:hAnsi="Times New Roman" w:cs="Times New Roman"/>
+        </w:rPr>
+        <w:t>pp</w:t>
+      </w:r>
+      <w:proofErr w:type="spellEnd"/>
+      <w:r>
+        <w:rPr>
+          <w:rFonts w:ascii="Times New Roman" w:eastAsia="Times New Roman" w:hAnsi="Times New Roman" w:cs="Times New Roman"/>
+        </w:rPr>
+        <w:t xml:space="preserve"> 17–42, </w:t>
+      </w:r>
       <w:hyperlink r:id="rId14" w:history="1">
         <w:r>
           <w:rPr>
             <w:rStyle w:val="Hyperlink"/>
             <w:rFonts w:ascii="Times New Roman" w:hAnsi="Times New Roman" w:cs="Times New Roman"/>
           </w:rPr>
-          <w:t>http://www.cs.utexas.edu/~shmat/courses/cs345/whyfp.pdf</w:t>
+          <w:t>cs.utexas.edu/~</w:t>
+        </w:r>
+        <w:proofErr w:type="spellStart"/>
+        <w:r>
+          <w:rPr>
+            <w:rStyle w:val="Hyperlink"/>
+            <w:rFonts w:ascii="Times New Roman" w:hAnsi="Times New Roman" w:cs="Times New Roman"/>
+          </w:rPr>
+          <w:t>shmat</w:t>
+        </w:r>
+        <w:proofErr w:type="spellEnd"/>
+        <w:r>
+          <w:rPr>
+            <w:rStyle w:val="Hyperlink"/>
+            <w:rFonts w:ascii="Times New Roman" w:hAnsi="Times New Roman" w:cs="Times New Roman"/>
+          </w:rPr>
+          <w:t>/courses/cs345/whyfp.pdf</w:t>
         </w:r>
       </w:hyperlink>
+      <w:r>
+        <w:rPr>
+          <w:rStyle w:val="Hyperlink"/>
+          <w:rFonts w:ascii="Times New Roman" w:hAnsi="Times New Roman" w:cs="Times New Roman"/>
+          <w:u w:val="none"/>
+        </w:rPr>
+        <w:t>.</w:t>
+      </w:r>
     </w:p>
     <w:p>
       <w:pPr>
-        <w:widowControl w:val="0"/>
-        <w:rPr>
-          <w:rFonts w:ascii="Times New Roman" w:hAnsi="Times New Roman" w:cs="Times New Roman"/>
-          <w:u w:val="single"/>
-        </w:rPr>
-      </w:pPr>
+        <w:ind w:left="720" w:hanging="720"/>
+        <w:rPr>
+          <w:rFonts w:ascii="Times New Roman" w:hAnsi="Times New Roman" w:cs="Times New Roman"/>
+        </w:rPr>
+      </w:pPr>
+    </w:p>
+    <w:p>
+      <w:pPr>
+        <w:ind w:left="720" w:hanging="720"/>
+        <w:rPr>
+          <w:rFonts w:ascii="Times New Roman" w:hAnsi="Times New Roman" w:cs="Times New Roman"/>
+        </w:rPr>
+      </w:pPr>
+      <w:r>
+        <w:rPr>
+          <w:rFonts w:ascii="Times New Roman" w:hAnsi="Times New Roman" w:cs="Times New Roman"/>
+        </w:rPr>
+        <w:t xml:space="preserve">“Learn You a Haskell for Great Good,” </w:t>
+      </w:r>
+      <w:proofErr w:type="spellStart"/>
+      <w:r>
+        <w:rPr>
+          <w:rFonts w:ascii="Times New Roman" w:hAnsi="Times New Roman" w:cs="Times New Roman"/>
+        </w:rPr>
+        <w:t>Miran</w:t>
+      </w:r>
+      <w:proofErr w:type="spellEnd"/>
+      <w:r>
+        <w:rPr>
+          <w:rFonts w:ascii="Times New Roman" w:hAnsi="Times New Roman" w:cs="Times New Roman"/>
+        </w:rPr>
+        <w:t xml:space="preserve"> </w:t>
+      </w:r>
+      <w:proofErr w:type="spellStart"/>
+      <w:r>
+        <w:rPr>
+          <w:rFonts w:ascii="Times New Roman" w:hAnsi="Times New Roman" w:cs="Times New Roman"/>
+        </w:rPr>
+        <w:t>Lipovaca</w:t>
+      </w:r>
+      <w:proofErr w:type="spellEnd"/>
+      <w:r>
+        <w:rPr>
+          <w:rFonts w:ascii="Times New Roman" w:hAnsi="Times New Roman" w:cs="Times New Roman"/>
+        </w:rPr>
+        <w:t xml:space="preserve">, </w:t>
+      </w:r>
       <w:hyperlink r:id="rId15" w:history="1">
         <w:r>
           <w:rPr>
             <w:rStyle w:val="Hyperlink"/>
             <w:rFonts w:ascii="Times New Roman" w:hAnsi="Times New Roman" w:cs="Times New Roman"/>
           </w:rPr>
-          <w:t>http://learnyouahaskell.com/</w:t>
+          <w:t>learnyouahaskell.com/</w:t>
         </w:r>
       </w:hyperlink>
+      <w:r>
+        <w:rPr>
+          <w:rStyle w:val="Hyperlink"/>
+          <w:rFonts w:ascii="Times New Roman" w:hAnsi="Times New Roman" w:cs="Times New Roman"/>
+          <w:u w:val="none"/>
+        </w:rPr>
+        <w:t>.</w:t>
+      </w:r>
     </w:p>
     <w:p>
       <w:pPr>
-        <w:widowControl w:val="0"/>
-        <w:rPr>
-          <w:rFonts w:ascii="Times New Roman" w:hAnsi="Times New Roman" w:cs="Times New Roman"/>
-          <w:u w:val="single"/>
-        </w:rPr>
-      </w:pPr>
+        <w:ind w:left="720" w:hanging="720"/>
+        <w:rPr>
+          <w:rFonts w:ascii="Times New Roman" w:hAnsi="Times New Roman" w:cs="Times New Roman"/>
+        </w:rPr>
+      </w:pPr>
+    </w:p>
+    <w:p>
+      <w:pPr>
+        <w:ind w:left="720" w:hanging="720"/>
+        <w:rPr>
+          <w:rFonts w:ascii="Times New Roman" w:hAnsi="Times New Roman" w:cs="Times New Roman"/>
+        </w:rPr>
+      </w:pPr>
+      <w:proofErr w:type="gramStart"/>
+      <w:r>
+        <w:rPr>
+          <w:rFonts w:ascii="Times New Roman" w:hAnsi="Times New Roman" w:cs="Times New Roman"/>
+        </w:rPr>
+        <w:t xml:space="preserve">“Real World Haskell” Bryan O'Sullivan, Don Stewart, and John </w:t>
+      </w:r>
+      <w:proofErr w:type="spellStart"/>
+      <w:r>
+        <w:rPr>
+          <w:rFonts w:ascii="Times New Roman" w:hAnsi="Times New Roman" w:cs="Times New Roman"/>
+        </w:rPr>
+        <w:t>Goerzen</w:t>
+      </w:r>
+      <w:proofErr w:type="spellEnd"/>
+      <w:r>
+        <w:rPr>
+          <w:rFonts w:ascii="Times New Roman" w:hAnsi="Times New Roman" w:cs="Times New Roman"/>
+        </w:rPr>
+        <w:t xml:space="preserve">, </w:t>
+      </w:r>
       <w:hyperlink r:id="rId16" w:history="1">
         <w:r>
           <w:rPr>
             <w:rStyle w:val="Hyperlink"/>
             <w:rFonts w:ascii="Times New Roman" w:hAnsi="Times New Roman" w:cs="Times New Roman"/>
           </w:rPr>
-          <w:t>http://www.infoworld.com/article/2610284/application-development/why-new-programming-languages-succeed----or-fail.html</w:t>
+          <w:t>book.realworldhaskell.org/</w:t>
         </w:r>
       </w:hyperlink>
+      <w:r>
+        <w:rPr>
+          <w:rStyle w:val="Hyperlink"/>
+          <w:rFonts w:ascii="Times New Roman" w:hAnsi="Times New Roman" w:cs="Times New Roman"/>
+          <w:u w:val="none"/>
+        </w:rPr>
+        <w:t>.</w:t>
+      </w:r>
+      <w:proofErr w:type="gramEnd"/>
     </w:p>
     <w:p>
       <w:pPr>
-        <w:widowControl w:val="0"/>
-        <w:rPr>
-          <w:rFonts w:ascii="Times New Roman" w:hAnsi="Times New Roman" w:cs="Times New Roman"/>
-          <w:u w:val="single"/>
-        </w:rPr>
-      </w:pPr>
+        <w:ind w:left="720" w:hanging="720"/>
+        <w:rPr>
+          <w:rFonts w:ascii="Times New Roman" w:hAnsi="Times New Roman" w:cs="Times New Roman"/>
+        </w:rPr>
+      </w:pPr>
+    </w:p>
+    <w:p>
+      <w:pPr>
+        <w:ind w:left="720" w:hanging="720"/>
+        <w:rPr>
+          <w:rFonts w:ascii="Times New Roman" w:hAnsi="Times New Roman" w:cs="Times New Roman"/>
+        </w:rPr>
+      </w:pPr>
+      <w:proofErr w:type="gramStart"/>
+      <w:r>
+        <w:rPr>
+          <w:rFonts w:ascii="Times New Roman" w:hAnsi="Times New Roman" w:cs="Times New Roman"/>
+        </w:rPr>
+        <w:t xml:space="preserve">“A Gentle Introduction to Haskell,” </w:t>
+      </w:r>
       <w:hyperlink r:id="rId17" w:history="1">
         <w:r>
           <w:rPr>
             <w:rStyle w:val="Hyperlink"/>
             <w:rFonts w:ascii="Times New Roman" w:hAnsi="Times New Roman" w:cs="Times New Roman"/>
           </w:rPr>
-          <w:t>http://stackoverflow.com/questions/733222/are-there-any-decent-scripting-languages-that-use-functional-programming</w:t>
+          <w:t xml:space="preserve">Paul </w:t>
         </w:r>
+        <w:proofErr w:type="spellStart"/>
+        <w:r>
+          <w:rPr>
+            <w:rStyle w:val="Hyperlink"/>
+            <w:rFonts w:ascii="Times New Roman" w:hAnsi="Times New Roman" w:cs="Times New Roman"/>
+          </w:rPr>
+          <w:t>Hudak</w:t>
+        </w:r>
+        <w:proofErr w:type="spellEnd"/>
       </w:hyperlink>
-    </w:p>
-    <w:p>
-      <w:pPr>
-        <w:widowControl w:val="0"/>
-        <w:rPr>
-          <w:rFonts w:ascii="Times New Roman" w:hAnsi="Times New Roman" w:cs="Times New Roman"/>
-        </w:rPr>
-      </w:pPr>
+      <w:r>
+        <w:rPr>
+          <w:rFonts w:ascii="Times New Roman" w:hAnsi="Times New Roman" w:cs="Times New Roman"/>
+        </w:rPr>
+        <w:t xml:space="preserve">, </w:t>
+      </w:r>
       <w:hyperlink r:id="rId18" w:history="1">
         <w:r>
           <w:rPr>
             <w:rStyle w:val="Hyperlink"/>
             <w:rFonts w:ascii="Times New Roman" w:hAnsi="Times New Roman" w:cs="Times New Roman"/>
           </w:rPr>
-          <w:t>http://link.springer.com/chapter/10.1007/978-3-540-25944-2_157</w:t>
+          <w:t>John Peterson</w:t>
         </w:r>
       </w:hyperlink>
-    </w:p>
-    <w:p>
-      <w:pPr>
-        <w:widowControl w:val="0"/>
-        <w:rPr>
-          <w:rFonts w:ascii="Times New Roman" w:hAnsi="Times New Roman" w:cs="Times New Roman"/>
-        </w:rPr>
-      </w:pPr>
+      <w:r>
+        <w:rPr>
+          <w:rFonts w:ascii="Times New Roman" w:hAnsi="Times New Roman" w:cs="Times New Roman"/>
+        </w:rPr>
+        <w:t xml:space="preserve">, Joseph </w:t>
+      </w:r>
+      <w:proofErr w:type="spellStart"/>
+      <w:r>
+        <w:rPr>
+          <w:rFonts w:ascii="Times New Roman" w:hAnsi="Times New Roman" w:cs="Times New Roman"/>
+        </w:rPr>
+        <w:t>Fasel</w:t>
+      </w:r>
+      <w:proofErr w:type="spellEnd"/>
+      <w:r>
+        <w:rPr>
+          <w:rFonts w:ascii="Times New Roman" w:hAnsi="Times New Roman" w:cs="Times New Roman"/>
+        </w:rPr>
+        <w:t xml:space="preserve">, </w:t>
+      </w:r>
       <w:hyperlink r:id="rId19" w:history="1">
         <w:r>
           <w:rPr>
             <w:rStyle w:val="Hyperlink"/>
             <w:rFonts w:ascii="Times New Roman" w:hAnsi="Times New Roman" w:cs="Times New Roman"/>
           </w:rPr>
-          <w:t>http://pdf.aminer.org/000/278/636/a_comparison_of_c_matlab_and_python_as_teaching_languages.pdf</w:t>
+          <w:t>haskell.org/tutorial/</w:t>
         </w:r>
       </w:hyperlink>
+      <w:r>
+        <w:rPr>
+          <w:rStyle w:val="Hyperlink"/>
+          <w:rFonts w:ascii="Times New Roman" w:hAnsi="Times New Roman" w:cs="Times New Roman"/>
+          <w:u w:val="none"/>
+        </w:rPr>
+        <w:t>.</w:t>
+      </w:r>
+      <w:proofErr w:type="gramEnd"/>
     </w:p>
     <w:p>
       <w:pPr>
-        <w:widowControl w:val="0"/>
-        <w:rPr>
-          <w:rFonts w:ascii="Times New Roman" w:hAnsi="Times New Roman" w:cs="Times New Roman"/>
-        </w:rPr>
-      </w:pPr>
+        <w:ind w:left="720" w:hanging="720"/>
+        <w:rPr>
+          <w:rFonts w:ascii="Times New Roman" w:hAnsi="Times New Roman" w:cs="Times New Roman"/>
+        </w:rPr>
+      </w:pPr>
+    </w:p>
+    <w:p>
+      <w:pPr>
+        <w:ind w:left="720" w:hanging="720"/>
+        <w:rPr>
+          <w:rFonts w:ascii="Times New Roman" w:hAnsi="Times New Roman" w:cs="Times New Roman"/>
+        </w:rPr>
+      </w:pPr>
+      <w:r>
+        <w:rPr>
+          <w:rFonts w:ascii="Times New Roman" w:eastAsia="Times New Roman" w:hAnsi="Times New Roman" w:cs="Times New Roman"/>
+        </w:rPr>
+        <w:t xml:space="preserve">“Yet Another Haskell Tutorial,” Hal </w:t>
+      </w:r>
+      <w:proofErr w:type="spellStart"/>
+      <w:r>
+        <w:rPr>
+          <w:rFonts w:ascii="Times New Roman" w:eastAsia="Times New Roman" w:hAnsi="Times New Roman" w:cs="Times New Roman"/>
+        </w:rPr>
+        <w:t>Daume</w:t>
+      </w:r>
+      <w:proofErr w:type="spellEnd"/>
+      <w:r>
+        <w:rPr>
+          <w:rFonts w:ascii="Times New Roman" w:eastAsia="Times New Roman" w:hAnsi="Times New Roman" w:cs="Times New Roman"/>
+        </w:rPr>
+        <w:t xml:space="preserve"> III, </w:t>
+      </w:r>
       <w:hyperlink r:id="rId20" w:history="1">
         <w:r>
           <w:rPr>
             <w:rStyle w:val="Hyperlink"/>
             <w:rFonts w:ascii="Times New Roman" w:hAnsi="Times New Roman" w:cs="Times New Roman"/>
           </w:rPr>
-          <w:t>http://dl.acm.org/citation.cfm?id=1151880</w:t>
+          <w:t>umiacs.umd.edu/~</w:t>
+        </w:r>
+        <w:proofErr w:type="spellStart"/>
+        <w:r>
+          <w:rPr>
+            <w:rStyle w:val="Hyperlink"/>
+            <w:rFonts w:ascii="Times New Roman" w:hAnsi="Times New Roman" w:cs="Times New Roman"/>
+          </w:rPr>
+          <w:t>hal</w:t>
+        </w:r>
+        <w:proofErr w:type="spellEnd"/>
+        <w:r>
+          <w:rPr>
+            <w:rStyle w:val="Hyperlink"/>
+            <w:rFonts w:ascii="Times New Roman" w:hAnsi="Times New Roman" w:cs="Times New Roman"/>
+          </w:rPr>
+          <w:t>/docs/daume02yaht.pdf</w:t>
         </w:r>
       </w:hyperlink>
+      <w:r>
+        <w:rPr>
+          <w:rStyle w:val="Hyperlink"/>
+          <w:rFonts w:ascii="Times New Roman" w:hAnsi="Times New Roman" w:cs="Times New Roman"/>
+          <w:u w:val="none"/>
+        </w:rPr>
+        <w:t>.</w:t>
+      </w:r>
     </w:p>
     <w:p>
       <w:pPr>
-        <w:widowControl w:val="0"/>
-        <w:rPr>
-          <w:rFonts w:ascii="Times New Roman" w:hAnsi="Times New Roman" w:cs="Times New Roman"/>
-        </w:rPr>
-      </w:pPr>
+        <w:ind w:left="720" w:hanging="720"/>
+        <w:rPr>
+          <w:rFonts w:ascii="Times New Roman" w:hAnsi="Times New Roman" w:cs="Times New Roman"/>
+        </w:rPr>
+      </w:pPr>
+    </w:p>
+    <w:p>
+      <w:pPr>
+        <w:ind w:left="720" w:hanging="720"/>
+        <w:rPr>
+          <w:rFonts w:ascii="Times New Roman" w:hAnsi="Times New Roman" w:cs="Times New Roman"/>
+        </w:rPr>
+      </w:pPr>
+      <w:proofErr w:type="gramStart"/>
+      <w:r>
+        <w:rPr>
+          <w:rFonts w:ascii="Times New Roman" w:hAnsi="Times New Roman" w:cs="Times New Roman"/>
+        </w:rPr>
+        <w:t>“Why New Programming Languages Succeed or Fail,” InfoWorld, Neil McAllister, Mar 15, 2012</w:t>
+      </w:r>
+      <w:r>
+        <w:rPr>
+          <w:rFonts w:ascii="Times New Roman" w:hAnsi="Times New Roman" w:cs="Times New Roman"/>
+        </w:rPr>
+        <w:t>,</w:t>
+      </w:r>
+      <w:r>
+        <w:rPr>
+          <w:rFonts w:ascii="Times New Roman" w:hAnsi="Times New Roman" w:cs="Times New Roman"/>
+        </w:rPr>
+        <w:t xml:space="preserve"> </w:t>
+      </w:r>
       <w:hyperlink r:id="rId21" w:history="1">
         <w:r>
           <w:rPr>
             <w:rStyle w:val="Hyperlink"/>
             <w:rFonts w:ascii="Times New Roman" w:hAnsi="Times New Roman" w:cs="Times New Roman"/>
           </w:rPr>
-          <w:t>http://micsymposium.org/mics_2005/papers/paper20.pdf</w:t>
+          <w:t>infoworld.com/article/2610284/application-development/why-new-programming-languages-succeed----or-fail.html</w:t>
         </w:r>
       </w:hyperlink>
+      <w:r>
+        <w:rPr>
+          <w:rStyle w:val="Hyperlink"/>
+          <w:rFonts w:ascii="Times New Roman" w:hAnsi="Times New Roman" w:cs="Times New Roman"/>
+          <w:u w:val="none"/>
+        </w:rPr>
+        <w:t>.</w:t>
+      </w:r>
+      <w:proofErr w:type="gramEnd"/>
     </w:p>
     <w:p>
       <w:pPr>
-        <w:widowControl w:val="0"/>
-        <w:rPr>
-          <w:rFonts w:ascii="Times New Roman" w:hAnsi="Times New Roman" w:cs="Times New Roman"/>
-        </w:rPr>
-      </w:pPr>
+        <w:ind w:left="720" w:hanging="720"/>
+        <w:rPr>
+          <w:rFonts w:ascii="Times New Roman" w:hAnsi="Times New Roman" w:cs="Times New Roman"/>
+        </w:rPr>
+      </w:pPr>
+    </w:p>
+    <w:p>
+      <w:pPr>
+        <w:ind w:left="720" w:hanging="720"/>
+        <w:rPr>
+          <w:rFonts w:ascii="Times New Roman" w:hAnsi="Times New Roman" w:cs="Times New Roman"/>
+        </w:rPr>
+      </w:pPr>
+      <w:proofErr w:type="spellStart"/>
+      <w:proofErr w:type="gramStart"/>
+      <w:r>
+        <w:rPr>
+          <w:rFonts w:ascii="Times New Roman" w:hAnsi="Times New Roman" w:cs="Times New Roman"/>
+        </w:rPr>
+        <w:t>StackOverflow</w:t>
+      </w:r>
+      <w:proofErr w:type="spellEnd"/>
+      <w:r>
+        <w:rPr>
+          <w:rFonts w:ascii="Times New Roman" w:hAnsi="Times New Roman" w:cs="Times New Roman"/>
+        </w:rPr>
+        <w:t xml:space="preserve">, </w:t>
+      </w:r>
       <w:hyperlink r:id="rId22" w:history="1">
         <w:r>
           <w:rPr>
             <w:rStyle w:val="Hyperlink"/>
             <w:rFonts w:ascii="Times New Roman" w:hAnsi="Times New Roman" w:cs="Times New Roman"/>
           </w:rPr>
-          <w:t>http://tech.canterburyschool.org/pycon/teaching_pygame.pdf</w:t>
+          <w:t>stackoverflow.com/questions/733222/are-there-any-decent-scripting-languages-that-use-functional-programming</w:t>
         </w:r>
       </w:hyperlink>
+      <w:r>
+        <w:rPr>
+          <w:rStyle w:val="Hyperlink"/>
+          <w:rFonts w:ascii="Times New Roman" w:hAnsi="Times New Roman" w:cs="Times New Roman"/>
+          <w:u w:val="none"/>
+        </w:rPr>
+        <w:t>.</w:t>
+      </w:r>
+      <w:proofErr w:type="gramEnd"/>
     </w:p>
     <w:p>
       <w:pPr>
-        <w:widowControl w:val="0"/>
-        <w:rPr>
-          <w:rStyle w:val="Hyperlink"/>
-          <w:rFonts w:ascii="Times New Roman" w:hAnsi="Times New Roman" w:cs="Times New Roman"/>
-        </w:rPr>
-      </w:pPr>
+        <w:ind w:left="720" w:hanging="720"/>
+        <w:rPr>
+          <w:rFonts w:ascii="Times New Roman" w:hAnsi="Times New Roman" w:cs="Times New Roman"/>
+        </w:rPr>
+      </w:pPr>
+    </w:p>
+    <w:p>
+      <w:pPr>
+        <w:ind w:left="720" w:hanging="720"/>
+        <w:rPr>
+          <w:rFonts w:ascii="Times New Roman" w:hAnsi="Times New Roman" w:cs="Times New Roman"/>
+        </w:rPr>
+      </w:pPr>
+      <w:r>
+        <w:rPr>
+          <w:rFonts w:ascii="Times New Roman" w:hAnsi="Times New Roman" w:cs="Times New Roman"/>
+        </w:rPr>
+        <w:t xml:space="preserve">“A Comparison of C, MATLAB, and Python as Teaching Languages in Engineering,” Hans </w:t>
+      </w:r>
+      <w:proofErr w:type="spellStart"/>
+      <w:r>
+        <w:rPr>
+          <w:rFonts w:ascii="Times New Roman" w:hAnsi="Times New Roman" w:cs="Times New Roman"/>
+        </w:rPr>
+        <w:t>Fangohr</w:t>
+      </w:r>
+      <w:proofErr w:type="spellEnd"/>
+      <w:r>
+        <w:rPr>
+          <w:rFonts w:ascii="Times New Roman" w:hAnsi="Times New Roman" w:cs="Times New Roman"/>
+        </w:rPr>
+        <w:t xml:space="preserve">, </w:t>
+      </w:r>
+      <w:r>
+        <w:rPr>
+          <w:rFonts w:ascii="Times New Roman" w:hAnsi="Times New Roman" w:cs="Times New Roman"/>
+        </w:rPr>
+        <w:t>Computational Science - ICCS 2004</w:t>
+      </w:r>
+      <w:r>
+        <w:rPr>
+          <w:rFonts w:ascii="Times New Roman" w:hAnsi="Times New Roman" w:cs="Times New Roman"/>
+        </w:rPr>
+        <w:t xml:space="preserve">, </w:t>
+      </w:r>
       <w:hyperlink r:id="rId23" w:history="1">
         <w:r>
           <w:rPr>
             <w:rStyle w:val="Hyperlink"/>
             <w:rFonts w:ascii="Times New Roman" w:hAnsi="Times New Roman" w:cs="Times New Roman"/>
           </w:rPr>
-          <w:t>https://www.python.org/doc/essays/cp4e/</w:t>
+          <w:t>Lecture Notes in Computer Science</w:t>
         </w:r>
       </w:hyperlink>
+      <w:r>
+        <w:rPr>
+          <w:rFonts w:ascii="Times New Roman" w:hAnsi="Times New Roman" w:cs="Times New Roman"/>
+        </w:rPr>
+        <w:t xml:space="preserve"> Volume 3039, 2004, </w:t>
+      </w:r>
+      <w:proofErr w:type="spellStart"/>
+      <w:r>
+        <w:rPr>
+          <w:rFonts w:ascii="Times New Roman" w:hAnsi="Times New Roman" w:cs="Times New Roman"/>
+        </w:rPr>
+        <w:t>pp</w:t>
+      </w:r>
+      <w:proofErr w:type="spellEnd"/>
+      <w:r>
+        <w:rPr>
+          <w:rFonts w:ascii="Times New Roman" w:hAnsi="Times New Roman" w:cs="Times New Roman"/>
+        </w:rPr>
+        <w:t xml:space="preserve"> 1210-1217</w:t>
+      </w:r>
+      <w:r>
+        <w:rPr>
+          <w:rFonts w:ascii="Times New Roman" w:hAnsi="Times New Roman" w:cs="Times New Roman"/>
+        </w:rPr>
+        <w:t>,</w:t>
+      </w:r>
+      <w:r>
+        <w:rPr>
+          <w:rFonts w:ascii="Times New Roman" w:hAnsi="Times New Roman" w:cs="Times New Roman"/>
+        </w:rPr>
+        <w:t xml:space="preserve"> </w:t>
+      </w:r>
+      <w:hyperlink r:id="rId24" w:history="1">
+        <w:r>
+          <w:rPr>
+            <w:rStyle w:val="Hyperlink"/>
+            <w:rFonts w:ascii="Times New Roman" w:hAnsi="Times New Roman" w:cs="Times New Roman"/>
+          </w:rPr>
+          <w:t>link.springer.com/chapter/10.1007/978-3-540-25944-2_157</w:t>
+        </w:r>
+      </w:hyperlink>
+      <w:r>
+        <w:rPr>
+          <w:rFonts w:ascii="Times New Roman" w:hAnsi="Times New Roman" w:cs="Times New Roman"/>
+        </w:rPr>
+        <w:t>.</w:t>
+      </w:r>
     </w:p>
     <w:p>
       <w:pPr>
+        <w:ind w:left="720" w:hanging="720"/>
+        <w:rPr>
+          <w:rFonts w:ascii="Times New Roman" w:hAnsi="Times New Roman" w:cs="Times New Roman"/>
+        </w:rPr>
+      </w:pPr>
+    </w:p>
+    <w:p>
+      <w:pPr>
+        <w:ind w:left="720" w:hanging="720"/>
+        <w:rPr>
+          <w:rFonts w:ascii="Times New Roman" w:hAnsi="Times New Roman" w:cs="Times New Roman"/>
+        </w:rPr>
+      </w:pPr>
+      <w:r>
+        <w:rPr>
+          <w:rFonts w:ascii="Times New Roman" w:eastAsia="Times New Roman" w:hAnsi="Times New Roman" w:cs="Times New Roman"/>
+        </w:rPr>
+        <w:lastRenderedPageBreak/>
+        <w:t xml:space="preserve">“Python As A Programming Language For The Introductory Programming Courses,” </w:t>
+      </w:r>
+      <w:proofErr w:type="spellStart"/>
+      <w:r>
+        <w:rPr>
+          <w:rFonts w:ascii="Times New Roman" w:eastAsia="Times New Roman" w:hAnsi="Times New Roman" w:cs="Times New Roman"/>
+        </w:rPr>
+        <w:t>J</w:t>
+      </w:r>
+      <w:r>
+        <w:rPr>
+          <w:rFonts w:ascii="Times New Roman" w:hAnsi="Times New Roman" w:cs="Times New Roman"/>
+        </w:rPr>
+        <w:t>ussi</w:t>
+      </w:r>
+      <w:proofErr w:type="spellEnd"/>
+      <w:r>
+        <w:rPr>
+          <w:rFonts w:ascii="Times New Roman" w:hAnsi="Times New Roman" w:cs="Times New Roman"/>
+        </w:rPr>
+        <w:t xml:space="preserve"> </w:t>
+      </w:r>
+      <w:proofErr w:type="spellStart"/>
+      <w:r>
+        <w:rPr>
+          <w:rFonts w:ascii="Times New Roman" w:hAnsi="Times New Roman" w:cs="Times New Roman"/>
+        </w:rPr>
+        <w:t>Pekka</w:t>
+      </w:r>
+      <w:proofErr w:type="spellEnd"/>
+      <w:r>
+        <w:rPr>
+          <w:rFonts w:ascii="Times New Roman" w:hAnsi="Times New Roman" w:cs="Times New Roman"/>
+        </w:rPr>
+        <w:t xml:space="preserve"> </w:t>
+      </w:r>
+      <w:proofErr w:type="spellStart"/>
+      <w:r>
+        <w:rPr>
+          <w:rFonts w:ascii="Times New Roman" w:hAnsi="Times New Roman" w:cs="Times New Roman"/>
+        </w:rPr>
+        <w:t>Kasurinen</w:t>
+      </w:r>
+      <w:proofErr w:type="spellEnd"/>
+      <w:r>
+        <w:rPr>
+          <w:rFonts w:ascii="Times New Roman" w:hAnsi="Times New Roman" w:cs="Times New Roman"/>
+        </w:rPr>
+        <w:t>, Thesis for the Degree of Bachelor of Science in Technology, Lappeenranta University of Technology, 2006</w:t>
+      </w:r>
+      <w:r>
+        <w:rPr>
+          <w:rFonts w:ascii="Times New Roman" w:hAnsi="Times New Roman" w:cs="Times New Roman"/>
+        </w:rPr>
+        <w:t xml:space="preserve">, </w:t>
+      </w:r>
+      <w:hyperlink r:id="rId25" w:history="1">
+        <w:r>
+          <w:rPr>
+            <w:rStyle w:val="Hyperlink"/>
+            <w:rFonts w:ascii="Times New Roman" w:hAnsi="Times New Roman" w:cs="Times New Roman"/>
+          </w:rPr>
+          <w:t>pdf.aminer.org/000/278/636/a_comparison_of_c_matlab_and_python_as_teaching_languages.pdf</w:t>
+        </w:r>
+      </w:hyperlink>
+      <w:r>
+        <w:rPr>
+          <w:rFonts w:ascii="Times New Roman" w:hAnsi="Times New Roman" w:cs="Times New Roman"/>
+        </w:rPr>
+        <w:t>.</w:t>
+      </w:r>
+    </w:p>
+    <w:p>
+      <w:pPr>
+        <w:ind w:left="720" w:hanging="720"/>
+        <w:rPr>
+          <w:rFonts w:ascii="Times New Roman" w:hAnsi="Times New Roman" w:cs="Times New Roman"/>
+        </w:rPr>
+      </w:pPr>
+    </w:p>
+    <w:p>
+      <w:pPr>
+        <w:ind w:left="720" w:hanging="720"/>
+        <w:rPr>
+          <w:rFonts w:ascii="Times New Roman" w:hAnsi="Times New Roman" w:cs="Times New Roman"/>
+        </w:rPr>
+      </w:pPr>
+      <w:r>
+        <w:rPr>
+          <w:rStyle w:val="Strong"/>
+          <w:rFonts w:ascii="Times New Roman" w:hAnsi="Times New Roman" w:cs="Times New Roman"/>
+          <w:b w:val="0"/>
+          <w:bCs w:val="0"/>
+        </w:rPr>
+        <w:t>“Why Complicate Things? Introducing Programmin</w:t>
+      </w:r>
+      <w:r>
+        <w:rPr>
+          <w:rStyle w:val="Strong"/>
+          <w:rFonts w:ascii="Times New Roman" w:hAnsi="Times New Roman" w:cs="Times New Roman"/>
+          <w:b w:val="0"/>
+          <w:bCs w:val="0"/>
+        </w:rPr>
+        <w:t xml:space="preserve">g in High School Using Python,” </w:t>
+      </w:r>
+      <w:r>
+        <w:rPr>
+          <w:rFonts w:ascii="Times New Roman" w:eastAsia="Times New Roman" w:hAnsi="Times New Roman" w:cs="Times New Roman"/>
+        </w:rPr>
+        <w:t>Proceedings of the 8th Australasian Conference on Computing Education, volume 52</w:t>
+      </w:r>
+      <w:r>
+        <w:rPr>
+          <w:rFonts w:ascii="Times New Roman" w:hAnsi="Times New Roman" w:cs="Times New Roman"/>
+        </w:rPr>
+        <w:t xml:space="preserve">, </w:t>
+      </w:r>
+      <w:r>
+        <w:rPr>
+          <w:rFonts w:ascii="Times New Roman" w:eastAsia="Times New Roman" w:hAnsi="Times New Roman" w:cs="Times New Roman"/>
+        </w:rPr>
+        <w:t>Pages 71-80</w:t>
+      </w:r>
+      <w:r>
+        <w:rPr>
+          <w:rFonts w:ascii="Times New Roman" w:eastAsia="Times New Roman" w:hAnsi="Times New Roman" w:cs="Times New Roman"/>
+        </w:rPr>
+        <w:t>,</w:t>
+      </w:r>
+      <w:r>
+        <w:rPr>
+          <w:rFonts w:ascii="Times New Roman" w:eastAsia="Times New Roman" w:hAnsi="Times New Roman" w:cs="Times New Roman"/>
+        </w:rPr>
+        <w:t xml:space="preserve"> Australian Computer Society, Inc. 2006</w:t>
+      </w:r>
+      <w:r>
+        <w:rPr>
+          <w:rFonts w:ascii="Times New Roman" w:eastAsia="Times New Roman" w:hAnsi="Times New Roman" w:cs="Times New Roman"/>
+        </w:rPr>
+        <w:t xml:space="preserve">, </w:t>
+      </w:r>
+      <w:hyperlink r:id="rId26" w:history="1">
+        <w:r>
+          <w:rPr>
+            <w:rStyle w:val="Hyperlink"/>
+            <w:rFonts w:ascii="Times New Roman" w:hAnsi="Times New Roman" w:cs="Times New Roman"/>
+          </w:rPr>
+          <w:t>dl.acm.org/</w:t>
+        </w:r>
+        <w:proofErr w:type="spellStart"/>
+        <w:r>
+          <w:rPr>
+            <w:rStyle w:val="Hyperlink"/>
+            <w:rFonts w:ascii="Times New Roman" w:hAnsi="Times New Roman" w:cs="Times New Roman"/>
+          </w:rPr>
+          <w:t>citation.cfm</w:t>
+        </w:r>
+        <w:proofErr w:type="gramStart"/>
+        <w:r>
+          <w:rPr>
+            <w:rStyle w:val="Hyperlink"/>
+            <w:rFonts w:ascii="Times New Roman" w:hAnsi="Times New Roman" w:cs="Times New Roman"/>
+          </w:rPr>
+          <w:t>?id</w:t>
+        </w:r>
+        <w:proofErr w:type="spellEnd"/>
+        <w:proofErr w:type="gramEnd"/>
+        <w:r>
+          <w:rPr>
+            <w:rStyle w:val="Hyperlink"/>
+            <w:rFonts w:ascii="Times New Roman" w:hAnsi="Times New Roman" w:cs="Times New Roman"/>
+          </w:rPr>
+          <w:t>=1151880</w:t>
+        </w:r>
+      </w:hyperlink>
+      <w:r>
+        <w:rPr>
+          <w:rFonts w:ascii="Times New Roman" w:hAnsi="Times New Roman" w:cs="Times New Roman"/>
+        </w:rPr>
+        <w:t>.</w:t>
+      </w:r>
+    </w:p>
+    <w:p>
+      <w:pPr>
+        <w:ind w:left="720" w:hanging="720"/>
+        <w:rPr>
+          <w:rFonts w:ascii="Times New Roman" w:hAnsi="Times New Roman" w:cs="Times New Roman"/>
+        </w:rPr>
+      </w:pPr>
+    </w:p>
+    <w:p>
+      <w:pPr>
+        <w:ind w:left="720" w:hanging="720"/>
+        <w:rPr>
+          <w:rFonts w:ascii="Times New Roman" w:hAnsi="Times New Roman" w:cs="Times New Roman"/>
+        </w:rPr>
+      </w:pPr>
+      <w:r>
+        <w:rPr>
+          <w:rFonts w:ascii="Times New Roman" w:eastAsia="Times New Roman" w:hAnsi="Times New Roman" w:cs="Times New Roman"/>
+        </w:rPr>
+        <w:t xml:space="preserve">Teaching an Introductory Computer Science Sequence with Python,” Bradley N. Miller, David L. </w:t>
+      </w:r>
+      <w:proofErr w:type="spellStart"/>
+      <w:r>
+        <w:rPr>
+          <w:rFonts w:ascii="Times New Roman" w:eastAsia="Times New Roman" w:hAnsi="Times New Roman" w:cs="Times New Roman"/>
+        </w:rPr>
+        <w:t>Ranum</w:t>
+      </w:r>
+      <w:proofErr w:type="spellEnd"/>
+      <w:r>
+        <w:rPr>
+          <w:rFonts w:ascii="Times New Roman" w:eastAsia="Times New Roman" w:hAnsi="Times New Roman" w:cs="Times New Roman"/>
+        </w:rPr>
+        <w:t xml:space="preserve">, </w:t>
+      </w:r>
+      <w:hyperlink r:id="rId27" w:history="1">
+        <w:r>
+          <w:rPr>
+            <w:rStyle w:val="Hyperlink"/>
+            <w:rFonts w:ascii="Times New Roman" w:hAnsi="Times New Roman" w:cs="Times New Roman"/>
+          </w:rPr>
+          <w:t>micsymposium.org/mics_2005/papers/paper20.pdf</w:t>
+        </w:r>
+      </w:hyperlink>
+      <w:r>
+        <w:rPr>
+          <w:rFonts w:ascii="Times New Roman" w:hAnsi="Times New Roman" w:cs="Times New Roman"/>
+        </w:rPr>
+        <w:t>.</w:t>
+      </w:r>
+    </w:p>
+    <w:p>
+      <w:pPr>
+        <w:ind w:left="720" w:hanging="720"/>
+        <w:rPr>
+          <w:rFonts w:ascii="Times New Roman" w:hAnsi="Times New Roman" w:cs="Times New Roman"/>
+        </w:rPr>
+      </w:pPr>
+    </w:p>
+    <w:p>
+      <w:pPr>
+        <w:ind w:left="720" w:hanging="720"/>
+        <w:rPr>
+          <w:rFonts w:ascii="Times New Roman" w:hAnsi="Times New Roman" w:cs="Times New Roman"/>
+        </w:rPr>
+      </w:pPr>
+      <w:proofErr w:type="gramStart"/>
+      <w:r>
+        <w:rPr>
+          <w:rFonts w:ascii="Times New Roman" w:eastAsia="Times New Roman" w:hAnsi="Times New Roman" w:cs="Times New Roman"/>
+        </w:rPr>
+        <w:t xml:space="preserve">“Teaching Programming with Python and </w:t>
+      </w:r>
+      <w:proofErr w:type="spellStart"/>
+      <w:r>
+        <w:rPr>
+          <w:rFonts w:ascii="Times New Roman" w:eastAsia="Times New Roman" w:hAnsi="Times New Roman" w:cs="Times New Roman"/>
+        </w:rPr>
+        <w:t>PyGa</w:t>
+      </w:r>
+      <w:r>
+        <w:rPr>
+          <w:rFonts w:ascii="Times New Roman" w:eastAsia="Times New Roman" w:hAnsi="Times New Roman" w:cs="Times New Roman"/>
+        </w:rPr>
+        <w:t>me</w:t>
+      </w:r>
+      <w:proofErr w:type="spellEnd"/>
+      <w:r>
+        <w:rPr>
+          <w:rFonts w:ascii="Times New Roman" w:eastAsia="Times New Roman" w:hAnsi="Times New Roman" w:cs="Times New Roman"/>
+        </w:rPr>
+        <w:t xml:space="preserve">,” Vern </w:t>
+      </w:r>
+      <w:proofErr w:type="spellStart"/>
+      <w:r>
+        <w:rPr>
+          <w:rFonts w:ascii="Times New Roman" w:eastAsia="Times New Roman" w:hAnsi="Times New Roman" w:cs="Times New Roman"/>
+        </w:rPr>
+        <w:t>Ceder</w:t>
+      </w:r>
+      <w:proofErr w:type="spellEnd"/>
+      <w:r>
+        <w:rPr>
+          <w:rFonts w:ascii="Times New Roman" w:eastAsia="Times New Roman" w:hAnsi="Times New Roman" w:cs="Times New Roman"/>
+        </w:rPr>
+        <w:t xml:space="preserve">, Nathan </w:t>
+      </w:r>
+      <w:proofErr w:type="spellStart"/>
+      <w:r>
+        <w:rPr>
+          <w:rFonts w:ascii="Times New Roman" w:eastAsia="Times New Roman" w:hAnsi="Times New Roman" w:cs="Times New Roman"/>
+        </w:rPr>
+        <w:t>Yergler</w:t>
+      </w:r>
+      <w:proofErr w:type="spellEnd"/>
+      <w:r>
+        <w:rPr>
+          <w:rFonts w:ascii="Times New Roman" w:eastAsia="Times New Roman" w:hAnsi="Times New Roman" w:cs="Times New Roman"/>
+        </w:rPr>
+        <w:t xml:space="preserve">, </w:t>
+      </w:r>
+      <w:hyperlink r:id="rId28" w:history="1">
+        <w:r>
+          <w:rPr>
+            <w:rStyle w:val="Hyperlink"/>
+            <w:rFonts w:ascii="Times New Roman" w:hAnsi="Times New Roman" w:cs="Times New Roman"/>
+          </w:rPr>
+          <w:t>tech.canterburyschool.org/</w:t>
+        </w:r>
+        <w:proofErr w:type="spellStart"/>
+        <w:r>
+          <w:rPr>
+            <w:rStyle w:val="Hyperlink"/>
+            <w:rFonts w:ascii="Times New Roman" w:hAnsi="Times New Roman" w:cs="Times New Roman"/>
+          </w:rPr>
+          <w:t>pycon</w:t>
+        </w:r>
+        <w:proofErr w:type="spellEnd"/>
+        <w:r>
+          <w:rPr>
+            <w:rStyle w:val="Hyperlink"/>
+            <w:rFonts w:ascii="Times New Roman" w:hAnsi="Times New Roman" w:cs="Times New Roman"/>
+          </w:rPr>
+          <w:t>/teaching_pygame.pdf</w:t>
+        </w:r>
+      </w:hyperlink>
+      <w:r>
+        <w:rPr>
+          <w:rFonts w:ascii="Times New Roman" w:hAnsi="Times New Roman" w:cs="Times New Roman"/>
+        </w:rPr>
+        <w:t>.</w:t>
+      </w:r>
+      <w:proofErr w:type="gramEnd"/>
+    </w:p>
+    <w:p>
+      <w:pPr>
+        <w:ind w:left="720" w:hanging="720"/>
+        <w:rPr>
+          <w:rFonts w:ascii="Times New Roman" w:hAnsi="Times New Roman" w:cs="Times New Roman"/>
+        </w:rPr>
+      </w:pPr>
+    </w:p>
+    <w:p>
+      <w:pPr>
+        <w:ind w:left="720" w:hanging="720"/>
+        <w:rPr>
+          <w:rFonts w:ascii="Times New Roman" w:hAnsi="Times New Roman" w:cs="Times New Roman"/>
+        </w:rPr>
+      </w:pPr>
+      <w:r>
+        <w:rPr>
+          <w:rFonts w:ascii="Times New Roman" w:hAnsi="Times New Roman" w:cs="Times New Roman"/>
+        </w:rPr>
+        <w:t xml:space="preserve">“Computer Programming for </w:t>
+      </w:r>
+      <w:proofErr w:type="gramStart"/>
+      <w:r>
+        <w:rPr>
+          <w:rFonts w:ascii="Times New Roman" w:hAnsi="Times New Roman" w:cs="Times New Roman"/>
+        </w:rPr>
+        <w:t>Everybody</w:t>
+      </w:r>
+      <w:proofErr w:type="gramEnd"/>
+      <w:r>
+        <w:rPr>
+          <w:rFonts w:ascii="Times New Roman" w:hAnsi="Times New Roman" w:cs="Times New Roman"/>
+        </w:rPr>
+        <w:t xml:space="preserve">,” Guido van </w:t>
+      </w:r>
+      <w:proofErr w:type="spellStart"/>
+      <w:r>
+        <w:rPr>
+          <w:rFonts w:ascii="Times New Roman" w:hAnsi="Times New Roman" w:cs="Times New Roman"/>
+        </w:rPr>
+        <w:t>Rossum</w:t>
+      </w:r>
+      <w:proofErr w:type="spellEnd"/>
+      <w:r>
+        <w:rPr>
+          <w:rFonts w:ascii="Times New Roman" w:hAnsi="Times New Roman" w:cs="Times New Roman"/>
+        </w:rPr>
+        <w:t>, July 1999, funding proposal submitted to DARPA</w:t>
+      </w:r>
+      <w:r>
+        <w:rPr>
+          <w:rFonts w:ascii="Times New Roman" w:hAnsi="Times New Roman" w:cs="Times New Roman"/>
+        </w:rPr>
+        <w:t>,</w:t>
+      </w:r>
+      <w:r>
+        <w:rPr>
+          <w:rFonts w:ascii="Times New Roman" w:hAnsi="Times New Roman" w:cs="Times New Roman"/>
+        </w:rPr>
+        <w:t xml:space="preserve"> </w:t>
+      </w:r>
+      <w:hyperlink r:id="rId29" w:history="1">
+        <w:r>
+          <w:rPr>
+            <w:rStyle w:val="Hyperlink"/>
+            <w:rFonts w:ascii="Times New Roman" w:hAnsi="Times New Roman" w:cs="Times New Roman"/>
+          </w:rPr>
+          <w:t>python.org/doc/essays/cp4e/</w:t>
+        </w:r>
+      </w:hyperlink>
+      <w:r>
+        <w:rPr>
+          <w:rStyle w:val="Hyperlink"/>
+          <w:rFonts w:ascii="Times New Roman" w:hAnsi="Times New Roman" w:cs="Times New Roman"/>
+          <w:u w:val="none"/>
+        </w:rPr>
+        <w:t>.</w:t>
+      </w:r>
+    </w:p>
+    <w:p>
+      <w:pPr>
         <w:widowControl w:val="0"/>
-        <w:rPr>
-          <w:rFonts w:ascii="Times New Roman" w:hAnsi="Times New Roman" w:cs="Times New Roman"/>
-          <w:u w:val="single"/>
-        </w:rPr>
-      </w:pPr>
-      <w:hyperlink r:id="rId24" w:history="1">
+        <w:ind w:left="720" w:hanging="720"/>
+        <w:rPr>
+          <w:rFonts w:ascii="Times New Roman" w:hAnsi="Times New Roman" w:cs="Times New Roman"/>
+        </w:rPr>
+      </w:pPr>
+    </w:p>
+    <w:p>
+      <w:pPr>
+        <w:widowControl w:val="0"/>
+        <w:ind w:left="720" w:hanging="720"/>
+        <w:rPr>
+          <w:rFonts w:ascii="Times New Roman" w:hAnsi="Times New Roman" w:cs="Times New Roman"/>
+        </w:rPr>
+      </w:pPr>
+      <w:hyperlink r:id="rId30" w:history="1">
         <w:r>
           <w:rPr>
             <w:rStyle w:val="Hyperlink"/>
@@ -5564,11 +6954,22 @@
     <w:p>
       <w:pPr>
         <w:widowControl w:val="0"/>
-        <w:rPr>
-          <w:rFonts w:ascii="Times New Roman" w:hAnsi="Times New Roman" w:cs="Times New Roman"/>
-        </w:rPr>
-      </w:pPr>
-      <w:hyperlink r:id="rId25" w:anchor="Python" w:history="1">
+        <w:ind w:left="720" w:hanging="720"/>
+        <w:rPr>
+          <w:rFonts w:ascii="Times New Roman" w:hAnsi="Times New Roman" w:cs="Times New Roman"/>
+          <w:u w:val="single"/>
+        </w:rPr>
+      </w:pPr>
+    </w:p>
+    <w:p>
+      <w:pPr>
+        <w:widowControl w:val="0"/>
+        <w:ind w:left="720" w:hanging="720"/>
+        <w:rPr>
+          <w:rFonts w:ascii="Times New Roman" w:hAnsi="Times New Roman" w:cs="Times New Roman"/>
+        </w:rPr>
+      </w:pPr>
+      <w:hyperlink r:id="rId31" w:anchor="Python" w:history="1">
         <w:r>
           <w:rPr>
             <w:rStyle w:val="Hyperlink"/>
@@ -5579,10 +6980,10 @@
       </w:hyperlink>
     </w:p>
     <w:sectPr>
-      <w:headerReference w:type="even" r:id="rId26"/>
-      <w:headerReference w:type="default" r:id="rId27"/>
-      <w:footerReference w:type="even" r:id="rId28"/>
-      <w:footerReference w:type="default" r:id="rId29"/>
+      <w:headerReference w:type="even" r:id="rId32"/>
+      <w:headerReference w:type="default" r:id="rId33"/>
+      <w:footerReference w:type="even" r:id="rId34"/>
+      <w:footerReference w:type="default" r:id="rId35"/>
       <w:footnotePr>
         <w:numRestart w:val="eachSect"/>
       </w:footnotePr>
@@ -5697,7 +7098,7 @@
         <w:rStyle w:val="PageNumber"/>
         <w:noProof/>
       </w:rPr>
-      <w:t>15</w:t>
+      <w:t>17</w:t>
     </w:r>
     <w:r>
       <w:rPr>
@@ -10542,6 +11943,22 @@
     <w:link w:val="BodyTextFirstIndent2"/>
     <w:uiPriority w:val="99"/>
     <w:rsid w:val="003404EF"/>
+  </w:style>
+  <w:style w:type="character" w:customStyle="1" w:styleId="small">
+    <w:name w:val="small"/>
+    <w:basedOn w:val="DefaultParagraphFont"/>
+    <w:rsid w:val="00C27D17"/>
+  </w:style>
+  <w:style w:type="character" w:styleId="Strong">
+    <w:name w:val="Strong"/>
+    <w:basedOn w:val="DefaultParagraphFont"/>
+    <w:uiPriority w:val="22"/>
+    <w:qFormat/>
+    <w:rsid w:val="00C27D17"/>
+    <w:rPr>
+      <w:b/>
+      <w:bCs/>
+    </w:rPr>
   </w:style>
 </w:styles>
 </file>

</xml_diff>

<commit_message>
Updates all documentation to their final versions
</commit_message>
<xml_diff>
--- a/docs/The Rabbit Language.docx
+++ b/docs/The Rabbit Language.docx
@@ -413,7 +413,15 @@
         <w:rPr>
           <w:rFonts w:ascii="Times New Roman" w:hAnsi="Times New Roman" w:cs="Times New Roman"/>
         </w:rPr>
-        <w:t xml:space="preserve">class objects, with the ability to be passed as arguments to other functions and returned by other functions. Those functions that take other functions—called higher-order functions—are the functional programmer’s main tools, allowing </w:t>
+        <w:t>class objects, with the ability to be passed as arguments to other functions and retu</w:t>
+      </w:r>
+      <w:bookmarkStart w:id="0" w:name="_GoBack"/>
+      <w:bookmarkEnd w:id="0"/>
+      <w:r>
+        <w:rPr>
+          <w:rFonts w:ascii="Times New Roman" w:hAnsi="Times New Roman" w:cs="Times New Roman"/>
+        </w:rPr>
+        <w:t xml:space="preserve">rned by other functions. Those functions that take other functions—called higher-order functions—are the functional programmer’s main tools, allowing </w:t>
       </w:r>
       <w:r>
         <w:rPr>
@@ -1473,7 +1481,19 @@
         <w:rPr>
           <w:rFonts w:ascii="Times New Roman" w:hAnsi="Times New Roman" w:cs="Times New Roman"/>
         </w:rPr>
-        <w:t xml:space="preserve"> that by analyzing why functional programming languages are not used now, a better functional programming language can be created that responds to the existing criticism. </w:t>
+        <w:t xml:space="preserve"> that by analyzing why functional programming languages are not </w:t>
+      </w:r>
+      <w:r>
+        <w:rPr>
+          <w:rFonts w:ascii="Times New Roman" w:hAnsi="Times New Roman" w:cs="Times New Roman"/>
+        </w:rPr>
+        <w:t xml:space="preserve">more widely </w:t>
+      </w:r>
+      <w:r>
+        <w:rPr>
+          <w:rFonts w:ascii="Times New Roman" w:hAnsi="Times New Roman" w:cs="Times New Roman"/>
+        </w:rPr>
+        <w:t xml:space="preserve">used now, a better functional programming language can be created that responds to the existing criticism. </w:t>
       </w:r>
       <w:r>
         <w:rPr>
@@ -2043,7 +2063,31 @@
         <w:rPr>
           <w:rFonts w:ascii="Times New Roman" w:hAnsi="Times New Roman" w:cs="Times New Roman"/>
         </w:rPr>
-        <w:t>Haskell, and most other functional programming languages, place significant barriers in the way of prog</w:t>
+        <w:t>Hask</w:t>
+      </w:r>
+      <w:r>
+        <w:rPr>
+          <w:rFonts w:ascii="Times New Roman" w:hAnsi="Times New Roman" w:cs="Times New Roman"/>
+        </w:rPr>
+        <w:t xml:space="preserve">ell </w:t>
+      </w:r>
+      <w:r>
+        <w:rPr>
+          <w:rFonts w:ascii="Times New Roman" w:hAnsi="Times New Roman" w:cs="Times New Roman"/>
+        </w:rPr>
+        <w:t>and most other fu</w:t>
+      </w:r>
+      <w:r>
+        <w:rPr>
+          <w:rFonts w:ascii="Times New Roman" w:hAnsi="Times New Roman" w:cs="Times New Roman"/>
+        </w:rPr>
+        <w:t xml:space="preserve">nctional programming languages </w:t>
+      </w:r>
+      <w:r>
+        <w:rPr>
+          <w:rFonts w:ascii="Times New Roman" w:hAnsi="Times New Roman" w:cs="Times New Roman"/>
+        </w:rPr>
+        <w:t>place significant barriers in the way of prog</w:t>
       </w:r>
       <w:r>
         <w:rPr>
@@ -2239,7 +2283,7 @@
         <w:rPr>
           <w:rFonts w:ascii="Times New Roman" w:hAnsi="Times New Roman" w:cs="Times New Roman"/>
         </w:rPr>
-        <w:t xml:space="preserve">in my discussion with him, and it is a criticism that, given the focus of most functional programming languages on mathematical tasks, including attempting to make the languages themselves mathematically </w:t>
+        <w:t xml:space="preserve">in discussion with him, and it is a criticism that, given the focus of most functional programming languages on mathematical tasks, including attempting to make the languages themselves mathematically </w:t>
       </w:r>
       <w:proofErr w:type="gramStart"/>
       <w:r>
@@ -5372,14 +5416,26 @@
         <w:rPr>
           <w:rFonts w:ascii="Times New Roman" w:hAnsi="Times New Roman" w:cs="Times New Roman"/>
         </w:rPr>
-        <w:t xml:space="preserve"> issues still remain, </w:t>
+        <w:t xml:space="preserve"> issues still remain</w:t>
+      </w:r>
+      <w:r>
+        <w:rPr>
+          <w:rFonts w:ascii="Times New Roman" w:hAnsi="Times New Roman" w:cs="Times New Roman"/>
+        </w:rPr>
+        <w:t xml:space="preserve"> as </w:t>
       </w:r>
       <w:r>
         <w:rPr>
           <w:rFonts w:ascii="Times New Roman" w:hAnsi="Times New Roman" w:cs="Times New Roman"/>
         </w:rPr>
         <w:lastRenderedPageBreak/>
-        <w:t xml:space="preserve">mostly </w:t>
+        <w:t>of this writing</w:t>
+      </w:r>
+      <w:r>
+        <w:rPr>
+          <w:rFonts w:ascii="Times New Roman" w:hAnsi="Times New Roman" w:cs="Times New Roman"/>
+        </w:rPr>
+        <w:t xml:space="preserve">, mostly </w:t>
       </w:r>
       <w:r>
         <w:rPr>
@@ -5794,16 +5850,14 @@
         <w:rPr>
           <w:rFonts w:ascii="Times New Roman" w:hAnsi="Times New Roman" w:cs="Times New Roman"/>
         </w:rPr>
-        <w:t xml:space="preserve"> Volume 3039, 2004, </w:t>
-      </w:r>
-      <w:proofErr w:type="spellStart"/>
-      <w:r>
-        <w:rPr>
-          <w:rFonts w:ascii="Times New Roman" w:hAnsi="Times New Roman" w:cs="Times New Roman"/>
-        </w:rPr>
-        <w:t>pp</w:t>
-      </w:r>
-      <w:proofErr w:type="spellEnd"/>
+        <w:t xml:space="preserve"> Volume 3039, 2004, pp</w:t>
+      </w:r>
+      <w:r>
+        <w:rPr>
+          <w:rFonts w:ascii="Times New Roman" w:hAnsi="Times New Roman" w:cs="Times New Roman"/>
+        </w:rPr>
+        <w:t>.</w:t>
+      </w:r>
       <w:r>
         <w:rPr>
           <w:rFonts w:ascii="Times New Roman" w:hAnsi="Times New Roman" w:cs="Times New Roman"/>
@@ -6580,12 +6634,23 @@
           <w:rFonts w:ascii="Times New Roman" w:hAnsi="Times New Roman" w:cs="Times New Roman"/>
         </w:rPr>
       </w:pPr>
-      <w:proofErr w:type="gramStart"/>
-      <w:r>
-        <w:rPr>
-          <w:rFonts w:ascii="Times New Roman" w:hAnsi="Times New Roman" w:cs="Times New Roman"/>
-        </w:rPr>
-        <w:t xml:space="preserve">Stack Overflow, </w:t>
+      <w:r>
+        <w:rPr>
+          <w:rFonts w:ascii="Times New Roman" w:hAnsi="Times New Roman" w:cs="Times New Roman"/>
+        </w:rPr>
+        <w:t>Stack Overflow,</w:t>
+      </w:r>
+      <w:r>
+        <w:rPr>
+          <w:rFonts w:ascii="Times New Roman" w:hAnsi="Times New Roman" w:cs="Times New Roman"/>
+        </w:rPr>
+        <w:t xml:space="preserve"> “Are there any decent scripting languages that use functional programming,”</w:t>
+      </w:r>
+      <w:r>
+        <w:rPr>
+          <w:rFonts w:ascii="Times New Roman" w:hAnsi="Times New Roman" w:cs="Times New Roman"/>
+        </w:rPr>
+        <w:t xml:space="preserve"> </w:t>
       </w:r>
       <w:hyperlink r:id="rId19" w:history="1">
         <w:r>
@@ -6604,7 +6669,6 @@
         </w:rPr>
         <w:t>.</w:t>
       </w:r>
-      <w:proofErr w:type="gramEnd"/>
     </w:p>
     <w:p>
       <w:pPr>
@@ -6981,14 +7045,18 @@
         </w:rPr>
         <w:t xml:space="preserve">, </w:t>
       </w:r>
-      <w:proofErr w:type="spellStart"/>
       <w:r>
         <w:rPr>
           <w:rFonts w:ascii="Times New Roman" w:eastAsia="Times New Roman" w:hAnsi="Times New Roman" w:cs="Times New Roman"/>
         </w:rPr>
         <w:t>pp</w:t>
       </w:r>
-      <w:proofErr w:type="spellEnd"/>
+      <w:r>
+        <w:rPr>
+          <w:rFonts w:ascii="Times New Roman" w:eastAsia="Times New Roman" w:hAnsi="Times New Roman" w:cs="Times New Roman"/>
+        </w:rPr>
+        <w:t>.</w:t>
+      </w:r>
       <w:r>
         <w:rPr>
           <w:rFonts w:ascii="Times New Roman" w:eastAsia="Times New Roman" w:hAnsi="Times New Roman" w:cs="Times New Roman"/>
@@ -7061,16 +7129,14 @@
         <w:rPr>
           <w:rFonts w:ascii="Times New Roman" w:eastAsia="Times New Roman" w:hAnsi="Times New Roman" w:cs="Times New Roman"/>
         </w:rPr>
-        <w:t xml:space="preserve">rom “Research Topics in Functional Programming” ed. D. Turner, Addison-Wesley, 1990, </w:t>
-      </w:r>
-      <w:proofErr w:type="spellStart"/>
+        <w:t>rom “Research Topics in Functional Programming” ed. D. Turner, Addison-Wesley, 1990, pp</w:t>
+      </w:r>
       <w:r>
         <w:rPr>
           <w:rFonts w:ascii="Times New Roman" w:eastAsia="Times New Roman" w:hAnsi="Times New Roman" w:cs="Times New Roman"/>
         </w:rPr>
-        <w:t>pp</w:t>
-      </w:r>
-      <w:proofErr w:type="spellEnd"/>
+        <w:t>.</w:t>
+      </w:r>
       <w:r>
         <w:rPr>
           <w:rFonts w:ascii="Times New Roman" w:eastAsia="Times New Roman" w:hAnsi="Times New Roman" w:cs="Times New Roman"/>
@@ -7217,8 +7283,6 @@
         </w:rPr>
         <w:t>.</w:t>
       </w:r>
-      <w:bookmarkStart w:id="0" w:name="_GoBack"/>
-      <w:bookmarkEnd w:id="0"/>
     </w:p>
     <w:sectPr>
       <w:headerReference w:type="even" r:id="rId29"/>
@@ -7339,7 +7403,7 @@
         <w:rStyle w:val="PageNumber"/>
         <w:noProof/>
       </w:rPr>
-      <w:t>20</w:t>
+      <w:t>1</w:t>
     </w:r>
     <w:r>
       <w:rPr>
@@ -7544,19 +7608,7 @@
         <w:rPr>
           <w:rFonts w:ascii="Times New Roman" w:hAnsi="Times New Roman" w:cs="Times New Roman"/>
         </w:rPr>
-        <w:t xml:space="preserve"> Hughe</w:t>
-      </w:r>
-      <w:r>
-        <w:rPr>
-          <w:rFonts w:ascii="Times New Roman" w:hAnsi="Times New Roman" w:cs="Times New Roman"/>
-        </w:rPr>
-        <w:t>s</w:t>
-      </w:r>
-      <w:r>
-        <w:rPr>
-          <w:rFonts w:ascii="Times New Roman" w:hAnsi="Times New Roman" w:cs="Times New Roman"/>
-        </w:rPr>
-        <w:t xml:space="preserve">’s paper can be accessed at: </w:t>
+        <w:t xml:space="preserve"> Hughes’s paper can be accessed at: </w:t>
       </w:r>
       <w:hyperlink r:id="rId7" w:history="1">
         <w:r>

</xml_diff>

<commit_message>
Applies final documentation edits
</commit_message>
<xml_diff>
--- a/docs/The Rabbit Language.docx
+++ b/docs/The Rabbit Language.docx
@@ -34,19 +34,21 @@
                     <w:rPr>
                       <w:rFonts w:ascii="Times New Roman" w:hAnsi="Times New Roman" w:cs="Times New Roman"/>
                     </w:rPr>
-                    <w:t xml:space="preserve">Functional programming is </w:t>
+                    <w:t xml:space="preserve">Functional programming </w:t>
                   </w:r>
                   <w:r>
                     <w:rPr>
                       <w:rFonts w:ascii="Times New Roman" w:hAnsi="Times New Roman" w:cs="Times New Roman"/>
                     </w:rPr>
-                    <w:t>found</w:t>
+                    <w:t>offers</w:t>
                   </w:r>
+                  <w:bookmarkStart w:id="0" w:name="_GoBack"/>
+                  <w:bookmarkEnd w:id="0"/>
                   <w:r>
                     <w:rPr>
                       <w:rFonts w:ascii="Times New Roman" w:hAnsi="Times New Roman" w:cs="Times New Roman"/>
                     </w:rPr>
-                    <w:t xml:space="preserve"> to offer tremendous benefits to the programmer—but most existing functional programming languages are difficult to learn and </w:t>
+                    <w:t xml:space="preserve"> tremendous benefits to the programmer—but most existing functional programming languages are difficult to learn and </w:t>
                   </w:r>
                   <w:r>
                     <w:rPr>
@@ -82,21 +84,7 @@
                     <w:rPr>
                       <w:rFonts w:ascii="Times New Roman" w:hAnsi="Times New Roman" w:cs="Times New Roman"/>
                     </w:rPr>
-                    <w:t xml:space="preserve">functional, interpreted, </w:t>
-                  </w:r>
-                  <w:proofErr w:type="gramStart"/>
-                  <w:r>
-                    <w:rPr>
-                      <w:rFonts w:ascii="Times New Roman" w:hAnsi="Times New Roman" w:cs="Times New Roman"/>
-                    </w:rPr>
-                    <w:t>dynamically-typed</w:t>
-                  </w:r>
-                  <w:proofErr w:type="gramEnd"/>
-                  <w:r>
-                    <w:rPr>
-                      <w:rFonts w:ascii="Times New Roman" w:hAnsi="Times New Roman" w:cs="Times New Roman"/>
-                    </w:rPr>
-                    <w:t>, open-source, Turing-complete scripting language built on top of Python</w:t>
+                    <w:t>functional, interpreted, dynamically-typed, open-source, Turing-complete scripting language built on top of Python</w:t>
                   </w:r>
                   <w:r>
                     <w:rPr>
@@ -273,21 +261,7 @@
         <w:rPr>
           <w:rFonts w:ascii="Times New Roman" w:hAnsi="Times New Roman" w:cs="Times New Roman"/>
         </w:rPr>
-        <w:t xml:space="preserve">A recent informal study on trends within discussions of programming languages found that the functional programming languages studied—Haskell and </w:t>
-      </w:r>
-      <w:proofErr w:type="spellStart"/>
-      <w:r>
-        <w:rPr>
-          <w:rFonts w:ascii="Times New Roman" w:hAnsi="Times New Roman" w:cs="Times New Roman"/>
-        </w:rPr>
-        <w:t>Scala</w:t>
-      </w:r>
-      <w:proofErr w:type="spellEnd"/>
-      <w:r>
-        <w:rPr>
-          <w:rFonts w:ascii="Times New Roman" w:hAnsi="Times New Roman" w:cs="Times New Roman"/>
-        </w:rPr>
-        <w:t>—were mentioned far more often than they were used.</w:t>
+        <w:t>A recent informal study on trends within discussions of programming languages found that the functional programming languages studied—Haskell and Scala—were mentioned far more often than they were used.</w:t>
       </w:r>
       <w:r>
         <w:rPr>
@@ -413,15 +387,7 @@
         <w:rPr>
           <w:rFonts w:ascii="Times New Roman" w:hAnsi="Times New Roman" w:cs="Times New Roman"/>
         </w:rPr>
-        <w:t>class objects, with the ability to be passed as arguments to other functions and retu</w:t>
-      </w:r>
-      <w:bookmarkStart w:id="0" w:name="_GoBack"/>
-      <w:bookmarkEnd w:id="0"/>
-      <w:r>
-        <w:rPr>
-          <w:rFonts w:ascii="Times New Roman" w:hAnsi="Times New Roman" w:cs="Times New Roman"/>
-        </w:rPr>
-        <w:t xml:space="preserve">rned by other functions. Those functions that take other functions—called higher-order functions—are the functional programmer’s main tools, allowing </w:t>
+        <w:t xml:space="preserve">class objects, with the ability to be passed as arguments to other functions and returned by other functions. Those functions that take other functions—called higher-order functions—are the functional programmer’s main tools, allowing </w:t>
       </w:r>
       <w:r>
         <w:rPr>
@@ -500,14 +466,7 @@
         <w:rPr>
           <w:rFonts w:ascii="Times New Roman" w:hAnsi="Times New Roman" w:cs="Times New Roman"/>
         </w:rPr>
-        <w:t xml:space="preserve"> have </w:t>
-      </w:r>
-      <w:proofErr w:type="gramStart"/>
-      <w:r>
-        <w:rPr>
-          <w:rFonts w:ascii="Times New Roman" w:hAnsi="Times New Roman" w:cs="Times New Roman"/>
-        </w:rPr>
-        <w:t>side-</w:t>
+        <w:t xml:space="preserve"> have side-</w:t>
       </w:r>
       <w:r>
         <w:rPr>
@@ -515,7 +474,6 @@
         </w:rPr>
         <w:t>effects</w:t>
       </w:r>
-      <w:proofErr w:type="gramEnd"/>
       <w:r>
         <w:rPr>
           <w:rFonts w:ascii="Times New Roman" w:hAnsi="Times New Roman" w:cs="Times New Roman"/>
@@ -556,21 +514,7 @@
         <w:rPr>
           <w:rFonts w:ascii="Times New Roman" w:hAnsi="Times New Roman" w:cs="Times New Roman"/>
         </w:rPr>
-        <w:t xml:space="preserve">Haskell, for example, confines all </w:t>
-      </w:r>
-      <w:proofErr w:type="gramStart"/>
-      <w:r>
-        <w:rPr>
-          <w:rFonts w:ascii="Times New Roman" w:hAnsi="Times New Roman" w:cs="Times New Roman"/>
-        </w:rPr>
-        <w:t>side-effects</w:t>
-      </w:r>
-      <w:proofErr w:type="gramEnd"/>
-      <w:r>
-        <w:rPr>
-          <w:rFonts w:ascii="Times New Roman" w:hAnsi="Times New Roman" w:cs="Times New Roman"/>
-        </w:rPr>
-        <w:t xml:space="preserve"> to a special “main” function. Functional programming languages also typically don’t support imperative “do this, then that” </w:t>
+        <w:t xml:space="preserve">Haskell, for example, confines all side-effects to a special “main” function. Functional programming languages also typically don’t support imperative “do this, then that” </w:t>
       </w:r>
       <w:r>
         <w:rPr>
@@ -657,35 +601,7 @@
           <w:rFonts w:ascii="Times New Roman" w:hAnsi="Times New Roman" w:cs="Times New Roman"/>
         </w:rPr>
         <w:lastRenderedPageBreak/>
-        <w:t xml:space="preserve">Such a catalogue of “advantages” is all very well, but one must not be surprised if outsiders don’t take it too seriously. It says </w:t>
-      </w:r>
-      <w:proofErr w:type="gramStart"/>
-      <w:r>
-        <w:rPr>
-          <w:rFonts w:ascii="Times New Roman" w:hAnsi="Times New Roman" w:cs="Times New Roman"/>
-        </w:rPr>
-        <w:t>a lot about what functional programming isn’t (it has no assignment, no side effects, no flow of control) but not much about what it is</w:t>
-      </w:r>
-      <w:proofErr w:type="gramEnd"/>
-      <w:r>
-        <w:rPr>
-          <w:rFonts w:ascii="Times New Roman" w:hAnsi="Times New Roman" w:cs="Times New Roman"/>
-        </w:rPr>
-        <w:t xml:space="preserve">. The functional programmer sounds rather like a </w:t>
-      </w:r>
-      <w:proofErr w:type="spellStart"/>
-      <w:r>
-        <w:rPr>
-          <w:rFonts w:ascii="Times New Roman" w:hAnsi="Times New Roman" w:cs="Times New Roman"/>
-        </w:rPr>
-        <w:t>mediæval</w:t>
-      </w:r>
-      <w:proofErr w:type="spellEnd"/>
-      <w:r>
-        <w:rPr>
-          <w:rFonts w:ascii="Times New Roman" w:hAnsi="Times New Roman" w:cs="Times New Roman"/>
-        </w:rPr>
-        <w:t xml:space="preserve"> monk, denying himself the pleasures of life in the hope that it will make him virtuous. To those more interested in material benefits, these “advantages” are totally unconvincing.</w:t>
+        <w:t>Such a catalogue of “advantages” is all very well, but one must not be surprised if outsiders don’t take it too seriously. It says a lot about what functional programming isn’t (it has no assignment, no side effects, no flow of control) but not much about what it is. The functional programmer sounds rather like a mediæval monk, denying himself the pleasures of life in the hope that it will make him virtuous. To those more interested in material benefits, these “advantages” are totally unconvincing.</w:t>
       </w:r>
       <w:r>
         <w:rPr>
@@ -965,21 +881,7 @@
         <w:rPr>
           <w:rFonts w:ascii="Times New Roman" w:hAnsi="Times New Roman" w:cs="Times New Roman"/>
         </w:rPr>
-        <w:t xml:space="preserve">One functional programming feature that contributes to increasing possible abstractions is the ability to create—and the emphasis on—higher-order functions. Higher-order functions enable complex operations—for example, walking two lists simultaneously and applying a function of two arguments to the elements at each position in the two lists to generate a new list, an operation commonly referred to as </w:t>
-      </w:r>
-      <w:proofErr w:type="spellStart"/>
-      <w:r>
-        <w:rPr>
-          <w:rFonts w:ascii="Times New Roman" w:hAnsi="Times New Roman" w:cs="Times New Roman"/>
-        </w:rPr>
-        <w:t>zipwith</w:t>
-      </w:r>
-      <w:proofErr w:type="spellEnd"/>
-      <w:r>
-        <w:rPr>
-          <w:rFonts w:ascii="Times New Roman" w:hAnsi="Times New Roman" w:cs="Times New Roman"/>
-        </w:rPr>
-        <w:t xml:space="preserve">—to be abstracted to a simple function call. </w:t>
+        <w:t xml:space="preserve">One functional programming feature that contributes to increasing possible abstractions is the ability to create—and the emphasis on—higher-order functions. Higher-order functions enable complex operations—for example, walking two lists simultaneously and applying a function of two arguments to the elements at each position in the two lists to generate a new list, an operation commonly referred to as zipwith—to be abstracted to a simple function call. </w:t>
       </w:r>
       <w:r>
         <w:rPr>
@@ -1108,21 +1010,7 @@
         <w:rPr>
           <w:rFonts w:ascii="Times New Roman" w:hAnsi="Times New Roman" w:cs="Times New Roman"/>
         </w:rPr>
-        <w:t xml:space="preserve">Modular design brings with it great productivity improvements. First of all, small modules can be coded quickly and easily. Second, general-purpose modules can be reused, leading to faster development of subsequent programs. Third, the modules of a program can be tested </w:t>
-      </w:r>
-      <w:proofErr w:type="gramStart"/>
-      <w:r>
-        <w:rPr>
-          <w:rFonts w:ascii="Times New Roman" w:hAnsi="Times New Roman" w:cs="Times New Roman"/>
-        </w:rPr>
-        <w:t>independently,</w:t>
-      </w:r>
-      <w:proofErr w:type="gramEnd"/>
-      <w:r>
-        <w:rPr>
-          <w:rFonts w:ascii="Times New Roman" w:hAnsi="Times New Roman" w:cs="Times New Roman"/>
-        </w:rPr>
-        <w:t xml:space="preserve"> helping to reduce the time spent debugging. […] It is now generally accepted that modular design is the key to successful programming […].</w:t>
+        <w:t>Modular design brings with it great productivity improvements. First of all, small modules can be coded quickly and easily. Second, general-purpose modules can be reused, leading to faster development of subsequent programs. Third, the modules of a program can be tested independently, helping to reduce the time spent debugging. […] It is now generally accepted that modular design is the key to successful programming […].</w:t>
       </w:r>
       <w:r>
         <w:rPr>
@@ -1370,21 +1258,7 @@
         <w:rPr>
           <w:rFonts w:ascii="Times New Roman" w:hAnsi="Times New Roman" w:cs="Times New Roman"/>
         </w:rPr>
-        <w:t xml:space="preserve">eferentially transparent functions can always be memorized—meaning that, because they always return the same value for the same arguments, if one is called multiple times with the same arguments, the previously computed value can be used instead of </w:t>
-      </w:r>
-      <w:proofErr w:type="spellStart"/>
-      <w:r>
-        <w:rPr>
-          <w:rFonts w:ascii="Times New Roman" w:hAnsi="Times New Roman" w:cs="Times New Roman"/>
-        </w:rPr>
-        <w:t>recomputing</w:t>
-      </w:r>
-      <w:proofErr w:type="spellEnd"/>
-      <w:r>
-        <w:rPr>
-          <w:rFonts w:ascii="Times New Roman" w:hAnsi="Times New Roman" w:cs="Times New Roman"/>
-        </w:rPr>
-        <w:t xml:space="preserve"> the value anew. Additionally, </w:t>
+        <w:t xml:space="preserve">eferentially transparent functions can always be memorized—meaning that, because they always return the same value for the same arguments, if one is called multiple times with the same arguments, the previously computed value can be used instead of recomputing the value anew. Additionally, </w:t>
       </w:r>
       <w:r>
         <w:rPr>
@@ -1421,7 +1295,6 @@
           <w:rFonts w:ascii="Times New Roman" w:hAnsi="Times New Roman" w:cs="Times New Roman"/>
         </w:rPr>
       </w:pPr>
-      <w:proofErr w:type="gramStart"/>
       <w:r>
         <w:rPr>
           <w:rFonts w:ascii="Times New Roman" w:hAnsi="Times New Roman" w:cs="Times New Roman"/>
@@ -1458,7 +1331,6 @@
         </w:rPr>
         <w:t>nctional programming languages.</w:t>
       </w:r>
-      <w:proofErr w:type="gramEnd"/>
       <w:r>
         <w:rPr>
           <w:rFonts w:ascii="Times New Roman" w:hAnsi="Times New Roman" w:cs="Times New Roman"/>
@@ -2105,21 +1977,7 @@
         <w:rPr>
           <w:rFonts w:ascii="Times New Roman" w:hAnsi="Times New Roman" w:cs="Times New Roman"/>
         </w:rPr>
-        <w:t xml:space="preserve"> Recently, </w:t>
-      </w:r>
-      <w:proofErr w:type="gramStart"/>
-      <w:r>
-        <w:rPr>
-          <w:rFonts w:ascii="Times New Roman" w:hAnsi="Times New Roman" w:cs="Times New Roman"/>
-        </w:rPr>
-        <w:t>the field of functional programming languages has been dominated by these types of statically typed, compiled</w:t>
-      </w:r>
-      <w:proofErr w:type="gramEnd"/>
-      <w:r>
-        <w:rPr>
-          <w:rFonts w:ascii="Times New Roman" w:hAnsi="Times New Roman" w:cs="Times New Roman"/>
-        </w:rPr>
-        <w:t xml:space="preserve"> languages. While these types of languages can be useful—when computational speed is a priority, for example—they tend to take longer to write code for, because of the extra attention to types needed on account of static typing, and be harder to debug, on account of the fact that the programmer can’t just boot up an in</w:t>
+        <w:t xml:space="preserve"> Recently, the field of functional programming languages has been dominated by these types of statically typed, compiled languages. While these types of languages can be useful—when computational speed is a priority, for example—they tend to take longer to write code for, because of the extra attention to types needed on account of static typing, and be harder to debug, on account of the fact that the programmer can’t just boot up an in</w:t>
       </w:r>
       <w:r>
         <w:rPr>
@@ -2143,21 +2001,7 @@
         <w:rPr>
           <w:rFonts w:ascii="Times New Roman" w:hAnsi="Times New Roman" w:cs="Times New Roman"/>
         </w:rPr>
-        <w:t xml:space="preserve"> to separate side-effects out in a way that makes the use of them entirely different both from the way functions are normally called in the rest of the code and the way that functions with side-effects are usually called in imperative languages. While separation of </w:t>
-      </w:r>
-      <w:proofErr w:type="gramStart"/>
-      <w:r>
-        <w:rPr>
-          <w:rFonts w:ascii="Times New Roman" w:hAnsi="Times New Roman" w:cs="Times New Roman"/>
-        </w:rPr>
-        <w:t>side-effects</w:t>
-      </w:r>
-      <w:proofErr w:type="gramEnd"/>
-      <w:r>
-        <w:rPr>
-          <w:rFonts w:ascii="Times New Roman" w:hAnsi="Times New Roman" w:cs="Times New Roman"/>
-        </w:rPr>
-        <w:t xml:space="preserve"> is important, it is also important that when side-effects are needed, they can be used in a way that is comfortable for the programmer. This focus on purely </w:t>
+        <w:t xml:space="preserve"> to separate side-effects out in a way that makes the use of them entirely different both from the way functions are normally called in the rest of the code and the way that functions with side-effects are usually called in imperative languages. While separation of side-effects is important, it is also important that when side-effects are needed, they can be used in a way that is comfortable for the programmer. This focus on purely </w:t>
       </w:r>
       <w:r>
         <w:rPr>
@@ -2283,21 +2127,7 @@
         <w:rPr>
           <w:rFonts w:ascii="Times New Roman" w:hAnsi="Times New Roman" w:cs="Times New Roman"/>
         </w:rPr>
-        <w:t xml:space="preserve">in discussion with him, and it is a criticism that, given the focus of most functional programming languages on mathematical tasks, including attempting to make the languages themselves mathematically </w:t>
-      </w:r>
-      <w:proofErr w:type="gramStart"/>
-      <w:r>
-        <w:rPr>
-          <w:rFonts w:ascii="Times New Roman" w:hAnsi="Times New Roman" w:cs="Times New Roman"/>
-        </w:rPr>
-        <w:t>tractable,</w:t>
-      </w:r>
-      <w:proofErr w:type="gramEnd"/>
-      <w:r>
-        <w:rPr>
-          <w:rFonts w:ascii="Times New Roman" w:hAnsi="Times New Roman" w:cs="Times New Roman"/>
-        </w:rPr>
-        <w:t xml:space="preserve"> is widely true of most functional programming languages. On the other side of the chasm, l</w:t>
+        <w:t>in discussion with him, and it is a criticism that, given the focus of most functional programming languages on mathematical tasks, including attempting to make the languages themselves mathematically tractable, is widely true of most functional programming languages. On the other side of the chasm, l</w:t>
       </w:r>
       <w:r>
         <w:rPr>
@@ -2389,21 +2219,7 @@
         <w:rPr>
           <w:rFonts w:ascii="Times New Roman" w:hAnsi="Times New Roman" w:cs="Times New Roman"/>
         </w:rPr>
-        <w:t xml:space="preserve">Thus, if functional programming is thought to be important, the need for a new functional programming language that is more similar to </w:t>
-      </w:r>
-      <w:proofErr w:type="gramStart"/>
-      <w:r>
-        <w:rPr>
-          <w:rFonts w:ascii="Times New Roman" w:hAnsi="Times New Roman" w:cs="Times New Roman"/>
-        </w:rPr>
-        <w:t>commonly-used</w:t>
-      </w:r>
-      <w:proofErr w:type="gramEnd"/>
-      <w:r>
-        <w:rPr>
-          <w:rFonts w:ascii="Times New Roman" w:hAnsi="Times New Roman" w:cs="Times New Roman"/>
-        </w:rPr>
-        <w:t xml:space="preserve"> imperative scripting languages, and thus easier to learn, while still providing for the power of functiona</w:t>
+        <w:t>Thus, if functional programming is thought to be important, the need for a new functional programming language that is more similar to commonly-used imperative scripting languages, and thus easier to learn, while still providing for the power of functiona</w:t>
       </w:r>
       <w:r>
         <w:rPr>
@@ -2541,19 +2357,11 @@
         </w:rPr>
         <w:t xml:space="preserve">Much of this section will be borrowed from the </w:t>
       </w:r>
-      <w:proofErr w:type="gramStart"/>
-      <w:r>
-        <w:rPr>
-          <w:rFonts w:ascii="Times New Roman" w:hAnsi="Times New Roman" w:cs="Times New Roman"/>
-        </w:rPr>
-        <w:t>simultaneously-released</w:t>
-      </w:r>
-      <w:proofErr w:type="gramEnd"/>
-      <w:r>
-        <w:rPr>
-          <w:rFonts w:ascii="Times New Roman" w:hAnsi="Times New Roman" w:cs="Times New Roman"/>
-        </w:rPr>
-        <w:t xml:space="preserve"> </w:t>
+      <w:r>
+        <w:rPr>
+          <w:rFonts w:ascii="Times New Roman" w:hAnsi="Times New Roman" w:cs="Times New Roman"/>
+        </w:rPr>
+        <w:t xml:space="preserve">simultaneously-released </w:t>
       </w:r>
       <w:r>
         <w:rPr>
@@ -2620,21 +2428,7 @@
         <w:rPr>
           <w:rFonts w:ascii="Times New Roman" w:hAnsi="Times New Roman" w:cs="Times New Roman"/>
         </w:rPr>
-        <w:t xml:space="preserve">Rabbit is a functional, interpreted, </w:t>
-      </w:r>
-      <w:proofErr w:type="gramStart"/>
-      <w:r>
-        <w:rPr>
-          <w:rFonts w:ascii="Times New Roman" w:hAnsi="Times New Roman" w:cs="Times New Roman"/>
-        </w:rPr>
-        <w:t>dynamically-typed</w:t>
-      </w:r>
-      <w:proofErr w:type="gramEnd"/>
-      <w:r>
-        <w:rPr>
-          <w:rFonts w:ascii="Times New Roman" w:hAnsi="Times New Roman" w:cs="Times New Roman"/>
-        </w:rPr>
-        <w:t xml:space="preserve">, open-source, Turing-complete scripting language built on top of </w:t>
+        <w:t xml:space="preserve">Rabbit is a functional, interpreted, dynamically-typed, open-source, Turing-complete scripting language built on top of </w:t>
       </w:r>
       <w:r>
         <w:rPr>
@@ -2682,77 +2476,7 @@
         <w:rPr>
           <w:rFonts w:ascii="Times New Roman" w:hAnsi="Times New Roman" w:cs="Times New Roman"/>
         </w:rPr>
-        <w:t xml:space="preserve"> fit into. The entire Rabbit interpreter is written in pure, version-agnostic, dependency-free Python, able to be run out of the box with nothing extra to install on any Python interpreter. As of this writing, the Rabbit interpreter has been tested and found to be working with no modifications on Python 2.6.9, 2.7.8, 3.2.5, 3.3.5, and 3.4.1. While all tests were performed using </w:t>
-      </w:r>
-      <w:proofErr w:type="spellStart"/>
-      <w:r>
-        <w:rPr>
-          <w:rFonts w:ascii="Times New Roman" w:hAnsi="Times New Roman" w:cs="Times New Roman"/>
-        </w:rPr>
-        <w:t>CPython</w:t>
-      </w:r>
-      <w:proofErr w:type="spellEnd"/>
-      <w:r>
-        <w:rPr>
-          <w:rFonts w:ascii="Times New Roman" w:hAnsi="Times New Roman" w:cs="Times New Roman"/>
-        </w:rPr>
-        <w:t xml:space="preserve">, Rabbit should work just as well on </w:t>
-      </w:r>
-      <w:proofErr w:type="spellStart"/>
-      <w:r>
-        <w:rPr>
-          <w:rFonts w:ascii="Times New Roman" w:hAnsi="Times New Roman" w:cs="Times New Roman"/>
-        </w:rPr>
-        <w:t>Jython</w:t>
-      </w:r>
-      <w:proofErr w:type="spellEnd"/>
-      <w:r>
-        <w:rPr>
-          <w:rFonts w:ascii="Times New Roman" w:hAnsi="Times New Roman" w:cs="Times New Roman"/>
-        </w:rPr>
-        <w:t xml:space="preserve">, </w:t>
-      </w:r>
-      <w:proofErr w:type="spellStart"/>
-      <w:r>
-        <w:rPr>
-          <w:rFonts w:ascii="Times New Roman" w:hAnsi="Times New Roman" w:cs="Times New Roman"/>
-        </w:rPr>
-        <w:t>IronPython</w:t>
-      </w:r>
-      <w:proofErr w:type="spellEnd"/>
-      <w:r>
-        <w:rPr>
-          <w:rFonts w:ascii="Times New Roman" w:hAnsi="Times New Roman" w:cs="Times New Roman"/>
-        </w:rPr>
-        <w:t xml:space="preserve">, </w:t>
-      </w:r>
-      <w:proofErr w:type="spellStart"/>
-      <w:r>
-        <w:rPr>
-          <w:rFonts w:ascii="Times New Roman" w:hAnsi="Times New Roman" w:cs="Times New Roman"/>
-        </w:rPr>
-        <w:t>PyPy</w:t>
-      </w:r>
-      <w:proofErr w:type="spellEnd"/>
-      <w:r>
-        <w:rPr>
-          <w:rFonts w:ascii="Times New Roman" w:hAnsi="Times New Roman" w:cs="Times New Roman"/>
-        </w:rPr>
-        <w:t xml:space="preserve">, </w:t>
-      </w:r>
-      <w:proofErr w:type="spellStart"/>
-      <w:r>
-        <w:rPr>
-          <w:rFonts w:ascii="Times New Roman" w:hAnsi="Times New Roman" w:cs="Times New Roman"/>
-        </w:rPr>
-        <w:t>Cython</w:t>
-      </w:r>
-      <w:proofErr w:type="spellEnd"/>
-      <w:r>
-        <w:rPr>
-          <w:rFonts w:ascii="Times New Roman" w:hAnsi="Times New Roman" w:cs="Times New Roman"/>
-        </w:rPr>
-        <w:t>, or any other full-featured Python interpreter or compiler.</w:t>
+        <w:t xml:space="preserve"> fit into. The entire Rabbit interpreter is written in pure, version-agnostic, dependency-free Python, able to be run out of the box with nothing extra to install on any Python interpreter. As of this writing, the Rabbit interpreter has been tested and found to be working with no modifications on Python 2.6.9, 2.7.8, 3.2.5, 3.3.5, and 3.4.1. While all tests were performed using CPython, Rabbit should work just as well on Jython, IronPython, PyPy, Cython, or any other full-featured Python interpreter or compiler.</w:t>
       </w:r>
     </w:p>
     <w:p>
@@ -2875,7 +2599,6 @@
         </w:rPr>
         <w:t>Variable assignment in Rabbit is much like in other languages, with the change that the evaluation of the value of the variable is deferred until later by default. This is done both as an optimization and to allow functions like </w:t>
       </w:r>
-      <w:proofErr w:type="spellStart"/>
       <w:r>
         <w:rPr>
           <w:rFonts w:ascii="Times New Roman" w:hAnsi="Times New Roman" w:cs="Times New Roman"/>
@@ -2883,7 +2606,6 @@
         </w:rPr>
         <w:t>Meta.unused</w:t>
       </w:r>
-      <w:proofErr w:type="spellEnd"/>
       <w:r>
         <w:rPr>
           <w:rFonts w:ascii="Times New Roman" w:hAnsi="Times New Roman" w:cs="Times New Roman"/>
@@ -2918,21 +2640,7 @@
         <w:rPr>
           <w:rFonts w:ascii="Times New Roman" w:hAnsi="Times New Roman" w:cs="Times New Roman"/>
         </w:rPr>
-        <w:t xml:space="preserve">s done via the </w:t>
-      </w:r>
-      <w:proofErr w:type="gramStart"/>
-      <w:r>
-        <w:rPr>
-          <w:rFonts w:ascii="Times New Roman" w:hAnsi="Times New Roman" w:cs="Times New Roman"/>
-        </w:rPr>
-        <w:t>equals</w:t>
-      </w:r>
-      <w:proofErr w:type="gramEnd"/>
-      <w:r>
-        <w:rPr>
-          <w:rFonts w:ascii="Times New Roman" w:hAnsi="Times New Roman" w:cs="Times New Roman"/>
-        </w:rPr>
-        <w:t xml:space="preserve"> operator. D</w:t>
+        <w:t>s done via the equals operator. D</w:t>
       </w:r>
       <w:r>
         <w:rPr>
@@ -3130,35 +2838,7 @@
         <w:rPr>
           <w:rFonts w:ascii="Times New Roman" w:hAnsi="Times New Roman" w:cs="Times New Roman"/>
         </w:rPr>
-        <w:t xml:space="preserve">result if the condition is true, then an at-symbol, then </w:t>
-      </w:r>
-      <w:proofErr w:type="gramStart"/>
-      <w:r>
-        <w:rPr>
-          <w:rFonts w:ascii="Times New Roman" w:hAnsi="Times New Roman" w:cs="Times New Roman"/>
-        </w:rPr>
-        <w:t>the</w:t>
-      </w:r>
-      <w:proofErr w:type="gramEnd"/>
-      <w:r>
-        <w:rPr>
-          <w:rFonts w:ascii="Times New Roman" w:hAnsi="Times New Roman" w:cs="Times New Roman"/>
-        </w:rPr>
-        <w:t xml:space="preserve"> condition—are separated by semicolons and checked in order. Rabbit mainly uses two containers, the row and the list, with the row created much like Python’s list and the list created much like Python’s tuple. Functions are created in the normal mathematical way—using parentheses and commas—and can be called that way or by following the function with colon and separating the arguments by colons. Functions can also be created in-line using lambda syntax, where the function variables are set off by backslashes and the function body follows the closing backslash. A special operator, the tilde</w:t>
-      </w:r>
-      <w:proofErr w:type="gramStart"/>
-      <w:r>
-        <w:rPr>
-          <w:rFonts w:ascii="Times New Roman" w:hAnsi="Times New Roman" w:cs="Times New Roman"/>
-        </w:rPr>
-        <w:t>,</w:t>
-      </w:r>
-      <w:proofErr w:type="gramEnd"/>
-      <w:r>
-        <w:rPr>
-          <w:rFonts w:ascii="Times New Roman" w:hAnsi="Times New Roman" w:cs="Times New Roman"/>
-        </w:rPr>
-        <w:t xml:space="preserve"> functions like an enhanced version of the map</w:t>
+        <w:t>result if the condition is true, then an at-symbol, then the condition—are separated by semicolons and checked in order. Rabbit mainly uses two containers, the row and the list, with the row created much like Python’s list and the list created much like Python’s tuple. Functions are created in the normal mathematical way—using parentheses and commas—and can be called that way or by following the function with colon and separating the arguments by colons. Functions can also be created in-line using lambda syntax, where the function variables are set off by backslashes and the function body follows the closing backslash. A special operator, the tilde, functions like an enhanced version of the map</w:t>
       </w:r>
       <w:r>
         <w:rPr>
@@ -3351,47 +3031,11 @@
                       <w:rStyle w:val="HTMLCode"/>
                     </w:rPr>
                   </w:pPr>
-                  <w:proofErr w:type="gramStart"/>
                   <w:r>
                     <w:rPr>
                       <w:rStyle w:val="HTMLCode"/>
                     </w:rPr>
-                    <w:t>def</w:t>
-                  </w:r>
-                  <w:proofErr w:type="gramEnd"/>
-                  <w:r>
-                    <w:rPr>
-                      <w:rStyle w:val="HTMLCode"/>
-                    </w:rPr>
-                    <w:t xml:space="preserve"> </w:t>
-                  </w:r>
-                  <w:proofErr w:type="spellStart"/>
-                  <w:r>
-                    <w:rPr>
-                      <w:rStyle w:val="HTMLCode"/>
-                    </w:rPr>
-                    <w:t>quickSort</w:t>
-                  </w:r>
-                  <w:proofErr w:type="spellEnd"/>
-                  <w:r>
-                    <w:rPr>
-                      <w:rStyle w:val="HTMLCode"/>
-                    </w:rPr>
-                    <w:t>(</w:t>
-                  </w:r>
-                  <w:proofErr w:type="spellStart"/>
-                  <w:r>
-                    <w:rPr>
-                      <w:rStyle w:val="HTMLCode"/>
-                    </w:rPr>
-                    <w:t>arr</w:t>
-                  </w:r>
-                  <w:proofErr w:type="spellEnd"/>
-                  <w:r>
-                    <w:rPr>
-                      <w:rStyle w:val="HTMLCode"/>
-                    </w:rPr>
-                    <w:t>):</w:t>
+                    <w:t>def quickSort(arr):</w:t>
                   </w:r>
                 </w:p>
                 <w:p>
@@ -3404,21 +3048,7 @@
                     <w:rPr>
                       <w:rStyle w:val="HTMLCode"/>
                     </w:rPr>
-                    <w:t xml:space="preserve">    </w:t>
-                  </w:r>
-                  <w:proofErr w:type="gramStart"/>
-                  <w:r>
-                    <w:rPr>
-                      <w:rStyle w:val="HTMLCode"/>
-                    </w:rPr>
-                    <w:t>less</w:t>
-                  </w:r>
-                  <w:proofErr w:type="gramEnd"/>
-                  <w:r>
-                    <w:rPr>
-                      <w:rStyle w:val="HTMLCode"/>
-                    </w:rPr>
-                    <w:t xml:space="preserve"> = []</w:t>
+                    <w:t xml:space="preserve">    less = []</w:t>
                   </w:r>
                 </w:p>
                 <w:p>
@@ -3431,23 +3061,7 @@
                     <w:rPr>
                       <w:rStyle w:val="HTMLCode"/>
                     </w:rPr>
-                    <w:t xml:space="preserve">    </w:t>
-                  </w:r>
-                  <w:proofErr w:type="spellStart"/>
-                  <w:proofErr w:type="gramStart"/>
-                  <w:r>
-                    <w:rPr>
-                      <w:rStyle w:val="HTMLCode"/>
-                    </w:rPr>
-                    <w:t>pivotList</w:t>
-                  </w:r>
-                  <w:proofErr w:type="spellEnd"/>
-                  <w:proofErr w:type="gramEnd"/>
-                  <w:r>
-                    <w:rPr>
-                      <w:rStyle w:val="HTMLCode"/>
-                    </w:rPr>
-                    <w:t xml:space="preserve"> = []</w:t>
+                    <w:t xml:space="preserve">    pivotList = []</w:t>
                   </w:r>
                 </w:p>
                 <w:p>
@@ -3460,21 +3074,7 @@
                     <w:rPr>
                       <w:rStyle w:val="HTMLCode"/>
                     </w:rPr>
-                    <w:t xml:space="preserve">    </w:t>
-                  </w:r>
-                  <w:proofErr w:type="gramStart"/>
-                  <w:r>
-                    <w:rPr>
-                      <w:rStyle w:val="HTMLCode"/>
-                    </w:rPr>
-                    <w:t>more</w:t>
-                  </w:r>
-                  <w:proofErr w:type="gramEnd"/>
-                  <w:r>
-                    <w:rPr>
-                      <w:rStyle w:val="HTMLCode"/>
-                    </w:rPr>
-                    <w:t xml:space="preserve"> = []</w:t>
+                    <w:t xml:space="preserve">    more = []</w:t>
                   </w:r>
                 </w:p>
                 <w:p>
@@ -3487,49 +3087,7 @@
                     <w:rPr>
                       <w:rStyle w:val="HTMLCode"/>
                     </w:rPr>
-                    <w:t xml:space="preserve">    </w:t>
-                  </w:r>
-                  <w:proofErr w:type="gramStart"/>
-                  <w:r>
-                    <w:rPr>
-                      <w:rStyle w:val="HTMLCode"/>
-                    </w:rPr>
-                    <w:t>if</w:t>
-                  </w:r>
-                  <w:proofErr w:type="gramEnd"/>
-                  <w:r>
-                    <w:rPr>
-                      <w:rStyle w:val="HTMLCode"/>
-                    </w:rPr>
-                    <w:t xml:space="preserve"> </w:t>
-                  </w:r>
-                  <w:proofErr w:type="spellStart"/>
-                  <w:r>
-                    <w:rPr>
-                      <w:rStyle w:val="HTMLCode"/>
-                    </w:rPr>
-                    <w:t>len</w:t>
-                  </w:r>
-                  <w:proofErr w:type="spellEnd"/>
-                  <w:r>
-                    <w:rPr>
-                      <w:rStyle w:val="HTMLCode"/>
-                    </w:rPr>
-                    <w:t>(</w:t>
-                  </w:r>
-                  <w:proofErr w:type="spellStart"/>
-                  <w:r>
-                    <w:rPr>
-                      <w:rStyle w:val="HTMLCode"/>
-                    </w:rPr>
-                    <w:t>arr</w:t>
-                  </w:r>
-                  <w:proofErr w:type="spellEnd"/>
-                  <w:r>
-                    <w:rPr>
-                      <w:rStyle w:val="HTMLCode"/>
-                    </w:rPr>
-                    <w:t>) &lt;= 1:</w:t>
+                    <w:t xml:space="preserve">    if len(arr) &lt;= 1:</w:t>
                   </w:r>
                 </w:p>
                 <w:p>
@@ -3542,56 +3100,7 @@
                     <w:rPr>
                       <w:rStyle w:val="HTMLCode"/>
                     </w:rPr>
-                    <w:t xml:space="preserve">        </w:t>
-                  </w:r>
-                  <w:proofErr w:type="gramStart"/>
-                  <w:r>
-                    <w:rPr>
-                      <w:rStyle w:val="HTMLCode"/>
-                    </w:rPr>
-                    <w:t>return</w:t>
-                  </w:r>
-                  <w:proofErr w:type="gramEnd"/>
-                  <w:r>
-                    <w:rPr>
-                      <w:rStyle w:val="HTMLCode"/>
-                    </w:rPr>
-                    <w:t xml:space="preserve"> </w:t>
-                  </w:r>
-                  <w:proofErr w:type="spellStart"/>
-                  <w:r>
-                    <w:rPr>
-                      <w:rStyle w:val="HTMLCode"/>
-                    </w:rPr>
-                    <w:t>arr</w:t>
-                  </w:r>
-                  <w:proofErr w:type="spellEnd"/>
-                </w:p>
-                <w:p>
-                  <w:pPr>
-                    <w:rPr>
-                      <w:rStyle w:val="HTMLCode"/>
-                    </w:rPr>
-                  </w:pPr>
-                  <w:r>
-                    <w:rPr>
-                      <w:rStyle w:val="HTMLCode"/>
-                    </w:rPr>
-                    <w:t xml:space="preserve">    </w:t>
-                  </w:r>
-                  <w:proofErr w:type="gramStart"/>
-                  <w:r>
-                    <w:rPr>
-                      <w:rStyle w:val="HTMLCode"/>
-                    </w:rPr>
-                    <w:t>else</w:t>
-                  </w:r>
-                  <w:proofErr w:type="gramEnd"/>
-                  <w:r>
-                    <w:rPr>
-                      <w:rStyle w:val="HTMLCode"/>
-                    </w:rPr>
-                    <w:t>:</w:t>
+                    <w:t xml:space="preserve">        return arr</w:t>
                   </w:r>
                 </w:p>
                 <w:p>
@@ -3604,35 +3113,7 @@
                     <w:rPr>
                       <w:rStyle w:val="HTMLCode"/>
                     </w:rPr>
-                    <w:t xml:space="preserve">        </w:t>
-                  </w:r>
-                  <w:proofErr w:type="gramStart"/>
-                  <w:r>
-                    <w:rPr>
-                      <w:rStyle w:val="HTMLCode"/>
-                    </w:rPr>
-                    <w:t>pivot</w:t>
-                  </w:r>
-                  <w:proofErr w:type="gramEnd"/>
-                  <w:r>
-                    <w:rPr>
-                      <w:rStyle w:val="HTMLCode"/>
-                    </w:rPr>
-                    <w:t xml:space="preserve"> = </w:t>
-                  </w:r>
-                  <w:proofErr w:type="spellStart"/>
-                  <w:r>
-                    <w:rPr>
-                      <w:rStyle w:val="HTMLCode"/>
-                    </w:rPr>
-                    <w:t>arr</w:t>
-                  </w:r>
-                  <w:proofErr w:type="spellEnd"/>
-                  <w:r>
-                    <w:rPr>
-                      <w:rStyle w:val="HTMLCode"/>
-                    </w:rPr>
-                    <w:t>[0]</w:t>
+                    <w:t xml:space="preserve">    else:</w:t>
                   </w:r>
                 </w:p>
                 <w:p>
@@ -3645,49 +3126,7 @@
                     <w:rPr>
                       <w:rStyle w:val="HTMLCode"/>
                     </w:rPr>
-                    <w:t xml:space="preserve">        </w:t>
-                  </w:r>
-                  <w:proofErr w:type="gramStart"/>
-                  <w:r>
-                    <w:rPr>
-                      <w:rStyle w:val="HTMLCode"/>
-                    </w:rPr>
-                    <w:t>for</w:t>
-                  </w:r>
-                  <w:proofErr w:type="gramEnd"/>
-                  <w:r>
-                    <w:rPr>
-                      <w:rStyle w:val="HTMLCode"/>
-                    </w:rPr>
-                    <w:t xml:space="preserve"> </w:t>
-                  </w:r>
-                  <w:proofErr w:type="spellStart"/>
-                  <w:r>
-                    <w:rPr>
-                      <w:rStyle w:val="HTMLCode"/>
-                    </w:rPr>
-                    <w:t>i</w:t>
-                  </w:r>
-                  <w:proofErr w:type="spellEnd"/>
-                  <w:r>
-                    <w:rPr>
-                      <w:rStyle w:val="HTMLCode"/>
-                    </w:rPr>
-                    <w:t xml:space="preserve"> in </w:t>
-                  </w:r>
-                  <w:proofErr w:type="spellStart"/>
-                  <w:r>
-                    <w:rPr>
-                      <w:rStyle w:val="HTMLCode"/>
-                    </w:rPr>
-                    <w:t>arr</w:t>
-                  </w:r>
-                  <w:proofErr w:type="spellEnd"/>
-                  <w:r>
-                    <w:rPr>
-                      <w:rStyle w:val="HTMLCode"/>
-                    </w:rPr>
-                    <w:t>:</w:t>
+                    <w:t xml:space="preserve">        pivot = arr[0]</w:t>
                   </w:r>
                 </w:p>
                 <w:p>
@@ -3700,35 +3139,7 @@
                     <w:rPr>
                       <w:rStyle w:val="HTMLCode"/>
                     </w:rPr>
-                    <w:t xml:space="preserve">            </w:t>
-                  </w:r>
-                  <w:proofErr w:type="gramStart"/>
-                  <w:r>
-                    <w:rPr>
-                      <w:rStyle w:val="HTMLCode"/>
-                    </w:rPr>
-                    <w:t>if</w:t>
-                  </w:r>
-                  <w:proofErr w:type="gramEnd"/>
-                  <w:r>
-                    <w:rPr>
-                      <w:rStyle w:val="HTMLCode"/>
-                    </w:rPr>
-                    <w:t xml:space="preserve"> </w:t>
-                  </w:r>
-                  <w:proofErr w:type="spellStart"/>
-                  <w:r>
-                    <w:rPr>
-                      <w:rStyle w:val="HTMLCode"/>
-                    </w:rPr>
-                    <w:t>i</w:t>
-                  </w:r>
-                  <w:proofErr w:type="spellEnd"/>
-                  <w:r>
-                    <w:rPr>
-                      <w:rStyle w:val="HTMLCode"/>
-                    </w:rPr>
-                    <w:t xml:space="preserve"> &lt; pivot:</w:t>
+                    <w:t xml:space="preserve">        for i in arr:</w:t>
                   </w:r>
                 </w:p>
                 <w:p>
@@ -3741,37 +3152,7 @@
                     <w:rPr>
                       <w:rStyle w:val="HTMLCode"/>
                     </w:rPr>
-                    <w:t xml:space="preserve">                </w:t>
-                  </w:r>
-                  <w:proofErr w:type="spellStart"/>
-                  <w:proofErr w:type="gramStart"/>
-                  <w:r>
-                    <w:rPr>
-                      <w:rStyle w:val="HTMLCode"/>
-                    </w:rPr>
-                    <w:t>less.append</w:t>
-                  </w:r>
-                  <w:proofErr w:type="spellEnd"/>
-                  <w:proofErr w:type="gramEnd"/>
-                  <w:r>
-                    <w:rPr>
-                      <w:rStyle w:val="HTMLCode"/>
-                    </w:rPr>
-                    <w:t>(</w:t>
-                  </w:r>
-                  <w:proofErr w:type="spellStart"/>
-                  <w:r>
-                    <w:rPr>
-                      <w:rStyle w:val="HTMLCode"/>
-                    </w:rPr>
-                    <w:t>i</w:t>
-                  </w:r>
-                  <w:proofErr w:type="spellEnd"/>
-                  <w:r>
-                    <w:rPr>
-                      <w:rStyle w:val="HTMLCode"/>
-                    </w:rPr>
-                    <w:t>)</w:t>
+                    <w:t xml:space="preserve">            if i &lt; pivot:</w:t>
                   </w:r>
                 </w:p>
                 <w:p>
@@ -3784,37 +3165,7 @@
                     <w:rPr>
                       <w:rStyle w:val="HTMLCode"/>
                     </w:rPr>
-                    <w:t xml:space="preserve">            </w:t>
-                  </w:r>
-                  <w:proofErr w:type="spellStart"/>
-                  <w:proofErr w:type="gramStart"/>
-                  <w:r>
-                    <w:rPr>
-                      <w:rStyle w:val="HTMLCode"/>
-                    </w:rPr>
-                    <w:t>elif</w:t>
-                  </w:r>
-                  <w:proofErr w:type="spellEnd"/>
-                  <w:proofErr w:type="gramEnd"/>
-                  <w:r>
-                    <w:rPr>
-                      <w:rStyle w:val="HTMLCode"/>
-                    </w:rPr>
-                    <w:t xml:space="preserve"> </w:t>
-                  </w:r>
-                  <w:proofErr w:type="spellStart"/>
-                  <w:r>
-                    <w:rPr>
-                      <w:rStyle w:val="HTMLCode"/>
-                    </w:rPr>
-                    <w:t>i</w:t>
-                  </w:r>
-                  <w:proofErr w:type="spellEnd"/>
-                  <w:r>
-                    <w:rPr>
-                      <w:rStyle w:val="HTMLCode"/>
-                    </w:rPr>
-                    <w:t xml:space="preserve"> &gt; pivot:</w:t>
+                    <w:t xml:space="preserve">                less.append(i)</w:t>
                   </w:r>
                 </w:p>
                 <w:p>
@@ -3827,37 +3178,7 @@
                     <w:rPr>
                       <w:rStyle w:val="HTMLCode"/>
                     </w:rPr>
-                    <w:t xml:space="preserve">                </w:t>
-                  </w:r>
-                  <w:proofErr w:type="spellStart"/>
-                  <w:proofErr w:type="gramStart"/>
-                  <w:r>
-                    <w:rPr>
-                      <w:rStyle w:val="HTMLCode"/>
-                    </w:rPr>
-                    <w:t>more.append</w:t>
-                  </w:r>
-                  <w:proofErr w:type="spellEnd"/>
-                  <w:proofErr w:type="gramEnd"/>
-                  <w:r>
-                    <w:rPr>
-                      <w:rStyle w:val="HTMLCode"/>
-                    </w:rPr>
-                    <w:t>(</w:t>
-                  </w:r>
-                  <w:proofErr w:type="spellStart"/>
-                  <w:r>
-                    <w:rPr>
-                      <w:rStyle w:val="HTMLCode"/>
-                    </w:rPr>
-                    <w:t>i</w:t>
-                  </w:r>
-                  <w:proofErr w:type="spellEnd"/>
-                  <w:r>
-                    <w:rPr>
-                      <w:rStyle w:val="HTMLCode"/>
-                    </w:rPr>
-                    <w:t>)</w:t>
+                    <w:t xml:space="preserve">            elif i &gt; pivot:</w:t>
                   </w:r>
                 </w:p>
                 <w:p>
@@ -3870,21 +3191,7 @@
                     <w:rPr>
                       <w:rStyle w:val="HTMLCode"/>
                     </w:rPr>
-                    <w:t xml:space="preserve">            </w:t>
-                  </w:r>
-                  <w:proofErr w:type="gramStart"/>
-                  <w:r>
-                    <w:rPr>
-                      <w:rStyle w:val="HTMLCode"/>
-                    </w:rPr>
-                    <w:t>else</w:t>
-                  </w:r>
-                  <w:proofErr w:type="gramEnd"/>
-                  <w:r>
-                    <w:rPr>
-                      <w:rStyle w:val="HTMLCode"/>
-                    </w:rPr>
-                    <w:t>:</w:t>
+                    <w:t xml:space="preserve">                more.append(i)</w:t>
                   </w:r>
                 </w:p>
                 <w:p>
@@ -3897,37 +3204,7 @@
                     <w:rPr>
                       <w:rStyle w:val="HTMLCode"/>
                     </w:rPr>
-                    <w:t xml:space="preserve">                </w:t>
-                  </w:r>
-                  <w:proofErr w:type="spellStart"/>
-                  <w:proofErr w:type="gramStart"/>
-                  <w:r>
-                    <w:rPr>
-                      <w:rStyle w:val="HTMLCode"/>
-                    </w:rPr>
-                    <w:t>pivotList.append</w:t>
-                  </w:r>
-                  <w:proofErr w:type="spellEnd"/>
-                  <w:proofErr w:type="gramEnd"/>
-                  <w:r>
-                    <w:rPr>
-                      <w:rStyle w:val="HTMLCode"/>
-                    </w:rPr>
-                    <w:t>(</w:t>
-                  </w:r>
-                  <w:proofErr w:type="spellStart"/>
-                  <w:r>
-                    <w:rPr>
-                      <w:rStyle w:val="HTMLCode"/>
-                    </w:rPr>
-                    <w:t>i</w:t>
-                  </w:r>
-                  <w:proofErr w:type="spellEnd"/>
-                  <w:r>
-                    <w:rPr>
-                      <w:rStyle w:val="HTMLCode"/>
-                    </w:rPr>
-                    <w:t>)</w:t>
+                    <w:t xml:space="preserve">            else:</w:t>
                   </w:r>
                 </w:p>
                 <w:p>
@@ -3940,35 +3217,7 @@
                     <w:rPr>
                       <w:rStyle w:val="HTMLCode"/>
                     </w:rPr>
-                    <w:t xml:space="preserve">        </w:t>
-                  </w:r>
-                  <w:proofErr w:type="gramStart"/>
-                  <w:r>
-                    <w:rPr>
-                      <w:rStyle w:val="HTMLCode"/>
-                    </w:rPr>
-                    <w:t>less</w:t>
-                  </w:r>
-                  <w:proofErr w:type="gramEnd"/>
-                  <w:r>
-                    <w:rPr>
-                      <w:rStyle w:val="HTMLCode"/>
-                    </w:rPr>
-                    <w:t xml:space="preserve"> = </w:t>
-                  </w:r>
-                  <w:proofErr w:type="spellStart"/>
-                  <w:r>
-                    <w:rPr>
-                      <w:rStyle w:val="HTMLCode"/>
-                    </w:rPr>
-                    <w:t>quickSort</w:t>
-                  </w:r>
-                  <w:proofErr w:type="spellEnd"/>
-                  <w:r>
-                    <w:rPr>
-                      <w:rStyle w:val="HTMLCode"/>
-                    </w:rPr>
-                    <w:t>(less)</w:t>
+                    <w:t xml:space="preserve">                pivotList.append(i)</w:t>
                   </w:r>
                 </w:p>
                 <w:p>
@@ -3981,35 +3230,7 @@
                     <w:rPr>
                       <w:rStyle w:val="HTMLCode"/>
                     </w:rPr>
-                    <w:t xml:space="preserve">        </w:t>
-                  </w:r>
-                  <w:proofErr w:type="gramStart"/>
-                  <w:r>
-                    <w:rPr>
-                      <w:rStyle w:val="HTMLCode"/>
-                    </w:rPr>
-                    <w:t>more</w:t>
-                  </w:r>
-                  <w:proofErr w:type="gramEnd"/>
-                  <w:r>
-                    <w:rPr>
-                      <w:rStyle w:val="HTMLCode"/>
-                    </w:rPr>
-                    <w:t xml:space="preserve"> = </w:t>
-                  </w:r>
-                  <w:proofErr w:type="spellStart"/>
-                  <w:r>
-                    <w:rPr>
-                      <w:rStyle w:val="HTMLCode"/>
-                    </w:rPr>
-                    <w:t>quickSort</w:t>
-                  </w:r>
-                  <w:proofErr w:type="spellEnd"/>
-                  <w:r>
-                    <w:rPr>
-                      <w:rStyle w:val="HTMLCode"/>
-                    </w:rPr>
-                    <w:t>(more)</w:t>
+                    <w:t xml:space="preserve">        less = quickSort(less)</w:t>
                   </w:r>
                 </w:p>
                 <w:p>
@@ -4022,35 +3243,20 @@
                     <w:rPr>
                       <w:rStyle w:val="HTMLCode"/>
                     </w:rPr>
-                    <w:t xml:space="preserve">        </w:t>
+                    <w:t xml:space="preserve">        more = quickSort(more)</w:t>
                   </w:r>
-                  <w:proofErr w:type="gramStart"/>
+                </w:p>
+                <w:p>
+                  <w:pPr>
+                    <w:rPr>
+                      <w:rStyle w:val="HTMLCode"/>
+                    </w:rPr>
+                  </w:pPr>
                   <w:r>
                     <w:rPr>
                       <w:rStyle w:val="HTMLCode"/>
                     </w:rPr>
-                    <w:t>return</w:t>
-                  </w:r>
-                  <w:proofErr w:type="gramEnd"/>
-                  <w:r>
-                    <w:rPr>
-                      <w:rStyle w:val="HTMLCode"/>
-                    </w:rPr>
-                    <w:t xml:space="preserve"> less + </w:t>
-                  </w:r>
-                  <w:proofErr w:type="spellStart"/>
-                  <w:r>
-                    <w:rPr>
-                      <w:rStyle w:val="HTMLCode"/>
-                    </w:rPr>
-                    <w:t>pivotList</w:t>
-                  </w:r>
-                  <w:proofErr w:type="spellEnd"/>
-                  <w:r>
-                    <w:rPr>
-                      <w:rStyle w:val="HTMLCode"/>
-                    </w:rPr>
-                    <w:t xml:space="preserve"> + more</w:t>
+                    <w:t xml:space="preserve">        return less + pivotList + more</w:t>
                   </w:r>
                 </w:p>
               </w:txbxContent>
@@ -4153,33 +3359,11 @@
                       <w:rStyle w:val="HTMLCode"/>
                     </w:rPr>
                   </w:pPr>
-                  <w:proofErr w:type="gramStart"/>
                   <w:r>
                     <w:rPr>
                       <w:rStyle w:val="HTMLCode"/>
                     </w:rPr>
-                    <w:t>quicksort</w:t>
-                  </w:r>
-                  <w:proofErr w:type="gramEnd"/>
-                  <w:r>
-                    <w:rPr>
-                      <w:rStyle w:val="HTMLCode"/>
-                    </w:rPr>
-                    <w:t xml:space="preserve"> :: (</w:t>
-                  </w:r>
-                  <w:proofErr w:type="spellStart"/>
-                  <w:r>
-                    <w:rPr>
-                      <w:rStyle w:val="HTMLCode"/>
-                    </w:rPr>
-                    <w:t>Ord</w:t>
-                  </w:r>
-                  <w:proofErr w:type="spellEnd"/>
-                  <w:r>
-                    <w:rPr>
-                      <w:rStyle w:val="HTMLCode"/>
-                    </w:rPr>
-                    <w:t xml:space="preserve"> a) =&gt; [a] -&gt; [a]</w:t>
+                    <w:t>quicksort :: (Ord a) =&gt; [a] -&gt; [a]</w:t>
                   </w:r>
                 </w:p>
                 <w:p>
@@ -4188,19 +3372,11 @@
                       <w:rStyle w:val="HTMLCode"/>
                     </w:rPr>
                   </w:pPr>
-                  <w:proofErr w:type="gramStart"/>
                   <w:r>
                     <w:rPr>
                       <w:rStyle w:val="HTMLCode"/>
                     </w:rPr>
-                    <w:t>quicksort</w:t>
-                  </w:r>
-                  <w:proofErr w:type="gramEnd"/>
-                  <w:r>
-                    <w:rPr>
-                      <w:rStyle w:val="HTMLCode"/>
-                    </w:rPr>
-                    <w:t xml:space="preserve"> [] = []</w:t>
+                    <w:t>quicksort [] = []</w:t>
                   </w:r>
                 </w:p>
                 <w:p>
@@ -4209,33 +3385,11 @@
                       <w:rStyle w:val="HTMLCode"/>
                     </w:rPr>
                   </w:pPr>
-                  <w:proofErr w:type="gramStart"/>
                   <w:r>
                     <w:rPr>
                       <w:rStyle w:val="HTMLCode"/>
                     </w:rPr>
-                    <w:t>quicksort</w:t>
-                  </w:r>
-                  <w:proofErr w:type="gramEnd"/>
-                  <w:r>
-                    <w:rPr>
-                      <w:rStyle w:val="HTMLCode"/>
-                    </w:rPr>
-                    <w:t xml:space="preserve"> (</w:t>
-                  </w:r>
-                  <w:proofErr w:type="spellStart"/>
-                  <w:r>
-                    <w:rPr>
-                      <w:rStyle w:val="HTMLCode"/>
-                    </w:rPr>
-                    <w:t>x:xs</w:t>
-                  </w:r>
-                  <w:proofErr w:type="spellEnd"/>
-                  <w:r>
-                    <w:rPr>
-                      <w:rStyle w:val="HTMLCode"/>
-                    </w:rPr>
-                    <w:t>) =</w:t>
+                    <w:t>quicksort (x:xs) =</w:t>
                   </w:r>
                 </w:p>
                 <w:p>
@@ -4248,49 +3402,7 @@
                     <w:rPr>
                       <w:rStyle w:val="HTMLCode"/>
                     </w:rPr>
-                    <w:t xml:space="preserve">    </w:t>
-                  </w:r>
-                  <w:proofErr w:type="gramStart"/>
-                  <w:r>
-                    <w:rPr>
-                      <w:rStyle w:val="HTMLCode"/>
-                    </w:rPr>
-                    <w:t>let</w:t>
-                  </w:r>
-                  <w:proofErr w:type="gramEnd"/>
-                  <w:r>
-                    <w:rPr>
-                      <w:rStyle w:val="HTMLCode"/>
-                    </w:rPr>
-                    <w:t xml:space="preserve"> </w:t>
-                  </w:r>
-                  <w:proofErr w:type="spellStart"/>
-                  <w:r>
-                    <w:rPr>
-                      <w:rStyle w:val="HTMLCode"/>
-                    </w:rPr>
-                    <w:t>smallerSorted</w:t>
-                  </w:r>
-                  <w:proofErr w:type="spellEnd"/>
-                  <w:r>
-                    <w:rPr>
-                      <w:rStyle w:val="HTMLCode"/>
-                    </w:rPr>
-                    <w:t xml:space="preserve"> = quicksort [a | a &lt;- </w:t>
-                  </w:r>
-                  <w:proofErr w:type="spellStart"/>
-                  <w:r>
-                    <w:rPr>
-                      <w:rStyle w:val="HTMLCode"/>
-                    </w:rPr>
-                    <w:t>xs</w:t>
-                  </w:r>
-                  <w:proofErr w:type="spellEnd"/>
-                  <w:r>
-                    <w:rPr>
-                      <w:rStyle w:val="HTMLCode"/>
-                    </w:rPr>
-                    <w:t>, a &lt;= x]</w:t>
+                    <w:t xml:space="preserve">    let smallerSorted = quicksort [a | a &lt;- xs, a &lt;= x]</w:t>
                   </w:r>
                 </w:p>
                 <w:p>
@@ -4303,37 +3415,7 @@
                     <w:rPr>
                       <w:rStyle w:val="HTMLCode"/>
                     </w:rPr>
-                    <w:t xml:space="preserve">        </w:t>
-                  </w:r>
-                  <w:proofErr w:type="spellStart"/>
-                  <w:proofErr w:type="gramStart"/>
-                  <w:r>
-                    <w:rPr>
-                      <w:rStyle w:val="HTMLCode"/>
-                    </w:rPr>
-                    <w:t>biggerSorted</w:t>
-                  </w:r>
-                  <w:proofErr w:type="spellEnd"/>
-                  <w:proofErr w:type="gramEnd"/>
-                  <w:r>
-                    <w:rPr>
-                      <w:rStyle w:val="HTMLCode"/>
-                    </w:rPr>
-                    <w:t xml:space="preserve"> = quicksort [a | a &lt;- </w:t>
-                  </w:r>
-                  <w:proofErr w:type="spellStart"/>
-                  <w:r>
-                    <w:rPr>
-                      <w:rStyle w:val="HTMLCode"/>
-                    </w:rPr>
-                    <w:t>xs</w:t>
-                  </w:r>
-                  <w:proofErr w:type="spellEnd"/>
-                  <w:r>
-                    <w:rPr>
-                      <w:rStyle w:val="HTMLCode"/>
-                    </w:rPr>
-                    <w:t>, a &gt; x]</w:t>
+                    <w:t xml:space="preserve">        biggerSorted = quicksort [a | a &lt;- xs, a &gt; x]</w:t>
                   </w:r>
                 </w:p>
                 <w:p>
@@ -4346,954 +3428,7 @@
                     <w:rPr>
                       <w:rStyle w:val="HTMLCode"/>
                     </w:rPr>
-                    <w:t xml:space="preserve">    </w:t>
-                  </w:r>
-                  <w:proofErr w:type="gramStart"/>
-                  <w:r>
-                    <w:rPr>
-                      <w:rStyle w:val="HTMLCode"/>
-                    </w:rPr>
-                    <w:t>in</w:t>
-                  </w:r>
-                  <w:proofErr w:type="gramEnd"/>
-                  <w:r>
-                    <w:rPr>
-                      <w:rStyle w:val="HTMLCode"/>
-                    </w:rPr>
-                    <w:t xml:space="preserve">  </w:t>
-                  </w:r>
-                  <w:proofErr w:type="spellStart"/>
-                  <w:r>
-                    <w:rPr>
-                      <w:rStyle w:val="HTMLCode"/>
-                    </w:rPr>
-                    <w:t>smallerSorted</w:t>
-                  </w:r>
-                  <w:proofErr w:type="spellEnd"/>
-                  <w:r>
-                    <w:rPr>
-                      <w:rStyle w:val="HTMLCode"/>
-                    </w:rPr>
-                    <w:t xml:space="preserve"> ++ [x] ++ </w:t>
-                  </w:r>
-                  <w:proofErr w:type="spellStart"/>
-                  <w:r>
-                    <w:rPr>
-                      <w:rStyle w:val="HTMLCode"/>
-                    </w:rPr>
-                    <w:t>biggerSorted</w:t>
-                  </w:r>
-                  <w:proofErr w:type="spellEnd"/>
-                </w:p>
-              </w:txbxContent>
-            </v:textbox>
-            <w10:wrap type="none"/>
-            <w10:anchorlock/>
-          </v:shape>
-        </w:pict>
-      </w:r>
-    </w:p>
-    <w:p>
-      <w:pPr>
-        <w:widowControl w:val="0"/>
-        <w:spacing w:line="480" w:lineRule="auto"/>
-        <w:rPr>
-          <w:rFonts w:ascii="Times New Roman" w:hAnsi="Times New Roman" w:cs="Times New Roman"/>
-        </w:rPr>
-      </w:pPr>
-      <w:r>
-        <w:rPr>
-          <w:rFonts w:ascii="Times New Roman" w:hAnsi="Times New Roman" w:cs="Times New Roman"/>
-        </w:rPr>
-        <w:t>Rabbit, on the other hand, manages to achieve the shortest</w:t>
-      </w:r>
-      <w:r>
-        <w:rPr>
-          <w:rFonts w:ascii="Times New Roman" w:hAnsi="Times New Roman" w:cs="Times New Roman"/>
-        </w:rPr>
-        <w:t>, simplest, most concise function definition:</w:t>
-      </w:r>
-    </w:p>
-    <w:p>
-      <w:pPr>
-        <w:widowControl w:val="0"/>
-        <w:spacing w:line="480" w:lineRule="auto"/>
-        <w:rPr>
-          <w:rFonts w:ascii="Times New Roman" w:hAnsi="Times New Roman" w:cs="Times New Roman"/>
-        </w:rPr>
-      </w:pPr>
-      <w:r>
-        <w:rPr>
-          <w:rFonts w:ascii="Times New Roman" w:hAnsi="Times New Roman" w:cs="Times New Roman"/>
-        </w:rPr>
-      </w:r>
-      <w:r>
-        <w:rPr>
-          <w:rFonts w:ascii="Times New Roman" w:hAnsi="Times New Roman" w:cs="Times New Roman"/>
-        </w:rPr>
-        <w:pict w14:anchorId="09DA3535">
-          <v:shape id="_x0000_s1039" type="#_x0000_t202" style="width:423pt;height:58.4pt;mso-wrap-edited:f;mso-left-percent:-10001;mso-top-percent:-10001;mso-position-horizontal:absolute;mso-position-horizontal-relative:char;mso-position-vertical:absolute;mso-position-vertical-relative:line;mso-left-percent:-10001;mso-top-percent:-10001" wrapcoords="0 0 21600 0 21600 21600 0 21600 0 0" filled="f" stroked="f">
-            <v:fill o:detectmouseclick="t"/>
-            <v:textbox style="mso-next-textbox:#_x0000_s1039" inset=",7.2pt,,7.2pt">
-              <w:txbxContent>
-                <w:p>
-                  <w:pPr>
-                    <w:rPr>
-                      <w:rStyle w:val="HTMLCode"/>
-                    </w:rPr>
-                  </w:pPr>
-                  <w:proofErr w:type="spellStart"/>
-                  <w:proofErr w:type="gramStart"/>
-                  <w:r>
-                    <w:rPr>
-                      <w:rStyle w:val="HTMLCode"/>
-                    </w:rPr>
-                    <w:t>qsort</w:t>
-                  </w:r>
-                  <w:proofErr w:type="spellEnd"/>
-                  <w:proofErr w:type="gramEnd"/>
-                  <w:r>
-                    <w:rPr>
-                      <w:rStyle w:val="HTMLCode"/>
-                    </w:rPr>
-                    <w:t>(l) = (</w:t>
-                  </w:r>
-                </w:p>
-                <w:p>
-                  <w:pPr>
-                    <w:rPr>
-                      <w:rStyle w:val="HTMLCode"/>
-                    </w:rPr>
-                  </w:pPr>
-                  <w:r>
-                    <w:rPr>
-                      <w:rStyle w:val="HTMLCode"/>
-                    </w:rPr>
-                    <w:t xml:space="preserve">    </w:t>
-                  </w:r>
-                  <w:proofErr w:type="spellStart"/>
-                  <w:proofErr w:type="gramStart"/>
-                  <w:r>
-                    <w:rPr>
-                      <w:rStyle w:val="HTMLCode"/>
-                    </w:rPr>
-                    <w:t>qsort</w:t>
-                  </w:r>
-                  <w:proofErr w:type="spellEnd"/>
-                  <w:proofErr w:type="gramEnd"/>
-                  <w:r>
-                    <w:rPr>
-                      <w:rStyle w:val="HTMLCode"/>
-                    </w:rPr>
-                    <w:t xml:space="preserve">: (as ~ \x\(x @ x&lt;=a)) ++ a ++ </w:t>
-                  </w:r>
-                  <w:proofErr w:type="spellStart"/>
-                  <w:r>
-                    <w:rPr>
-                      <w:rStyle w:val="HTMLCode"/>
-                    </w:rPr>
-                    <w:t>qsort</w:t>
-                  </w:r>
-                  <w:proofErr w:type="spellEnd"/>
-                  <w:r>
-                    <w:rPr>
-                      <w:rStyle w:val="HTMLCode"/>
-                    </w:rPr>
-                    <w:t>: (as ~ \x\(x @ x&gt;a))</w:t>
-                  </w:r>
-                </w:p>
-                <w:p>
-                  <w:pPr>
-                    <w:rPr>
-                      <w:rStyle w:val="HTMLCode"/>
-                    </w:rPr>
-                  </w:pPr>
-                  <w:r>
-                    <w:rPr>
-                      <w:rStyle w:val="HTMLCode"/>
-                    </w:rPr>
-                    <w:t xml:space="preserve">    $ </w:t>
-                  </w:r>
-                  <w:proofErr w:type="spellStart"/>
-                  <w:proofErr w:type="gramStart"/>
-                  <w:r>
-                    <w:rPr>
-                      <w:rStyle w:val="HTMLCode"/>
-                    </w:rPr>
-                    <w:t>a</w:t>
-                  </w:r>
-                  <w:proofErr w:type="gramEnd"/>
-                  <w:r>
-                    <w:rPr>
-                      <w:rStyle w:val="HTMLCode"/>
-                    </w:rPr>
-                    <w:t>,as</w:t>
-                  </w:r>
-                  <w:proofErr w:type="spellEnd"/>
-                  <w:r>
-                    <w:rPr>
-                      <w:rStyle w:val="HTMLCode"/>
-                    </w:rPr>
-                    <w:t xml:space="preserve"> = l</w:t>
-                  </w:r>
-                </w:p>
-                <w:p>
-                  <w:pPr>
-                    <w:rPr>
-                      <w:rStyle w:val="HTMLCode"/>
-                    </w:rPr>
-                  </w:pPr>
-                  <w:r>
-                    <w:rPr>
-                      <w:rStyle w:val="HTMLCode"/>
-                    </w:rPr>
-                    <w:t xml:space="preserve">    ) @ </w:t>
-                  </w:r>
-                  <w:proofErr w:type="spellStart"/>
-                  <w:proofErr w:type="gramStart"/>
-                  <w:r>
-                    <w:rPr>
-                      <w:rStyle w:val="HTMLCode"/>
-                    </w:rPr>
-                    <w:t>len:l</w:t>
-                  </w:r>
-                  <w:proofErr w:type="spellEnd"/>
-                  <w:proofErr w:type="gramEnd"/>
-                </w:p>
-              </w:txbxContent>
-            </v:textbox>
-            <w10:wrap type="none"/>
-            <w10:anchorlock/>
-          </v:shape>
-        </w:pict>
-      </w:r>
-    </w:p>
-    <w:p>
-      <w:pPr>
-        <w:widowControl w:val="0"/>
-        <w:spacing w:line="480" w:lineRule="auto"/>
-        <w:rPr>
-          <w:rFonts w:ascii="Times New Roman" w:hAnsi="Times New Roman" w:cs="Times New Roman"/>
-        </w:rPr>
-      </w:pPr>
-      <w:r>
-        <w:rPr>
-          <w:rFonts w:ascii="Times New Roman" w:hAnsi="Times New Roman" w:cs="Times New Roman"/>
-        </w:rPr>
-        <w:t>A commented, more spread out version of that code explains what is happening:</w:t>
-      </w:r>
-    </w:p>
-    <w:p>
-      <w:pPr>
-        <w:widowControl w:val="0"/>
-        <w:spacing w:line="480" w:lineRule="auto"/>
-        <w:rPr>
-          <w:rFonts w:ascii="Times New Roman" w:hAnsi="Times New Roman" w:cs="Times New Roman"/>
-        </w:rPr>
-      </w:pPr>
-      <w:r>
-        <w:rPr>
-          <w:rFonts w:ascii="Times New Roman" w:hAnsi="Times New Roman" w:cs="Times New Roman"/>
-        </w:rPr>
-      </w:r>
-      <w:r>
-        <w:rPr>
-          <w:rFonts w:ascii="Times New Roman" w:hAnsi="Times New Roman" w:cs="Times New Roman"/>
-        </w:rPr>
-        <w:pict w14:anchorId="73EF1143">
-          <v:shape id="_x0000_s1040" type="#_x0000_t202" style="width:468pt;height:272.8pt;mso-wrap-edited:f;mso-left-percent:-10001;mso-top-percent:-10001;mso-position-horizontal:absolute;mso-position-horizontal-relative:char;mso-position-vertical:absolute;mso-position-vertical-relative:line;mso-left-percent:-10001;mso-top-percent:-10001" wrapcoords="0 0 21600 0 21600 21600 0 21600 0 0" filled="f" stroked="f">
-            <v:fill o:detectmouseclick="t"/>
-            <v:textbox style="mso-next-textbox:#_x0000_s1040" inset=",7.2pt,,7.2pt">
-              <w:txbxContent>
-                <w:p>
-                  <w:pPr>
-                    <w:rPr>
-                      <w:rStyle w:val="HTMLCode"/>
-                    </w:rPr>
-                  </w:pPr>
-                  <w:r>
-                    <w:rPr>
-                      <w:rStyle w:val="HTMLCode"/>
-                    </w:rPr>
-                    <w:t># The quick sort function:</w:t>
-                  </w:r>
-                </w:p>
-                <w:p>
-                  <w:pPr>
-                    <w:rPr>
-                      <w:rStyle w:val="HTMLCode"/>
-                    </w:rPr>
-                  </w:pPr>
-                  <w:proofErr w:type="spellStart"/>
-                  <w:proofErr w:type="gramStart"/>
-                  <w:r>
-                    <w:rPr>
-                      <w:rStyle w:val="HTMLCode"/>
-                    </w:rPr>
-                    <w:t>qsort</w:t>
-                  </w:r>
-                  <w:proofErr w:type="spellEnd"/>
-                  <w:proofErr w:type="gramEnd"/>
-                  <w:r>
-                    <w:rPr>
-                      <w:rStyle w:val="HTMLCode"/>
-                    </w:rPr>
-                    <w:t xml:space="preserve">(l) = ( # </w:t>
-                  </w:r>
-                  <w:proofErr w:type="spellStart"/>
-                  <w:r>
-                    <w:rPr>
-                      <w:rStyle w:val="HTMLCode"/>
-                    </w:rPr>
-                    <w:t>qsort</w:t>
-                  </w:r>
-                  <w:proofErr w:type="spellEnd"/>
-                  <w:r>
-                    <w:rPr>
-                      <w:rStyle w:val="HTMLCode"/>
-                    </w:rPr>
-                    <w:t xml:space="preserve"> is defined as a function of one argument, l</w:t>
-                  </w:r>
-                </w:p>
-                <w:p>
-                  <w:pPr>
-                    <w:rPr>
-                      <w:rStyle w:val="HTMLCode"/>
-                    </w:rPr>
-                  </w:pPr>
-                  <w:r>
-                    <w:rPr>
-                      <w:rStyle w:val="HTMLCode"/>
-                    </w:rPr>
-                    <w:t xml:space="preserve">        </w:t>
-                  </w:r>
-                  <w:proofErr w:type="spellStart"/>
-                  <w:proofErr w:type="gramStart"/>
-                  <w:r>
-                    <w:rPr>
-                      <w:rStyle w:val="HTMLCode"/>
-                    </w:rPr>
-                    <w:t>qsort</w:t>
-                  </w:r>
-                  <w:proofErr w:type="spellEnd"/>
-                  <w:proofErr w:type="gramEnd"/>
-                  <w:r>
-                    <w:rPr>
-                      <w:rStyle w:val="HTMLCode"/>
-                    </w:rPr>
-                    <w:t xml:space="preserve">: # The </w:t>
-                  </w:r>
-                  <w:proofErr w:type="spellStart"/>
-                  <w:r>
-                    <w:rPr>
-                      <w:rStyle w:val="HTMLCode"/>
-                    </w:rPr>
-                    <w:t>qsort</w:t>
-                  </w:r>
-                  <w:proofErr w:type="spellEnd"/>
-                  <w:r>
-                    <w:rPr>
-                      <w:rStyle w:val="HTMLCode"/>
-                    </w:rPr>
-                    <w:t xml:space="preserve"> function is called recursively on all the</w:t>
-                  </w:r>
-                </w:p>
-                <w:p>
-                  <w:pPr>
-                    <w:rPr>
-                      <w:rStyle w:val="HTMLCode"/>
-                    </w:rPr>
-                  </w:pPr>
-                  <w:r>
-                    <w:rPr>
-                      <w:rStyle w:val="HTMLCode"/>
-                    </w:rPr>
-                    <w:t xml:space="preserve">               #  </w:t>
-                  </w:r>
-                  <w:proofErr w:type="gramStart"/>
-                  <w:r>
-                    <w:rPr>
-                      <w:rStyle w:val="HTMLCode"/>
-                    </w:rPr>
-                    <w:t>elements</w:t>
-                  </w:r>
-                  <w:proofErr w:type="gramEnd"/>
-                  <w:r>
-                    <w:rPr>
-                      <w:rStyle w:val="HTMLCode"/>
-                    </w:rPr>
-                    <w:t xml:space="preserve"> in the list less than or equal to the pivot.</w:t>
-                  </w:r>
-                </w:p>
-                <w:p>
-                  <w:pPr>
-                    <w:rPr>
-                      <w:rStyle w:val="HTMLCode"/>
-                    </w:rPr>
-                  </w:pPr>
-                  <w:r>
-                    <w:rPr>
-                      <w:rStyle w:val="HTMLCode"/>
-                    </w:rPr>
-                    <w:t xml:space="preserve">            (</w:t>
-                  </w:r>
-                  <w:proofErr w:type="gramStart"/>
-                  <w:r>
-                    <w:rPr>
-                      <w:rStyle w:val="HTMLCode"/>
-                    </w:rPr>
-                    <w:t>as</w:t>
-                  </w:r>
-                  <w:proofErr w:type="gramEnd"/>
-                  <w:r>
-                    <w:rPr>
-                      <w:rStyle w:val="HTMLCode"/>
-                    </w:rPr>
-                    <w:t xml:space="preserve"> ~ # The tilde operator loops over the list with a function</w:t>
-                  </w:r>
-                </w:p>
-                <w:p>
-                  <w:pPr>
-                    <w:rPr>
-                      <w:rStyle w:val="HTMLCode"/>
-                    </w:rPr>
-                  </w:pPr>
-                  <w:r>
-                    <w:rPr>
-                      <w:rStyle w:val="HTMLCode"/>
-                    </w:rPr>
-                    <w:t xml:space="preserve">                 \</w:t>
-                  </w:r>
-                  <w:proofErr w:type="gramStart"/>
-                  <w:r>
-                    <w:rPr>
-                      <w:rStyle w:val="HTMLCode"/>
-                    </w:rPr>
-                    <w:t>x</w:t>
-                  </w:r>
-                  <w:proofErr w:type="gramEnd"/>
-                  <w:r>
-                    <w:rPr>
-                      <w:rStyle w:val="HTMLCode"/>
-                    </w:rPr>
-                    <w:t>\( # An in-line function definition using backslashes</w:t>
-                  </w:r>
-                </w:p>
-                <w:p>
-                  <w:pPr>
-                    <w:rPr>
-                      <w:rStyle w:val="HTMLCode"/>
-                    </w:rPr>
-                  </w:pPr>
-                  <w:r>
-                    <w:rPr>
-                      <w:rStyle w:val="HTMLCode"/>
-                    </w:rPr>
-                    <w:t xml:space="preserve">                     </w:t>
-                  </w:r>
-                  <w:proofErr w:type="gramStart"/>
-                  <w:r>
-                    <w:rPr>
-                      <w:rStyle w:val="HTMLCode"/>
-                    </w:rPr>
-                    <w:t>x</w:t>
-                  </w:r>
-                  <w:proofErr w:type="gramEnd"/>
-                  <w:r>
-                    <w:rPr>
-                      <w:rStyle w:val="HTMLCode"/>
-                    </w:rPr>
-                    <w:t xml:space="preserve"> @ x&lt;=a # The main body of the function</w:t>
-                  </w:r>
-                </w:p>
-                <w:p>
-                  <w:pPr>
-                    <w:rPr>
-                      <w:rStyle w:val="HTMLCode"/>
-                    </w:rPr>
-                  </w:pPr>
-                  <w:r>
-                    <w:rPr>
-                      <w:rStyle w:val="HTMLCode"/>
-                    </w:rPr>
-                    <w:t xml:space="preserve">                     ))</w:t>
-                  </w:r>
-                </w:p>
-                <w:p>
-                  <w:pPr>
-                    <w:rPr>
-                      <w:rStyle w:val="HTMLCode"/>
-                    </w:rPr>
-                  </w:pPr>
-                  <w:r>
-                    <w:rPr>
-                      <w:rStyle w:val="HTMLCode"/>
-                    </w:rPr>
-                    <w:t xml:space="preserve">        ++ </w:t>
-                  </w:r>
-                  <w:proofErr w:type="gramStart"/>
-                  <w:r>
-                    <w:rPr>
-                      <w:rStyle w:val="HTMLCode"/>
-                    </w:rPr>
-                    <w:t>a</w:t>
-                  </w:r>
-                  <w:proofErr w:type="gramEnd"/>
-                  <w:r>
-                    <w:rPr>
-                      <w:rStyle w:val="HTMLCode"/>
-                    </w:rPr>
-                    <w:t xml:space="preserve"> ++ # That sort is joined with the pivot, which is then joined</w:t>
-                  </w:r>
-                </w:p>
-                <w:p>
-                  <w:pPr>
-                    <w:rPr>
-                      <w:rStyle w:val="HTMLCode"/>
-                    </w:rPr>
-                  </w:pPr>
-                  <w:r>
-                    <w:rPr>
-                      <w:rStyle w:val="HTMLCode"/>
-                    </w:rPr>
-                    <w:t xml:space="preserve">                #  </w:t>
-                  </w:r>
-                  <w:proofErr w:type="gramStart"/>
-                  <w:r>
-                    <w:rPr>
-                      <w:rStyle w:val="HTMLCode"/>
-                    </w:rPr>
-                    <w:t>with</w:t>
-                  </w:r>
-                  <w:proofErr w:type="gramEnd"/>
-                  <w:r>
-                    <w:rPr>
-                      <w:rStyle w:val="HTMLCode"/>
-                    </w:rPr>
-                    <w:t xml:space="preserve"> the next sort.</w:t>
-                  </w:r>
-                </w:p>
-                <w:p>
-                  <w:pPr>
-                    <w:rPr>
-                      <w:rStyle w:val="HTMLCode"/>
-                    </w:rPr>
-                  </w:pPr>
-                  <w:r>
-                    <w:rPr>
-                      <w:rStyle w:val="HTMLCode"/>
-                    </w:rPr>
-                    <w:t xml:space="preserve">        </w:t>
-                  </w:r>
-                  <w:proofErr w:type="spellStart"/>
-                  <w:proofErr w:type="gramStart"/>
-                  <w:r>
-                    <w:rPr>
-                      <w:rStyle w:val="HTMLCode"/>
-                    </w:rPr>
-                    <w:t>qsort</w:t>
-                  </w:r>
-                  <w:proofErr w:type="spellEnd"/>
-                  <w:proofErr w:type="gramEnd"/>
-                  <w:r>
-                    <w:rPr>
-                      <w:rStyle w:val="HTMLCode"/>
-                    </w:rPr>
-                    <w:t xml:space="preserve">: # The </w:t>
-                  </w:r>
-                  <w:proofErr w:type="spellStart"/>
-                  <w:r>
-                    <w:rPr>
-                      <w:rStyle w:val="HTMLCode"/>
-                    </w:rPr>
-                    <w:t>qsort</w:t>
-                  </w:r>
-                  <w:proofErr w:type="spellEnd"/>
-                  <w:r>
-                    <w:rPr>
-                      <w:rStyle w:val="HTMLCode"/>
-                    </w:rPr>
-                    <w:t xml:space="preserve"> function is called recursively on all the</w:t>
-                  </w:r>
-                </w:p>
-                <w:p>
-                  <w:pPr>
-                    <w:rPr>
-                      <w:rStyle w:val="HTMLCode"/>
-                    </w:rPr>
-                  </w:pPr>
-                  <w:r>
-                    <w:rPr>
-                      <w:rStyle w:val="HTMLCode"/>
-                    </w:rPr>
-                    <w:t xml:space="preserve">               #  </w:t>
-                  </w:r>
-                  <w:proofErr w:type="gramStart"/>
-                  <w:r>
-                    <w:rPr>
-                      <w:rStyle w:val="HTMLCode"/>
-                    </w:rPr>
-                    <w:t>elements</w:t>
-                  </w:r>
-                  <w:proofErr w:type="gramEnd"/>
-                  <w:r>
-                    <w:rPr>
-                      <w:rStyle w:val="HTMLCode"/>
-                    </w:rPr>
-                    <w:t xml:space="preserve"> in the list greater than the pivot.</w:t>
-                  </w:r>
-                </w:p>
-                <w:p>
-                  <w:pPr>
-                    <w:rPr>
-                      <w:rStyle w:val="HTMLCode"/>
-                    </w:rPr>
-                  </w:pPr>
-                  <w:r>
-                    <w:rPr>
-                      <w:rStyle w:val="HTMLCode"/>
-                    </w:rPr>
-                    <w:t xml:space="preserve">            </w:t>
-                  </w:r>
-                  <w:r>
-                    <w:rPr>
-                      <w:rStyle w:val="HTMLCode"/>
-                    </w:rPr>
-                    <w:t>(</w:t>
-                  </w:r>
-                  <w:proofErr w:type="gramStart"/>
-                  <w:r>
-                    <w:rPr>
-                      <w:rStyle w:val="HTMLCode"/>
-                    </w:rPr>
-                    <w:t>as</w:t>
-                  </w:r>
-                  <w:proofErr w:type="gramEnd"/>
-                  <w:r>
-                    <w:rPr>
-                      <w:rStyle w:val="HTMLCode"/>
-                    </w:rPr>
-                    <w:t xml:space="preserve"> ~</w:t>
-                  </w:r>
-                  <w:r>
-                    <w:rPr>
-                      <w:rStyle w:val="HTMLCode"/>
-                    </w:rPr>
-                    <w:t xml:space="preserve"> # The tilde operator loops over the list with a function</w:t>
-                  </w:r>
-                </w:p>
-                <w:p>
-                  <w:pPr>
-                    <w:rPr>
-                      <w:rStyle w:val="HTMLCode"/>
-                    </w:rPr>
-                  </w:pPr>
-                  <w:r>
-                    <w:rPr>
-                      <w:rStyle w:val="HTMLCode"/>
-                    </w:rPr>
-                    <w:t xml:space="preserve">                </w:t>
-                  </w:r>
-                  <w:r>
-                    <w:rPr>
-                      <w:rStyle w:val="HTMLCode"/>
-                    </w:rPr>
-                    <w:t xml:space="preserve"> \</w:t>
-                  </w:r>
-                  <w:proofErr w:type="gramStart"/>
-                  <w:r>
-                    <w:rPr>
-                      <w:rStyle w:val="HTMLCode"/>
-                    </w:rPr>
-                    <w:t>x</w:t>
-                  </w:r>
-                  <w:proofErr w:type="gramEnd"/>
-                  <w:r>
-                    <w:rPr>
-                      <w:rStyle w:val="HTMLCode"/>
-                    </w:rPr>
-                    <w:t>\(</w:t>
-                  </w:r>
-                  <w:r>
-                    <w:rPr>
-                      <w:rStyle w:val="HTMLCode"/>
-                    </w:rPr>
-                    <w:t xml:space="preserve"> # An in-line function definition using backslashes</w:t>
-                  </w:r>
-                </w:p>
-                <w:p>
-                  <w:pPr>
-                    <w:rPr>
-                      <w:rStyle w:val="HTMLCode"/>
-                    </w:rPr>
-                  </w:pPr>
-                  <w:r>
-                    <w:rPr>
-                      <w:rStyle w:val="HTMLCode"/>
-                    </w:rPr>
-                    <w:t xml:space="preserve">                     </w:t>
-                  </w:r>
-                  <w:proofErr w:type="gramStart"/>
-                  <w:r>
-                    <w:rPr>
-                      <w:rStyle w:val="HTMLCode"/>
-                    </w:rPr>
-                    <w:t>x</w:t>
-                  </w:r>
-                  <w:proofErr w:type="gramEnd"/>
-                  <w:r>
-                    <w:rPr>
-                      <w:rStyle w:val="HTMLCode"/>
-                    </w:rPr>
-                    <w:t xml:space="preserve"> @ x&gt;a</w:t>
-                  </w:r>
-                  <w:r>
-                    <w:rPr>
-                      <w:rStyle w:val="HTMLCode"/>
-                    </w:rPr>
-                    <w:t xml:space="preserve"> # The main body of the function</w:t>
-                  </w:r>
-                </w:p>
-                <w:p>
-                  <w:pPr>
-                    <w:rPr>
-                      <w:rStyle w:val="HTMLCode"/>
-                    </w:rPr>
-                  </w:pPr>
-                  <w:r>
-                    <w:rPr>
-                      <w:rStyle w:val="HTMLCode"/>
-                    </w:rPr>
-                    <w:t xml:space="preserve">                     </w:t>
-                  </w:r>
-                  <w:r>
-                    <w:rPr>
-                      <w:rStyle w:val="HTMLCode"/>
-                    </w:rPr>
-                    <w:t>))</w:t>
-                  </w:r>
-                </w:p>
-                <w:p>
-                  <w:pPr>
-                    <w:rPr>
-                      <w:rStyle w:val="HTMLCode"/>
-                    </w:rPr>
-                  </w:pPr>
-                  <w:r>
-                    <w:rPr>
-                      <w:rStyle w:val="HTMLCode"/>
-                    </w:rPr>
-                    <w:t xml:space="preserve">  </w:t>
-                  </w:r>
-                  <w:r>
-                    <w:rPr>
-                      <w:rStyle w:val="HTMLCode"/>
-                    </w:rPr>
-                    <w:t xml:space="preserve">    </w:t>
-                  </w:r>
-                  <w:r>
-                    <w:rPr>
-                      <w:rStyle w:val="HTMLCode"/>
-                    </w:rPr>
-                    <w:t xml:space="preserve">  $ </w:t>
-                  </w:r>
-                  <w:proofErr w:type="spellStart"/>
-                  <w:proofErr w:type="gramStart"/>
-                  <w:r>
-                    <w:rPr>
-                      <w:rStyle w:val="HTMLCode"/>
-                    </w:rPr>
-                    <w:t>a</w:t>
-                  </w:r>
-                  <w:proofErr w:type="gramEnd"/>
-                  <w:r>
-                    <w:rPr>
-                      <w:rStyle w:val="HTMLCode"/>
-                    </w:rPr>
-                    <w:t>,as</w:t>
-                  </w:r>
-                  <w:proofErr w:type="spellEnd"/>
-                  <w:r>
-                    <w:rPr>
-                      <w:rStyle w:val="HTMLCode"/>
-                    </w:rPr>
-                    <w:t xml:space="preserve"> = l</w:t>
-                  </w:r>
-                  <w:r>
-                    <w:rPr>
-                      <w:rStyle w:val="HTMLCode"/>
-                    </w:rPr>
-                    <w:t xml:space="preserve"> # The original argument, l, is split up into two parts,</w:t>
-                  </w:r>
-                </w:p>
-                <w:p>
-                  <w:pPr>
-                    <w:rPr>
-                      <w:rStyle w:val="HTMLCode"/>
-                    </w:rPr>
-                  </w:pPr>
-                  <w:r>
-                    <w:rPr>
-                      <w:rStyle w:val="HTMLCode"/>
-                    </w:rPr>
-                    <w:t xml:space="preserve">                   #  </w:t>
-                  </w:r>
-                  <w:proofErr w:type="gramStart"/>
-                  <w:r>
-                    <w:rPr>
-                      <w:rStyle w:val="HTMLCode"/>
-                    </w:rPr>
-                    <w:t>its</w:t>
-                  </w:r>
-                  <w:proofErr w:type="gramEnd"/>
-                  <w:r>
-                    <w:rPr>
-                      <w:rStyle w:val="HTMLCode"/>
-                    </w:rPr>
-                    <w:t xml:space="preserve"> head, a, which will be used as the pivot, and its</w:t>
-                  </w:r>
-                </w:p>
-                <w:p>
-                  <w:pPr>
-                    <w:rPr>
-                      <w:rStyle w:val="HTMLCode"/>
-                    </w:rPr>
-                  </w:pPr>
-                  <w:r>
-                    <w:rPr>
-                      <w:rStyle w:val="HTMLCode"/>
-                    </w:rPr>
-                    <w:t xml:space="preserve">                   #  </w:t>
-                  </w:r>
-                  <w:proofErr w:type="gramStart"/>
-                  <w:r>
-                    <w:rPr>
-                      <w:rStyle w:val="HTMLCode"/>
-                    </w:rPr>
-                    <w:t>tail</w:t>
-                  </w:r>
-                  <w:proofErr w:type="gramEnd"/>
-                  <w:r>
-                    <w:rPr>
-                      <w:rStyle w:val="HTMLCode"/>
-                    </w:rPr>
-                    <w:t>, as, which will be the list that is split up</w:t>
-                  </w:r>
-                </w:p>
-                <w:p>
-                  <w:pPr>
-                    <w:rPr>
-                      <w:rStyle w:val="HTMLCode"/>
-                    </w:rPr>
-                  </w:pPr>
-                  <w:r>
-                    <w:rPr>
-                      <w:rStyle w:val="HTMLCode"/>
-                    </w:rPr>
-                    <w:t xml:space="preserve">                   #  </w:t>
-                  </w:r>
-                  <w:proofErr w:type="gramStart"/>
-                  <w:r>
-                    <w:rPr>
-                      <w:rStyle w:val="HTMLCode"/>
-                    </w:rPr>
-                    <w:t>into</w:t>
-                  </w:r>
-                  <w:proofErr w:type="gramEnd"/>
-                  <w:r>
-                    <w:rPr>
-                      <w:rStyle w:val="HTMLCode"/>
-                    </w:rPr>
-                    <w:t xml:space="preserve"> two parts and each part sorted.</w:t>
-                  </w:r>
-                </w:p>
-                <w:p>
-                  <w:pPr>
-                    <w:rPr>
-                      <w:rStyle w:val="HTMLCode"/>
-                    </w:rPr>
-                  </w:pPr>
-                  <w:r>
-                    <w:rPr>
-                      <w:rStyle w:val="HTMLCode"/>
-                    </w:rPr>
-                    <w:t xml:space="preserve">        ) </w:t>
-                  </w:r>
-                  <w:r>
-                    <w:rPr>
-                      <w:rStyle w:val="HTMLCode"/>
-                    </w:rPr>
-                    <w:t xml:space="preserve">@ </w:t>
-                  </w:r>
-                  <w:proofErr w:type="spellStart"/>
-                  <w:proofErr w:type="gramStart"/>
-                  <w:r>
-                    <w:rPr>
-                      <w:rStyle w:val="HTMLCode"/>
-                    </w:rPr>
-                    <w:t>len:l</w:t>
-                  </w:r>
-                  <w:proofErr w:type="spellEnd"/>
-                  <w:proofErr w:type="gramEnd"/>
-                  <w:r>
-                    <w:rPr>
-                      <w:rStyle w:val="HTMLCode"/>
-                    </w:rPr>
-                    <w:t xml:space="preserve"> # The whole body of the function is only performed if l</w:t>
-                  </w:r>
-                </w:p>
-                <w:p>
-                  <w:pPr>
-                    <w:rPr>
-                      <w:rStyle w:val="HTMLCode"/>
-                    </w:rPr>
-                  </w:pPr>
-                  <w:r>
-                    <w:rPr>
-                      <w:rStyle w:val="HTMLCode"/>
-                    </w:rPr>
-                    <w:t xml:space="preserve">                  #  </w:t>
-                  </w:r>
-                  <w:proofErr w:type="gramStart"/>
-                  <w:r>
-                    <w:rPr>
-                      <w:rStyle w:val="HTMLCode"/>
-                    </w:rPr>
-                    <w:t>is</w:t>
-                  </w:r>
-                  <w:proofErr w:type="gramEnd"/>
-                  <w:r>
-                    <w:rPr>
-                      <w:rStyle w:val="HTMLCode"/>
-                    </w:rPr>
-                    <w:t xml:space="preserve"> not empty, otherwise null, the empty list, is</w:t>
-                  </w:r>
-                </w:p>
-                <w:p>
-                  <w:pPr>
-                    <w:rPr>
-                      <w:rStyle w:val="HTMLCode"/>
-                    </w:rPr>
-                  </w:pPr>
-                  <w:r>
-                    <w:rPr>
-                      <w:rStyle w:val="HTMLCode"/>
-                    </w:rPr>
-                    <w:t xml:space="preserve">                  #  </w:t>
-                  </w:r>
-                  <w:proofErr w:type="gramStart"/>
-                  <w:r>
-                    <w:rPr>
-                      <w:rStyle w:val="HTMLCode"/>
-                    </w:rPr>
-                    <w:t>returned</w:t>
-                  </w:r>
-                  <w:proofErr w:type="gramEnd"/>
-                  <w:r>
-                    <w:rPr>
-                      <w:rStyle w:val="HTMLCode"/>
-                    </w:rPr>
-                    <w:t>.</w:t>
+                    <w:t xml:space="preserve">    in  smallerSorted ++ [x] ++ biggerSorted</w:t>
                   </w:r>
                 </w:p>
               </w:txbxContent>
@@ -5316,6 +3451,525 @@
         <w:rPr>
           <w:rFonts w:ascii="Times New Roman" w:hAnsi="Times New Roman" w:cs="Times New Roman"/>
         </w:rPr>
+        <w:t>Rabbit, on the other hand, manages to achieve the shortest</w:t>
+      </w:r>
+      <w:r>
+        <w:rPr>
+          <w:rFonts w:ascii="Times New Roman" w:hAnsi="Times New Roman" w:cs="Times New Roman"/>
+        </w:rPr>
+        <w:t>, simplest, most concise function definition:</w:t>
+      </w:r>
+    </w:p>
+    <w:p>
+      <w:pPr>
+        <w:widowControl w:val="0"/>
+        <w:spacing w:line="480" w:lineRule="auto"/>
+        <w:rPr>
+          <w:rFonts w:ascii="Times New Roman" w:hAnsi="Times New Roman" w:cs="Times New Roman"/>
+        </w:rPr>
+      </w:pPr>
+      <w:r>
+        <w:rPr>
+          <w:rFonts w:ascii="Times New Roman" w:hAnsi="Times New Roman" w:cs="Times New Roman"/>
+        </w:rPr>
+      </w:r>
+      <w:r>
+        <w:rPr>
+          <w:rFonts w:ascii="Times New Roman" w:hAnsi="Times New Roman" w:cs="Times New Roman"/>
+        </w:rPr>
+        <w:pict w14:anchorId="09DA3535">
+          <v:shape id="_x0000_s1039" type="#_x0000_t202" style="width:423pt;height:58.4pt;mso-wrap-edited:f;mso-left-percent:-10001;mso-top-percent:-10001;mso-position-horizontal:absolute;mso-position-horizontal-relative:char;mso-position-vertical:absolute;mso-position-vertical-relative:line;mso-left-percent:-10001;mso-top-percent:-10001" wrapcoords="0 0 21600 0 21600 21600 0 21600 0 0" filled="f" stroked="f">
+            <v:fill o:detectmouseclick="t"/>
+            <v:textbox style="mso-next-textbox:#_x0000_s1039" inset=",7.2pt,,7.2pt">
+              <w:txbxContent>
+                <w:p>
+                  <w:pPr>
+                    <w:rPr>
+                      <w:rStyle w:val="HTMLCode"/>
+                    </w:rPr>
+                  </w:pPr>
+                  <w:r>
+                    <w:rPr>
+                      <w:rStyle w:val="HTMLCode"/>
+                    </w:rPr>
+                    <w:t>qsort(l) = (</w:t>
+                  </w:r>
+                </w:p>
+                <w:p>
+                  <w:pPr>
+                    <w:rPr>
+                      <w:rStyle w:val="HTMLCode"/>
+                    </w:rPr>
+                  </w:pPr>
+                  <w:r>
+                    <w:rPr>
+                      <w:rStyle w:val="HTMLCode"/>
+                    </w:rPr>
+                    <w:t xml:space="preserve">    qsort: (as ~ \x\(x @ x&lt;=a)) ++ a ++ qsort: (as ~ \x\(x @ x&gt;a))</w:t>
+                  </w:r>
+                </w:p>
+                <w:p>
+                  <w:pPr>
+                    <w:rPr>
+                      <w:rStyle w:val="HTMLCode"/>
+                    </w:rPr>
+                  </w:pPr>
+                  <w:r>
+                    <w:rPr>
+                      <w:rStyle w:val="HTMLCode"/>
+                    </w:rPr>
+                    <w:t xml:space="preserve">    $ a,as = l</w:t>
+                  </w:r>
+                </w:p>
+                <w:p>
+                  <w:pPr>
+                    <w:rPr>
+                      <w:rStyle w:val="HTMLCode"/>
+                    </w:rPr>
+                  </w:pPr>
+                  <w:r>
+                    <w:rPr>
+                      <w:rStyle w:val="HTMLCode"/>
+                    </w:rPr>
+                    <w:t xml:space="preserve">    ) @ len:l</w:t>
+                  </w:r>
+                </w:p>
+              </w:txbxContent>
+            </v:textbox>
+            <w10:wrap type="none"/>
+            <w10:anchorlock/>
+          </v:shape>
+        </w:pict>
+      </w:r>
+    </w:p>
+    <w:p>
+      <w:pPr>
+        <w:widowControl w:val="0"/>
+        <w:spacing w:line="480" w:lineRule="auto"/>
+        <w:rPr>
+          <w:rFonts w:ascii="Times New Roman" w:hAnsi="Times New Roman" w:cs="Times New Roman"/>
+        </w:rPr>
+      </w:pPr>
+      <w:r>
+        <w:rPr>
+          <w:rFonts w:ascii="Times New Roman" w:hAnsi="Times New Roman" w:cs="Times New Roman"/>
+        </w:rPr>
+        <w:t>A commented, more spread out version of that code explains what is happening:</w:t>
+      </w:r>
+    </w:p>
+    <w:p>
+      <w:pPr>
+        <w:widowControl w:val="0"/>
+        <w:spacing w:line="480" w:lineRule="auto"/>
+        <w:rPr>
+          <w:rFonts w:ascii="Times New Roman" w:hAnsi="Times New Roman" w:cs="Times New Roman"/>
+        </w:rPr>
+      </w:pPr>
+      <w:r>
+        <w:rPr>
+          <w:rFonts w:ascii="Times New Roman" w:hAnsi="Times New Roman" w:cs="Times New Roman"/>
+        </w:rPr>
+      </w:r>
+      <w:r>
+        <w:rPr>
+          <w:rFonts w:ascii="Times New Roman" w:hAnsi="Times New Roman" w:cs="Times New Roman"/>
+        </w:rPr>
+        <w:pict w14:anchorId="73EF1143">
+          <v:shape id="_x0000_s1040" type="#_x0000_t202" style="width:468pt;height:272.8pt;mso-wrap-edited:f;mso-left-percent:-10001;mso-top-percent:-10001;mso-position-horizontal:absolute;mso-position-horizontal-relative:char;mso-position-vertical:absolute;mso-position-vertical-relative:line;mso-left-percent:-10001;mso-top-percent:-10001" wrapcoords="0 0 21600 0 21600 21600 0 21600 0 0" filled="f" stroked="f">
+            <v:fill o:detectmouseclick="t"/>
+            <v:textbox style="mso-next-textbox:#_x0000_s1040" inset=",7.2pt,,7.2pt">
+              <w:txbxContent>
+                <w:p>
+                  <w:pPr>
+                    <w:rPr>
+                      <w:rStyle w:val="HTMLCode"/>
+                    </w:rPr>
+                  </w:pPr>
+                  <w:r>
+                    <w:rPr>
+                      <w:rStyle w:val="HTMLCode"/>
+                    </w:rPr>
+                    <w:t># The quick sort function:</w:t>
+                  </w:r>
+                </w:p>
+                <w:p>
+                  <w:pPr>
+                    <w:rPr>
+                      <w:rStyle w:val="HTMLCode"/>
+                    </w:rPr>
+                  </w:pPr>
+                  <w:r>
+                    <w:rPr>
+                      <w:rStyle w:val="HTMLCode"/>
+                    </w:rPr>
+                    <w:t>qsort(l) = ( # qsort is defined as a function of one argument, l</w:t>
+                  </w:r>
+                </w:p>
+                <w:p>
+                  <w:pPr>
+                    <w:rPr>
+                      <w:rStyle w:val="HTMLCode"/>
+                    </w:rPr>
+                  </w:pPr>
+                  <w:r>
+                    <w:rPr>
+                      <w:rStyle w:val="HTMLCode"/>
+                    </w:rPr>
+                    <w:t xml:space="preserve">        qsort: # The qsort function is called recursively on all the</w:t>
+                  </w:r>
+                </w:p>
+                <w:p>
+                  <w:pPr>
+                    <w:rPr>
+                      <w:rStyle w:val="HTMLCode"/>
+                    </w:rPr>
+                  </w:pPr>
+                  <w:r>
+                    <w:rPr>
+                      <w:rStyle w:val="HTMLCode"/>
+                    </w:rPr>
+                    <w:t xml:space="preserve">               #  elements in the list less than or equal to the pivot.</w:t>
+                  </w:r>
+                </w:p>
+                <w:p>
+                  <w:pPr>
+                    <w:rPr>
+                      <w:rStyle w:val="HTMLCode"/>
+                    </w:rPr>
+                  </w:pPr>
+                  <w:r>
+                    <w:rPr>
+                      <w:rStyle w:val="HTMLCode"/>
+                    </w:rPr>
+                    <w:t xml:space="preserve">            (as ~ # The tilde operator loops over the list with a function</w:t>
+                  </w:r>
+                </w:p>
+                <w:p>
+                  <w:pPr>
+                    <w:rPr>
+                      <w:rStyle w:val="HTMLCode"/>
+                    </w:rPr>
+                  </w:pPr>
+                  <w:r>
+                    <w:rPr>
+                      <w:rStyle w:val="HTMLCode"/>
+                    </w:rPr>
+                    <w:t xml:space="preserve">                 \x\( # An in-line function definition using backslashes</w:t>
+                  </w:r>
+                </w:p>
+                <w:p>
+                  <w:pPr>
+                    <w:rPr>
+                      <w:rStyle w:val="HTMLCode"/>
+                    </w:rPr>
+                  </w:pPr>
+                  <w:r>
+                    <w:rPr>
+                      <w:rStyle w:val="HTMLCode"/>
+                    </w:rPr>
+                    <w:t xml:space="preserve">                     x @ x&lt;=a # The main body of the function</w:t>
+                  </w:r>
+                </w:p>
+                <w:p>
+                  <w:pPr>
+                    <w:rPr>
+                      <w:rStyle w:val="HTMLCode"/>
+                    </w:rPr>
+                  </w:pPr>
+                  <w:r>
+                    <w:rPr>
+                      <w:rStyle w:val="HTMLCode"/>
+                    </w:rPr>
+                    <w:t xml:space="preserve">                     ))</w:t>
+                  </w:r>
+                </w:p>
+                <w:p>
+                  <w:pPr>
+                    <w:rPr>
+                      <w:rStyle w:val="HTMLCode"/>
+                    </w:rPr>
+                  </w:pPr>
+                  <w:r>
+                    <w:rPr>
+                      <w:rStyle w:val="HTMLCode"/>
+                    </w:rPr>
+                    <w:t xml:space="preserve">        ++ a ++ # That sort is joined with the pivot, which is then joined</w:t>
+                  </w:r>
+                </w:p>
+                <w:p>
+                  <w:pPr>
+                    <w:rPr>
+                      <w:rStyle w:val="HTMLCode"/>
+                    </w:rPr>
+                  </w:pPr>
+                  <w:r>
+                    <w:rPr>
+                      <w:rStyle w:val="HTMLCode"/>
+                    </w:rPr>
+                    <w:t xml:space="preserve">                #  with the next sort.</w:t>
+                  </w:r>
+                </w:p>
+                <w:p>
+                  <w:pPr>
+                    <w:rPr>
+                      <w:rStyle w:val="HTMLCode"/>
+                    </w:rPr>
+                  </w:pPr>
+                  <w:r>
+                    <w:rPr>
+                      <w:rStyle w:val="HTMLCode"/>
+                    </w:rPr>
+                    <w:t xml:space="preserve">        qsort: # The qsort function is called recursively on all the</w:t>
+                  </w:r>
+                </w:p>
+                <w:p>
+                  <w:pPr>
+                    <w:rPr>
+                      <w:rStyle w:val="HTMLCode"/>
+                    </w:rPr>
+                  </w:pPr>
+                  <w:r>
+                    <w:rPr>
+                      <w:rStyle w:val="HTMLCode"/>
+                    </w:rPr>
+                    <w:t xml:space="preserve">               #  elements in the list greater than the pivot.</w:t>
+                  </w:r>
+                </w:p>
+                <w:p>
+                  <w:pPr>
+                    <w:rPr>
+                      <w:rStyle w:val="HTMLCode"/>
+                    </w:rPr>
+                  </w:pPr>
+                  <w:r>
+                    <w:rPr>
+                      <w:rStyle w:val="HTMLCode"/>
+                    </w:rPr>
+                    <w:t xml:space="preserve">            </w:t>
+                  </w:r>
+                  <w:r>
+                    <w:rPr>
+                      <w:rStyle w:val="HTMLCode"/>
+                    </w:rPr>
+                    <w:t>(as ~</w:t>
+                  </w:r>
+                  <w:r>
+                    <w:rPr>
+                      <w:rStyle w:val="HTMLCode"/>
+                    </w:rPr>
+                    <w:t xml:space="preserve"> # The tilde operator loops over the list with a function</w:t>
+                  </w:r>
+                </w:p>
+                <w:p>
+                  <w:pPr>
+                    <w:rPr>
+                      <w:rStyle w:val="HTMLCode"/>
+                    </w:rPr>
+                  </w:pPr>
+                  <w:r>
+                    <w:rPr>
+                      <w:rStyle w:val="HTMLCode"/>
+                    </w:rPr>
+                    <w:t xml:space="preserve">                </w:t>
+                  </w:r>
+                  <w:r>
+                    <w:rPr>
+                      <w:rStyle w:val="HTMLCode"/>
+                    </w:rPr>
+                    <w:t xml:space="preserve"> \x\(</w:t>
+                  </w:r>
+                  <w:r>
+                    <w:rPr>
+                      <w:rStyle w:val="HTMLCode"/>
+                    </w:rPr>
+                    <w:t xml:space="preserve"> # An in-line function definition using backslashes</w:t>
+                  </w:r>
+                </w:p>
+                <w:p>
+                  <w:pPr>
+                    <w:rPr>
+                      <w:rStyle w:val="HTMLCode"/>
+                    </w:rPr>
+                  </w:pPr>
+                  <w:r>
+                    <w:rPr>
+                      <w:rStyle w:val="HTMLCode"/>
+                    </w:rPr>
+                    <w:t xml:space="preserve">                     </w:t>
+                  </w:r>
+                  <w:r>
+                    <w:rPr>
+                      <w:rStyle w:val="HTMLCode"/>
+                    </w:rPr>
+                    <w:t>x @ x&gt;a</w:t>
+                  </w:r>
+                  <w:r>
+                    <w:rPr>
+                      <w:rStyle w:val="HTMLCode"/>
+                    </w:rPr>
+                    <w:t xml:space="preserve"> # The main body of the function</w:t>
+                  </w:r>
+                </w:p>
+                <w:p>
+                  <w:pPr>
+                    <w:rPr>
+                      <w:rStyle w:val="HTMLCode"/>
+                    </w:rPr>
+                  </w:pPr>
+                  <w:r>
+                    <w:rPr>
+                      <w:rStyle w:val="HTMLCode"/>
+                    </w:rPr>
+                    <w:t xml:space="preserve">                     </w:t>
+                  </w:r>
+                  <w:r>
+                    <w:rPr>
+                      <w:rStyle w:val="HTMLCode"/>
+                    </w:rPr>
+                    <w:t>))</w:t>
+                  </w:r>
+                </w:p>
+                <w:p>
+                  <w:pPr>
+                    <w:rPr>
+                      <w:rStyle w:val="HTMLCode"/>
+                    </w:rPr>
+                  </w:pPr>
+                  <w:r>
+                    <w:rPr>
+                      <w:rStyle w:val="HTMLCode"/>
+                    </w:rPr>
+                    <w:t xml:space="preserve">  </w:t>
+                  </w:r>
+                  <w:r>
+                    <w:rPr>
+                      <w:rStyle w:val="HTMLCode"/>
+                    </w:rPr>
+                    <w:t xml:space="preserve">    </w:t>
+                  </w:r>
+                  <w:r>
+                    <w:rPr>
+                      <w:rStyle w:val="HTMLCode"/>
+                    </w:rPr>
+                    <w:t xml:space="preserve">  $ a,as = l</w:t>
+                  </w:r>
+                  <w:r>
+                    <w:rPr>
+                      <w:rStyle w:val="HTMLCode"/>
+                    </w:rPr>
+                    <w:t xml:space="preserve"> # The original argument, l, is split up into two parts,</w:t>
+                  </w:r>
+                </w:p>
+                <w:p>
+                  <w:pPr>
+                    <w:rPr>
+                      <w:rStyle w:val="HTMLCode"/>
+                    </w:rPr>
+                  </w:pPr>
+                  <w:r>
+                    <w:rPr>
+                      <w:rStyle w:val="HTMLCode"/>
+                    </w:rPr>
+                    <w:t xml:space="preserve">                   #  its head, a, which will be used as the pivot, and its</w:t>
+                  </w:r>
+                </w:p>
+                <w:p>
+                  <w:pPr>
+                    <w:rPr>
+                      <w:rStyle w:val="HTMLCode"/>
+                    </w:rPr>
+                  </w:pPr>
+                  <w:r>
+                    <w:rPr>
+                      <w:rStyle w:val="HTMLCode"/>
+                    </w:rPr>
+                    <w:t xml:space="preserve">                   #  tail, as, which will be the list that is split up</w:t>
+                  </w:r>
+                </w:p>
+                <w:p>
+                  <w:pPr>
+                    <w:rPr>
+                      <w:rStyle w:val="HTMLCode"/>
+                    </w:rPr>
+                  </w:pPr>
+                  <w:r>
+                    <w:rPr>
+                      <w:rStyle w:val="HTMLCode"/>
+                    </w:rPr>
+                    <w:t xml:space="preserve">                   #  into two parts and each part sorted.</w:t>
+                  </w:r>
+                </w:p>
+                <w:p>
+                  <w:pPr>
+                    <w:rPr>
+                      <w:rStyle w:val="HTMLCode"/>
+                    </w:rPr>
+                  </w:pPr>
+                  <w:r>
+                    <w:rPr>
+                      <w:rStyle w:val="HTMLCode"/>
+                    </w:rPr>
+                    <w:t xml:space="preserve">        ) </w:t>
+                  </w:r>
+                  <w:r>
+                    <w:rPr>
+                      <w:rStyle w:val="HTMLCode"/>
+                    </w:rPr>
+                    <w:t>@ len:l</w:t>
+                  </w:r>
+                  <w:r>
+                    <w:rPr>
+                      <w:rStyle w:val="HTMLCode"/>
+                    </w:rPr>
+                    <w:t xml:space="preserve"> # The whole body of the function is only performed if l</w:t>
+                  </w:r>
+                </w:p>
+                <w:p>
+                  <w:pPr>
+                    <w:rPr>
+                      <w:rStyle w:val="HTMLCode"/>
+                    </w:rPr>
+                  </w:pPr>
+                  <w:r>
+                    <w:rPr>
+                      <w:rStyle w:val="HTMLCode"/>
+                    </w:rPr>
+                    <w:t xml:space="preserve">                  #  is not empty, otherwise null, the empty list, is</w:t>
+                  </w:r>
+                </w:p>
+                <w:p>
+                  <w:pPr>
+                    <w:rPr>
+                      <w:rStyle w:val="HTMLCode"/>
+                    </w:rPr>
+                  </w:pPr>
+                  <w:r>
+                    <w:rPr>
+                      <w:rStyle w:val="HTMLCode"/>
+                    </w:rPr>
+                    <w:t xml:space="preserve">                  #  returned.</w:t>
+                  </w:r>
+                </w:p>
+              </w:txbxContent>
+            </v:textbox>
+            <w10:wrap type="none"/>
+            <w10:anchorlock/>
+          </v:shape>
+        </w:pict>
+      </w:r>
+    </w:p>
+    <w:p>
+      <w:pPr>
+        <w:widowControl w:val="0"/>
+        <w:spacing w:line="480" w:lineRule="auto"/>
+        <w:rPr>
+          <w:rFonts w:ascii="Times New Roman" w:hAnsi="Times New Roman" w:cs="Times New Roman"/>
+        </w:rPr>
+      </w:pPr>
+      <w:r>
+        <w:rPr>
+          <w:rFonts w:ascii="Times New Roman" w:hAnsi="Times New Roman" w:cs="Times New Roman"/>
+        </w:rPr>
         <w:t xml:space="preserve">When expanded as such, the Rabbit algorithm looks like it has become as long as the Python one. But the Python algorithm documented as extensively as this piece of Rabbit code would be much longer. Thus, Rabbit shows its use of functional programming in its ability to allow for much shorter, </w:t>
       </w:r>
       <w:r>
@@ -5402,21 +4056,7 @@
         <w:rPr>
           <w:rFonts w:ascii="Times New Roman" w:hAnsi="Times New Roman" w:cs="Times New Roman"/>
         </w:rPr>
-        <w:t xml:space="preserve">0 </w:t>
-      </w:r>
-      <w:proofErr w:type="spellStart"/>
-      <w:r>
-        <w:rPr>
-          <w:rFonts w:ascii="Times New Roman" w:hAnsi="Times New Roman" w:cs="Times New Roman"/>
-        </w:rPr>
-        <w:t>GitHub</w:t>
-      </w:r>
-      <w:proofErr w:type="spellEnd"/>
-      <w:r>
-        <w:rPr>
-          <w:rFonts w:ascii="Times New Roman" w:hAnsi="Times New Roman" w:cs="Times New Roman"/>
-        </w:rPr>
-        <w:t xml:space="preserve"> issues still remain</w:t>
+        <w:t>0 GitHub issues still remain</w:t>
       </w:r>
       <w:r>
         <w:rPr>
@@ -5824,21 +4464,7 @@
         <w:rPr>
           <w:rFonts w:ascii="Times New Roman" w:hAnsi="Times New Roman" w:cs="Times New Roman"/>
         </w:rPr>
-        <w:t xml:space="preserve">“A Comparison of C, MATLAB, and Python as Teaching Languages in Engineering,” Hans </w:t>
-      </w:r>
-      <w:proofErr w:type="spellStart"/>
-      <w:r>
-        <w:rPr>
-          <w:rFonts w:ascii="Times New Roman" w:hAnsi="Times New Roman" w:cs="Times New Roman"/>
-        </w:rPr>
-        <w:t>Fangohr</w:t>
-      </w:r>
-      <w:proofErr w:type="spellEnd"/>
-      <w:r>
-        <w:rPr>
-          <w:rFonts w:ascii="Times New Roman" w:hAnsi="Times New Roman" w:cs="Times New Roman"/>
-        </w:rPr>
-        <w:t xml:space="preserve">, Computational Science - ICCS 2004, </w:t>
+        <w:t xml:space="preserve">“A Comparison of C, MATLAB, and Python as Teaching Languages in Engineering,” Hans Fangohr, Computational Science - ICCS 2004, </w:t>
       </w:r>
       <w:r>
         <w:rPr>
@@ -5895,7 +4521,6 @@
           <w:rFonts w:ascii="Times New Roman" w:hAnsi="Times New Roman" w:cs="Times New Roman"/>
         </w:rPr>
       </w:pPr>
-      <w:proofErr w:type="gramStart"/>
       <w:r>
         <w:rPr>
           <w:rFonts w:ascii="Times New Roman" w:hAnsi="Times New Roman" w:cs="Times New Roman"/>
@@ -5906,16 +4531,8 @@
         <w:rPr>
           <w:rFonts w:ascii="Times New Roman" w:hAnsi="Times New Roman" w:cs="Times New Roman"/>
         </w:rPr>
-        <w:t xml:space="preserve">Paul </w:t>
-      </w:r>
-      <w:proofErr w:type="spellStart"/>
-      <w:r>
-        <w:rPr>
-          <w:rFonts w:ascii="Times New Roman" w:hAnsi="Times New Roman" w:cs="Times New Roman"/>
-        </w:rPr>
-        <w:t>Hudak</w:t>
-      </w:r>
-      <w:proofErr w:type="spellEnd"/>
+        <w:t>Paul Hudak</w:t>
+      </w:r>
       <w:r>
         <w:rPr>
           <w:rFonts w:ascii="Times New Roman" w:hAnsi="Times New Roman" w:cs="Times New Roman"/>
@@ -5932,21 +4549,7 @@
         <w:rPr>
           <w:rFonts w:ascii="Times New Roman" w:hAnsi="Times New Roman" w:cs="Times New Roman"/>
         </w:rPr>
-        <w:t xml:space="preserve">, Joseph </w:t>
-      </w:r>
-      <w:proofErr w:type="spellStart"/>
-      <w:r>
-        <w:rPr>
-          <w:rFonts w:ascii="Times New Roman" w:hAnsi="Times New Roman" w:cs="Times New Roman"/>
-        </w:rPr>
-        <w:t>Fasel</w:t>
-      </w:r>
-      <w:proofErr w:type="spellEnd"/>
-      <w:r>
-        <w:rPr>
-          <w:rFonts w:ascii="Times New Roman" w:hAnsi="Times New Roman" w:cs="Times New Roman"/>
-        </w:rPr>
-        <w:t xml:space="preserve">, 2000, </w:t>
+        <w:t xml:space="preserve">, Joseph Fasel, 2000, </w:t>
       </w:r>
       <w:hyperlink r:id="rId9" w:history="1">
         <w:r>
@@ -5965,7 +4568,6 @@
         </w:rPr>
         <w:t>.</w:t>
       </w:r>
-      <w:proofErr w:type="gramEnd"/>
     </w:p>
     <w:p>
       <w:pPr>
@@ -5986,35 +4588,7 @@
         <w:rPr>
           <w:rFonts w:ascii="Times New Roman" w:hAnsi="Times New Roman" w:cs="Times New Roman"/>
         </w:rPr>
-        <w:t xml:space="preserve">“Computer Programming for </w:t>
-      </w:r>
-      <w:proofErr w:type="gramStart"/>
-      <w:r>
-        <w:rPr>
-          <w:rFonts w:ascii="Times New Roman" w:hAnsi="Times New Roman" w:cs="Times New Roman"/>
-        </w:rPr>
-        <w:t>Everybody</w:t>
-      </w:r>
-      <w:proofErr w:type="gramEnd"/>
-      <w:r>
-        <w:rPr>
-          <w:rFonts w:ascii="Times New Roman" w:hAnsi="Times New Roman" w:cs="Times New Roman"/>
-        </w:rPr>
-        <w:t xml:space="preserve">,” Guido van </w:t>
-      </w:r>
-      <w:proofErr w:type="spellStart"/>
-      <w:r>
-        <w:rPr>
-          <w:rFonts w:ascii="Times New Roman" w:hAnsi="Times New Roman" w:cs="Times New Roman"/>
-        </w:rPr>
-        <w:t>Rossum</w:t>
-      </w:r>
-      <w:proofErr w:type="spellEnd"/>
-      <w:r>
-        <w:rPr>
-          <w:rFonts w:ascii="Times New Roman" w:hAnsi="Times New Roman" w:cs="Times New Roman"/>
-        </w:rPr>
-        <w:t xml:space="preserve">, July 1999, funding proposal submitted to DARPA, </w:t>
+        <w:t xml:space="preserve">“Computer Programming for Everybody,” Guido van Rossum, July 1999, funding proposal submitted to DARPA, </w:t>
       </w:r>
       <w:hyperlink r:id="rId10" w:history="1">
         <w:r>
@@ -6051,7 +4625,6 @@
           <w:color w:val="4A442A" w:themeColor="background2" w:themeShade="40"/>
         </w:rPr>
       </w:pPr>
-      <w:proofErr w:type="gramStart"/>
       <w:r>
         <w:rPr>
           <w:rFonts w:ascii="Times New Roman" w:hAnsi="Times New Roman" w:cs="Times New Roman"/>
@@ -6063,21 +4636,7 @@
         <w:rPr>
           <w:rFonts w:ascii="Times New Roman" w:hAnsi="Times New Roman" w:cs="Times New Roman"/>
         </w:rPr>
-        <w:t xml:space="preserve">Guido van </w:t>
-      </w:r>
-      <w:proofErr w:type="spellStart"/>
-      <w:r>
-        <w:rPr>
-          <w:rFonts w:ascii="Times New Roman" w:hAnsi="Times New Roman" w:cs="Times New Roman"/>
-        </w:rPr>
-        <w:t>Rossum</w:t>
-      </w:r>
-      <w:proofErr w:type="spellEnd"/>
-      <w:r>
-        <w:rPr>
-          <w:rFonts w:ascii="Times New Roman" w:hAnsi="Times New Roman" w:cs="Times New Roman"/>
-        </w:rPr>
-        <w:t xml:space="preserve"> </w:t>
+        <w:t xml:space="preserve">Guido van Rossum </w:t>
       </w:r>
       <w:r>
         <w:rPr>
@@ -6108,7 +4667,6 @@
         </w:rPr>
         <w:t>.</w:t>
       </w:r>
-      <w:proofErr w:type="gramEnd"/>
     </w:p>
     <w:p>
       <w:pPr>
@@ -6144,21 +4702,7 @@
         <w:rPr>
           <w:rFonts w:ascii="Times New Roman" w:eastAsia="Times New Roman" w:hAnsi="Times New Roman" w:cs="Times New Roman"/>
         </w:rPr>
-        <w:t xml:space="preserve">Matthias </w:t>
-      </w:r>
-      <w:proofErr w:type="spellStart"/>
-      <w:r>
-        <w:rPr>
-          <w:rFonts w:ascii="Times New Roman" w:eastAsia="Times New Roman" w:hAnsi="Times New Roman" w:cs="Times New Roman"/>
-        </w:rPr>
-        <w:t>Felleisen</w:t>
-      </w:r>
-      <w:proofErr w:type="spellEnd"/>
-      <w:r>
-        <w:rPr>
-          <w:rFonts w:ascii="Times New Roman" w:eastAsia="Times New Roman" w:hAnsi="Times New Roman" w:cs="Times New Roman"/>
-        </w:rPr>
-        <w:t xml:space="preserve">, Jeremy Gibbons, Editors, </w:t>
+        <w:t xml:space="preserve">Matthias Felleisen, Jeremy Gibbons, Editors, </w:t>
       </w:r>
       <w:hyperlink r:id="rId12" w:history="1">
         <w:r>
@@ -6166,32 +4710,7 @@
             <w:rStyle w:val="Hyperlink"/>
             <w:rFonts w:ascii="Times New Roman" w:hAnsi="Times New Roman" w:cs="Times New Roman"/>
           </w:rPr>
-          <w:t>journals.cambridge.org/action/</w:t>
-        </w:r>
-        <w:proofErr w:type="spellStart"/>
-        <w:r>
-          <w:rPr>
-            <w:rStyle w:val="Hyperlink"/>
-            <w:rFonts w:ascii="Times New Roman" w:hAnsi="Times New Roman" w:cs="Times New Roman"/>
-          </w:rPr>
-          <w:t>displayJournal</w:t>
-        </w:r>
-        <w:proofErr w:type="gramStart"/>
-        <w:r>
-          <w:rPr>
-            <w:rStyle w:val="Hyperlink"/>
-            <w:rFonts w:ascii="Times New Roman" w:hAnsi="Times New Roman" w:cs="Times New Roman"/>
-          </w:rPr>
-          <w:t>?jid</w:t>
-        </w:r>
-        <w:proofErr w:type="spellEnd"/>
-        <w:proofErr w:type="gramEnd"/>
-        <w:r>
-          <w:rPr>
-            <w:rStyle w:val="Hyperlink"/>
-            <w:rFonts w:ascii="Times New Roman" w:hAnsi="Times New Roman" w:cs="Times New Roman"/>
-          </w:rPr>
-          <w:t>=JFP</w:t>
+          <w:t>journals.cambridge.org/action/displayJournal?jid=JFP</w:t>
         </w:r>
       </w:hyperlink>
       <w:r>
@@ -6222,42 +4741,7 @@
         <w:rPr>
           <w:rFonts w:ascii="Times New Roman" w:hAnsi="Times New Roman" w:cs="Times New Roman"/>
         </w:rPr>
-        <w:t xml:space="preserve">“Learn You a Haskell for Great </w:t>
-      </w:r>
-      <w:proofErr w:type="gramStart"/>
-      <w:r>
-        <w:rPr>
-          <w:rFonts w:ascii="Times New Roman" w:hAnsi="Times New Roman" w:cs="Times New Roman"/>
-        </w:rPr>
-        <w:t>Good</w:t>
-      </w:r>
-      <w:proofErr w:type="gramEnd"/>
-      <w:r>
-        <w:rPr>
-          <w:rFonts w:ascii="Times New Roman" w:hAnsi="Times New Roman" w:cs="Times New Roman"/>
-        </w:rPr>
-        <w:t xml:space="preserve">,” </w:t>
-      </w:r>
-      <w:proofErr w:type="spellStart"/>
-      <w:r>
-        <w:rPr>
-          <w:rFonts w:ascii="Times New Roman" w:hAnsi="Times New Roman" w:cs="Times New Roman"/>
-        </w:rPr>
-        <w:t>Miran</w:t>
-      </w:r>
-      <w:proofErr w:type="spellEnd"/>
-      <w:r>
-        <w:rPr>
-          <w:rFonts w:ascii="Times New Roman" w:hAnsi="Times New Roman" w:cs="Times New Roman"/>
-        </w:rPr>
-        <w:t xml:space="preserve"> </w:t>
-      </w:r>
-      <w:proofErr w:type="spellStart"/>
-      <w:r>
-        <w:rPr>
-          <w:rFonts w:ascii="Times New Roman" w:hAnsi="Times New Roman" w:cs="Times New Roman"/>
-        </w:rPr>
-        <w:t>Lipova</w:t>
+        <w:t>“Learn You a Haskell for Great Good,” Miran Lipova</w:t>
       </w:r>
       <w:r>
         <w:rPr>
@@ -6271,14 +4755,7 @@
         <w:rPr>
           <w:rFonts w:ascii="Times New Roman" w:hAnsi="Times New Roman" w:cs="Times New Roman"/>
         </w:rPr>
-        <w:t>a</w:t>
-      </w:r>
-      <w:proofErr w:type="spellEnd"/>
-      <w:r>
-        <w:rPr>
-          <w:rFonts w:ascii="Times New Roman" w:hAnsi="Times New Roman" w:cs="Times New Roman"/>
-        </w:rPr>
-        <w:t xml:space="preserve">, 2011, </w:t>
+        <w:t xml:space="preserve">a, 2011, </w:t>
       </w:r>
       <w:hyperlink r:id="rId13" w:history="1">
         <w:r>
@@ -6353,40 +4830,11 @@
           <w:rFonts w:ascii="Times New Roman" w:hAnsi="Times New Roman" w:cs="Times New Roman"/>
         </w:rPr>
       </w:pPr>
-      <w:proofErr w:type="gramStart"/>
-      <w:r>
-        <w:rPr>
-          <w:rFonts w:ascii="Times New Roman" w:hAnsi="Times New Roman" w:cs="Times New Roman"/>
-        </w:rPr>
-        <w:t xml:space="preserve">“PYPL </w:t>
-      </w:r>
-      <w:proofErr w:type="spellStart"/>
-      <w:r>
-        <w:rPr>
-          <w:rFonts w:ascii="Times New Roman" w:hAnsi="Times New Roman" w:cs="Times New Roman"/>
-        </w:rPr>
-        <w:t>PopularitY</w:t>
-      </w:r>
-      <w:proofErr w:type="spellEnd"/>
-      <w:r>
-        <w:rPr>
-          <w:rFonts w:ascii="Times New Roman" w:hAnsi="Times New Roman" w:cs="Times New Roman"/>
-        </w:rPr>
-        <w:t xml:space="preserve"> of Programming Language Index,” </w:t>
-      </w:r>
-      <w:proofErr w:type="spellStart"/>
-      <w:r>
-        <w:rPr>
-          <w:rFonts w:ascii="Times New Roman" w:hAnsi="Times New Roman" w:cs="Times New Roman"/>
-        </w:rPr>
-        <w:t>PyDatalog</w:t>
-      </w:r>
-      <w:proofErr w:type="spellEnd"/>
-      <w:r>
-        <w:rPr>
-          <w:rFonts w:ascii="Times New Roman" w:hAnsi="Times New Roman" w:cs="Times New Roman"/>
-        </w:rPr>
-        <w:t xml:space="preserve">, </w:t>
+      <w:r>
+        <w:rPr>
+          <w:rFonts w:ascii="Times New Roman" w:hAnsi="Times New Roman" w:cs="Times New Roman"/>
+        </w:rPr>
+        <w:t xml:space="preserve">“PYPL PopularitY of Programming Language Index,” PyDatalog, </w:t>
       </w:r>
       <w:hyperlink r:id="rId15" w:history="1">
         <w:r>
@@ -6405,7 +4853,6 @@
         </w:rPr>
         <w:t>.</w:t>
       </w:r>
-      <w:proofErr w:type="gramEnd"/>
     </w:p>
     <w:p>
       <w:pPr>
@@ -6426,55 +4873,13 @@
         <w:rPr>
           <w:rFonts w:ascii="Times New Roman" w:eastAsia="Times New Roman" w:hAnsi="Times New Roman" w:cs="Times New Roman"/>
         </w:rPr>
-        <w:t xml:space="preserve">“Python as a Programming Language for the Introductory Programming Courses,” </w:t>
-      </w:r>
-      <w:proofErr w:type="spellStart"/>
-      <w:r>
-        <w:rPr>
-          <w:rFonts w:ascii="Times New Roman" w:eastAsia="Times New Roman" w:hAnsi="Times New Roman" w:cs="Times New Roman"/>
-        </w:rPr>
-        <w:t>J</w:t>
-      </w:r>
-      <w:r>
-        <w:rPr>
-          <w:rFonts w:ascii="Times New Roman" w:hAnsi="Times New Roman" w:cs="Times New Roman"/>
-        </w:rPr>
-        <w:t>ussi</w:t>
-      </w:r>
-      <w:proofErr w:type="spellEnd"/>
-      <w:r>
-        <w:rPr>
-          <w:rFonts w:ascii="Times New Roman" w:hAnsi="Times New Roman" w:cs="Times New Roman"/>
-        </w:rPr>
-        <w:t xml:space="preserve"> </w:t>
-      </w:r>
-      <w:proofErr w:type="spellStart"/>
-      <w:r>
-        <w:rPr>
-          <w:rFonts w:ascii="Times New Roman" w:hAnsi="Times New Roman" w:cs="Times New Roman"/>
-        </w:rPr>
-        <w:t>Pekka</w:t>
-      </w:r>
-      <w:proofErr w:type="spellEnd"/>
-      <w:r>
-        <w:rPr>
-          <w:rFonts w:ascii="Times New Roman" w:hAnsi="Times New Roman" w:cs="Times New Roman"/>
-        </w:rPr>
-        <w:t xml:space="preserve"> </w:t>
-      </w:r>
-      <w:proofErr w:type="spellStart"/>
-      <w:r>
-        <w:rPr>
-          <w:rFonts w:ascii="Times New Roman" w:hAnsi="Times New Roman" w:cs="Times New Roman"/>
-        </w:rPr>
-        <w:t>Kasurinen</w:t>
-      </w:r>
-      <w:proofErr w:type="spellEnd"/>
-      <w:r>
-        <w:rPr>
-          <w:rFonts w:ascii="Times New Roman" w:hAnsi="Times New Roman" w:cs="Times New Roman"/>
-        </w:rPr>
-        <w:t xml:space="preserve">, Thesis for the Degree of Bachelor of Science in Technology, Lappeenranta University of Technology, 2006, </w:t>
+        <w:t>“Python as a Programming Language for the Introductory Programming Courses,” J</w:t>
+      </w:r>
+      <w:r>
+        <w:rPr>
+          <w:rFonts w:ascii="Times New Roman" w:hAnsi="Times New Roman" w:cs="Times New Roman"/>
+        </w:rPr>
+        <w:t xml:space="preserve">ussi Pekka Kasurinen, Thesis for the Degree of Bachelor of Science in Technology, Lappeenranta University of Technology, 2006, </w:t>
       </w:r>
       <w:hyperlink r:id="rId16" w:history="1">
         <w:r>
@@ -6507,26 +4912,11 @@
           <w:rFonts w:ascii="Times New Roman" w:hAnsi="Times New Roman" w:cs="Times New Roman"/>
         </w:rPr>
       </w:pPr>
-      <w:proofErr w:type="gramStart"/>
-      <w:r>
-        <w:rPr>
-          <w:rFonts w:ascii="Times New Roman" w:hAnsi="Times New Roman" w:cs="Times New Roman"/>
-        </w:rPr>
-        <w:t xml:space="preserve">“Real World Haskell” Bryan O'Sullivan, Don Stewart, and John </w:t>
-      </w:r>
-      <w:proofErr w:type="spellStart"/>
-      <w:r>
-        <w:rPr>
-          <w:rFonts w:ascii="Times New Roman" w:hAnsi="Times New Roman" w:cs="Times New Roman"/>
-        </w:rPr>
-        <w:t>Goerzen</w:t>
-      </w:r>
-      <w:proofErr w:type="spellEnd"/>
-      <w:r>
-        <w:rPr>
-          <w:rFonts w:ascii="Times New Roman" w:hAnsi="Times New Roman" w:cs="Times New Roman"/>
-        </w:rPr>
-        <w:t xml:space="preserve">, 2008, </w:t>
+      <w:r>
+        <w:rPr>
+          <w:rFonts w:ascii="Times New Roman" w:hAnsi="Times New Roman" w:cs="Times New Roman"/>
+        </w:rPr>
+        <w:t xml:space="preserve">“Real World Haskell” Bryan O'Sullivan, Don Stewart, and John Goerzen, 2008, </w:t>
       </w:r>
       <w:hyperlink r:id="rId17" w:history="1">
         <w:r>
@@ -6545,7 +4935,6 @@
         </w:rPr>
         <w:t>.</w:t>
       </w:r>
-      <w:proofErr w:type="gramEnd"/>
     </w:p>
     <w:p>
       <w:pPr>
@@ -6562,7 +4951,6 @@
           <w:rFonts w:ascii="Times New Roman" w:hAnsi="Times New Roman" w:cs="Times New Roman"/>
         </w:rPr>
       </w:pPr>
-      <w:proofErr w:type="gramStart"/>
       <w:r>
         <w:rPr>
           <w:rStyle w:val="Strong"/>
@@ -6583,33 +4971,8 @@
             <w:rStyle w:val="Hyperlink"/>
             <w:rFonts w:ascii="Times New Roman" w:hAnsi="Times New Roman" w:cs="Times New Roman"/>
           </w:rPr>
-          <w:t>rosettacode.org/wiki/</w:t>
+          <w:t>rosettacode.org/wiki/Sorting_algorithms/Quicksort#Python</w:t>
         </w:r>
-        <w:proofErr w:type="spellStart"/>
-        <w:r>
-          <w:rPr>
-            <w:rStyle w:val="Hyperlink"/>
-            <w:rFonts w:ascii="Times New Roman" w:hAnsi="Times New Roman" w:cs="Times New Roman"/>
-          </w:rPr>
-          <w:t>Sorting_algorithms</w:t>
-        </w:r>
-        <w:proofErr w:type="spellEnd"/>
-        <w:r>
-          <w:rPr>
-            <w:rStyle w:val="Hyperlink"/>
-            <w:rFonts w:ascii="Times New Roman" w:hAnsi="Times New Roman" w:cs="Times New Roman"/>
-          </w:rPr>
-          <w:t>/</w:t>
-        </w:r>
-        <w:proofErr w:type="spellStart"/>
-        <w:r>
-          <w:rPr>
-            <w:rStyle w:val="Hyperlink"/>
-            <w:rFonts w:ascii="Times New Roman" w:hAnsi="Times New Roman" w:cs="Times New Roman"/>
-          </w:rPr>
-          <w:t>Quicksort#Python</w:t>
-        </w:r>
-        <w:proofErr w:type="spellEnd"/>
       </w:hyperlink>
       <w:r>
         <w:rPr>
@@ -6617,7 +4980,6 @@
         </w:rPr>
         <w:t>.</w:t>
       </w:r>
-      <w:proofErr w:type="gramEnd"/>
     </w:p>
     <w:p>
       <w:pPr>
@@ -6696,28 +5058,13 @@
           <w:rStyle w:val="small"/>
           <w:rFonts w:ascii="Times New Roman" w:hAnsi="Times New Roman" w:cs="Times New Roman"/>
         </w:rPr>
-        <w:t xml:space="preserve">Janet </w:t>
-      </w:r>
-      <w:proofErr w:type="gramStart"/>
-      <w:r>
-        <w:rPr>
-          <w:rStyle w:val="small"/>
-          <w:rFonts w:ascii="Times New Roman" w:hAnsi="Times New Roman" w:cs="Times New Roman"/>
-        </w:rPr>
-        <w:t xml:space="preserve">Swift </w:t>
-      </w:r>
-      <w:r>
-        <w:rPr>
-          <w:rFonts w:ascii="Times New Roman" w:hAnsi="Times New Roman" w:cs="Times New Roman"/>
-        </w:rPr>
-        <w:t>,</w:t>
-      </w:r>
-      <w:proofErr w:type="gramEnd"/>
-      <w:r>
-        <w:rPr>
-          <w:rFonts w:ascii="Times New Roman" w:hAnsi="Times New Roman" w:cs="Times New Roman"/>
-        </w:rPr>
-        <w:t xml:space="preserve"> August 27, 2014, </w:t>
+        <w:t xml:space="preserve">Janet Swift </w:t>
+      </w:r>
+      <w:r>
+        <w:rPr>
+          <w:rFonts w:ascii="Times New Roman" w:hAnsi="Times New Roman" w:cs="Times New Roman"/>
+        </w:rPr>
+        <w:t xml:space="preserve">, August 27, 2014, </w:t>
       </w:r>
       <w:hyperlink r:id="rId20" w:history="1">
         <w:r>
@@ -6757,21 +5104,7 @@
           <w:rFonts w:ascii="Times New Roman" w:eastAsia="Times New Roman" w:hAnsi="Times New Roman" w:cs="Times New Roman"/>
         </w:rPr>
         <w:lastRenderedPageBreak/>
-        <w:t xml:space="preserve">Teaching an Introductory Computer Science Sequence with Python,” Bradley N. Miller, David L. </w:t>
-      </w:r>
-      <w:proofErr w:type="spellStart"/>
-      <w:r>
-        <w:rPr>
-          <w:rFonts w:ascii="Times New Roman" w:eastAsia="Times New Roman" w:hAnsi="Times New Roman" w:cs="Times New Roman"/>
-        </w:rPr>
-        <w:t>Ranum</w:t>
-      </w:r>
-      <w:proofErr w:type="spellEnd"/>
-      <w:r>
-        <w:rPr>
-          <w:rFonts w:ascii="Times New Roman" w:eastAsia="Times New Roman" w:hAnsi="Times New Roman" w:cs="Times New Roman"/>
-        </w:rPr>
-        <w:t xml:space="preserve">, </w:t>
+        <w:t xml:space="preserve">Teaching an Introductory Computer Science Sequence with Python,” Bradley N. Miller, David L. Ranum, </w:t>
       </w:r>
       <w:hyperlink r:id="rId21" w:history="1">
         <w:r>
@@ -6804,54 +5137,11 @@
           <w:rFonts w:ascii="Times New Roman" w:hAnsi="Times New Roman" w:cs="Times New Roman"/>
         </w:rPr>
       </w:pPr>
-      <w:proofErr w:type="gramStart"/>
       <w:r>
         <w:rPr>
           <w:rFonts w:ascii="Times New Roman" w:eastAsia="Times New Roman" w:hAnsi="Times New Roman" w:cs="Times New Roman"/>
         </w:rPr>
-        <w:t xml:space="preserve">“Teaching Programming with Python and </w:t>
-      </w:r>
-      <w:proofErr w:type="spellStart"/>
-      <w:r>
-        <w:rPr>
-          <w:rFonts w:ascii="Times New Roman" w:eastAsia="Times New Roman" w:hAnsi="Times New Roman" w:cs="Times New Roman"/>
-        </w:rPr>
-        <w:t>PyGame</w:t>
-      </w:r>
-      <w:proofErr w:type="spellEnd"/>
-      <w:r>
-        <w:rPr>
-          <w:rFonts w:ascii="Times New Roman" w:eastAsia="Times New Roman" w:hAnsi="Times New Roman" w:cs="Times New Roman"/>
-        </w:rPr>
-        <w:t xml:space="preserve">,” Vern </w:t>
-      </w:r>
-      <w:proofErr w:type="spellStart"/>
-      <w:r>
-        <w:rPr>
-          <w:rFonts w:ascii="Times New Roman" w:eastAsia="Times New Roman" w:hAnsi="Times New Roman" w:cs="Times New Roman"/>
-        </w:rPr>
-        <w:t>Ceder</w:t>
-      </w:r>
-      <w:proofErr w:type="spellEnd"/>
-      <w:r>
-        <w:rPr>
-          <w:rFonts w:ascii="Times New Roman" w:eastAsia="Times New Roman" w:hAnsi="Times New Roman" w:cs="Times New Roman"/>
-        </w:rPr>
-        <w:t xml:space="preserve">, Nathan </w:t>
-      </w:r>
-      <w:proofErr w:type="spellStart"/>
-      <w:r>
-        <w:rPr>
-          <w:rFonts w:ascii="Times New Roman" w:eastAsia="Times New Roman" w:hAnsi="Times New Roman" w:cs="Times New Roman"/>
-        </w:rPr>
-        <w:t>Yergler</w:t>
-      </w:r>
-      <w:proofErr w:type="spellEnd"/>
-      <w:r>
-        <w:rPr>
-          <w:rFonts w:ascii="Times New Roman" w:eastAsia="Times New Roman" w:hAnsi="Times New Roman" w:cs="Times New Roman"/>
-        </w:rPr>
-        <w:t xml:space="preserve">, </w:t>
+        <w:t xml:space="preserve">“Teaching Programming with Python and PyGame,” Vern Ceder, Nathan Yergler, </w:t>
       </w:r>
       <w:hyperlink r:id="rId22" w:history="1">
         <w:r>
@@ -6859,23 +5149,7 @@
             <w:rStyle w:val="Hyperlink"/>
             <w:rFonts w:ascii="Times New Roman" w:hAnsi="Times New Roman" w:cs="Times New Roman"/>
           </w:rPr>
-          <w:t>tech.canterburyschool.org/</w:t>
-        </w:r>
-        <w:proofErr w:type="spellStart"/>
-        <w:r>
-          <w:rPr>
-            <w:rStyle w:val="Hyperlink"/>
-            <w:rFonts w:ascii="Times New Roman" w:hAnsi="Times New Roman" w:cs="Times New Roman"/>
-          </w:rPr>
-          <w:t>pycon</w:t>
-        </w:r>
-        <w:proofErr w:type="spellEnd"/>
-        <w:r>
-          <w:rPr>
-            <w:rStyle w:val="Hyperlink"/>
-            <w:rFonts w:ascii="Times New Roman" w:hAnsi="Times New Roman" w:cs="Times New Roman"/>
-          </w:rPr>
-          <w:t>/teaching_pygame.pdf</w:t>
+          <w:t>tech.canterburyschool.org/pycon/teaching_pygame.pdf</w:t>
         </w:r>
       </w:hyperlink>
       <w:r>
@@ -6884,7 +5158,6 @@
         </w:rPr>
         <w:t>.</w:t>
       </w:r>
-      <w:proofErr w:type="gramEnd"/>
     </w:p>
     <w:p>
       <w:pPr>
@@ -6914,55 +5187,7 @@
             <w:rStyle w:val="Hyperlink"/>
             <w:rFonts w:ascii="Times New Roman" w:hAnsi="Times New Roman" w:cs="Times New Roman"/>
           </w:rPr>
-          <w:t>tiobe.com/</w:t>
-        </w:r>
-        <w:proofErr w:type="spellStart"/>
-        <w:r>
-          <w:rPr>
-            <w:rStyle w:val="Hyperlink"/>
-            <w:rFonts w:ascii="Times New Roman" w:hAnsi="Times New Roman" w:cs="Times New Roman"/>
-          </w:rPr>
-          <w:t>index.php</w:t>
-        </w:r>
-        <w:proofErr w:type="spellEnd"/>
-        <w:r>
-          <w:rPr>
-            <w:rStyle w:val="Hyperlink"/>
-            <w:rFonts w:ascii="Times New Roman" w:hAnsi="Times New Roman" w:cs="Times New Roman"/>
-          </w:rPr>
-          <w:t>/content/</w:t>
-        </w:r>
-        <w:proofErr w:type="spellStart"/>
-        <w:r>
-          <w:rPr>
-            <w:rStyle w:val="Hyperlink"/>
-            <w:rFonts w:ascii="Times New Roman" w:hAnsi="Times New Roman" w:cs="Times New Roman"/>
-          </w:rPr>
-          <w:t>paperinfo</w:t>
-        </w:r>
-        <w:proofErr w:type="spellEnd"/>
-        <w:r>
-          <w:rPr>
-            <w:rStyle w:val="Hyperlink"/>
-            <w:rFonts w:ascii="Times New Roman" w:hAnsi="Times New Roman" w:cs="Times New Roman"/>
-          </w:rPr>
-          <w:t>/</w:t>
-        </w:r>
-        <w:proofErr w:type="spellStart"/>
-        <w:r>
-          <w:rPr>
-            <w:rStyle w:val="Hyperlink"/>
-            <w:rFonts w:ascii="Times New Roman" w:hAnsi="Times New Roman" w:cs="Times New Roman"/>
-          </w:rPr>
-          <w:t>tpci</w:t>
-        </w:r>
-        <w:proofErr w:type="spellEnd"/>
-        <w:r>
-          <w:rPr>
-            <w:rStyle w:val="Hyperlink"/>
-            <w:rFonts w:ascii="Times New Roman" w:hAnsi="Times New Roman" w:cs="Times New Roman"/>
-          </w:rPr>
-          <w:t>/index.html</w:t>
+          <w:t>tiobe.com/index.php/content/paperinfo/tpci/index.html</w:t>
         </w:r>
       </w:hyperlink>
       <w:r>
@@ -7069,32 +5294,7 @@
             <w:rStyle w:val="Hyperlink"/>
             <w:rFonts w:ascii="Times New Roman" w:hAnsi="Times New Roman" w:cs="Times New Roman"/>
           </w:rPr>
-          <w:t>dl.acm.org/</w:t>
-        </w:r>
-        <w:proofErr w:type="spellStart"/>
-        <w:r>
-          <w:rPr>
-            <w:rStyle w:val="Hyperlink"/>
-            <w:rFonts w:ascii="Times New Roman" w:hAnsi="Times New Roman" w:cs="Times New Roman"/>
-          </w:rPr>
-          <w:t>citation.cfm</w:t>
-        </w:r>
-        <w:proofErr w:type="gramStart"/>
-        <w:r>
-          <w:rPr>
-            <w:rStyle w:val="Hyperlink"/>
-            <w:rFonts w:ascii="Times New Roman" w:hAnsi="Times New Roman" w:cs="Times New Roman"/>
-          </w:rPr>
-          <w:t>?id</w:t>
-        </w:r>
-        <w:proofErr w:type="spellEnd"/>
-        <w:proofErr w:type="gramEnd"/>
-        <w:r>
-          <w:rPr>
-            <w:rStyle w:val="Hyperlink"/>
-            <w:rFonts w:ascii="Times New Roman" w:hAnsi="Times New Roman" w:cs="Times New Roman"/>
-          </w:rPr>
-          <w:t>=1151880</w:t>
+          <w:t>dl.acm.org/citation.cfm?id=1151880</w:t>
         </w:r>
       </w:hyperlink>
       <w:r>
@@ -7149,23 +5349,7 @@
             <w:rStyle w:val="Hyperlink"/>
             <w:rFonts w:ascii="Times New Roman" w:hAnsi="Times New Roman" w:cs="Times New Roman"/>
           </w:rPr>
-          <w:t>cs.utexas.edu/~</w:t>
-        </w:r>
-        <w:proofErr w:type="spellStart"/>
-        <w:r>
-          <w:rPr>
-            <w:rStyle w:val="Hyperlink"/>
-            <w:rFonts w:ascii="Times New Roman" w:hAnsi="Times New Roman" w:cs="Times New Roman"/>
-          </w:rPr>
-          <w:t>shmat</w:t>
-        </w:r>
-        <w:proofErr w:type="spellEnd"/>
-        <w:r>
-          <w:rPr>
-            <w:rStyle w:val="Hyperlink"/>
-            <w:rFonts w:ascii="Times New Roman" w:hAnsi="Times New Roman" w:cs="Times New Roman"/>
-          </w:rPr>
-          <w:t>/courses/cs345/whyfp.pdf</w:t>
+          <w:t>cs.utexas.edu/~shmat/courses/cs345/whyfp.pdf</w:t>
         </w:r>
       </w:hyperlink>
       <w:r>
@@ -7234,21 +5418,7 @@
         <w:rPr>
           <w:rFonts w:ascii="Times New Roman" w:eastAsia="Times New Roman" w:hAnsi="Times New Roman" w:cs="Times New Roman"/>
         </w:rPr>
-        <w:t xml:space="preserve">“Yet Another Haskell Tutorial,” Hal </w:t>
-      </w:r>
-      <w:proofErr w:type="spellStart"/>
-      <w:r>
-        <w:rPr>
-          <w:rFonts w:ascii="Times New Roman" w:eastAsia="Times New Roman" w:hAnsi="Times New Roman" w:cs="Times New Roman"/>
-        </w:rPr>
-        <w:t>Daume</w:t>
-      </w:r>
-      <w:proofErr w:type="spellEnd"/>
-      <w:r>
-        <w:rPr>
-          <w:rFonts w:ascii="Times New Roman" w:eastAsia="Times New Roman" w:hAnsi="Times New Roman" w:cs="Times New Roman"/>
-        </w:rPr>
-        <w:t xml:space="preserve"> III, 2002-2006, </w:t>
+        <w:t xml:space="preserve">“Yet Another Haskell Tutorial,” Hal Daume III, 2002-2006, </w:t>
       </w:r>
       <w:hyperlink r:id="rId28" w:history="1">
         <w:r>
@@ -7256,23 +5426,7 @@
             <w:rStyle w:val="Hyperlink"/>
             <w:rFonts w:ascii="Times New Roman" w:hAnsi="Times New Roman" w:cs="Times New Roman"/>
           </w:rPr>
-          <w:t>umiacs.umd.edu/~</w:t>
-        </w:r>
-        <w:proofErr w:type="spellStart"/>
-        <w:r>
-          <w:rPr>
-            <w:rStyle w:val="Hyperlink"/>
-            <w:rFonts w:ascii="Times New Roman" w:hAnsi="Times New Roman" w:cs="Times New Roman"/>
-          </w:rPr>
-          <w:t>hal</w:t>
-        </w:r>
-        <w:proofErr w:type="spellEnd"/>
-        <w:r>
-          <w:rPr>
-            <w:rStyle w:val="Hyperlink"/>
-            <w:rFonts w:ascii="Times New Roman" w:hAnsi="Times New Roman" w:cs="Times New Roman"/>
-          </w:rPr>
-          <w:t>/docs/daume02yaht.pdf</w:t>
+          <w:t>umiacs.umd.edu/~hal/docs/daume02yaht.pdf</w:t>
         </w:r>
       </w:hyperlink>
       <w:r>
@@ -7403,7 +5557,7 @@
         <w:rStyle w:val="PageNumber"/>
         <w:noProof/>
       </w:rPr>
-      <w:t>1</w:t>
+      <w:t>20</w:t>
     </w:r>
     <w:r>
       <w:rPr>
@@ -7641,16 +5795,8 @@
         <w:rPr>
           <w:rFonts w:ascii="Times New Roman" w:hAnsi="Times New Roman" w:cs="Times New Roman"/>
         </w:rPr>
-        <w:t xml:space="preserve"> </w:t>
-      </w:r>
-      <w:proofErr w:type="gramStart"/>
-      <w:r>
-        <w:rPr>
-          <w:rFonts w:ascii="Times New Roman" w:hAnsi="Times New Roman" w:cs="Times New Roman"/>
-        </w:rPr>
-        <w:t>Hughes op. cit.</w:t>
-      </w:r>
-      <w:proofErr w:type="gramEnd"/>
+        <w:t xml:space="preserve"> Hughes op. cit.</w:t>
+      </w:r>
     </w:p>
   </w:footnote>
   <w:footnote w:id="6">
@@ -7673,16 +5819,8 @@
         <w:rPr>
           <w:rFonts w:ascii="Times New Roman" w:hAnsi="Times New Roman" w:cs="Times New Roman"/>
         </w:rPr>
-        <w:t xml:space="preserve"> </w:t>
-      </w:r>
-      <w:proofErr w:type="gramStart"/>
-      <w:r>
-        <w:rPr>
-          <w:rFonts w:ascii="Times New Roman" w:hAnsi="Times New Roman" w:cs="Times New Roman"/>
-        </w:rPr>
-        <w:t>Hughes op. cit.</w:t>
-      </w:r>
-      <w:proofErr w:type="gramEnd"/>
+        <w:t xml:space="preserve"> Hughes op. cit.</w:t>
+      </w:r>
     </w:p>
   </w:footnote>
   <w:footnote w:id="7">
@@ -7886,21 +6024,7 @@
         <w:rPr>
           <w:rFonts w:ascii="Times New Roman" w:hAnsi="Times New Roman" w:cs="Times New Roman"/>
         </w:rPr>
-        <w:t xml:space="preserve"> While the truth of this statement depends on one’s definition of “functional language” and “scripting language,” it is near certain that nothing like Rabbit—a truly functional scripting language as specified in this paper—has ever been created before. To demonstrate this assertion, we will quickly deal with all of the programming languages proposed as possible functional scripting languages in the </w:t>
-      </w:r>
-      <w:proofErr w:type="spellStart"/>
-      <w:r>
-        <w:rPr>
-          <w:rFonts w:ascii="Times New Roman" w:hAnsi="Times New Roman" w:cs="Times New Roman"/>
-        </w:rPr>
-        <w:t>stackoverflow</w:t>
-      </w:r>
-      <w:proofErr w:type="spellEnd"/>
-      <w:r>
-        <w:rPr>
-          <w:rFonts w:ascii="Times New Roman" w:hAnsi="Times New Roman" w:cs="Times New Roman"/>
-        </w:rPr>
-        <w:t xml:space="preserve"> thread on the subject (</w:t>
+        <w:t xml:space="preserve"> While the truth of this statement depends on one’s definition of “functional language” and “scripting language,” it is near certain that nothing like Rabbit—a truly functional scripting language as specified in this paper—has ever been created before. To demonstrate this assertion, we will quickly deal with all of the programming languages proposed as possible functional scripting languages in the stackoverflow thread on the subject (</w:t>
       </w:r>
       <w:hyperlink r:id="rId14" w:history="1">
         <w:r>
@@ -7915,49 +6039,7 @@
         <w:rPr>
           <w:rFonts w:ascii="Times New Roman" w:hAnsi="Times New Roman" w:cs="Times New Roman"/>
         </w:rPr>
-        <w:t xml:space="preserve">). </w:t>
-      </w:r>
-      <w:proofErr w:type="spellStart"/>
-      <w:r>
-        <w:rPr>
-          <w:rFonts w:ascii="Times New Roman" w:hAnsi="Times New Roman" w:cs="Times New Roman"/>
-        </w:rPr>
-        <w:t>Lua</w:t>
-      </w:r>
-      <w:proofErr w:type="spellEnd"/>
-      <w:r>
-        <w:rPr>
-          <w:rFonts w:ascii="Times New Roman" w:hAnsi="Times New Roman" w:cs="Times New Roman"/>
-        </w:rPr>
-        <w:t xml:space="preserve">, Python, JavaScript, and Perl are all true imperative scripting languages, forgoing many of the important parts of a functional programming language such as immutable data, prevention of reassignment, and lack of strict side-effect control. Haskell is a pure functional language, as was previously mentioned, and lacks important scripting features. Scheme (Guile being a subset), supports variable reassignment and doesn’t have strict controls on data immutability or side-effects, and being a Lisp, lacks the ease of learning required for solving the problem of this paper. </w:t>
-      </w:r>
-      <w:proofErr w:type="spellStart"/>
-      <w:r>
-        <w:rPr>
-          <w:rFonts w:ascii="Times New Roman" w:hAnsi="Times New Roman" w:cs="Times New Roman"/>
-        </w:rPr>
-        <w:t>Scala</w:t>
-      </w:r>
-      <w:proofErr w:type="spellEnd"/>
-      <w:r>
-        <w:rPr>
-          <w:rFonts w:ascii="Times New Roman" w:hAnsi="Times New Roman" w:cs="Times New Roman"/>
-        </w:rPr>
-        <w:t xml:space="preserve"> is compiled, and also not fully functional in controlling variable reassignment, data mutation, and </w:t>
-      </w:r>
-      <w:proofErr w:type="gramStart"/>
-      <w:r>
-        <w:rPr>
-          <w:rFonts w:ascii="Times New Roman" w:hAnsi="Times New Roman" w:cs="Times New Roman"/>
-        </w:rPr>
-        <w:t>side-effects</w:t>
-      </w:r>
-      <w:proofErr w:type="gramEnd"/>
-      <w:r>
-        <w:rPr>
-          <w:rFonts w:ascii="Times New Roman" w:hAnsi="Times New Roman" w:cs="Times New Roman"/>
-        </w:rPr>
-        <w:t>.</w:t>
+        <w:t>). Lua, Python, JavaScript, and Perl are all true imperative scripting languages, forgoing many of the important parts of a functional programming language such as immutable data, prevention of reassignment, and lack of strict side-effect control. Haskell is a pure functional language, as was previously mentioned, and lacks important scripting features. Scheme (Guile being a subset), supports variable reassignment and doesn’t have strict controls on data immutability or side-effects, and being a Lisp, lacks the ease of learning required for solving the problem of this paper. Scala is compiled, and also not fully functional in controlling variable reassignment, data mutation, and side-effects.</w:t>
       </w:r>
     </w:p>
   </w:footnote>
@@ -8089,21 +6171,7 @@
         <w:rPr>
           <w:rFonts w:ascii="Times New Roman" w:hAnsi="Times New Roman" w:cs="Times New Roman"/>
         </w:rPr>
-        <w:t xml:space="preserve"> The name was chosen in honor of the Rabbit of </w:t>
-      </w:r>
-      <w:proofErr w:type="spellStart"/>
-      <w:r>
-        <w:rPr>
-          <w:rFonts w:ascii="Times New Roman" w:hAnsi="Times New Roman" w:cs="Times New Roman"/>
-        </w:rPr>
-        <w:t>Caerbannog</w:t>
-      </w:r>
-      <w:proofErr w:type="spellEnd"/>
-      <w:r>
-        <w:rPr>
-          <w:rFonts w:ascii="Times New Roman" w:hAnsi="Times New Roman" w:cs="Times New Roman"/>
-        </w:rPr>
-        <w:t xml:space="preserve">, the killer Rabbit in </w:t>
+        <w:t xml:space="preserve"> The name was chosen in honor of the Rabbit of Caerbannog, the killer Rabbit in </w:t>
       </w:r>
       <w:r>
         <w:rPr>

</xml_diff>

<commit_message>
Applies very final documentation edits
</commit_message>
<xml_diff>
--- a/docs/The Rabbit Language.docx
+++ b/docs/The Rabbit Language.docx
@@ -42,8 +42,6 @@
                     </w:rPr>
                     <w:t>offers</w:t>
                   </w:r>
-                  <w:bookmarkStart w:id="0" w:name="_GoBack"/>
-                  <w:bookmarkEnd w:id="0"/>
                   <w:r>
                     <w:rPr>
                       <w:rFonts w:ascii="Times New Roman" w:hAnsi="Times New Roman" w:cs="Times New Roman"/>
@@ -4464,19 +4462,7 @@
         <w:rPr>
           <w:rFonts w:ascii="Times New Roman" w:hAnsi="Times New Roman" w:cs="Times New Roman"/>
         </w:rPr>
-        <w:t xml:space="preserve">“A Comparison of C, MATLAB, and Python as Teaching Languages in Engineering,” Hans Fangohr, Computational Science - ICCS 2004, </w:t>
-      </w:r>
-      <w:r>
-        <w:rPr>
-          <w:rFonts w:ascii="Times New Roman" w:hAnsi="Times New Roman" w:cs="Times New Roman"/>
-        </w:rPr>
-        <w:t>Lecture Notes in Computer Science</w:t>
-      </w:r>
-      <w:r>
-        <w:rPr>
-          <w:rFonts w:ascii="Times New Roman" w:hAnsi="Times New Roman" w:cs="Times New Roman"/>
-        </w:rPr>
-        <w:t xml:space="preserve"> Volume 3039, 2004, pp</w:t>
+        <w:t>“A Comparison of C, MATLAB, and Python as Teaching Languages in Engineering,” Hans Fangohr, Computational Science - ICCS 2004, Lecture Notes in Computer Science Volume 3039, 2004, pp</w:t>
       </w:r>
       <w:r>
         <w:rPr>
@@ -4525,31 +4511,7 @@
         <w:rPr>
           <w:rFonts w:ascii="Times New Roman" w:hAnsi="Times New Roman" w:cs="Times New Roman"/>
         </w:rPr>
-        <w:t xml:space="preserve">“A Gentle Introduction to Haskell,” </w:t>
-      </w:r>
-      <w:r>
-        <w:rPr>
-          <w:rFonts w:ascii="Times New Roman" w:hAnsi="Times New Roman" w:cs="Times New Roman"/>
-        </w:rPr>
-        <w:t>Paul Hudak</w:t>
-      </w:r>
-      <w:r>
-        <w:rPr>
-          <w:rFonts w:ascii="Times New Roman" w:hAnsi="Times New Roman" w:cs="Times New Roman"/>
-        </w:rPr>
-        <w:t xml:space="preserve">, </w:t>
-      </w:r>
-      <w:r>
-        <w:rPr>
-          <w:rFonts w:ascii="Times New Roman" w:hAnsi="Times New Roman" w:cs="Times New Roman"/>
-        </w:rPr>
-        <w:t>John Peterson</w:t>
-      </w:r>
-      <w:r>
-        <w:rPr>
-          <w:rFonts w:ascii="Times New Roman" w:hAnsi="Times New Roman" w:cs="Times New Roman"/>
-        </w:rPr>
-        <w:t xml:space="preserve">, Joseph Fasel, 2000, </w:t>
+        <w:t xml:space="preserve">“A Gentle Introduction to Haskell,” Paul Hudak, John Peterson, Joseph Fasel, 2000, </w:t>
       </w:r>
       <w:hyperlink r:id="rId9" w:history="1">
         <w:r>
@@ -4741,21 +4703,7 @@
         <w:rPr>
           <w:rFonts w:ascii="Times New Roman" w:hAnsi="Times New Roman" w:cs="Times New Roman"/>
         </w:rPr>
-        <w:t>“Learn You a Haskell for Great Good,” Miran Lipova</w:t>
-      </w:r>
-      <w:r>
-        <w:rPr>
-          <w:rFonts w:ascii="Times New Roman" w:hAnsi="Times New Roman" w:cs="Times New Roman"/>
-          <w:color w:val="212121"/>
-          <w:shd w:val="clear" w:color="auto" w:fill="F8F7E1"/>
-        </w:rPr>
-        <w:t>č</w:t>
-      </w:r>
-      <w:r>
-        <w:rPr>
-          <w:rFonts w:ascii="Times New Roman" w:hAnsi="Times New Roman" w:cs="Times New Roman"/>
-        </w:rPr>
-        <w:t xml:space="preserve">a, 2011, </w:t>
+        <w:t xml:space="preserve">“Learn You a Haskell for Great Good,” Miran Lipovača, 2011, </w:t>
       </w:r>
       <w:hyperlink r:id="rId13" w:history="1">
         <w:r>
@@ -5437,6 +5385,8 @@
         </w:rPr>
         <w:t>.</w:t>
       </w:r>
+      <w:bookmarkStart w:id="0" w:name="_GoBack"/>
+      <w:bookmarkEnd w:id="0"/>
     </w:p>
     <w:sectPr>
       <w:headerReference w:type="even" r:id="rId29"/>
@@ -9838,7 +9788,6 @@
   <w:style w:type="character" w:default="1" w:styleId="DefaultParagraphFont">
     <w:name w:val="Default Paragraph Font"/>
     <w:uiPriority w:val="1"/>
-    <w:semiHidden/>
     <w:unhideWhenUsed/>
   </w:style>
   <w:style w:type="table" w:default="1" w:styleId="TableNormal">

</xml_diff>